<commit_message>
Propuestas de proyecto y diagrama
</commit_message>
<xml_diff>
--- a/Trabajo de fin de grado/Documentacion_del_proceso_de_desarrollo.docx
+++ b/Trabajo de fin de grado/Documentacion_del_proceso_de_desarrollo.docx
@@ -57,6 +57,11 @@
     <w:p>
       <w:r>
         <w:t>Posteriormente, consulté a mi tutora para detectar posibles errores o deficiencias en cada una de las propuestas y las perfeccioné a medida que avanzaba en el proceso.</w:t>
+      </w:r>
+    </w:p>
+    <w:p>
+      <w:r>
+        <w:t>A partir de las propuestas, escogí la que mas futuro tenia y procedí a hacer un diagrama entidad relación para definir…</w:t>
       </w:r>
     </w:p>
     <w:sectPr>

</xml_diff>

<commit_message>
Incluida la fase del diagrama referencial
</commit_message>
<xml_diff>
--- a/Trabajo de fin de grado/Documentacion_del_proceso_de_desarrollo.docx
+++ b/Trabajo de fin de grado/Documentacion_del_proceso_de_desarrollo.docx
@@ -59,9 +59,64 @@
         <w:t>Posteriormente, consulté a mi tutora para detectar posibles errores o deficiencias en cada una de las propuestas y las perfeccioné a medida que avanzaba en el proceso.</w:t>
       </w:r>
     </w:p>
+    <w:p/>
     <w:p>
-      <w:r>
-        <w:t>A partir de las propuestas, escogí la que mas futuro tenia y procedí a hacer un diagrama entidad relación para definir…</w:t>
+      <w:pPr>
+        <w:pStyle w:val="Ttulo2"/>
+      </w:pPr>
+      <w:r>
+        <w:t xml:space="preserve">Creación del diagrama </w:t>
+      </w:r>
+      <w:r>
+        <w:t>entidad relación</w:t>
+      </w:r>
+    </w:p>
+    <w:p>
+      <w:r>
+        <w:t xml:space="preserve">A partir de las propuestas, escogí la que </w:t>
+      </w:r>
+      <w:r>
+        <w:t>más</w:t>
+      </w:r>
+      <w:r>
+        <w:t xml:space="preserve"> futuro </w:t>
+      </w:r>
+      <w:r>
+        <w:t>tenía</w:t>
+      </w:r>
+      <w:r>
+        <w:t xml:space="preserve"> y procedí a hacer un diagrama entidad relación para definir…</w:t>
+      </w:r>
+    </w:p>
+    <w:p/>
+    <w:p>
+      <w:pPr>
+        <w:pStyle w:val="Ttulo2"/>
+      </w:pPr>
+      <w:r>
+        <w:t xml:space="preserve">Creación del </w:t>
+      </w:r>
+      <w:r>
+        <w:t>diagrama</w:t>
+      </w:r>
+      <w:r>
+        <w:t xml:space="preserve"> </w:t>
+      </w:r>
+      <w:r>
+        <w:t>relacional</w:t>
+      </w:r>
+      <w:r>
+        <w:t xml:space="preserve"> estático</w:t>
+      </w:r>
+    </w:p>
+    <w:p>
+      <w:r>
+        <w:t>Aplicando la teoría dada en clase y con ayuda del diagrama entidad relación creado anteriormente realice el paso a tablas.</w:t>
+      </w:r>
+    </w:p>
+    <w:p>
+      <w:r>
+        <w:t>Tuve unas pequeñas dudas sobre la normalización durante la mitad del proceso, que fueron resueltas por mi tutora.</w:t>
       </w:r>
     </w:p>
     <w:sectPr>

</xml_diff>

<commit_message>
Documentación del proceso de elección de propuesta
</commit_message>
<xml_diff>
--- a/Trabajo de fin de grado/Documentacion_del_proceso_de_desarrollo.docx
+++ b/Trabajo de fin de grado/Documentacion_del_proceso_de_desarrollo.docx
@@ -65,10 +65,21 @@
         <w:pStyle w:val="Ttulo2"/>
       </w:pPr>
       <w:r>
-        <w:t xml:space="preserve">Creación del diagrama </w:t>
-      </w:r>
-      <w:r>
-        <w:t>entidad relación</w:t>
+        <w:t>Selección de propuestas</w:t>
+      </w:r>
+    </w:p>
+    <w:p>
+      <w:r>
+        <w:t>A partir de las tres propuestas, seleccione la propuesta más desarrollada.</w:t>
+      </w:r>
+    </w:p>
+    <w:p/>
+    <w:p>
+      <w:pPr>
+        <w:pStyle w:val="Ttulo2"/>
+      </w:pPr>
+      <w:r>
+        <w:t>Creación del diagrama entidad relación</w:t>
       </w:r>
     </w:p>
     <w:p>

</xml_diff>

<commit_message>
Documentación del desarrollo del script y diagrama
</commit_message>
<xml_diff>
--- a/Trabajo de fin de grado/Documentacion_del_proceso_de_desarrollo.docx
+++ b/Trabajo de fin de grado/Documentacion_del_proceso_de_desarrollo.docx
@@ -65,7 +65,13 @@
         <w:pStyle w:val="Ttulo2"/>
       </w:pPr>
       <w:r>
-        <w:t>Selección de propuestas</w:t>
+        <w:t xml:space="preserve">Selección de </w:t>
+      </w:r>
+      <w:r>
+        <w:t xml:space="preserve">una </w:t>
+      </w:r>
+      <w:r>
+        <w:t>propuesta</w:t>
       </w:r>
     </w:p>
     <w:p>
@@ -130,6 +136,56 @@
         <w:t>Tuve unas pequeñas dudas sobre la normalización durante la mitad del proceso, que fueron resueltas por mi tutora.</w:t>
       </w:r>
     </w:p>
+    <w:p>
+      <w:pPr>
+        <w:pStyle w:val="Ttulo2"/>
+      </w:pPr>
+      <w:r>
+        <w:lastRenderedPageBreak/>
+        <w:t>Implementación de la base de datos en MySQL</w:t>
+      </w:r>
+      <w:r>
+        <w:t xml:space="preserve"> y diagrama de </w:t>
+      </w:r>
+      <w:proofErr w:type="spellStart"/>
+      <w:r>
+        <w:t>dbForge</w:t>
+      </w:r>
+      <w:proofErr w:type="spellEnd"/>
+    </w:p>
+    <w:p>
+      <w:r>
+        <w:t xml:space="preserve">Mediante el programa de </w:t>
+      </w:r>
+      <w:proofErr w:type="spellStart"/>
+      <w:r>
+        <w:t>dbForge</w:t>
+      </w:r>
+      <w:proofErr w:type="spellEnd"/>
+      <w:r>
+        <w:t xml:space="preserve"> y el ejemplo aportado por la tutora he desarrollado el script de creación de las tablas y las restricciones de las mismas, en primer </w:t>
+      </w:r>
+      <w:r>
+        <w:t>lugar,</w:t>
+      </w:r>
+      <w:r>
+        <w:t xml:space="preserve"> fijándome en añadir todos los elementos del diagrama relacional estático y luego comprobar el tipo de dato y restricción de cada uno.</w:t>
+      </w:r>
+    </w:p>
+    <w:p>
+      <w:r>
+        <w:t xml:space="preserve">Después de crear la base de datos, tablas y restricciones, creo el diagrama de </w:t>
+      </w:r>
+      <w:proofErr w:type="spellStart"/>
+      <w:r>
+        <w:t>dbForge</w:t>
+      </w:r>
+      <w:proofErr w:type="spellEnd"/>
+      <w:r>
+        <w:t>, siguiendo los pasos dados en clase, para luego, ajustar cada una de las tablas y modificar la posición de las fechas, para darle una buena estética al diagrama.</w:t>
+      </w:r>
+    </w:p>
+    <w:p/>
     <w:sectPr>
       <w:pgSz w:w="11906" w:h="16838"/>
       <w:pgMar w:top="1417" w:right="1701" w:bottom="1417" w:left="1701" w:header="708" w:footer="708" w:gutter="0"/>

</xml_diff>

<commit_message>
Documentación de las propuestas
</commit_message>
<xml_diff>
--- a/Trabajo de fin de grado/Documentacion_del_proceso_de_desarrollo.docx
+++ b/Trabajo de fin de grado/Documentacion_del_proceso_de_desarrollo.docx
@@ -1182,7 +1182,7 @@
           <w:r>
             <w:fldChar w:fldCharType="separate"/>
           </w:r>
-          <w:hyperlink w:anchor="_Toc150244999" w:history="1">
+          <w:hyperlink w:anchor="_Toc150249656" w:history="1">
             <w:r>
               <w:rPr>
                 <w:rStyle w:val="Hipervnculo"/>
@@ -1209,7 +1209,75 @@
                 <w:noProof/>
                 <w:webHidden/>
               </w:rPr>
-              <w:instrText xml:space="preserve"> PAGEREF _Toc150244999 \h </w:instrText>
+              <w:instrText xml:space="preserve"> PAGEREF _Toc150249656 \h </w:instrText>
+            </w:r>
+            <w:r>
+              <w:rPr>
+                <w:noProof/>
+                <w:webHidden/>
+              </w:rPr>
+            </w:r>
+            <w:r>
+              <w:rPr>
+                <w:noProof/>
+                <w:webHidden/>
+              </w:rPr>
+              <w:fldChar w:fldCharType="separate"/>
+            </w:r>
+            <w:r>
+              <w:rPr>
+                <w:noProof/>
+                <w:webHidden/>
+              </w:rPr>
+              <w:t>2</w:t>
+            </w:r>
+            <w:r>
+              <w:rPr>
+                <w:noProof/>
+                <w:webHidden/>
+              </w:rPr>
+              <w:fldChar w:fldCharType="end"/>
+            </w:r>
+          </w:hyperlink>
+        </w:p>
+        <w:p>
+          <w:pPr>
+            <w:pStyle w:val="TDC3"/>
+            <w:tabs>
+              <w:tab w:val="right" w:leader="dot" w:pos="8494"/>
+            </w:tabs>
+            <w:rPr>
+              <w:noProof/>
+            </w:rPr>
+          </w:pPr>
+          <w:hyperlink w:anchor="_Toc150249657" w:history="1">
+            <w:r>
+              <w:rPr>
+                <w:rStyle w:val="Hipervnculo"/>
+                <w:noProof/>
+              </w:rPr>
+              <w:t>Aplicación para gestionar los datos sobre los circuitos de la Fórmula 1</w:t>
+            </w:r>
+            <w:r>
+              <w:rPr>
+                <w:noProof/>
+                <w:webHidden/>
+              </w:rPr>
+              <w:tab/>
+            </w:r>
+            <w:r>
+              <w:rPr>
+                <w:noProof/>
+                <w:webHidden/>
+              </w:rPr>
+              <w:fldChar w:fldCharType="begin"/>
+            </w:r>
+            <w:r>
+              <w:rPr>
+                <w:noProof/>
+                <w:webHidden/>
+              </w:rPr>
+              <w:instrText xml:space="preserve"> PAGEREF _Toc150249657 \h </w:instrText>
             </w:r>
             <w:r>
               <w:rPr>
@@ -1253,7 +1321,7 @@
               <w:lang w:eastAsia="es-ES"/>
             </w:rPr>
           </w:pPr>
-          <w:hyperlink w:anchor="_Toc150245000" w:history="1">
+          <w:hyperlink w:anchor="_Toc150249658" w:history="1">
             <w:r>
               <w:rPr>
                 <w:rStyle w:val="Hipervnculo"/>
@@ -1280,7 +1348,7 @@
                 <w:noProof/>
                 <w:webHidden/>
               </w:rPr>
-              <w:instrText xml:space="preserve"> PAGEREF _Toc150245000 \h </w:instrText>
+              <w:instrText xml:space="preserve"> PAGEREF _Toc150249658 \h </w:instrText>
             </w:r>
             <w:r>
               <w:rPr>
@@ -1300,7 +1368,7 @@
                 <w:noProof/>
                 <w:webHidden/>
               </w:rPr>
-              <w:t>2</w:t>
+              <w:t>3</w:t>
             </w:r>
             <w:r>
               <w:rPr>
@@ -1324,7 +1392,7 @@
               <w:lang w:eastAsia="es-ES"/>
             </w:rPr>
           </w:pPr>
-          <w:hyperlink w:anchor="_Toc150245001" w:history="1">
+          <w:hyperlink w:anchor="_Toc150249659" w:history="1">
             <w:r>
               <w:rPr>
                 <w:rStyle w:val="Hipervnculo"/>
@@ -1351,7 +1419,7 @@
                 <w:noProof/>
                 <w:webHidden/>
               </w:rPr>
-              <w:instrText xml:space="preserve"> PAGEREF _Toc150245001 \h </w:instrText>
+              <w:instrText xml:space="preserve"> PAGEREF _Toc150249659 \h </w:instrText>
             </w:r>
             <w:r>
               <w:rPr>
@@ -1371,7 +1439,7 @@
                 <w:noProof/>
                 <w:webHidden/>
               </w:rPr>
-              <w:t>2</w:t>
+              <w:t>3</w:t>
             </w:r>
             <w:r>
               <w:rPr>
@@ -1395,7 +1463,7 @@
               <w:lang w:eastAsia="es-ES"/>
             </w:rPr>
           </w:pPr>
-          <w:hyperlink w:anchor="_Toc150245002" w:history="1">
+          <w:hyperlink w:anchor="_Toc150249660" w:history="1">
             <w:r>
               <w:rPr>
                 <w:rStyle w:val="Hipervnculo"/>
@@ -1422,7 +1490,7 @@
                 <w:noProof/>
                 <w:webHidden/>
               </w:rPr>
-              <w:instrText xml:space="preserve"> PAGEREF _Toc150245002 \h </w:instrText>
+              <w:instrText xml:space="preserve"> PAGEREF _Toc150249660 \h </w:instrText>
             </w:r>
             <w:r>
               <w:rPr>
@@ -1442,7 +1510,7 @@
                 <w:noProof/>
                 <w:webHidden/>
               </w:rPr>
-              <w:t>2</w:t>
+              <w:t>3</w:t>
             </w:r>
             <w:r>
               <w:rPr>
@@ -1466,7 +1534,7 @@
               <w:lang w:eastAsia="es-ES"/>
             </w:rPr>
           </w:pPr>
-          <w:hyperlink w:anchor="_Toc150245003" w:history="1">
+          <w:hyperlink w:anchor="_Toc150249661" w:history="1">
             <w:r>
               <w:rPr>
                 <w:rStyle w:val="Hipervnculo"/>
@@ -1493,7 +1561,7 @@
                 <w:noProof/>
                 <w:webHidden/>
               </w:rPr>
-              <w:instrText xml:space="preserve"> PAGEREF _Toc150245003 \h </w:instrText>
+              <w:instrText xml:space="preserve"> PAGEREF _Toc150249661 \h </w:instrText>
             </w:r>
             <w:r>
               <w:rPr>
@@ -1513,7 +1581,7 @@
                 <w:noProof/>
                 <w:webHidden/>
               </w:rPr>
-              <w:t>2</w:t>
+              <w:t>3</w:t>
             </w:r>
             <w:r>
               <w:rPr>
@@ -1537,7 +1605,7 @@
               <w:lang w:eastAsia="es-ES"/>
             </w:rPr>
           </w:pPr>
-          <w:hyperlink w:anchor="_Toc150245004" w:history="1">
+          <w:hyperlink w:anchor="_Toc150249662" w:history="1">
             <w:r>
               <w:rPr>
                 <w:rStyle w:val="Hipervnculo"/>
@@ -1564,7 +1632,7 @@
                 <w:noProof/>
                 <w:webHidden/>
               </w:rPr>
-              <w:instrText xml:space="preserve"> PAGEREF _Toc150245004 \h </w:instrText>
+              <w:instrText xml:space="preserve"> PAGEREF _Toc150249662 \h </w:instrText>
             </w:r>
             <w:r>
               <w:rPr>
@@ -1608,7 +1676,7 @@
               <w:lang w:eastAsia="es-ES"/>
             </w:rPr>
           </w:pPr>
-          <w:hyperlink w:anchor="_Toc150245005" w:history="1">
+          <w:hyperlink w:anchor="_Toc150249663" w:history="1">
             <w:r>
               <w:rPr>
                 <w:rStyle w:val="Hipervnculo"/>
@@ -1635,7 +1703,7 @@
                 <w:noProof/>
                 <w:webHidden/>
               </w:rPr>
-              <w:instrText xml:space="preserve"> PAGEREF _Toc150245005 \h </w:instrText>
+              <w:instrText xml:space="preserve"> PAGEREF _Toc150249663 \h </w:instrText>
             </w:r>
             <w:r>
               <w:rPr>
@@ -1679,7 +1747,7 @@
               <w:lang w:eastAsia="es-ES"/>
             </w:rPr>
           </w:pPr>
-          <w:hyperlink w:anchor="_Toc150245006" w:history="1">
+          <w:hyperlink w:anchor="_Toc150249664" w:history="1">
             <w:r>
               <w:rPr>
                 <w:rStyle w:val="Hipervnculo"/>
@@ -1706,7 +1774,7 @@
                 <w:noProof/>
                 <w:webHidden/>
               </w:rPr>
-              <w:instrText xml:space="preserve"> PAGEREF _Toc150245006 \h </w:instrText>
+              <w:instrText xml:space="preserve"> PAGEREF _Toc150249664 \h </w:instrText>
             </w:r>
             <w:r>
               <w:rPr>
@@ -1726,7 +1794,7 @@
                 <w:noProof/>
                 <w:webHidden/>
               </w:rPr>
-              <w:t>3</w:t>
+              <w:t>4</w:t>
             </w:r>
             <w:r>
               <w:rPr>
@@ -1758,7 +1826,7 @@
         <w:pStyle w:val="Ttulo2"/>
       </w:pPr>
       <w:bookmarkStart w:id="0" w:name="_Toc150204668"/>
-      <w:bookmarkStart w:id="1" w:name="_Toc150244999"/>
+      <w:bookmarkStart w:id="1" w:name="_Toc150249656"/>
       <w:r>
         <w:lastRenderedPageBreak/>
         <w:t>Entrega de propuestas</w:t>
@@ -1766,6 +1834,7 @@
       <w:bookmarkEnd w:id="0"/>
       <w:bookmarkEnd w:id="1"/>
     </w:p>
+    <w:p/>
     <w:p>
       <w:pPr>
         <w:jc w:val="both"/>
@@ -1808,17 +1877,509 @@
       <w:pPr>
         <w:jc w:val="both"/>
       </w:pPr>
+    </w:p>
+    <w:p>
+      <w:pPr>
+        <w:jc w:val="both"/>
+      </w:pPr>
+      <w:r>
+        <w:t>Las 3 primeras propuestas, fueron las siguientes:</w:t>
+      </w:r>
+    </w:p>
+    <w:p>
+      <w:pPr>
+        <w:jc w:val="both"/>
+      </w:pPr>
+    </w:p>
+    <w:p>
+      <w:pPr>
+        <w:pStyle w:val="Ttulo3"/>
+      </w:pPr>
+      <w:bookmarkStart w:id="2" w:name="_Toc150249657"/>
+      <w:r>
+        <w:t>Aplicación para gestionar los datos sobre los circuitos de la Fórmula 1</w:t>
+      </w:r>
+      <w:bookmarkEnd w:id="2"/>
+    </w:p>
+    <w:p/>
+    <w:p>
+      <w:pPr>
+        <w:jc w:val="both"/>
+      </w:pPr>
+      <w:r>
+        <w:t>Se desea desarrollar un sistema de información para la gestión de los datos de los circuitos, pilotos, escuderías, grandes premios y temporadas.</w:t>
+      </w:r>
+    </w:p>
+    <w:p>
+      <w:pPr>
+        <w:pStyle w:val="Prrafodelista"/>
+        <w:numPr>
+          <w:ilvl w:val="0"/>
+          <w:numId w:val="3"/>
+        </w:numPr>
+        <w:jc w:val="both"/>
+      </w:pPr>
+      <w:r>
+        <w:t>De un circuito, se busca almacenar la siguiente información: país, nombre, código, número de carreras celebradas en el circuito, ciudad, fecha de inauguración, cantidad de curvas, longitud y número de actualizaciones.</w:t>
+      </w:r>
+    </w:p>
+    <w:p>
+      <w:pPr>
+        <w:pStyle w:val="Prrafodelista"/>
+        <w:numPr>
+          <w:ilvl w:val="0"/>
+          <w:numId w:val="3"/>
+        </w:numPr>
+        <w:jc w:val="both"/>
+      </w:pPr>
+      <w:r>
+        <w:t>En cuanto a los pilotos, se pretende almacenar su nombre, país de origen, fecha de nacimiento, debut en la Fórmula 1, apellido, abreviatura de su apellido, y sus premios ganados, que se considera un atributo multivaluado.</w:t>
+      </w:r>
+    </w:p>
+    <w:p>
+      <w:pPr>
+        <w:pStyle w:val="Prrafodelista"/>
+        <w:numPr>
+          <w:ilvl w:val="0"/>
+          <w:numId w:val="3"/>
+        </w:numPr>
+        <w:jc w:val="both"/>
+      </w:pPr>
+      <w:r>
+        <w:t>Se desea establecer una relación donde varios pilotos pueden ganar en un mismo circuito, y un piloto puede alcanzar la victoria en varios circuitos. De esta relación, se almacenaría la fecha de la carrera y la posición en la que el piloto terminó en el podio (1º, 2º, 3º) solo si lograron este logro.</w:t>
+      </w:r>
+    </w:p>
+    <w:p>
+      <w:pPr>
+        <w:pStyle w:val="Prrafodelista"/>
+        <w:numPr>
+          <w:ilvl w:val="0"/>
+          <w:numId w:val="3"/>
+        </w:numPr>
+        <w:jc w:val="both"/>
+      </w:pPr>
+      <w:r>
+        <w:t>Los circuitos pueden albergar múltiples Grandes Premios a lo largo de su historia, y un Gran Premio puede tener lugar en diferentes circuitos.</w:t>
+      </w:r>
+    </w:p>
+    <w:p>
+      <w:pPr>
+        <w:pStyle w:val="Prrafodelista"/>
+        <w:numPr>
+          <w:ilvl w:val="0"/>
+          <w:numId w:val="3"/>
+        </w:numPr>
+        <w:jc w:val="both"/>
+      </w:pPr>
+      <w:r>
+        <w:t>Respecto a las escuderías, se quiere almacenar su nombre, fecha de fundación y país de origen.</w:t>
+      </w:r>
+    </w:p>
+    <w:p>
+      <w:pPr>
+        <w:pStyle w:val="Prrafodelista"/>
+        <w:numPr>
+          <w:ilvl w:val="0"/>
+          <w:numId w:val="3"/>
+        </w:numPr>
+        <w:jc w:val="both"/>
+      </w:pPr>
+      <w:r>
+        <w:t>Un piloto ha podido pertenecer a varias escuderías durante su carrera, y las escuderías pueden contar con varios pilotos en su plantilla.</w:t>
+      </w:r>
+    </w:p>
+    <w:p>
+      <w:pPr>
+        <w:pStyle w:val="Prrafodelista"/>
+        <w:numPr>
+          <w:ilvl w:val="0"/>
+          <w:numId w:val="3"/>
+        </w:numPr>
+        <w:jc w:val="both"/>
+      </w:pPr>
+      <w:r>
+        <w:t>En una temporada, se llevan a cabo múltiples Grandes Premios, y un mismo Gran Premio puede tener lugar en diversas temporadas.</w:t>
+      </w:r>
+    </w:p>
+    <w:p>
+      <w:pPr>
+        <w:pStyle w:val="Prrafodelista"/>
+        <w:numPr>
+          <w:ilvl w:val="0"/>
+          <w:numId w:val="3"/>
+        </w:numPr>
+        <w:jc w:val="both"/>
+      </w:pPr>
+      <w:r>
+        <w:t>De cada temporada, se conserva el año, así como las fechas de inicio y finalización de cada temporada.</w:t>
+      </w:r>
+    </w:p>
+    <w:p>
+      <w:pPr>
+        <w:pStyle w:val="Prrafodelista"/>
+        <w:numPr>
+          <w:ilvl w:val="0"/>
+          <w:numId w:val="3"/>
+        </w:numPr>
+        <w:jc w:val="both"/>
+      </w:pPr>
+      <w:r>
+        <w:t>Un piloto puede ganar múltiples temporadas, mientras que una temporada solo puede ser conquistada por un piloto, de la misma manera que ocurre con una escudería.</w:t>
+      </w:r>
+    </w:p>
+    <w:p/>
+    <w:p>
+      <w:pPr>
+        <w:pStyle w:val="Ttulo3"/>
+      </w:pPr>
+      <w:r>
+        <w:lastRenderedPageBreak/>
+        <w:t>Plataforma de gestión de información para empresas de mercancías peligrosas</w:t>
+      </w:r>
+    </w:p>
+    <w:p/>
+    <w:p>
+      <w:pPr>
+        <w:jc w:val="both"/>
+      </w:pPr>
+      <w:r>
+        <w:t>Se desea crear una aplicación web especializada en la gestión de documentos y noticias para usuarios que se dedican al transporte de mercancías peligrosas. Esta plataforma permitirá a los usuarios acceder de manera sencilla a información relevante sobre las mercancías que transportan, a través de noticias y carpetas específicas.</w:t>
+      </w:r>
+    </w:p>
+    <w:p>
+      <w:pPr>
+        <w:jc w:val="both"/>
+      </w:pPr>
+      <w:r>
+        <w:t>Con esta aplicación, los usuarios podrán estar al tanto de las últimas noticias relacionadas con las mercancías peligrosas que manejan, así como organizar de manera eficiente la documentación crucial que acompaña a su actividad.</w:t>
+      </w:r>
+    </w:p>
+    <w:p>
+      <w:pPr>
+        <w:pStyle w:val="Prrafodelista"/>
+        <w:numPr>
+          <w:ilvl w:val="0"/>
+          <w:numId w:val="3"/>
+        </w:numPr>
+        <w:jc w:val="both"/>
+      </w:pPr>
+      <w:r>
+        <w:t>Se pretende almacenar información específica de las noticias, incluyendo su número de identificación, fecha de publicación, título y una breve descripción.</w:t>
+      </w:r>
+    </w:p>
+    <w:p>
+      <w:pPr>
+        <w:pStyle w:val="Prrafodelista"/>
+        <w:numPr>
+          <w:ilvl w:val="0"/>
+          <w:numId w:val="3"/>
+        </w:numPr>
+        <w:jc w:val="both"/>
+      </w:pPr>
+      <w:r>
+        <w:t>Deseamos registrar información de los usuarios, incluyendo su identificación (DNI o CIF), nombre completo o nombre de la empresa, tipos de mercancías y dirección de correo electrónico.</w:t>
+      </w:r>
+    </w:p>
+    <w:p>
+      <w:pPr>
+        <w:pStyle w:val="Prrafodelista"/>
+        <w:numPr>
+          <w:ilvl w:val="0"/>
+          <w:numId w:val="3"/>
+        </w:numPr>
+        <w:jc w:val="both"/>
+      </w:pPr>
+      <w:r>
+        <w:t>Una noticia puede ser accedida por múltiples usuarios, y a su vez, un usuario tiene la posibilidad de leer varias noticias.</w:t>
+      </w:r>
+    </w:p>
+    <w:p>
+      <w:pPr>
+        <w:pStyle w:val="Prrafodelista"/>
+        <w:numPr>
+          <w:ilvl w:val="0"/>
+          <w:numId w:val="3"/>
+        </w:numPr>
+        <w:jc w:val="both"/>
+      </w:pPr>
+      <w:r>
+        <w:t>La aplicación contendrá varias carpetas de almacenamiento, y se desea conservar información sobre cada una de ellas, incluyendo su nombre, el tipo de mercancía peligrosa asociada y un código identificativo único.</w:t>
+      </w:r>
+    </w:p>
+    <w:p>
+      <w:pPr>
+        <w:pStyle w:val="Prrafodelista"/>
+        <w:numPr>
+          <w:ilvl w:val="0"/>
+          <w:numId w:val="3"/>
+        </w:numPr>
+        <w:jc w:val="both"/>
+      </w:pPr>
+      <w:r>
+        <w:t>Múltiples usuarios pueden acceder a una misma carpeta de almacenamiento, y a su vez, un usuario tiene la capacidad de acceder a varias carpetas diferentes. Dentro de las carpetas, es posible guardar también otras carpetas.</w:t>
+      </w:r>
+    </w:p>
+    <w:p>
+      <w:pPr>
+        <w:pStyle w:val="Prrafodelista"/>
+        <w:numPr>
+          <w:ilvl w:val="0"/>
+          <w:numId w:val="3"/>
+        </w:numPr>
+        <w:jc w:val="both"/>
+      </w:pPr>
+      <w:r>
+        <w:t>Los archivos se guardarán en carpetas, permitiendo que múltiples archivos se almacenen en una misma carpeta y que un archivo pueda estar presente en varias carpetas. En relación a los archivos, deseamos conservar información como su nombre, un código de identificación único y su extensión.</w:t>
+      </w:r>
+    </w:p>
+    <w:p>
+      <w:pPr>
+        <w:pStyle w:val="Prrafodelista"/>
+        <w:numPr>
+          <w:ilvl w:val="0"/>
+          <w:numId w:val="3"/>
+        </w:numPr>
+        <w:jc w:val="both"/>
+      </w:pPr>
+      <w:r>
+        <w:t>La aplicación contará con notificaciones, y de ellas se pretende almacenar la fecha y el número identificativo de la notificación.</w:t>
+      </w:r>
+    </w:p>
+    <w:p>
+      <w:pPr>
+        <w:pStyle w:val="Prrafodelista"/>
+        <w:numPr>
+          <w:ilvl w:val="0"/>
+          <w:numId w:val="3"/>
+        </w:numPr>
+        <w:jc w:val="both"/>
+      </w:pPr>
+      <w:r>
+        <w:t>Una notificación puede ser enviada a múltiples usuarios, y, por otro lado, un usuario puede recibir varias notificaciones.</w:t>
+      </w:r>
+    </w:p>
+    <w:p>
+      <w:pPr>
+        <w:jc w:val="both"/>
+      </w:pPr>
+    </w:p>
+    <w:p>
+      <w:pPr>
+        <w:pStyle w:val="Ttulo3"/>
+      </w:pPr>
+      <w:r>
+        <w:t xml:space="preserve">Aplicación para la gestión de portátiles del centro de estudios </w:t>
+      </w:r>
+      <w:proofErr w:type="spellStart"/>
+      <w:r>
+        <w:t>Ceinmark</w:t>
+      </w:r>
+      <w:proofErr w:type="spellEnd"/>
+    </w:p>
+    <w:p/>
+    <w:p>
+      <w:pPr>
+        <w:jc w:val="both"/>
+      </w:pPr>
+      <w:r>
+        <w:t xml:space="preserve">El objetivo de este proyecto es optimizar la gestión de los portátiles en mi centro educativo, que actualmente se caracteriza por su simplicidad y falta de </w:t>
+      </w:r>
+      <w:r>
+        <w:lastRenderedPageBreak/>
+        <w:t>automatización. Esta deficiencia conlleva confusiones y pérdidas de información en el proceso.</w:t>
+      </w:r>
+    </w:p>
+    <w:p>
+      <w:pPr>
+        <w:jc w:val="both"/>
+      </w:pPr>
+      <w:r>
+        <w:t>El proyecto se basará en una aplicación que no solo administrará la información relacionada con los dispositivos informáticos que el centro proporciona a los estudiantes, sino que también gestionará los datos de los propios alumnos y los recursos de almacenamiento disponibles para estos dispositivos electrónicos.</w:t>
+      </w:r>
+    </w:p>
+    <w:p>
+      <w:pPr>
+        <w:jc w:val="both"/>
+      </w:pPr>
+      <w:r>
+        <w:t>Esta aplicación se diseñará como una plataforma web, lo que garantizará su accesibilidad desde diversos dispositivos, ya sea un móvil o un ordenador, sin verse limitada por el sistema operativo utilizado.</w:t>
+      </w:r>
+    </w:p>
+    <w:p>
+      <w:pPr>
+        <w:jc w:val="both"/>
+      </w:pPr>
+      <w:r>
+        <w:t>A continuación, se presentará el sistema sobre el cual se construirá la aplicación:</w:t>
+      </w:r>
+    </w:p>
+    <w:p>
+      <w:pPr>
+        <w:pStyle w:val="Prrafodelista"/>
+        <w:numPr>
+          <w:ilvl w:val="0"/>
+          <w:numId w:val="3"/>
+        </w:numPr>
+        <w:jc w:val="both"/>
+      </w:pPr>
+      <w:r>
+        <w:t xml:space="preserve">De los portátiles, se quiere saber, el modelo, procesador, memoria RAM, tipo de memoria ROM y capacidad de la misma, marca, código único, aplicaciones instaladas, si esta alquilado y si </w:t>
+      </w:r>
+      <w:r>
+        <w:t>está</w:t>
+      </w:r>
+      <w:r>
+        <w:t xml:space="preserve"> en reparación.</w:t>
+      </w:r>
+    </w:p>
+    <w:p>
+      <w:pPr>
+        <w:pStyle w:val="Prrafodelista"/>
+        <w:numPr>
+          <w:ilvl w:val="0"/>
+          <w:numId w:val="3"/>
+        </w:numPr>
+        <w:jc w:val="both"/>
+      </w:pPr>
+      <w:r>
+        <w:t>De los cargadores se quiere almacenar su número de serie (o código), potencia y su estado de alquiler.</w:t>
+      </w:r>
+    </w:p>
+    <w:p>
+      <w:pPr>
+        <w:pStyle w:val="Prrafodelista"/>
+        <w:numPr>
+          <w:ilvl w:val="0"/>
+          <w:numId w:val="3"/>
+        </w:numPr>
+        <w:jc w:val="both"/>
+      </w:pPr>
+      <w:r>
+        <w:t>Cada portátil utiliza un cargador, y un mismo cargador puede ser utilizado por varios portátiles.</w:t>
+      </w:r>
+    </w:p>
+    <w:p>
+      <w:pPr>
+        <w:pStyle w:val="Prrafodelista"/>
+        <w:numPr>
+          <w:ilvl w:val="0"/>
+          <w:numId w:val="3"/>
+        </w:numPr>
+        <w:jc w:val="both"/>
+      </w:pPr>
+      <w:r>
+        <w:t>En cuanto a los ratones, se busca almacenar su modelo, marca, código, tipo de conector y su estado de alquiler.</w:t>
+      </w:r>
+    </w:p>
+    <w:p>
+      <w:pPr>
+        <w:pStyle w:val="Prrafodelista"/>
+        <w:numPr>
+          <w:ilvl w:val="0"/>
+          <w:numId w:val="3"/>
+        </w:numPr>
+        <w:jc w:val="both"/>
+      </w:pPr>
+      <w:r>
+        <w:t>Para los estudiantes, se desea guardar su DNI, nombre completo (nombre, primer apellido y segundo apellido), curso, tutor, aula correspondiente y turno de estudio (mañana o tarde).</w:t>
+      </w:r>
+    </w:p>
+    <w:p>
+      <w:pPr>
+        <w:pStyle w:val="Prrafodelista"/>
+        <w:numPr>
+          <w:ilvl w:val="0"/>
+          <w:numId w:val="3"/>
+        </w:numPr>
+        <w:jc w:val="both"/>
+      </w:pPr>
+      <w:r>
+        <w:t>Cada estudiante tiene la opción de alquilar un portátil, cargador y ratón, pudiendo alquilar varios de estos simultáneamente. Asimismo, un portátil, cargador o ratón puede ser alquilado por varios estudiantes a la vez, siempre que no tengan el mismo turno.</w:t>
+      </w:r>
+    </w:p>
+    <w:p>
+      <w:pPr>
+        <w:pStyle w:val="Prrafodelista"/>
+        <w:numPr>
+          <w:ilvl w:val="0"/>
+          <w:numId w:val="3"/>
+        </w:numPr>
+        <w:jc w:val="both"/>
+      </w:pPr>
+      <w:r>
+        <w:t>Se quiere almacenar de cada lugar de almacenamiento, su aula correspondiente, capacidad.</w:t>
+      </w:r>
+    </w:p>
+    <w:p>
+      <w:pPr>
+        <w:pStyle w:val="Prrafodelista"/>
+        <w:numPr>
+          <w:ilvl w:val="0"/>
+          <w:numId w:val="3"/>
+        </w:numPr>
+        <w:jc w:val="both"/>
+      </w:pPr>
+      <w:r>
+        <w:t>Cada lugar de almacenamiento tiene la capacidad de guardar varios portátiles, mientras que un único portátil, ratón o cargador puede ser guardado en un solo lugar de almacenamiento.</w:t>
+      </w:r>
+    </w:p>
+    <w:p>
+      <w:pPr>
+        <w:jc w:val="both"/>
+      </w:pPr>
+    </w:p>
+    <w:p>
+      <w:pPr>
+        <w:jc w:val="both"/>
+      </w:pPr>
       <w:r>
         <w:t>Posteriormente, consulté a mi tutora para detectar posibles errores o deficiencias en cada una de las propuestas y las perfeccioné a medida que avanzaba en el proceso.</w:t>
       </w:r>
     </w:p>
+    <w:p>
+      <w:pPr>
+        <w:jc w:val="both"/>
+      </w:pPr>
+      <w:r>
+        <w:t xml:space="preserve">Dos de estas tres propuestas, fueron rechazadas por no cumplir lo requisitos </w:t>
+      </w:r>
+      <w:r>
+        <w:t>mínimos</w:t>
+      </w:r>
+      <w:r>
+        <w:t xml:space="preserve">, por lo que </w:t>
+      </w:r>
+      <w:r>
+        <w:t>procedí</w:t>
+      </w:r>
+      <w:r>
+        <w:t xml:space="preserve"> a seleccionar la tercera y ultima propuesta sobre alquiler de portátiles.</w:t>
+      </w:r>
+    </w:p>
+    <w:p>
+      <w:pPr>
+        <w:jc w:val="both"/>
+      </w:pPr>
+    </w:p>
+    <w:p>
+      <w:r>
+        <w:t>Debido a que solo me quedaba una propuesta pensé otras dos propuestas por si en algún momento necesitaba otra propuesta.</w:t>
+      </w:r>
+    </w:p>
+    <w:p>
+      <w:r>
+        <w:lastRenderedPageBreak/>
+        <w:t>Las dos propuestas son:</w:t>
+      </w:r>
+    </w:p>
     <w:p/>
+    <w:p/>
     <w:p>
       <w:pPr>
         <w:pStyle w:val="Ttulo2"/>
       </w:pPr>
-      <w:bookmarkStart w:id="2" w:name="_Toc150204669"/>
-      <w:bookmarkStart w:id="3" w:name="_Toc150245000"/>
+      <w:bookmarkStart w:id="3" w:name="_Toc150204669"/>
+      <w:bookmarkStart w:id="4" w:name="_Toc150249658"/>
       <w:r>
         <w:t xml:space="preserve">Selección de </w:t>
       </w:r>
@@ -1828,8 +2389,8 @@
       <w:r>
         <w:t>propuesta</w:t>
       </w:r>
-      <w:bookmarkEnd w:id="2"/>
       <w:bookmarkEnd w:id="3"/>
+      <w:bookmarkEnd w:id="4"/>
     </w:p>
     <w:p>
       <w:pPr>
@@ -1844,13 +2405,13 @@
       <w:pPr>
         <w:pStyle w:val="Ttulo2"/>
       </w:pPr>
-      <w:bookmarkStart w:id="4" w:name="_Toc150204670"/>
-      <w:bookmarkStart w:id="5" w:name="_Toc150245001"/>
+      <w:bookmarkStart w:id="5" w:name="_Toc150204670"/>
+      <w:bookmarkStart w:id="6" w:name="_Toc150249659"/>
       <w:r>
         <w:t>Creación del diagrama entidad relación</w:t>
       </w:r>
-      <w:bookmarkEnd w:id="4"/>
       <w:bookmarkEnd w:id="5"/>
+      <w:bookmarkEnd w:id="6"/>
     </w:p>
     <w:p>
       <w:pPr>
@@ -1877,8 +2438,8 @@
       <w:pPr>
         <w:pStyle w:val="Ttulo2"/>
       </w:pPr>
-      <w:bookmarkStart w:id="6" w:name="_Toc150204671"/>
-      <w:bookmarkStart w:id="7" w:name="_Toc150245002"/>
+      <w:bookmarkStart w:id="7" w:name="_Toc150204671"/>
+      <w:bookmarkStart w:id="8" w:name="_Toc150249660"/>
       <w:r>
         <w:t xml:space="preserve">Creación del </w:t>
       </w:r>
@@ -1894,8 +2455,8 @@
       <w:r>
         <w:t xml:space="preserve"> estático</w:t>
       </w:r>
-      <w:bookmarkEnd w:id="6"/>
       <w:bookmarkEnd w:id="7"/>
+      <w:bookmarkEnd w:id="8"/>
     </w:p>
     <w:p>
       <w:pPr>
@@ -1922,8 +2483,8 @@
       <w:pPr>
         <w:pStyle w:val="Ttulo2"/>
       </w:pPr>
-      <w:bookmarkStart w:id="8" w:name="_Toc150204672"/>
-      <w:bookmarkStart w:id="9" w:name="_Toc150245003"/>
+      <w:bookmarkStart w:id="9" w:name="_Toc150204672"/>
+      <w:bookmarkStart w:id="10" w:name="_Toc150249661"/>
       <w:r>
         <w:t>Implementación de la base de datos en MySQL</w:t>
       </w:r>
@@ -1934,8 +2495,8 @@
       <w:r>
         <w:t>dbForge</w:t>
       </w:r>
-      <w:bookmarkEnd w:id="8"/>
       <w:bookmarkEnd w:id="9"/>
+      <w:bookmarkEnd w:id="10"/>
       <w:proofErr w:type="spellEnd"/>
     </w:p>
     <w:p>
@@ -1984,14 +2545,74 @@
       <w:pPr>
         <w:pStyle w:val="Ttulo2"/>
       </w:pPr>
-      <w:bookmarkStart w:id="10" w:name="_Toc150204673"/>
-      <w:bookmarkStart w:id="11" w:name="_Toc150245004"/>
+      <w:bookmarkStart w:id="11" w:name="_Toc150204673"/>
+      <w:bookmarkStart w:id="12" w:name="_Toc150249662"/>
+      <w:r>
+        <w:t>Generación de datos</w:t>
+      </w:r>
+      <w:bookmarkEnd w:id="11"/>
+      <w:bookmarkEnd w:id="12"/>
+    </w:p>
+    <w:p>
+      <w:pPr>
+        <w:jc w:val="both"/>
+      </w:pPr>
+      <w:r>
+        <w:t xml:space="preserve">En </w:t>
+      </w:r>
+      <w:proofErr w:type="spellStart"/>
+      <w:r>
+        <w:t>dbForge</w:t>
+      </w:r>
+      <w:proofErr w:type="spellEnd"/>
+      <w:r>
+        <w:t xml:space="preserve">, he insertado 30 registros en cada tabla de la base de datos. </w:t>
+      </w:r>
+      <w:r>
+        <w:t>G</w:t>
+      </w:r>
+      <w:r>
+        <w:t>ener</w:t>
+      </w:r>
+      <w:r>
+        <w:t>e los</w:t>
+      </w:r>
+      <w:r>
+        <w:t xml:space="preserve"> datos </w:t>
+      </w:r>
+      <w:r>
+        <w:t>empleando</w:t>
+      </w:r>
+      <w:r>
+        <w:t xml:space="preserve"> expresiones regulares y archivos de texto</w:t>
+      </w:r>
+      <w:r>
+        <w:t>, entre otras funcionalidades disponibles, sin admitir</w:t>
+      </w:r>
+      <w:r>
+        <w:t xml:space="preserve"> valores nulos en los registros. </w:t>
+      </w:r>
+      <w:r>
+        <w:t>La mayor parte de los datos se obtuvieron de tiendas online especializadas en productos informáticos.</w:t>
+      </w:r>
+    </w:p>
+    <w:p>
+      <w:pPr>
+        <w:jc w:val="both"/>
+      </w:pPr>
+    </w:p>
+    <w:p>
+      <w:pPr>
+        <w:pStyle w:val="Ttulo2"/>
+      </w:pPr>
+      <w:bookmarkStart w:id="13" w:name="_Toc150204674"/>
+      <w:bookmarkStart w:id="14" w:name="_Toc150249663"/>
       <w:r>
         <w:lastRenderedPageBreak/>
-        <w:t>Generación de datos</w:t>
-      </w:r>
-      <w:bookmarkEnd w:id="10"/>
-      <w:bookmarkEnd w:id="11"/>
+        <w:t>Generación de documentación automática</w:t>
+      </w:r>
+      <w:bookmarkEnd w:id="13"/>
+      <w:bookmarkEnd w:id="14"/>
     </w:p>
     <w:p>
       <w:pPr>
@@ -2006,34 +2627,7 @@
       </w:r>
       <w:proofErr w:type="spellEnd"/>
       <w:r>
-        <w:t xml:space="preserve">, he insertado 30 registros en cada tabla de la base de datos. </w:t>
-      </w:r>
-      <w:r>
-        <w:t>G</w:t>
-      </w:r>
-      <w:r>
-        <w:t>ener</w:t>
-      </w:r>
-      <w:r>
-        <w:t>e los</w:t>
-      </w:r>
-      <w:r>
-        <w:t xml:space="preserve"> datos </w:t>
-      </w:r>
-      <w:r>
-        <w:t>empleando</w:t>
-      </w:r>
-      <w:r>
-        <w:t xml:space="preserve"> expresiones regulares y archivos de texto</w:t>
-      </w:r>
-      <w:r>
-        <w:t>, entre otras funcionalidades disponibles, sin admitir</w:t>
-      </w:r>
-      <w:r>
-        <w:t xml:space="preserve"> valores nulos en los registros. </w:t>
-      </w:r>
-      <w:r>
-        <w:t>La mayor parte de los datos se obtuvieron de tiendas online especializadas en productos informáticos.</w:t>
+        <w:t>, genero la documentación a partir de la conexión que he establecido, seleccionando la base de datos y sus tablas, y posteriormente elijo la extensión del archivo.</w:t>
       </w:r>
     </w:p>
     <w:p>
@@ -2045,46 +2639,13 @@
       <w:pPr>
         <w:pStyle w:val="Ttulo2"/>
       </w:pPr>
-      <w:bookmarkStart w:id="12" w:name="_Toc150204674"/>
-      <w:bookmarkStart w:id="13" w:name="_Toc150245005"/>
-      <w:r>
-        <w:t>Generación de documentación automática</w:t>
-      </w:r>
-      <w:bookmarkEnd w:id="12"/>
-      <w:bookmarkEnd w:id="13"/>
-    </w:p>
-    <w:p>
-      <w:pPr>
-        <w:jc w:val="both"/>
-      </w:pPr>
-      <w:r>
-        <w:t xml:space="preserve">En </w:t>
-      </w:r>
-      <w:proofErr w:type="spellStart"/>
-      <w:r>
-        <w:t>dbForge</w:t>
-      </w:r>
-      <w:proofErr w:type="spellEnd"/>
-      <w:r>
-        <w:t>, genero la documentación a partir de la conexión que he establecido, seleccionando la base de datos y sus tablas, y posteriormente elijo la extensión del archivo.</w:t>
-      </w:r>
-    </w:p>
-    <w:p>
-      <w:pPr>
-        <w:jc w:val="both"/>
-      </w:pPr>
-    </w:p>
-    <w:p>
-      <w:pPr>
-        <w:pStyle w:val="Ttulo2"/>
-      </w:pPr>
-      <w:bookmarkStart w:id="14" w:name="_Toc150204675"/>
-      <w:bookmarkStart w:id="15" w:name="_Toc150245006"/>
+      <w:bookmarkStart w:id="15" w:name="_Toc150204675"/>
+      <w:bookmarkStart w:id="16" w:name="_Toc150249664"/>
       <w:r>
         <w:t>Propuestas de ampliación</w:t>
       </w:r>
-      <w:bookmarkEnd w:id="14"/>
       <w:bookmarkEnd w:id="15"/>
+      <w:bookmarkEnd w:id="16"/>
     </w:p>
     <w:p>
       <w:pPr>
@@ -2320,6 +2881,453 @@
 <file path=word/numbering.xml><?xml version="1.0" encoding="utf-8"?>
 <w:numbering xmlns:wpc="http://schemas.microsoft.com/office/word/2010/wordprocessingCanvas" xmlns:cx="http://schemas.microsoft.com/office/drawing/2014/chartex" xmlns:cx1="http://schemas.microsoft.com/office/drawing/2015/9/8/chartex" xmlns:cx2="http://schemas.microsoft.com/office/drawing/2015/10/21/chartex" xmlns:cx3="http://schemas.microsoft.com/office/drawing/2016/5/9/chartex" xmlns:cx4="http://schemas.microsoft.com/office/drawing/2016/5/10/chartex" xmlns:cx5="http://schemas.microsoft.com/office/drawing/2016/5/11/chartex" xmlns:cx6="http://schemas.microsoft.com/office/drawing/2016/5/12/chartex" xmlns:cx7="http://schemas.microsoft.com/office/drawing/2016/5/13/chartex" xmlns:cx8="http://schemas.microsoft.com/office/drawing/2016/5/14/chartex" xmlns:mc="http://schemas.openxmlformats.org/markup-compatibility/2006" xmlns:aink="http://schemas.microsoft.com/office/drawing/2016/ink" xmlns:am3d="http://schemas.microsoft.com/office/drawing/2017/model3d" xmlns:o="urn:schemas-microsoft-com:office:office" xmlns:r="http://schemas.openxmlformats.org/officeDocument/2006/relationships" xmlns:m="http://schemas.openxmlformats.org/officeDocument/2006/math" xmlns:v="urn:schemas-microsoft-com:vml" xmlns:wp14="http://schemas.microsoft.com/office/word/2010/wordprocessingDrawing" xmlns:wp="http://schemas.openxmlformats.org/drawingml/2006/wordprocessingDrawing" xmlns:w10="urn:schemas-microsoft-com:office:word" xmlns:w="http://schemas.openxmlformats.org/wordprocessingml/2006/main" xmlns:w14="http://schemas.microsoft.com/office/word/2010/wordml" xmlns:w15="http://schemas.microsoft.com/office/word/2012/wordml" xmlns:w16cex="http://schemas.microsoft.com/office/word/2018/wordml/cex" xmlns:w16cid="http://schemas.microsoft.com/office/word/2016/wordml/cid" xmlns:w16="http://schemas.microsoft.com/office/word/2018/wordml" xmlns:w16sdtdh="http://schemas.microsoft.com/office/word/2020/wordml/sdtdatahash" xmlns:w16se="http://schemas.microsoft.com/office/word/2015/wordml/symex" xmlns:wpg="http://schemas.microsoft.com/office/word/2010/wordprocessingGroup" xmlns:wpi="http://schemas.microsoft.com/office/word/2010/wordprocessingInk" xmlns:wne="http://schemas.microsoft.com/office/word/2006/wordml" xmlns:wps="http://schemas.microsoft.com/office/word/2010/wordprocessingShape" mc:Ignorable="w14 w15 w16se w16cid w16 w16cex w16sdtdh wp14">
   <w:abstractNum w:abstractNumId="0" w15:restartNumberingAfterBreak="0">
+    <w:nsid w:val="1CA10CA0"/>
+    <w:multiLevelType w:val="multilevel"/>
+    <w:tmpl w:val="F61AE850"/>
+    <w:lvl w:ilvl="0">
+      <w:start w:val="1"/>
+      <w:numFmt w:val="bullet"/>
+      <w:lvlText w:val=""/>
+      <w:lvlJc w:val="left"/>
+      <w:pPr>
+        <w:tabs>
+          <w:tab w:val="num" w:pos="720"/>
+        </w:tabs>
+        <w:ind w:left="720" w:hanging="360"/>
+      </w:pPr>
+      <w:rPr>
+        <w:rFonts w:ascii="Symbol" w:hAnsi="Symbol" w:hint="default"/>
+        <w:sz w:val="20"/>
+      </w:rPr>
+    </w:lvl>
+    <w:lvl w:ilvl="1" w:tentative="1">
+      <w:start w:val="1"/>
+      <w:numFmt w:val="bullet"/>
+      <w:lvlText w:val="o"/>
+      <w:lvlJc w:val="left"/>
+      <w:pPr>
+        <w:tabs>
+          <w:tab w:val="num" w:pos="1440"/>
+        </w:tabs>
+        <w:ind w:left="1440" w:hanging="360"/>
+      </w:pPr>
+      <w:rPr>
+        <w:rFonts w:ascii="Courier New" w:hAnsi="Courier New" w:hint="default"/>
+        <w:sz w:val="20"/>
+      </w:rPr>
+    </w:lvl>
+    <w:lvl w:ilvl="2" w:tentative="1">
+      <w:start w:val="1"/>
+      <w:numFmt w:val="bullet"/>
+      <w:lvlText w:val=""/>
+      <w:lvlJc w:val="left"/>
+      <w:pPr>
+        <w:tabs>
+          <w:tab w:val="num" w:pos="2160"/>
+        </w:tabs>
+        <w:ind w:left="2160" w:hanging="360"/>
+      </w:pPr>
+      <w:rPr>
+        <w:rFonts w:ascii="Wingdings" w:hAnsi="Wingdings" w:hint="default"/>
+        <w:sz w:val="20"/>
+      </w:rPr>
+    </w:lvl>
+    <w:lvl w:ilvl="3" w:tentative="1">
+      <w:start w:val="1"/>
+      <w:numFmt w:val="bullet"/>
+      <w:lvlText w:val=""/>
+      <w:lvlJc w:val="left"/>
+      <w:pPr>
+        <w:tabs>
+          <w:tab w:val="num" w:pos="2880"/>
+        </w:tabs>
+        <w:ind w:left="2880" w:hanging="360"/>
+      </w:pPr>
+      <w:rPr>
+        <w:rFonts w:ascii="Wingdings" w:hAnsi="Wingdings" w:hint="default"/>
+        <w:sz w:val="20"/>
+      </w:rPr>
+    </w:lvl>
+    <w:lvl w:ilvl="4" w:tentative="1">
+      <w:start w:val="1"/>
+      <w:numFmt w:val="bullet"/>
+      <w:lvlText w:val=""/>
+      <w:lvlJc w:val="left"/>
+      <w:pPr>
+        <w:tabs>
+          <w:tab w:val="num" w:pos="3600"/>
+        </w:tabs>
+        <w:ind w:left="3600" w:hanging="360"/>
+      </w:pPr>
+      <w:rPr>
+        <w:rFonts w:ascii="Wingdings" w:hAnsi="Wingdings" w:hint="default"/>
+        <w:sz w:val="20"/>
+      </w:rPr>
+    </w:lvl>
+    <w:lvl w:ilvl="5" w:tentative="1">
+      <w:start w:val="1"/>
+      <w:numFmt w:val="bullet"/>
+      <w:lvlText w:val=""/>
+      <w:lvlJc w:val="left"/>
+      <w:pPr>
+        <w:tabs>
+          <w:tab w:val="num" w:pos="4320"/>
+        </w:tabs>
+        <w:ind w:left="4320" w:hanging="360"/>
+      </w:pPr>
+      <w:rPr>
+        <w:rFonts w:ascii="Wingdings" w:hAnsi="Wingdings" w:hint="default"/>
+        <w:sz w:val="20"/>
+      </w:rPr>
+    </w:lvl>
+    <w:lvl w:ilvl="6" w:tentative="1">
+      <w:start w:val="1"/>
+      <w:numFmt w:val="bullet"/>
+      <w:lvlText w:val=""/>
+      <w:lvlJc w:val="left"/>
+      <w:pPr>
+        <w:tabs>
+          <w:tab w:val="num" w:pos="5040"/>
+        </w:tabs>
+        <w:ind w:left="5040" w:hanging="360"/>
+      </w:pPr>
+      <w:rPr>
+        <w:rFonts w:ascii="Wingdings" w:hAnsi="Wingdings" w:hint="default"/>
+        <w:sz w:val="20"/>
+      </w:rPr>
+    </w:lvl>
+    <w:lvl w:ilvl="7" w:tentative="1">
+      <w:start w:val="1"/>
+      <w:numFmt w:val="bullet"/>
+      <w:lvlText w:val=""/>
+      <w:lvlJc w:val="left"/>
+      <w:pPr>
+        <w:tabs>
+          <w:tab w:val="num" w:pos="5760"/>
+        </w:tabs>
+        <w:ind w:left="5760" w:hanging="360"/>
+      </w:pPr>
+      <w:rPr>
+        <w:rFonts w:ascii="Wingdings" w:hAnsi="Wingdings" w:hint="default"/>
+        <w:sz w:val="20"/>
+      </w:rPr>
+    </w:lvl>
+    <w:lvl w:ilvl="8" w:tentative="1">
+      <w:start w:val="1"/>
+      <w:numFmt w:val="bullet"/>
+      <w:lvlText w:val=""/>
+      <w:lvlJc w:val="left"/>
+      <w:pPr>
+        <w:tabs>
+          <w:tab w:val="num" w:pos="6480"/>
+        </w:tabs>
+        <w:ind w:left="6480" w:hanging="360"/>
+      </w:pPr>
+      <w:rPr>
+        <w:rFonts w:ascii="Wingdings" w:hAnsi="Wingdings" w:hint="default"/>
+        <w:sz w:val="20"/>
+      </w:rPr>
+    </w:lvl>
+  </w:abstractNum>
+  <w:abstractNum w:abstractNumId="1" w15:restartNumberingAfterBreak="0">
+    <w:nsid w:val="3DB46E38"/>
+    <w:multiLevelType w:val="multilevel"/>
+    <w:tmpl w:val="54BC4474"/>
+    <w:lvl w:ilvl="0">
+      <w:start w:val="1"/>
+      <w:numFmt w:val="bullet"/>
+      <w:lvlText w:val=""/>
+      <w:lvlJc w:val="left"/>
+      <w:pPr>
+        <w:tabs>
+          <w:tab w:val="num" w:pos="720"/>
+        </w:tabs>
+        <w:ind w:left="720" w:hanging="360"/>
+      </w:pPr>
+      <w:rPr>
+        <w:rFonts w:ascii="Symbol" w:hAnsi="Symbol" w:hint="default"/>
+        <w:sz w:val="20"/>
+      </w:rPr>
+    </w:lvl>
+    <w:lvl w:ilvl="1" w:tentative="1">
+      <w:start w:val="1"/>
+      <w:numFmt w:val="bullet"/>
+      <w:lvlText w:val="o"/>
+      <w:lvlJc w:val="left"/>
+      <w:pPr>
+        <w:tabs>
+          <w:tab w:val="num" w:pos="1440"/>
+        </w:tabs>
+        <w:ind w:left="1440" w:hanging="360"/>
+      </w:pPr>
+      <w:rPr>
+        <w:rFonts w:ascii="Courier New" w:hAnsi="Courier New" w:hint="default"/>
+        <w:sz w:val="20"/>
+      </w:rPr>
+    </w:lvl>
+    <w:lvl w:ilvl="2" w:tentative="1">
+      <w:start w:val="1"/>
+      <w:numFmt w:val="bullet"/>
+      <w:lvlText w:val=""/>
+      <w:lvlJc w:val="left"/>
+      <w:pPr>
+        <w:tabs>
+          <w:tab w:val="num" w:pos="2160"/>
+        </w:tabs>
+        <w:ind w:left="2160" w:hanging="360"/>
+      </w:pPr>
+      <w:rPr>
+        <w:rFonts w:ascii="Wingdings" w:hAnsi="Wingdings" w:hint="default"/>
+        <w:sz w:val="20"/>
+      </w:rPr>
+    </w:lvl>
+    <w:lvl w:ilvl="3" w:tentative="1">
+      <w:start w:val="1"/>
+      <w:numFmt w:val="bullet"/>
+      <w:lvlText w:val=""/>
+      <w:lvlJc w:val="left"/>
+      <w:pPr>
+        <w:tabs>
+          <w:tab w:val="num" w:pos="2880"/>
+        </w:tabs>
+        <w:ind w:left="2880" w:hanging="360"/>
+      </w:pPr>
+      <w:rPr>
+        <w:rFonts w:ascii="Wingdings" w:hAnsi="Wingdings" w:hint="default"/>
+        <w:sz w:val="20"/>
+      </w:rPr>
+    </w:lvl>
+    <w:lvl w:ilvl="4" w:tentative="1">
+      <w:start w:val="1"/>
+      <w:numFmt w:val="bullet"/>
+      <w:lvlText w:val=""/>
+      <w:lvlJc w:val="left"/>
+      <w:pPr>
+        <w:tabs>
+          <w:tab w:val="num" w:pos="3600"/>
+        </w:tabs>
+        <w:ind w:left="3600" w:hanging="360"/>
+      </w:pPr>
+      <w:rPr>
+        <w:rFonts w:ascii="Wingdings" w:hAnsi="Wingdings" w:hint="default"/>
+        <w:sz w:val="20"/>
+      </w:rPr>
+    </w:lvl>
+    <w:lvl w:ilvl="5" w:tentative="1">
+      <w:start w:val="1"/>
+      <w:numFmt w:val="bullet"/>
+      <w:lvlText w:val=""/>
+      <w:lvlJc w:val="left"/>
+      <w:pPr>
+        <w:tabs>
+          <w:tab w:val="num" w:pos="4320"/>
+        </w:tabs>
+        <w:ind w:left="4320" w:hanging="360"/>
+      </w:pPr>
+      <w:rPr>
+        <w:rFonts w:ascii="Wingdings" w:hAnsi="Wingdings" w:hint="default"/>
+        <w:sz w:val="20"/>
+      </w:rPr>
+    </w:lvl>
+    <w:lvl w:ilvl="6" w:tentative="1">
+      <w:start w:val="1"/>
+      <w:numFmt w:val="bullet"/>
+      <w:lvlText w:val=""/>
+      <w:lvlJc w:val="left"/>
+      <w:pPr>
+        <w:tabs>
+          <w:tab w:val="num" w:pos="5040"/>
+        </w:tabs>
+        <w:ind w:left="5040" w:hanging="360"/>
+      </w:pPr>
+      <w:rPr>
+        <w:rFonts w:ascii="Wingdings" w:hAnsi="Wingdings" w:hint="default"/>
+        <w:sz w:val="20"/>
+      </w:rPr>
+    </w:lvl>
+    <w:lvl w:ilvl="7" w:tentative="1">
+      <w:start w:val="1"/>
+      <w:numFmt w:val="bullet"/>
+      <w:lvlText w:val=""/>
+      <w:lvlJc w:val="left"/>
+      <w:pPr>
+        <w:tabs>
+          <w:tab w:val="num" w:pos="5760"/>
+        </w:tabs>
+        <w:ind w:left="5760" w:hanging="360"/>
+      </w:pPr>
+      <w:rPr>
+        <w:rFonts w:ascii="Wingdings" w:hAnsi="Wingdings" w:hint="default"/>
+        <w:sz w:val="20"/>
+      </w:rPr>
+    </w:lvl>
+    <w:lvl w:ilvl="8" w:tentative="1">
+      <w:start w:val="1"/>
+      <w:numFmt w:val="bullet"/>
+      <w:lvlText w:val=""/>
+      <w:lvlJc w:val="left"/>
+      <w:pPr>
+        <w:tabs>
+          <w:tab w:val="num" w:pos="6480"/>
+        </w:tabs>
+        <w:ind w:left="6480" w:hanging="360"/>
+      </w:pPr>
+      <w:rPr>
+        <w:rFonts w:ascii="Wingdings" w:hAnsi="Wingdings" w:hint="default"/>
+        <w:sz w:val="20"/>
+      </w:rPr>
+    </w:lvl>
+  </w:abstractNum>
+  <w:abstractNum w:abstractNumId="2" w15:restartNumberingAfterBreak="0">
+    <w:nsid w:val="469C1199"/>
+    <w:multiLevelType w:val="multilevel"/>
+    <w:tmpl w:val="85405386"/>
+    <w:lvl w:ilvl="0">
+      <w:start w:val="1"/>
+      <w:numFmt w:val="bullet"/>
+      <w:lvlText w:val=""/>
+      <w:lvlJc w:val="left"/>
+      <w:pPr>
+        <w:tabs>
+          <w:tab w:val="num" w:pos="720"/>
+        </w:tabs>
+        <w:ind w:left="720" w:hanging="360"/>
+      </w:pPr>
+      <w:rPr>
+        <w:rFonts w:ascii="Symbol" w:hAnsi="Symbol" w:hint="default"/>
+        <w:sz w:val="20"/>
+      </w:rPr>
+    </w:lvl>
+    <w:lvl w:ilvl="1" w:tentative="1">
+      <w:start w:val="1"/>
+      <w:numFmt w:val="bullet"/>
+      <w:lvlText w:val="o"/>
+      <w:lvlJc w:val="left"/>
+      <w:pPr>
+        <w:tabs>
+          <w:tab w:val="num" w:pos="1440"/>
+        </w:tabs>
+        <w:ind w:left="1440" w:hanging="360"/>
+      </w:pPr>
+      <w:rPr>
+        <w:rFonts w:ascii="Courier New" w:hAnsi="Courier New" w:hint="default"/>
+        <w:sz w:val="20"/>
+      </w:rPr>
+    </w:lvl>
+    <w:lvl w:ilvl="2" w:tentative="1">
+      <w:start w:val="1"/>
+      <w:numFmt w:val="bullet"/>
+      <w:lvlText w:val=""/>
+      <w:lvlJc w:val="left"/>
+      <w:pPr>
+        <w:tabs>
+          <w:tab w:val="num" w:pos="2160"/>
+        </w:tabs>
+        <w:ind w:left="2160" w:hanging="360"/>
+      </w:pPr>
+      <w:rPr>
+        <w:rFonts w:ascii="Wingdings" w:hAnsi="Wingdings" w:hint="default"/>
+        <w:sz w:val="20"/>
+      </w:rPr>
+    </w:lvl>
+    <w:lvl w:ilvl="3" w:tentative="1">
+      <w:start w:val="1"/>
+      <w:numFmt w:val="bullet"/>
+      <w:lvlText w:val=""/>
+      <w:lvlJc w:val="left"/>
+      <w:pPr>
+        <w:tabs>
+          <w:tab w:val="num" w:pos="2880"/>
+        </w:tabs>
+        <w:ind w:left="2880" w:hanging="360"/>
+      </w:pPr>
+      <w:rPr>
+        <w:rFonts w:ascii="Wingdings" w:hAnsi="Wingdings" w:hint="default"/>
+        <w:sz w:val="20"/>
+      </w:rPr>
+    </w:lvl>
+    <w:lvl w:ilvl="4" w:tentative="1">
+      <w:start w:val="1"/>
+      <w:numFmt w:val="bullet"/>
+      <w:lvlText w:val=""/>
+      <w:lvlJc w:val="left"/>
+      <w:pPr>
+        <w:tabs>
+          <w:tab w:val="num" w:pos="3600"/>
+        </w:tabs>
+        <w:ind w:left="3600" w:hanging="360"/>
+      </w:pPr>
+      <w:rPr>
+        <w:rFonts w:ascii="Wingdings" w:hAnsi="Wingdings" w:hint="default"/>
+        <w:sz w:val="20"/>
+      </w:rPr>
+    </w:lvl>
+    <w:lvl w:ilvl="5" w:tentative="1">
+      <w:start w:val="1"/>
+      <w:numFmt w:val="bullet"/>
+      <w:lvlText w:val=""/>
+      <w:lvlJc w:val="left"/>
+      <w:pPr>
+        <w:tabs>
+          <w:tab w:val="num" w:pos="4320"/>
+        </w:tabs>
+        <w:ind w:left="4320" w:hanging="360"/>
+      </w:pPr>
+      <w:rPr>
+        <w:rFonts w:ascii="Wingdings" w:hAnsi="Wingdings" w:hint="default"/>
+        <w:sz w:val="20"/>
+      </w:rPr>
+    </w:lvl>
+    <w:lvl w:ilvl="6" w:tentative="1">
+      <w:start w:val="1"/>
+      <w:numFmt w:val="bullet"/>
+      <w:lvlText w:val=""/>
+      <w:lvlJc w:val="left"/>
+      <w:pPr>
+        <w:tabs>
+          <w:tab w:val="num" w:pos="5040"/>
+        </w:tabs>
+        <w:ind w:left="5040" w:hanging="360"/>
+      </w:pPr>
+      <w:rPr>
+        <w:rFonts w:ascii="Wingdings" w:hAnsi="Wingdings" w:hint="default"/>
+        <w:sz w:val="20"/>
+      </w:rPr>
+    </w:lvl>
+    <w:lvl w:ilvl="7" w:tentative="1">
+      <w:start w:val="1"/>
+      <w:numFmt w:val="bullet"/>
+      <w:lvlText w:val=""/>
+      <w:lvlJc w:val="left"/>
+      <w:pPr>
+        <w:tabs>
+          <w:tab w:val="num" w:pos="5760"/>
+        </w:tabs>
+        <w:ind w:left="5760" w:hanging="360"/>
+      </w:pPr>
+      <w:rPr>
+        <w:rFonts w:ascii="Wingdings" w:hAnsi="Wingdings" w:hint="default"/>
+        <w:sz w:val="20"/>
+      </w:rPr>
+    </w:lvl>
+    <w:lvl w:ilvl="8" w:tentative="1">
+      <w:start w:val="1"/>
+      <w:numFmt w:val="bullet"/>
+      <w:lvlText w:val=""/>
+      <w:lvlJc w:val="left"/>
+      <w:pPr>
+        <w:tabs>
+          <w:tab w:val="num" w:pos="6480"/>
+        </w:tabs>
+        <w:ind w:left="6480" w:hanging="360"/>
+      </w:pPr>
+      <w:rPr>
+        <w:rFonts w:ascii="Wingdings" w:hAnsi="Wingdings" w:hint="default"/>
+        <w:sz w:val="20"/>
+      </w:rPr>
+    </w:lvl>
+  </w:abstractNum>
+  <w:abstractNum w:abstractNumId="3" w15:restartNumberingAfterBreak="0">
     <w:nsid w:val="5A1635B4"/>
     <w:multiLevelType w:val="hybridMultilevel"/>
     <w:tmpl w:val="1BE8F5DC"/>
@@ -2431,8 +3439,133 @@
       </w:rPr>
     </w:lvl>
   </w:abstractNum>
+  <w:abstractNum w:abstractNumId="4" w15:restartNumberingAfterBreak="0">
+    <w:nsid w:val="66354E59"/>
+    <w:multiLevelType w:val="hybridMultilevel"/>
+    <w:tmpl w:val="4FB669C0"/>
+    <w:lvl w:ilvl="0" w:tplc="DDD01558">
+      <w:start w:val="1"/>
+      <w:numFmt w:val="bullet"/>
+      <w:lvlText w:val=""/>
+      <w:lvlJc w:val="left"/>
+      <w:pPr>
+        <w:ind w:left="720" w:hanging="360"/>
+      </w:pPr>
+      <w:rPr>
+        <w:rFonts w:ascii="Symbol" w:eastAsiaTheme="minorHAnsi" w:hAnsi="Symbol" w:cstheme="minorBidi" w:hint="default"/>
+      </w:rPr>
+    </w:lvl>
+    <w:lvl w:ilvl="1" w:tplc="0C0A0003" w:tentative="1">
+      <w:start w:val="1"/>
+      <w:numFmt w:val="bullet"/>
+      <w:lvlText w:val="o"/>
+      <w:lvlJc w:val="left"/>
+      <w:pPr>
+        <w:ind w:left="1440" w:hanging="360"/>
+      </w:pPr>
+      <w:rPr>
+        <w:rFonts w:ascii="Courier New" w:hAnsi="Courier New" w:cs="Courier New" w:hint="default"/>
+      </w:rPr>
+    </w:lvl>
+    <w:lvl w:ilvl="2" w:tplc="0C0A0005" w:tentative="1">
+      <w:start w:val="1"/>
+      <w:numFmt w:val="bullet"/>
+      <w:lvlText w:val=""/>
+      <w:lvlJc w:val="left"/>
+      <w:pPr>
+        <w:ind w:left="2160" w:hanging="360"/>
+      </w:pPr>
+      <w:rPr>
+        <w:rFonts w:ascii="Wingdings" w:hAnsi="Wingdings" w:hint="default"/>
+      </w:rPr>
+    </w:lvl>
+    <w:lvl w:ilvl="3" w:tplc="0C0A0001" w:tentative="1">
+      <w:start w:val="1"/>
+      <w:numFmt w:val="bullet"/>
+      <w:lvlText w:val=""/>
+      <w:lvlJc w:val="left"/>
+      <w:pPr>
+        <w:ind w:left="2880" w:hanging="360"/>
+      </w:pPr>
+      <w:rPr>
+        <w:rFonts w:ascii="Symbol" w:hAnsi="Symbol" w:hint="default"/>
+      </w:rPr>
+    </w:lvl>
+    <w:lvl w:ilvl="4" w:tplc="0C0A0003" w:tentative="1">
+      <w:start w:val="1"/>
+      <w:numFmt w:val="bullet"/>
+      <w:lvlText w:val="o"/>
+      <w:lvlJc w:val="left"/>
+      <w:pPr>
+        <w:ind w:left="3600" w:hanging="360"/>
+      </w:pPr>
+      <w:rPr>
+        <w:rFonts w:ascii="Courier New" w:hAnsi="Courier New" w:cs="Courier New" w:hint="default"/>
+      </w:rPr>
+    </w:lvl>
+    <w:lvl w:ilvl="5" w:tplc="0C0A0005" w:tentative="1">
+      <w:start w:val="1"/>
+      <w:numFmt w:val="bullet"/>
+      <w:lvlText w:val=""/>
+      <w:lvlJc w:val="left"/>
+      <w:pPr>
+        <w:ind w:left="4320" w:hanging="360"/>
+      </w:pPr>
+      <w:rPr>
+        <w:rFonts w:ascii="Wingdings" w:hAnsi="Wingdings" w:hint="default"/>
+      </w:rPr>
+    </w:lvl>
+    <w:lvl w:ilvl="6" w:tplc="0C0A0001" w:tentative="1">
+      <w:start w:val="1"/>
+      <w:numFmt w:val="bullet"/>
+      <w:lvlText w:val=""/>
+      <w:lvlJc w:val="left"/>
+      <w:pPr>
+        <w:ind w:left="5040" w:hanging="360"/>
+      </w:pPr>
+      <w:rPr>
+        <w:rFonts w:ascii="Symbol" w:hAnsi="Symbol" w:hint="default"/>
+      </w:rPr>
+    </w:lvl>
+    <w:lvl w:ilvl="7" w:tplc="0C0A0003" w:tentative="1">
+      <w:start w:val="1"/>
+      <w:numFmt w:val="bullet"/>
+      <w:lvlText w:val="o"/>
+      <w:lvlJc w:val="left"/>
+      <w:pPr>
+        <w:ind w:left="5760" w:hanging="360"/>
+      </w:pPr>
+      <w:rPr>
+        <w:rFonts w:ascii="Courier New" w:hAnsi="Courier New" w:cs="Courier New" w:hint="default"/>
+      </w:rPr>
+    </w:lvl>
+    <w:lvl w:ilvl="8" w:tplc="0C0A0005" w:tentative="1">
+      <w:start w:val="1"/>
+      <w:numFmt w:val="bullet"/>
+      <w:lvlText w:val=""/>
+      <w:lvlJc w:val="left"/>
+      <w:pPr>
+        <w:ind w:left="6480" w:hanging="360"/>
+      </w:pPr>
+      <w:rPr>
+        <w:rFonts w:ascii="Wingdings" w:hAnsi="Wingdings" w:hint="default"/>
+      </w:rPr>
+    </w:lvl>
+  </w:abstractNum>
   <w:num w:numId="1">
+    <w:abstractNumId w:val="3"/>
+  </w:num>
+  <w:num w:numId="2">
     <w:abstractNumId w:val="0"/>
+  </w:num>
+  <w:num w:numId="3">
+    <w:abstractNumId w:val="4"/>
+  </w:num>
+  <w:num w:numId="4">
+    <w:abstractNumId w:val="1"/>
+  </w:num>
+  <w:num w:numId="5">
+    <w:abstractNumId w:val="2"/>
   </w:num>
 </w:numbering>
 </file>
@@ -3121,6 +4254,35 @@
       <w:sz w:val="24"/>
     </w:rPr>
   </w:style>
+  <w:style w:type="paragraph" w:styleId="NormalWeb">
+    <w:name w:val="Normal (Web)"/>
+    <w:basedOn w:val="Normal"/>
+    <w:uiPriority w:val="99"/>
+    <w:semiHidden/>
+    <w:unhideWhenUsed/>
+    <w:rsid w:val="001A5516"/>
+    <w:pPr>
+      <w:spacing w:before="100" w:beforeAutospacing="1" w:after="100" w:afterAutospacing="1" w:line="240" w:lineRule="auto"/>
+    </w:pPr>
+    <w:rPr>
+      <w:rFonts w:ascii="Times New Roman" w:eastAsia="Times New Roman" w:hAnsi="Times New Roman" w:cs="Times New Roman"/>
+      <w:szCs w:val="24"/>
+      <w:lang w:eastAsia="es-ES"/>
+    </w:rPr>
+  </w:style>
+  <w:style w:type="paragraph" w:styleId="TDC3">
+    <w:name w:val="toc 3"/>
+    <w:basedOn w:val="Normal"/>
+    <w:next w:val="Normal"/>
+    <w:autoRedefine/>
+    <w:uiPriority w:val="39"/>
+    <w:unhideWhenUsed/>
+    <w:rsid w:val="001A5516"/>
+    <w:pPr>
+      <w:spacing w:after="100"/>
+      <w:ind w:left="480"/>
+    </w:pPr>
+  </w:style>
 </w:styles>
 </file>
 

</xml_diff>

<commit_message>
Propuestas y propuestas de ampliación
</commit_message>
<xml_diff>
--- a/Trabajo de fin de grado/Documentacion_del_proceso_de_desarrollo.docx
+++ b/Trabajo de fin de grado/Documentacion_del_proceso_de_desarrollo.docx
@@ -1182,7 +1182,7 @@
           <w:r>
             <w:fldChar w:fldCharType="separate"/>
           </w:r>
-          <w:hyperlink w:anchor="_Toc150249656" w:history="1">
+          <w:hyperlink w:anchor="_Toc150291623" w:history="1">
             <w:r>
               <w:rPr>
                 <w:rStyle w:val="Hipervnculo"/>
@@ -1209,7 +1209,7 @@
                 <w:noProof/>
                 <w:webHidden/>
               </w:rPr>
-              <w:instrText xml:space="preserve"> PAGEREF _Toc150249656 \h </w:instrText>
+              <w:instrText xml:space="preserve"> PAGEREF _Toc150291623 \h </w:instrText>
             </w:r>
             <w:r>
               <w:rPr>
@@ -1247,10 +1247,13 @@
               <w:tab w:val="right" w:leader="dot" w:pos="8494"/>
             </w:tabs>
             <w:rPr>
+              <w:rFonts w:asciiTheme="minorHAnsi" w:eastAsiaTheme="minorEastAsia" w:hAnsiTheme="minorHAnsi"/>
               <w:noProof/>
+              <w:sz w:val="22"/>
+              <w:lang w:eastAsia="es-ES"/>
             </w:rPr>
           </w:pPr>
-          <w:hyperlink w:anchor="_Toc150249657" w:history="1">
+          <w:hyperlink w:anchor="_Toc150291624" w:history="1">
             <w:r>
               <w:rPr>
                 <w:rStyle w:val="Hipervnculo"/>
@@ -1277,7 +1280,7 @@
                 <w:noProof/>
                 <w:webHidden/>
               </w:rPr>
-              <w:instrText xml:space="preserve"> PAGEREF _Toc150249657 \h </w:instrText>
+              <w:instrText xml:space="preserve"> PAGEREF _Toc150291624 \h </w:instrText>
             </w:r>
             <w:r>
               <w:rPr>
@@ -1298,6 +1301,219 @@
                 <w:webHidden/>
               </w:rPr>
               <w:t>2</w:t>
+            </w:r>
+            <w:r>
+              <w:rPr>
+                <w:noProof/>
+                <w:webHidden/>
+              </w:rPr>
+              <w:fldChar w:fldCharType="end"/>
+            </w:r>
+          </w:hyperlink>
+        </w:p>
+        <w:p>
+          <w:pPr>
+            <w:pStyle w:val="TDC3"/>
+            <w:tabs>
+              <w:tab w:val="right" w:leader="dot" w:pos="8494"/>
+            </w:tabs>
+            <w:rPr>
+              <w:rFonts w:asciiTheme="minorHAnsi" w:eastAsiaTheme="minorEastAsia" w:hAnsiTheme="minorHAnsi"/>
+              <w:noProof/>
+              <w:sz w:val="22"/>
+              <w:lang w:eastAsia="es-ES"/>
+            </w:rPr>
+          </w:pPr>
+          <w:hyperlink w:anchor="_Toc150291625" w:history="1">
+            <w:r>
+              <w:rPr>
+                <w:rStyle w:val="Hipervnculo"/>
+                <w:noProof/>
+              </w:rPr>
+              <w:t>Plataforma de gestión de información para empresas de mercancías peligrosas</w:t>
+            </w:r>
+            <w:r>
+              <w:rPr>
+                <w:noProof/>
+                <w:webHidden/>
+              </w:rPr>
+              <w:tab/>
+            </w:r>
+            <w:r>
+              <w:rPr>
+                <w:noProof/>
+                <w:webHidden/>
+              </w:rPr>
+              <w:fldChar w:fldCharType="begin"/>
+            </w:r>
+            <w:r>
+              <w:rPr>
+                <w:noProof/>
+                <w:webHidden/>
+              </w:rPr>
+              <w:instrText xml:space="preserve"> PAGEREF _Toc150291625 \h </w:instrText>
+            </w:r>
+            <w:r>
+              <w:rPr>
+                <w:noProof/>
+                <w:webHidden/>
+              </w:rPr>
+            </w:r>
+            <w:r>
+              <w:rPr>
+                <w:noProof/>
+                <w:webHidden/>
+              </w:rPr>
+              <w:fldChar w:fldCharType="separate"/>
+            </w:r>
+            <w:r>
+              <w:rPr>
+                <w:noProof/>
+                <w:webHidden/>
+              </w:rPr>
+              <w:t>3</w:t>
+            </w:r>
+            <w:r>
+              <w:rPr>
+                <w:noProof/>
+                <w:webHidden/>
+              </w:rPr>
+              <w:fldChar w:fldCharType="end"/>
+            </w:r>
+          </w:hyperlink>
+        </w:p>
+        <w:p>
+          <w:pPr>
+            <w:pStyle w:val="TDC3"/>
+            <w:tabs>
+              <w:tab w:val="right" w:leader="dot" w:pos="8494"/>
+            </w:tabs>
+            <w:rPr>
+              <w:rFonts w:asciiTheme="minorHAnsi" w:eastAsiaTheme="minorEastAsia" w:hAnsiTheme="minorHAnsi"/>
+              <w:noProof/>
+              <w:sz w:val="22"/>
+              <w:lang w:eastAsia="es-ES"/>
+            </w:rPr>
+          </w:pPr>
+          <w:hyperlink w:anchor="_Toc150291626" w:history="1">
+            <w:r>
+              <w:rPr>
+                <w:rStyle w:val="Hipervnculo"/>
+                <w:noProof/>
+              </w:rPr>
+              <w:t>Aplicación para la gestión de portátiles del centro de estudios Ceinmark</w:t>
+            </w:r>
+            <w:r>
+              <w:rPr>
+                <w:noProof/>
+                <w:webHidden/>
+              </w:rPr>
+              <w:tab/>
+            </w:r>
+            <w:r>
+              <w:rPr>
+                <w:noProof/>
+                <w:webHidden/>
+              </w:rPr>
+              <w:fldChar w:fldCharType="begin"/>
+            </w:r>
+            <w:r>
+              <w:rPr>
+                <w:noProof/>
+                <w:webHidden/>
+              </w:rPr>
+              <w:instrText xml:space="preserve"> PAGEREF _Toc150291626 \h </w:instrText>
+            </w:r>
+            <w:r>
+              <w:rPr>
+                <w:noProof/>
+                <w:webHidden/>
+              </w:rPr>
+            </w:r>
+            <w:r>
+              <w:rPr>
+                <w:noProof/>
+                <w:webHidden/>
+              </w:rPr>
+              <w:fldChar w:fldCharType="separate"/>
+            </w:r>
+            <w:r>
+              <w:rPr>
+                <w:noProof/>
+                <w:webHidden/>
+              </w:rPr>
+              <w:t>3</w:t>
+            </w:r>
+            <w:r>
+              <w:rPr>
+                <w:noProof/>
+                <w:webHidden/>
+              </w:rPr>
+              <w:fldChar w:fldCharType="end"/>
+            </w:r>
+          </w:hyperlink>
+        </w:p>
+        <w:p>
+          <w:pPr>
+            <w:pStyle w:val="TDC3"/>
+            <w:tabs>
+              <w:tab w:val="right" w:leader="dot" w:pos="8494"/>
+            </w:tabs>
+            <w:rPr>
+              <w:rFonts w:asciiTheme="minorHAnsi" w:eastAsiaTheme="minorEastAsia" w:hAnsiTheme="minorHAnsi"/>
+              <w:noProof/>
+              <w:sz w:val="22"/>
+              <w:lang w:eastAsia="es-ES"/>
+            </w:rPr>
+          </w:pPr>
+          <w:hyperlink w:anchor="_Toc150291627" w:history="1">
+            <w:r>
+              <w:rPr>
+                <w:rStyle w:val="Hipervnculo"/>
+                <w:noProof/>
+              </w:rPr>
+              <w:t>Aplicación para citar pacientes en un hospital</w:t>
+            </w:r>
+            <w:r>
+              <w:rPr>
+                <w:noProof/>
+                <w:webHidden/>
+              </w:rPr>
+              <w:tab/>
+            </w:r>
+            <w:r>
+              <w:rPr>
+                <w:noProof/>
+                <w:webHidden/>
+              </w:rPr>
+              <w:fldChar w:fldCharType="begin"/>
+            </w:r>
+            <w:r>
+              <w:rPr>
+                <w:noProof/>
+                <w:webHidden/>
+              </w:rPr>
+              <w:instrText xml:space="preserve"> PAGEREF _Toc150291627 \h </w:instrText>
+            </w:r>
+            <w:r>
+              <w:rPr>
+                <w:noProof/>
+                <w:webHidden/>
+              </w:rPr>
+            </w:r>
+            <w:r>
+              <w:rPr>
+                <w:noProof/>
+                <w:webHidden/>
+              </w:rPr>
+              <w:fldChar w:fldCharType="separate"/>
+            </w:r>
+            <w:r>
+              <w:rPr>
+                <w:noProof/>
+                <w:webHidden/>
+              </w:rPr>
+              <w:t>5</w:t>
             </w:r>
             <w:r>
               <w:rPr>
@@ -1321,7 +1537,7 @@
               <w:lang w:eastAsia="es-ES"/>
             </w:rPr>
           </w:pPr>
-          <w:hyperlink w:anchor="_Toc150249658" w:history="1">
+          <w:hyperlink w:anchor="_Toc150291628" w:history="1">
             <w:r>
               <w:rPr>
                 <w:rStyle w:val="Hipervnculo"/>
@@ -1348,7 +1564,7 @@
                 <w:noProof/>
                 <w:webHidden/>
               </w:rPr>
-              <w:instrText xml:space="preserve"> PAGEREF _Toc150249658 \h </w:instrText>
+              <w:instrText xml:space="preserve"> PAGEREF _Toc150291628 \h </w:instrText>
             </w:r>
             <w:r>
               <w:rPr>
@@ -1368,7 +1584,7 @@
                 <w:noProof/>
                 <w:webHidden/>
               </w:rPr>
-              <w:t>3</w:t>
+              <w:t>6</w:t>
             </w:r>
             <w:r>
               <w:rPr>
@@ -1392,7 +1608,7 @@
               <w:lang w:eastAsia="es-ES"/>
             </w:rPr>
           </w:pPr>
-          <w:hyperlink w:anchor="_Toc150249659" w:history="1">
+          <w:hyperlink w:anchor="_Toc150291629" w:history="1">
             <w:r>
               <w:rPr>
                 <w:rStyle w:val="Hipervnculo"/>
@@ -1419,7 +1635,7 @@
                 <w:noProof/>
                 <w:webHidden/>
               </w:rPr>
-              <w:instrText xml:space="preserve"> PAGEREF _Toc150249659 \h </w:instrText>
+              <w:instrText xml:space="preserve"> PAGEREF _Toc150291629 \h </w:instrText>
             </w:r>
             <w:r>
               <w:rPr>
@@ -1439,7 +1655,7 @@
                 <w:noProof/>
                 <w:webHidden/>
               </w:rPr>
-              <w:t>3</w:t>
+              <w:t>6</w:t>
             </w:r>
             <w:r>
               <w:rPr>
@@ -1463,7 +1679,7 @@
               <w:lang w:eastAsia="es-ES"/>
             </w:rPr>
           </w:pPr>
-          <w:hyperlink w:anchor="_Toc150249660" w:history="1">
+          <w:hyperlink w:anchor="_Toc150291630" w:history="1">
             <w:r>
               <w:rPr>
                 <w:rStyle w:val="Hipervnculo"/>
@@ -1490,7 +1706,7 @@
                 <w:noProof/>
                 <w:webHidden/>
               </w:rPr>
-              <w:instrText xml:space="preserve"> PAGEREF _Toc150249660 \h </w:instrText>
+              <w:instrText xml:space="preserve"> PAGEREF _Toc150291630 \h </w:instrText>
             </w:r>
             <w:r>
               <w:rPr>
@@ -1510,7 +1726,7 @@
                 <w:noProof/>
                 <w:webHidden/>
               </w:rPr>
-              <w:t>3</w:t>
+              <w:t>6</w:t>
             </w:r>
             <w:r>
               <w:rPr>
@@ -1534,7 +1750,7 @@
               <w:lang w:eastAsia="es-ES"/>
             </w:rPr>
           </w:pPr>
-          <w:hyperlink w:anchor="_Toc150249661" w:history="1">
+          <w:hyperlink w:anchor="_Toc150291631" w:history="1">
             <w:r>
               <w:rPr>
                 <w:rStyle w:val="Hipervnculo"/>
@@ -1561,7 +1777,7 @@
                 <w:noProof/>
                 <w:webHidden/>
               </w:rPr>
-              <w:instrText xml:space="preserve"> PAGEREF _Toc150249661 \h </w:instrText>
+              <w:instrText xml:space="preserve"> PAGEREF _Toc150291631 \h </w:instrText>
             </w:r>
             <w:r>
               <w:rPr>
@@ -1581,7 +1797,7 @@
                 <w:noProof/>
                 <w:webHidden/>
               </w:rPr>
-              <w:t>3</w:t>
+              <w:t>6</w:t>
             </w:r>
             <w:r>
               <w:rPr>
@@ -1605,7 +1821,7 @@
               <w:lang w:eastAsia="es-ES"/>
             </w:rPr>
           </w:pPr>
-          <w:hyperlink w:anchor="_Toc150249662" w:history="1">
+          <w:hyperlink w:anchor="_Toc150291632" w:history="1">
             <w:r>
               <w:rPr>
                 <w:rStyle w:val="Hipervnculo"/>
@@ -1632,7 +1848,7 @@
                 <w:noProof/>
                 <w:webHidden/>
               </w:rPr>
-              <w:instrText xml:space="preserve"> PAGEREF _Toc150249662 \h </w:instrText>
+              <w:instrText xml:space="preserve"> PAGEREF _Toc150291632 \h </w:instrText>
             </w:r>
             <w:r>
               <w:rPr>
@@ -1652,7 +1868,7 @@
                 <w:noProof/>
                 <w:webHidden/>
               </w:rPr>
-              <w:t>3</w:t>
+              <w:t>7</w:t>
             </w:r>
             <w:r>
               <w:rPr>
@@ -1676,7 +1892,7 @@
               <w:lang w:eastAsia="es-ES"/>
             </w:rPr>
           </w:pPr>
-          <w:hyperlink w:anchor="_Toc150249663" w:history="1">
+          <w:hyperlink w:anchor="_Toc150291633" w:history="1">
             <w:r>
               <w:rPr>
                 <w:rStyle w:val="Hipervnculo"/>
@@ -1703,7 +1919,7 @@
                 <w:noProof/>
                 <w:webHidden/>
               </w:rPr>
-              <w:instrText xml:space="preserve"> PAGEREF _Toc150249663 \h </w:instrText>
+              <w:instrText xml:space="preserve"> PAGEREF _Toc150291633 \h </w:instrText>
             </w:r>
             <w:r>
               <w:rPr>
@@ -1723,7 +1939,7 @@
                 <w:noProof/>
                 <w:webHidden/>
               </w:rPr>
-              <w:t>3</w:t>
+              <w:t>7</w:t>
             </w:r>
             <w:r>
               <w:rPr>
@@ -1747,7 +1963,7 @@
               <w:lang w:eastAsia="es-ES"/>
             </w:rPr>
           </w:pPr>
-          <w:hyperlink w:anchor="_Toc150249664" w:history="1">
+          <w:hyperlink w:anchor="_Toc150291634" w:history="1">
             <w:r>
               <w:rPr>
                 <w:rStyle w:val="Hipervnculo"/>
@@ -1774,7 +1990,7 @@
                 <w:noProof/>
                 <w:webHidden/>
               </w:rPr>
-              <w:instrText xml:space="preserve"> PAGEREF _Toc150249664 \h </w:instrText>
+              <w:instrText xml:space="preserve"> PAGEREF _Toc150291634 \h </w:instrText>
             </w:r>
             <w:r>
               <w:rPr>
@@ -1794,7 +2010,7 @@
                 <w:noProof/>
                 <w:webHidden/>
               </w:rPr>
-              <w:t>4</w:t>
+              <w:t>7</w:t>
             </w:r>
             <w:r>
               <w:rPr>
@@ -1826,7 +2042,7 @@
         <w:pStyle w:val="Ttulo2"/>
       </w:pPr>
       <w:bookmarkStart w:id="0" w:name="_Toc150204668"/>
-      <w:bookmarkStart w:id="1" w:name="_Toc150249656"/>
+      <w:bookmarkStart w:id="1" w:name="_Toc150291623"/>
       <w:r>
         <w:lastRenderedPageBreak/>
         <w:t>Entrega de propuestas</w:t>
@@ -1895,7 +2111,7 @@
       <w:pPr>
         <w:pStyle w:val="Ttulo3"/>
       </w:pPr>
-      <w:bookmarkStart w:id="2" w:name="_Toc150249657"/>
+      <w:bookmarkStart w:id="2" w:name="_Toc150291624"/>
       <w:r>
         <w:t>Aplicación para gestionar los datos sobre los circuitos de la Fórmula 1</w:t>
       </w:r>
@@ -2032,10 +2248,12 @@
       <w:pPr>
         <w:pStyle w:val="Ttulo3"/>
       </w:pPr>
+      <w:bookmarkStart w:id="3" w:name="_Toc150291625"/>
       <w:r>
         <w:lastRenderedPageBreak/>
         <w:t>Plataforma de gestión de información para empresas de mercancías peligrosas</w:t>
       </w:r>
+      <w:bookmarkEnd w:id="3"/>
     </w:p>
     <w:p/>
     <w:p>
@@ -2167,6 +2385,7 @@
       <w:pPr>
         <w:pStyle w:val="Ttulo3"/>
       </w:pPr>
+      <w:bookmarkStart w:id="4" w:name="_Toc150291626"/>
       <w:r>
         <w:t xml:space="preserve">Aplicación para la gestión de portátiles del centro de estudios </w:t>
       </w:r>
@@ -2174,6 +2393,7 @@
       <w:r>
         <w:t>Ceinmark</w:t>
       </w:r>
+      <w:bookmarkEnd w:id="4"/>
       <w:proofErr w:type="spellEnd"/>
     </w:p>
     <w:p/>
@@ -2223,13 +2443,7 @@
         <w:jc w:val="both"/>
       </w:pPr>
       <w:r>
-        <w:t xml:space="preserve">De los portátiles, se quiere saber, el modelo, procesador, memoria RAM, tipo de memoria ROM y capacidad de la misma, marca, código único, aplicaciones instaladas, si esta alquilado y si </w:t>
-      </w:r>
-      <w:r>
-        <w:t>está</w:t>
-      </w:r>
-      <w:r>
-        <w:t xml:space="preserve"> en reparación.</w:t>
+        <w:t>De los portátiles, se quiere saber, el modelo, procesador, memoria RAM, tipo de memoria ROM y capacidad de la misma, marca, código único, aplicaciones instaladas, si esta alquilado y si está en reparación.</w:t>
       </w:r>
     </w:p>
     <w:p>
@@ -2363,23 +2577,149 @@
     </w:p>
     <w:p>
       <w:r>
-        <w:t>Debido a que solo me quedaba una propuesta pensé otras dos propuestas por si en algún momento necesitaba otra propuesta.</w:t>
-      </w:r>
-    </w:p>
-    <w:p>
+        <w:t>Debido a que solo me quedaba una propuesta pensé otras dos por si en algún momento necesitaba otra propuesta</w:t>
+      </w:r>
+      <w:r>
+        <w:t>, que son las siguientes</w:t>
+      </w:r>
+      <w:r>
+        <w:t>:</w:t>
+      </w:r>
+    </w:p>
+    <w:p>
+      <w:pPr>
+        <w:pStyle w:val="Ttulo3"/>
+      </w:pPr>
+      <w:bookmarkStart w:id="5" w:name="_Toc150291627"/>
       <w:r>
         <w:lastRenderedPageBreak/>
-        <w:t>Las dos propuestas son:</w:t>
+        <w:t>Aplicación para citar pacientes en un hospital</w:t>
+      </w:r>
+      <w:bookmarkEnd w:id="5"/>
+    </w:p>
+    <w:p/>
+    <w:p>
+      <w:r>
+        <w:t>El propósito de este proyecto es optimizar la gestión de citas de pacientes, con el fin de simplificar esta tarea. Debido a que actualmente, las aplicaciones diseñadas para este propósito carecen de intuición y ofrecen interfaces precarias.</w:t>
+      </w:r>
+    </w:p>
+    <w:p>
+      <w:r>
+        <w:t>El proyecto se basará en una aplicación que permitirá administrar las citas de los pacientes, coordinando de manera eficiente todas las partes involucradas en el proceso de consulta, incluyendo a médicos y enfermeros.</w:t>
+      </w:r>
+    </w:p>
+    <w:p>
+      <w:r>
+        <w:t>Esta aplicación se diseñará como una plataforma web, garantizando así su accesibilidad desde diversos dispositivos, ya sea un teléfono móvil o un ordenador, sin importar el sistema operativo que se utilice.</w:t>
+      </w:r>
+    </w:p>
+    <w:p>
+      <w:pPr>
+        <w:pStyle w:val="Prrafodelista"/>
+        <w:numPr>
+          <w:ilvl w:val="0"/>
+          <w:numId w:val="3"/>
+        </w:numPr>
+      </w:pPr>
+      <w:r>
+        <w:t>En el sistema se almacena información de los pacientes, incluyendo su DNI, nombre, apellidos, fecha de nacimiento, número de seguridad social, dirección (calle, dirección y código postal), número de teléfono y el ambulatorio al que están asociados.</w:t>
+      </w:r>
+    </w:p>
+    <w:p>
+      <w:pPr>
+        <w:pStyle w:val="Prrafodelista"/>
+        <w:numPr>
+          <w:ilvl w:val="0"/>
+          <w:numId w:val="3"/>
+        </w:numPr>
+      </w:pPr>
+      <w:r>
+        <w:t>Un paciente es asignado a un médico, y a su vez, cada médico puede tener varios pacientes asignados. Se desea almacenar la información del nombre del médico y los días de la semana en los que presta servicio a los pacientes.</w:t>
+      </w:r>
+    </w:p>
+    <w:p>
+      <w:pPr>
+        <w:pStyle w:val="Prrafodelista"/>
+        <w:numPr>
+          <w:ilvl w:val="0"/>
+          <w:numId w:val="3"/>
+        </w:numPr>
+      </w:pPr>
+      <w:r>
+        <w:t>Un paciente será citado para una consulta en una sala médica, en una sala médica se atenderá a varios pacientes en una misma jornada. En esta relación, es importante registrar la fecha de la consulta.</w:t>
+      </w:r>
+    </w:p>
+    <w:p>
+      <w:pPr>
+        <w:pStyle w:val="Prrafodelista"/>
+        <w:numPr>
+          <w:ilvl w:val="0"/>
+          <w:numId w:val="3"/>
+        </w:numPr>
+      </w:pPr>
+      <w:r>
+        <w:t>Los médicos pertenecen a una sala médica, de la cual se quiere conservar el código identificativo de cada sala. Cada sala médica cuenta con varios médicos, y cada uno de ellos atiende a los pacientes en determinados días de la semana. Además, deseamos registrar el número de pacientes atendidos en el día actual junto con el código único de cada sala médica.</w:t>
+      </w:r>
+    </w:p>
+    <w:p>
+      <w:pPr>
+        <w:pStyle w:val="Prrafodelista"/>
+        <w:numPr>
+          <w:ilvl w:val="0"/>
+          <w:numId w:val="3"/>
+        </w:numPr>
+      </w:pPr>
+      <w:r>
+        <w:t>Las salas de enfermería en las que se atienden a los pacientes con cita están condicionadas por el código de la sala médica correspondiente, identificadas como (Sala médica → 1, Sala de enfermería → 1E).</w:t>
+      </w:r>
+    </w:p>
+    <w:p>
+      <w:pPr>
+        <w:pStyle w:val="Prrafodelista"/>
+        <w:numPr>
+          <w:ilvl w:val="0"/>
+          <w:numId w:val="3"/>
+        </w:numPr>
+      </w:pPr>
+      <w:r>
+        <w:t>A una sala de enfermería son asignados varios enfermeros, y a su vez, cada enfermero está asignado en una sala de enfermería específica. En relación a estas salas de enfermería, se almacena el número de pacientes atendidos en el día actual y su código de identificación.</w:t>
+      </w:r>
+    </w:p>
+    <w:p>
+      <w:pPr>
+        <w:pStyle w:val="Prrafodelista"/>
+        <w:numPr>
+          <w:ilvl w:val="0"/>
+          <w:numId w:val="3"/>
+        </w:numPr>
+      </w:pPr>
+      <w:r>
+        <w:t>Cada paciente será citado en una sala de enfermería, y en dicha sala, se atenderá a varios pacientes.</w:t>
+      </w:r>
+    </w:p>
+    <w:p>
+      <w:pPr>
+        <w:pStyle w:val="Prrafodelista"/>
+        <w:numPr>
+          <w:ilvl w:val="0"/>
+          <w:numId w:val="3"/>
+        </w:numPr>
+      </w:pPr>
+      <w:r>
+        <w:t>De los enfermeros, se guardará su nombre y los días de la semana en los que prestan servicio a los pacientes.</w:t>
       </w:r>
     </w:p>
     <w:p/>
     <w:p/>
+    <w:p/>
+    <w:p/>
+    <w:p/>
     <w:p>
       <w:pPr>
         <w:pStyle w:val="Ttulo2"/>
       </w:pPr>
-      <w:bookmarkStart w:id="3" w:name="_Toc150204669"/>
-      <w:bookmarkStart w:id="4" w:name="_Toc150249658"/>
+      <w:bookmarkStart w:id="6" w:name="_Toc150204669"/>
+      <w:bookmarkStart w:id="7" w:name="_Toc150291628"/>
       <w:r>
         <w:t xml:space="preserve">Selección de </w:t>
       </w:r>
@@ -2389,9 +2729,10 @@
       <w:r>
         <w:t>propuesta</w:t>
       </w:r>
-      <w:bookmarkEnd w:id="3"/>
-      <w:bookmarkEnd w:id="4"/>
-    </w:p>
+      <w:bookmarkEnd w:id="6"/>
+      <w:bookmarkEnd w:id="7"/>
+    </w:p>
+    <w:p/>
     <w:p>
       <w:pPr>
         <w:jc w:val="both"/>
@@ -2401,18 +2742,20 @@
       </w:r>
     </w:p>
     <w:p/>
+    <w:p/>
     <w:p>
       <w:pPr>
         <w:pStyle w:val="Ttulo2"/>
       </w:pPr>
-      <w:bookmarkStart w:id="5" w:name="_Toc150204670"/>
-      <w:bookmarkStart w:id="6" w:name="_Toc150249659"/>
+      <w:bookmarkStart w:id="8" w:name="_Toc150204670"/>
+      <w:bookmarkStart w:id="9" w:name="_Toc150291629"/>
       <w:r>
         <w:t>Creación del diagrama entidad relación</w:t>
       </w:r>
-      <w:bookmarkEnd w:id="5"/>
-      <w:bookmarkEnd w:id="6"/>
-    </w:p>
+      <w:bookmarkEnd w:id="8"/>
+      <w:bookmarkEnd w:id="9"/>
+    </w:p>
+    <w:p/>
     <w:p>
       <w:pPr>
         <w:jc w:val="both"/>
@@ -2434,12 +2777,13 @@
       </w:r>
     </w:p>
     <w:p/>
+    <w:p/>
     <w:p>
       <w:pPr>
         <w:pStyle w:val="Ttulo2"/>
       </w:pPr>
-      <w:bookmarkStart w:id="7" w:name="_Toc150204671"/>
-      <w:bookmarkStart w:id="8" w:name="_Toc150249660"/>
+      <w:bookmarkStart w:id="10" w:name="_Toc150204671"/>
+      <w:bookmarkStart w:id="11" w:name="_Toc150291630"/>
       <w:r>
         <w:t xml:space="preserve">Creación del </w:t>
       </w:r>
@@ -2455,9 +2799,10 @@
       <w:r>
         <w:t xml:space="preserve"> estático</w:t>
       </w:r>
-      <w:bookmarkEnd w:id="7"/>
-      <w:bookmarkEnd w:id="8"/>
-    </w:p>
+      <w:bookmarkEnd w:id="10"/>
+      <w:bookmarkEnd w:id="11"/>
+    </w:p>
+    <w:p/>
     <w:p>
       <w:pPr>
         <w:jc w:val="both"/>
@@ -2481,10 +2826,15 @@
     </w:p>
     <w:p>
       <w:pPr>
+        <w:jc w:val="both"/>
+      </w:pPr>
+    </w:p>
+    <w:p>
+      <w:pPr>
         <w:pStyle w:val="Ttulo2"/>
       </w:pPr>
-      <w:bookmarkStart w:id="9" w:name="_Toc150204672"/>
-      <w:bookmarkStart w:id="10" w:name="_Toc150249661"/>
+      <w:bookmarkStart w:id="12" w:name="_Toc150204672"/>
+      <w:bookmarkStart w:id="13" w:name="_Toc150291631"/>
       <w:r>
         <w:t>Implementación de la base de datos en MySQL</w:t>
       </w:r>
@@ -2495,10 +2845,11 @@
       <w:r>
         <w:t>dbForge</w:t>
       </w:r>
-      <w:bookmarkEnd w:id="9"/>
-      <w:bookmarkEnd w:id="10"/>
+      <w:bookmarkEnd w:id="12"/>
+      <w:bookmarkEnd w:id="13"/>
       <w:proofErr w:type="spellEnd"/>
     </w:p>
+    <w:p/>
     <w:p>
       <w:pPr>
         <w:jc w:val="both"/>
@@ -2541,18 +2892,20 @@
       </w:r>
     </w:p>
     <w:p/>
+    <w:p/>
     <w:p>
       <w:pPr>
         <w:pStyle w:val="Ttulo2"/>
       </w:pPr>
-      <w:bookmarkStart w:id="11" w:name="_Toc150204673"/>
-      <w:bookmarkStart w:id="12" w:name="_Toc150249662"/>
+      <w:bookmarkStart w:id="14" w:name="_Toc150204673"/>
+      <w:bookmarkStart w:id="15" w:name="_Toc150291632"/>
       <w:r>
         <w:t>Generación de datos</w:t>
       </w:r>
-      <w:bookmarkEnd w:id="11"/>
-      <w:bookmarkEnd w:id="12"/>
-    </w:p>
+      <w:bookmarkEnd w:id="14"/>
+      <w:bookmarkEnd w:id="15"/>
+    </w:p>
+    <w:p/>
     <w:p>
       <w:pPr>
         <w:jc w:val="both"/>
@@ -2603,17 +2956,22 @@
     </w:p>
     <w:p>
       <w:pPr>
+        <w:jc w:val="both"/>
+      </w:pPr>
+    </w:p>
+    <w:p>
+      <w:pPr>
         <w:pStyle w:val="Ttulo2"/>
       </w:pPr>
-      <w:bookmarkStart w:id="13" w:name="_Toc150204674"/>
-      <w:bookmarkStart w:id="14" w:name="_Toc150249663"/>
-      <w:r>
-        <w:lastRenderedPageBreak/>
+      <w:bookmarkStart w:id="16" w:name="_Toc150204674"/>
+      <w:bookmarkStart w:id="17" w:name="_Toc150291633"/>
+      <w:r>
         <w:t>Generación de documentación automática</w:t>
       </w:r>
-      <w:bookmarkEnd w:id="13"/>
-      <w:bookmarkEnd w:id="14"/>
-    </w:p>
+      <w:bookmarkEnd w:id="16"/>
+      <w:bookmarkEnd w:id="17"/>
+    </w:p>
+    <w:p/>
     <w:p>
       <w:pPr>
         <w:jc w:val="both"/>
@@ -2637,16 +2995,22 @@
     </w:p>
     <w:p>
       <w:pPr>
+        <w:jc w:val="both"/>
+      </w:pPr>
+    </w:p>
+    <w:p>
+      <w:pPr>
         <w:pStyle w:val="Ttulo2"/>
       </w:pPr>
-      <w:bookmarkStart w:id="15" w:name="_Toc150204675"/>
-      <w:bookmarkStart w:id="16" w:name="_Toc150249664"/>
+      <w:bookmarkStart w:id="18" w:name="_Toc150204675"/>
+      <w:bookmarkStart w:id="19" w:name="_Toc150291634"/>
       <w:r>
         <w:t>Propuestas de ampliación</w:t>
       </w:r>
-      <w:bookmarkEnd w:id="15"/>
-      <w:bookmarkEnd w:id="16"/>
-    </w:p>
+      <w:bookmarkEnd w:id="18"/>
+      <w:bookmarkEnd w:id="19"/>
+    </w:p>
+    <w:p/>
     <w:p>
       <w:pPr>
         <w:pStyle w:val="Prrafodelista"/>
@@ -2657,11 +3021,14 @@
         <w:jc w:val="both"/>
       </w:pPr>
       <w:r>
-        <w:t>Añadir un sistema de pago mensual para el alquiler de portátiles</w:t>
-      </w:r>
-      <w:r>
-        <w:t>, en el que un alumno puede alquiler un portátil por un precio que se pagara de forma mensual.</w:t>
-      </w:r>
+        <w:t>Incorporación de un sistema de pago mensual para el alquiler de portátiles, ofreciendo a los estudiantes la opción de alquilar un portátil por un precio que se abonará de manera mensual. Esta ampliación se ha concebido con el propósito de generar rentabilidad para el centro educativo, al mismo tiempo que garantiza que los estudiantes cuenten con equipos listos para su formación en el centro.</w:t>
+      </w:r>
+    </w:p>
+    <w:p>
+      <w:pPr>
+        <w:pStyle w:val="Prrafodelista"/>
+        <w:jc w:val="both"/>
+      </w:pPr>
     </w:p>
     <w:p>
       <w:pPr>
@@ -2673,14 +3040,29 @@
         <w:jc w:val="both"/>
       </w:pPr>
       <w:r>
-        <w:t>Gestión de regletas para c</w:t>
-      </w:r>
-      <w:r>
-        <w:t>ada aula del centro</w:t>
-      </w:r>
-      <w:r>
-        <w:t>, a cada aula, pertenecen varias regletas y una regleta solo puede pertenecer a un aula.</w:t>
-      </w:r>
+        <w:t>I</w:t>
+      </w:r>
+      <w:r>
+        <w:t xml:space="preserve">ncluir </w:t>
+      </w:r>
+      <w:r>
+        <w:t xml:space="preserve">la </w:t>
+      </w:r>
+      <w:r>
+        <w:t xml:space="preserve">gestión de regletas para cada aula </w:t>
+      </w:r>
+      <w:r>
+        <w:t>del</w:t>
+      </w:r>
+      <w:r>
+        <w:t xml:space="preserve"> centro. Cada aula estará equipada con múltiples regletas, y cada regleta estará asignada exclusivamente a un aula en particular. Esta ampliación garantizará una administración eficiente de los recursos en el entorno educativo.</w:t>
+      </w:r>
+    </w:p>
+    <w:p>
+      <w:pPr>
+        <w:pStyle w:val="Prrafodelista"/>
+        <w:jc w:val="both"/>
+      </w:pPr>
     </w:p>
     <w:p>
       <w:pPr>
@@ -2692,16 +3074,56 @@
         <w:jc w:val="both"/>
       </w:pPr>
       <w:r>
-        <w:t>Gestión de conexiones wifi, donde una conexión wifi</w:t>
-      </w:r>
-      <w:r>
-        <w:t xml:space="preserve"> puede alcanzar varias aulas y un aula puede disponer de varias conexiones wifi estables. </w:t>
-      </w:r>
-      <w:r>
-        <w:t>También,</w:t>
-      </w:r>
-      <w:r>
-        <w:t xml:space="preserve"> las conexiones wifi estarán instaladas en un solo aula y un aula puede tener varias conexiones wifi instaladas.</w:t>
+        <w:t>I</w:t>
+      </w:r>
+      <w:r>
+        <w:t xml:space="preserve">mplementación de un sistema de gestión de conexiones </w:t>
+      </w:r>
+      <w:proofErr w:type="spellStart"/>
+      <w:r>
+        <w:t>WiFi</w:t>
+      </w:r>
+      <w:proofErr w:type="spellEnd"/>
+      <w:r>
+        <w:t xml:space="preserve">. En </w:t>
+      </w:r>
+      <w:r>
+        <w:t>un centro educativo</w:t>
+      </w:r>
+      <w:r>
+        <w:t xml:space="preserve">, una conexión </w:t>
+      </w:r>
+      <w:proofErr w:type="spellStart"/>
+      <w:r>
+        <w:t>WiFi</w:t>
+      </w:r>
+      <w:proofErr w:type="spellEnd"/>
+      <w:r>
+        <w:t xml:space="preserve"> puede servir a varias aulas, y, a su vez, un aula puede contar con varias conexiones </w:t>
+      </w:r>
+      <w:proofErr w:type="spellStart"/>
+      <w:r>
+        <w:t>WiFi</w:t>
+      </w:r>
+      <w:proofErr w:type="spellEnd"/>
+      <w:r>
+        <w:t xml:space="preserve"> estables. Asimismo, las conexiones </w:t>
+      </w:r>
+      <w:proofErr w:type="spellStart"/>
+      <w:r>
+        <w:t>WiFi</w:t>
+      </w:r>
+      <w:proofErr w:type="spellEnd"/>
+      <w:r>
+        <w:t xml:space="preserve"> estarán instaladas en una ubicación centralizada, y un aula podrá disponer de múltiples conexiones </w:t>
+      </w:r>
+      <w:proofErr w:type="spellStart"/>
+      <w:r>
+        <w:t>WiFi</w:t>
+      </w:r>
+      <w:proofErr w:type="spellEnd"/>
+      <w:r>
+        <w:t xml:space="preserve"> instaladas. Esta ampliación permitirá una administración eficiente de la conectividad inalámbrica en el centro.</w:t>
       </w:r>
     </w:p>
     <w:sectPr>
@@ -3030,6 +3452,155 @@
     </w:lvl>
   </w:abstractNum>
   <w:abstractNum w:abstractNumId="1" w15:restartNumberingAfterBreak="0">
+    <w:nsid w:val="341F51A4"/>
+    <w:multiLevelType w:val="multilevel"/>
+    <w:tmpl w:val="8FF07052"/>
+    <w:lvl w:ilvl="0">
+      <w:start w:val="1"/>
+      <w:numFmt w:val="bullet"/>
+      <w:lvlText w:val=""/>
+      <w:lvlJc w:val="left"/>
+      <w:pPr>
+        <w:tabs>
+          <w:tab w:val="num" w:pos="720"/>
+        </w:tabs>
+        <w:ind w:left="720" w:hanging="360"/>
+      </w:pPr>
+      <w:rPr>
+        <w:rFonts w:ascii="Symbol" w:hAnsi="Symbol" w:hint="default"/>
+        <w:sz w:val="20"/>
+      </w:rPr>
+    </w:lvl>
+    <w:lvl w:ilvl="1" w:tentative="1">
+      <w:start w:val="1"/>
+      <w:numFmt w:val="bullet"/>
+      <w:lvlText w:val="o"/>
+      <w:lvlJc w:val="left"/>
+      <w:pPr>
+        <w:tabs>
+          <w:tab w:val="num" w:pos="1440"/>
+        </w:tabs>
+        <w:ind w:left="1440" w:hanging="360"/>
+      </w:pPr>
+      <w:rPr>
+        <w:rFonts w:ascii="Courier New" w:hAnsi="Courier New" w:hint="default"/>
+        <w:sz w:val="20"/>
+      </w:rPr>
+    </w:lvl>
+    <w:lvl w:ilvl="2" w:tentative="1">
+      <w:start w:val="1"/>
+      <w:numFmt w:val="bullet"/>
+      <w:lvlText w:val=""/>
+      <w:lvlJc w:val="left"/>
+      <w:pPr>
+        <w:tabs>
+          <w:tab w:val="num" w:pos="2160"/>
+        </w:tabs>
+        <w:ind w:left="2160" w:hanging="360"/>
+      </w:pPr>
+      <w:rPr>
+        <w:rFonts w:ascii="Wingdings" w:hAnsi="Wingdings" w:hint="default"/>
+        <w:sz w:val="20"/>
+      </w:rPr>
+    </w:lvl>
+    <w:lvl w:ilvl="3" w:tentative="1">
+      <w:start w:val="1"/>
+      <w:numFmt w:val="bullet"/>
+      <w:lvlText w:val=""/>
+      <w:lvlJc w:val="left"/>
+      <w:pPr>
+        <w:tabs>
+          <w:tab w:val="num" w:pos="2880"/>
+        </w:tabs>
+        <w:ind w:left="2880" w:hanging="360"/>
+      </w:pPr>
+      <w:rPr>
+        <w:rFonts w:ascii="Wingdings" w:hAnsi="Wingdings" w:hint="default"/>
+        <w:sz w:val="20"/>
+      </w:rPr>
+    </w:lvl>
+    <w:lvl w:ilvl="4" w:tentative="1">
+      <w:start w:val="1"/>
+      <w:numFmt w:val="bullet"/>
+      <w:lvlText w:val=""/>
+      <w:lvlJc w:val="left"/>
+      <w:pPr>
+        <w:tabs>
+          <w:tab w:val="num" w:pos="3600"/>
+        </w:tabs>
+        <w:ind w:left="3600" w:hanging="360"/>
+      </w:pPr>
+      <w:rPr>
+        <w:rFonts w:ascii="Wingdings" w:hAnsi="Wingdings" w:hint="default"/>
+        <w:sz w:val="20"/>
+      </w:rPr>
+    </w:lvl>
+    <w:lvl w:ilvl="5" w:tentative="1">
+      <w:start w:val="1"/>
+      <w:numFmt w:val="bullet"/>
+      <w:lvlText w:val=""/>
+      <w:lvlJc w:val="left"/>
+      <w:pPr>
+        <w:tabs>
+          <w:tab w:val="num" w:pos="4320"/>
+        </w:tabs>
+        <w:ind w:left="4320" w:hanging="360"/>
+      </w:pPr>
+      <w:rPr>
+        <w:rFonts w:ascii="Wingdings" w:hAnsi="Wingdings" w:hint="default"/>
+        <w:sz w:val="20"/>
+      </w:rPr>
+    </w:lvl>
+    <w:lvl w:ilvl="6" w:tentative="1">
+      <w:start w:val="1"/>
+      <w:numFmt w:val="bullet"/>
+      <w:lvlText w:val=""/>
+      <w:lvlJc w:val="left"/>
+      <w:pPr>
+        <w:tabs>
+          <w:tab w:val="num" w:pos="5040"/>
+        </w:tabs>
+        <w:ind w:left="5040" w:hanging="360"/>
+      </w:pPr>
+      <w:rPr>
+        <w:rFonts w:ascii="Wingdings" w:hAnsi="Wingdings" w:hint="default"/>
+        <w:sz w:val="20"/>
+      </w:rPr>
+    </w:lvl>
+    <w:lvl w:ilvl="7" w:tentative="1">
+      <w:start w:val="1"/>
+      <w:numFmt w:val="bullet"/>
+      <w:lvlText w:val=""/>
+      <w:lvlJc w:val="left"/>
+      <w:pPr>
+        <w:tabs>
+          <w:tab w:val="num" w:pos="5760"/>
+        </w:tabs>
+        <w:ind w:left="5760" w:hanging="360"/>
+      </w:pPr>
+      <w:rPr>
+        <w:rFonts w:ascii="Wingdings" w:hAnsi="Wingdings" w:hint="default"/>
+        <w:sz w:val="20"/>
+      </w:rPr>
+    </w:lvl>
+    <w:lvl w:ilvl="8" w:tentative="1">
+      <w:start w:val="1"/>
+      <w:numFmt w:val="bullet"/>
+      <w:lvlText w:val=""/>
+      <w:lvlJc w:val="left"/>
+      <w:pPr>
+        <w:tabs>
+          <w:tab w:val="num" w:pos="6480"/>
+        </w:tabs>
+        <w:ind w:left="6480" w:hanging="360"/>
+      </w:pPr>
+      <w:rPr>
+        <w:rFonts w:ascii="Wingdings" w:hAnsi="Wingdings" w:hint="default"/>
+        <w:sz w:val="20"/>
+      </w:rPr>
+    </w:lvl>
+  </w:abstractNum>
+  <w:abstractNum w:abstractNumId="2" w15:restartNumberingAfterBreak="0">
     <w:nsid w:val="3DB46E38"/>
     <w:multiLevelType w:val="multilevel"/>
     <w:tmpl w:val="54BC4474"/>
@@ -3178,7 +3749,7 @@
       </w:rPr>
     </w:lvl>
   </w:abstractNum>
-  <w:abstractNum w:abstractNumId="2" w15:restartNumberingAfterBreak="0">
+  <w:abstractNum w:abstractNumId="3" w15:restartNumberingAfterBreak="0">
     <w:nsid w:val="469C1199"/>
     <w:multiLevelType w:val="multilevel"/>
     <w:tmpl w:val="85405386"/>
@@ -3327,7 +3898,7 @@
       </w:rPr>
     </w:lvl>
   </w:abstractNum>
-  <w:abstractNum w:abstractNumId="3" w15:restartNumberingAfterBreak="0">
+  <w:abstractNum w:abstractNumId="4" w15:restartNumberingAfterBreak="0">
     <w:nsid w:val="5A1635B4"/>
     <w:multiLevelType w:val="hybridMultilevel"/>
     <w:tmpl w:val="1BE8F5DC"/>
@@ -3439,10 +4010,10 @@
       </w:rPr>
     </w:lvl>
   </w:abstractNum>
-  <w:abstractNum w:abstractNumId="4" w15:restartNumberingAfterBreak="0">
+  <w:abstractNum w:abstractNumId="5" w15:restartNumberingAfterBreak="0">
     <w:nsid w:val="66354E59"/>
     <w:multiLevelType w:val="hybridMultilevel"/>
-    <w:tmpl w:val="4FB669C0"/>
+    <w:tmpl w:val="76C4BF98"/>
     <w:lvl w:ilvl="0" w:tplc="DDD01558">
       <w:start w:val="1"/>
       <w:numFmt w:val="bullet"/>
@@ -3553,19 +4124,22 @@
     </w:lvl>
   </w:abstractNum>
   <w:num w:numId="1">
-    <w:abstractNumId w:val="3"/>
+    <w:abstractNumId w:val="4"/>
   </w:num>
   <w:num w:numId="2">
     <w:abstractNumId w:val="0"/>
   </w:num>
   <w:num w:numId="3">
-    <w:abstractNumId w:val="4"/>
+    <w:abstractNumId w:val="5"/>
   </w:num>
   <w:num w:numId="4">
-    <w:abstractNumId w:val="1"/>
+    <w:abstractNumId w:val="2"/>
   </w:num>
   <w:num w:numId="5">
-    <w:abstractNumId w:val="2"/>
+    <w:abstractNumId w:val="3"/>
+  </w:num>
+  <w:num w:numId="6">
+    <w:abstractNumId w:val="1"/>
   </w:num>
 </w:numbering>
 </file>

</xml_diff>

<commit_message>
Documentación de varios pasos
</commit_message>
<xml_diff>
--- a/Trabajo de fin de grado/Documentacion_del_proceso_de_desarrollo.docx
+++ b/Trabajo de fin de grado/Documentacion_del_proceso_de_desarrollo.docx
@@ -181,7 +181,7 @@
                                         <w:sz w:val="36"/>
                                         <w:szCs w:val="36"/>
                                       </w:rPr>
-                                      <w:t>Víctor García Murillo</w:t>
+                                      <w:t>Proyecto Inicial</w:t>
                                     </w:r>
                                   </w:sdtContent>
                                 </w:sdt>
@@ -313,7 +313,7 @@
                                   <w:sz w:val="36"/>
                                   <w:szCs w:val="36"/>
                                 </w:rPr>
-                                <w:t>Víctor García Murillo</w:t>
+                                <w:t>Proyecto Inicial</w:t>
                               </w:r>
                             </w:sdtContent>
                           </w:sdt>
@@ -942,7 +942,6 @@
                                     <w:dataBinding w:prefixMappings="xmlns:ns0='http://schemas.openxmlformats.org/officeDocument/2006/extended-properties' " w:xpath="/ns0:Properties[1]/ns0:Company[1]" w:storeItemID="{6668398D-A668-4E3E-A5EB-62B293D839F1}"/>
                                     <w:text/>
                                   </w:sdtPr>
-                                  <w:sdtEndPr/>
                                   <w:sdtContent>
                                     <w:r>
                                       <w:rPr>
@@ -950,7 +949,7 @@
                                         <w:sz w:val="36"/>
                                         <w:szCs w:val="36"/>
                                       </w:rPr>
-                                      <w:t>Proyecto Inicial</w:t>
+                                      <w:t>Trabajo de Fin de Grado</w:t>
                                     </w:r>
                                   </w:sdtContent>
                                 </w:sdt>
@@ -986,7 +985,7 @@
                                         <w:sz w:val="36"/>
                                         <w:szCs w:val="36"/>
                                       </w:rPr>
-                                      <w:t>Trabajo de Fin de Grado</w:t>
+                                      <w:t>Víctor García Murillo</w:t>
                                     </w:r>
                                   </w:p>
                                 </w:sdtContent>
@@ -1039,7 +1038,6 @@
                               <w:dataBinding w:prefixMappings="xmlns:ns0='http://schemas.openxmlformats.org/officeDocument/2006/extended-properties' " w:xpath="/ns0:Properties[1]/ns0:Company[1]" w:storeItemID="{6668398D-A668-4E3E-A5EB-62B293D839F1}"/>
                               <w:text/>
                             </w:sdtPr>
-                            <w:sdtEndPr/>
                             <w:sdtContent>
                               <w:r>
                                 <w:rPr>
@@ -1047,7 +1045,7 @@
                                   <w:sz w:val="36"/>
                                   <w:szCs w:val="36"/>
                                 </w:rPr>
-                                <w:t>Proyecto Inicial</w:t>
+                                <w:t>Trabajo de Fin de Grado</w:t>
                               </w:r>
                             </w:sdtContent>
                           </w:sdt>
@@ -1083,7 +1081,7 @@
                                   <w:sz w:val="36"/>
                                   <w:szCs w:val="36"/>
                                 </w:rPr>
-                                <w:t>Trabajo de Fin de Grado</w:t>
+                                <w:t>Víctor García Murillo</w:t>
                               </w:r>
                             </w:p>
                           </w:sdtContent>
@@ -1155,7 +1153,7 @@
               <w:sz w:val="36"/>
               <w:szCs w:val="36"/>
             </w:rPr>
-            <w:t>Tabla de contenido</w:t>
+            <w:t>Índice</w:t>
           </w:r>
         </w:p>
         <w:p>
@@ -1180,7 +1178,7 @@
           <w:r>
             <w:fldChar w:fldCharType="separate"/>
           </w:r>
-          <w:hyperlink w:anchor="_Toc150336095" w:history="1">
+          <w:hyperlink w:anchor="_Toc150358438" w:history="1">
             <w:r>
               <w:rPr>
                 <w:rStyle w:val="Hipervnculo"/>
@@ -1207,7 +1205,7 @@
                 <w:noProof/>
                 <w:webHidden/>
               </w:rPr>
-              <w:instrText xml:space="preserve"> PAGEREF _Toc150336095 \h </w:instrText>
+              <w:instrText xml:space="preserve"> PAGEREF _Toc150358438 \h </w:instrText>
             </w:r>
             <w:r>
               <w:rPr>
@@ -1251,7 +1249,7 @@
               <w:lang w:eastAsia="es-ES"/>
             </w:rPr>
           </w:pPr>
-          <w:hyperlink w:anchor="_Toc150336096" w:history="1">
+          <w:hyperlink w:anchor="_Toc150358439" w:history="1">
             <w:r>
               <w:rPr>
                 <w:rStyle w:val="Hipervnculo"/>
@@ -1278,7 +1276,7 @@
                 <w:noProof/>
                 <w:webHidden/>
               </w:rPr>
-              <w:instrText xml:space="preserve"> PAGEREF _Toc150336096 \h </w:instrText>
+              <w:instrText xml:space="preserve"> PAGEREF _Toc150358439 \h </w:instrText>
             </w:r>
             <w:r>
               <w:rPr>
@@ -1322,7 +1320,7 @@
               <w:lang w:eastAsia="es-ES"/>
             </w:rPr>
           </w:pPr>
-          <w:hyperlink w:anchor="_Toc150336097" w:history="1">
+          <w:hyperlink w:anchor="_Toc150358440" w:history="1">
             <w:r>
               <w:rPr>
                 <w:rStyle w:val="Hipervnculo"/>
@@ -1349,7 +1347,7 @@
                 <w:noProof/>
                 <w:webHidden/>
               </w:rPr>
-              <w:instrText xml:space="preserve"> PAGEREF _Toc150336097 \h </w:instrText>
+              <w:instrText xml:space="preserve"> PAGEREF _Toc150358440 \h </w:instrText>
             </w:r>
             <w:r>
               <w:rPr>
@@ -1393,7 +1391,7 @@
               <w:lang w:eastAsia="es-ES"/>
             </w:rPr>
           </w:pPr>
-          <w:hyperlink w:anchor="_Toc150336098" w:history="1">
+          <w:hyperlink w:anchor="_Toc150358441" w:history="1">
             <w:r>
               <w:rPr>
                 <w:rStyle w:val="Hipervnculo"/>
@@ -1420,7 +1418,7 @@
                 <w:noProof/>
                 <w:webHidden/>
               </w:rPr>
-              <w:instrText xml:space="preserve"> PAGEREF _Toc150336098 \h </w:instrText>
+              <w:instrText xml:space="preserve"> PAGEREF _Toc150358441 \h </w:instrText>
             </w:r>
             <w:r>
               <w:rPr>
@@ -1464,7 +1462,7 @@
               <w:lang w:eastAsia="es-ES"/>
             </w:rPr>
           </w:pPr>
-          <w:hyperlink w:anchor="_Toc150336099" w:history="1">
+          <w:hyperlink w:anchor="_Toc150358442" w:history="1">
             <w:r>
               <w:rPr>
                 <w:rStyle w:val="Hipervnculo"/>
@@ -1491,7 +1489,7 @@
                 <w:noProof/>
                 <w:webHidden/>
               </w:rPr>
-              <w:instrText xml:space="preserve"> PAGEREF _Toc150336099 \h </w:instrText>
+              <w:instrText xml:space="preserve"> PAGEREF _Toc150358442 \h </w:instrText>
             </w:r>
             <w:r>
               <w:rPr>
@@ -1535,7 +1533,7 @@
               <w:lang w:eastAsia="es-ES"/>
             </w:rPr>
           </w:pPr>
-          <w:hyperlink w:anchor="_Toc150336100" w:history="1">
+          <w:hyperlink w:anchor="_Toc150358443" w:history="1">
             <w:r>
               <w:rPr>
                 <w:rStyle w:val="Hipervnculo"/>
@@ -1562,7 +1560,7 @@
                 <w:noProof/>
                 <w:webHidden/>
               </w:rPr>
-              <w:instrText xml:space="preserve"> PAGEREF _Toc150336100 \h </w:instrText>
+              <w:instrText xml:space="preserve"> PAGEREF _Toc150358443 \h </w:instrText>
             </w:r>
             <w:r>
               <w:rPr>
@@ -1606,7 +1604,7 @@
               <w:lang w:eastAsia="es-ES"/>
             </w:rPr>
           </w:pPr>
-          <w:hyperlink w:anchor="_Toc150336101" w:history="1">
+          <w:hyperlink w:anchor="_Toc150358444" w:history="1">
             <w:r>
               <w:rPr>
                 <w:rStyle w:val="Hipervnculo"/>
@@ -1633,7 +1631,7 @@
                 <w:noProof/>
                 <w:webHidden/>
               </w:rPr>
-              <w:instrText xml:space="preserve"> PAGEREF _Toc150336101 \h </w:instrText>
+              <w:instrText xml:space="preserve"> PAGEREF _Toc150358444 \h </w:instrText>
             </w:r>
             <w:r>
               <w:rPr>
@@ -1677,7 +1675,7 @@
               <w:lang w:eastAsia="es-ES"/>
             </w:rPr>
           </w:pPr>
-          <w:hyperlink w:anchor="_Toc150336102" w:history="1">
+          <w:hyperlink w:anchor="_Toc150358445" w:history="1">
             <w:r>
               <w:rPr>
                 <w:rStyle w:val="Hipervnculo"/>
@@ -1704,7 +1702,7 @@
                 <w:noProof/>
                 <w:webHidden/>
               </w:rPr>
-              <w:instrText xml:space="preserve"> PAGEREF _Toc150336102 \h </w:instrText>
+              <w:instrText xml:space="preserve"> PAGEREF _Toc150358445 \h </w:instrText>
             </w:r>
             <w:r>
               <w:rPr>
@@ -1748,7 +1746,7 @@
               <w:lang w:eastAsia="es-ES"/>
             </w:rPr>
           </w:pPr>
-          <w:hyperlink w:anchor="_Toc150336103" w:history="1">
+          <w:hyperlink w:anchor="_Toc150358446" w:history="1">
             <w:r>
               <w:rPr>
                 <w:rStyle w:val="Hipervnculo"/>
@@ -1775,7 +1773,7 @@
                 <w:noProof/>
                 <w:webHidden/>
               </w:rPr>
-              <w:instrText xml:space="preserve"> PAGEREF _Toc150336103 \h </w:instrText>
+              <w:instrText xml:space="preserve"> PAGEREF _Toc150358446 \h </w:instrText>
             </w:r>
             <w:r>
               <w:rPr>
@@ -1795,7 +1793,7 @@
                 <w:noProof/>
                 <w:webHidden/>
               </w:rPr>
-              <w:t>6</w:t>
+              <w:t>7</w:t>
             </w:r>
             <w:r>
               <w:rPr>
@@ -1819,7 +1817,7 @@
               <w:lang w:eastAsia="es-ES"/>
             </w:rPr>
           </w:pPr>
-          <w:hyperlink w:anchor="_Toc150336104" w:history="1">
+          <w:hyperlink w:anchor="_Toc150358447" w:history="1">
             <w:r>
               <w:rPr>
                 <w:rStyle w:val="Hipervnculo"/>
@@ -1846,7 +1844,7 @@
                 <w:noProof/>
                 <w:webHidden/>
               </w:rPr>
-              <w:instrText xml:space="preserve"> PAGEREF _Toc150336104 \h </w:instrText>
+              <w:instrText xml:space="preserve"> PAGEREF _Toc150358447 \h </w:instrText>
             </w:r>
             <w:r>
               <w:rPr>
@@ -1890,7 +1888,7 @@
               <w:lang w:eastAsia="es-ES"/>
             </w:rPr>
           </w:pPr>
-          <w:hyperlink w:anchor="_Toc150336105" w:history="1">
+          <w:hyperlink w:anchor="_Toc150358448" w:history="1">
             <w:r>
               <w:rPr>
                 <w:rStyle w:val="Hipervnculo"/>
@@ -1917,7 +1915,7 @@
                 <w:noProof/>
                 <w:webHidden/>
               </w:rPr>
-              <w:instrText xml:space="preserve"> PAGEREF _Toc150336105 \h </w:instrText>
+              <w:instrText xml:space="preserve"> PAGEREF _Toc150358448 \h </w:instrText>
             </w:r>
             <w:r>
               <w:rPr>
@@ -1937,7 +1935,7 @@
                 <w:noProof/>
                 <w:webHidden/>
               </w:rPr>
-              <w:t>7</w:t>
+              <w:t>8</w:t>
             </w:r>
             <w:r>
               <w:rPr>
@@ -1961,7 +1959,7 @@
               <w:lang w:eastAsia="es-ES"/>
             </w:rPr>
           </w:pPr>
-          <w:hyperlink w:anchor="_Toc150336106" w:history="1">
+          <w:hyperlink w:anchor="_Toc150358449" w:history="1">
             <w:r>
               <w:rPr>
                 <w:rStyle w:val="Hipervnculo"/>
@@ -1988,7 +1986,7 @@
                 <w:noProof/>
                 <w:webHidden/>
               </w:rPr>
-              <w:instrText xml:space="preserve"> PAGEREF _Toc150336106 \h </w:instrText>
+              <w:instrText xml:space="preserve"> PAGEREF _Toc150358449 \h </w:instrText>
             </w:r>
             <w:r>
               <w:rPr>
@@ -2008,7 +2006,7 @@
                 <w:noProof/>
                 <w:webHidden/>
               </w:rPr>
-              <w:t>7</w:t>
+              <w:t>8</w:t>
             </w:r>
             <w:r>
               <w:rPr>
@@ -2040,7 +2038,7 @@
         <w:pStyle w:val="Ttulo2"/>
       </w:pPr>
       <w:bookmarkStart w:id="0" w:name="_Toc150204668"/>
-      <w:bookmarkStart w:id="1" w:name="_Toc150336095"/>
+      <w:bookmarkStart w:id="1" w:name="_Toc150358438"/>
       <w:r>
         <w:lastRenderedPageBreak/>
         <w:t>Entrega de propuestas</w:t>
@@ -2109,7 +2107,7 @@
       <w:pPr>
         <w:pStyle w:val="Ttulo3"/>
       </w:pPr>
-      <w:bookmarkStart w:id="2" w:name="_Toc150336096"/>
+      <w:bookmarkStart w:id="2" w:name="_Toc150358439"/>
       <w:r>
         <w:t>Aplicación para gestionar los datos sobre los circuitos de la Fórmula 1</w:t>
       </w:r>
@@ -2246,7 +2244,7 @@
       <w:pPr>
         <w:pStyle w:val="Ttulo3"/>
       </w:pPr>
-      <w:bookmarkStart w:id="3" w:name="_Toc150336097"/>
+      <w:bookmarkStart w:id="3" w:name="_Toc150358440"/>
       <w:r>
         <w:lastRenderedPageBreak/>
         <w:t>Plataforma de gestión de información para empresas de mercancías peligrosas</w:t>
@@ -2383,7 +2381,7 @@
       <w:pPr>
         <w:pStyle w:val="Ttulo3"/>
       </w:pPr>
-      <w:bookmarkStart w:id="4" w:name="_Toc150336098"/>
+      <w:bookmarkStart w:id="4" w:name="_Toc150358441"/>
       <w:r>
         <w:t xml:space="preserve">Aplicación para la gestión de portátiles del centro de estudios </w:t>
       </w:r>
@@ -2588,7 +2586,7 @@
       <w:pPr>
         <w:pStyle w:val="Ttulo3"/>
       </w:pPr>
-      <w:bookmarkStart w:id="5" w:name="_Toc150336099"/>
+      <w:bookmarkStart w:id="5" w:name="_Toc150358442"/>
       <w:r>
         <w:lastRenderedPageBreak/>
         <w:t>Aplicación para citar pacientes en un hospital</w:t>
@@ -2717,7 +2715,7 @@
         <w:pStyle w:val="Ttulo2"/>
       </w:pPr>
       <w:bookmarkStart w:id="6" w:name="_Toc150204669"/>
-      <w:bookmarkStart w:id="7" w:name="_Toc150336100"/>
+      <w:bookmarkStart w:id="7" w:name="_Toc150358443"/>
       <w:r>
         <w:t xml:space="preserve">Selección de </w:t>
       </w:r>
@@ -2736,13 +2734,13 @@
         <w:jc w:val="both"/>
       </w:pPr>
       <w:r>
-        <w:t xml:space="preserve">A partir de las tres </w:t>
-      </w:r>
-      <w:r>
-        <w:t xml:space="preserve">primeras </w:t>
-      </w:r>
-      <w:r>
-        <w:t>propuestas, seleccione la</w:t>
+        <w:t>A partir de las tres propuestas</w:t>
+      </w:r>
+      <w:r>
+        <w:t xml:space="preserve"> iniciales</w:t>
+      </w:r>
+      <w:r>
+        <w:t>, seleccione la</w:t>
       </w:r>
       <w:r>
         <w:t xml:space="preserve"> única</w:t>
@@ -2763,7 +2761,7 @@
         <w:t>Además,</w:t>
       </w:r>
       <w:r>
-        <w:t xml:space="preserve"> esta, era la que más me convencía, la más completa y la que tenia una mejor forma de implementarla.</w:t>
+        <w:t xml:space="preserve"> esta, era la más completa y la que tenia una mejor forma de implementarla.</w:t>
       </w:r>
     </w:p>
     <w:p/>
@@ -2773,7 +2771,7 @@
         <w:pStyle w:val="Ttulo2"/>
       </w:pPr>
       <w:bookmarkStart w:id="8" w:name="_Toc150204670"/>
-      <w:bookmarkStart w:id="9" w:name="_Toc150336101"/>
+      <w:bookmarkStart w:id="9" w:name="_Toc150358444"/>
       <w:r>
         <w:t>Creación del diagrama entidad relación</w:t>
       </w:r>
@@ -2786,19 +2784,115 @@
         <w:jc w:val="both"/>
       </w:pPr>
       <w:r>
-        <w:t xml:space="preserve">A partir de las propuestas, escogí la que </w:t>
-      </w:r>
-      <w:r>
-        <w:t>más</w:t>
-      </w:r>
-      <w:r>
-        <w:t xml:space="preserve"> futuro </w:t>
-      </w:r>
-      <w:r>
-        <w:t>tenía</w:t>
-      </w:r>
-      <w:r>
-        <w:t xml:space="preserve"> y procedí a hacer un diagrama entidad relación para definir…</w:t>
+        <w:t>A partir del texto de la propuesta, separe las diferentes partes del diagrama entidad relación, los conjuntos de entidades</w:t>
+      </w:r>
+      <w:r>
+        <w:t xml:space="preserve"> </w:t>
+      </w:r>
+      <w:r>
+        <w:t>(</w:t>
+      </w:r>
+      <w:r>
+        <w:t>alumnos, portátiles, cargadores, ratones y almacenes</w:t>
+      </w:r>
+      <w:r>
+        <w:t>)</w:t>
+      </w:r>
+      <w:r>
+        <w:t>, atributos</w:t>
+      </w:r>
+      <w:r>
+        <w:t>, atributo multivaluado (aplicaciones instaladas)</w:t>
+      </w:r>
+      <w:r>
+        <w:t xml:space="preserve">, </w:t>
+      </w:r>
+      <w:r>
+        <w:t xml:space="preserve">clave primaria (código, que </w:t>
+      </w:r>
+      <w:proofErr w:type="spellStart"/>
+      <w:r>
+        <w:t>exepto</w:t>
+      </w:r>
+      <w:proofErr w:type="spellEnd"/>
+      <w:r>
+        <w:t xml:space="preserve"> en alumnos es </w:t>
+      </w:r>
+      <w:proofErr w:type="spellStart"/>
+      <w:r>
+        <w:t>dni</w:t>
+      </w:r>
+      <w:proofErr w:type="spellEnd"/>
+      <w:r>
+        <w:t xml:space="preserve">), </w:t>
+      </w:r>
+      <w:r>
+        <w:t>relaciones y cardinalidad</w:t>
+      </w:r>
+      <w:r>
+        <w:t xml:space="preserve"> de las mismas</w:t>
+      </w:r>
+      <w:r>
+        <w:t>.</w:t>
+      </w:r>
+    </w:p>
+    <w:p>
+      <w:pPr>
+        <w:jc w:val="both"/>
+      </w:pPr>
+      <w:r>
+        <w:t>Después de definir cada elemento del diagrama entidad relación, procedí a realizarlo en la aplicación de Dia. Una vez finalizado el diagrama, mi tutora lo corrigió y me dio el visto bueno.</w:t>
+      </w:r>
+    </w:p>
+    <w:p>
+      <w:pPr>
+        <w:jc w:val="both"/>
+      </w:pPr>
+      <w:r>
+        <w:rPr>
+          <w:noProof/>
+        </w:rPr>
+        <w:drawing>
+          <wp:inline distT="0" distB="0" distL="0" distR="0" wp14:anchorId="4B384823" wp14:editId="0A6A9BA8">
+            <wp:extent cx="5400040" cy="2499995"/>
+            <wp:effectExtent l="0" t="0" r="0" b="0"/>
+            <wp:docPr id="1" name="Imagen 1"/>
+            <wp:cNvGraphicFramePr>
+              <a:graphicFrameLocks xmlns:a="http://schemas.openxmlformats.org/drawingml/2006/main" noChangeAspect="1"/>
+            </wp:cNvGraphicFramePr>
+            <a:graphic xmlns:a="http://schemas.openxmlformats.org/drawingml/2006/main">
+              <a:graphicData uri="http://schemas.openxmlformats.org/drawingml/2006/picture">
+                <pic:pic xmlns:pic="http://schemas.openxmlformats.org/drawingml/2006/picture">
+                  <pic:nvPicPr>
+                    <pic:cNvPr id="1" name="Imagen 1"/>
+                    <pic:cNvPicPr/>
+                  </pic:nvPicPr>
+                  <pic:blipFill>
+                    <a:blip r:embed="rId8" cstate="print">
+                      <a:extLst>
+                        <a:ext uri="{28A0092B-C50C-407E-A947-70E740481C1C}">
+                          <a14:useLocalDpi xmlns:a14="http://schemas.microsoft.com/office/drawing/2010/main" val="0"/>
+                        </a:ext>
+                      </a:extLst>
+                    </a:blip>
+                    <a:stretch>
+                      <a:fillRect/>
+                    </a:stretch>
+                  </pic:blipFill>
+                  <pic:spPr>
+                    <a:xfrm>
+                      <a:off x="0" y="0"/>
+                      <a:ext cx="5400040" cy="2499995"/>
+                    </a:xfrm>
+                    <a:prstGeom prst="rect">
+                      <a:avLst/>
+                    </a:prstGeom>
+                  </pic:spPr>
+                </pic:pic>
+              </a:graphicData>
+            </a:graphic>
+          </wp:inline>
+        </w:drawing>
       </w:r>
     </w:p>
     <w:p/>
@@ -2808,7 +2902,7 @@
         <w:pStyle w:val="Ttulo2"/>
       </w:pPr>
       <w:bookmarkStart w:id="10" w:name="_Toc150204671"/>
-      <w:bookmarkStart w:id="11" w:name="_Toc150336102"/>
+      <w:bookmarkStart w:id="11" w:name="_Toc150358445"/>
       <w:r>
         <w:t xml:space="preserve">Creación del </w:t>
       </w:r>
@@ -2829,19 +2923,96 @@
     </w:p>
     <w:p/>
     <w:p>
-      <w:pPr>
-        <w:jc w:val="both"/>
-      </w:pPr>
-      <w:r>
-        <w:t>Aplicando la teoría dada en clase y con ayuda del diagrama entidad relación creado anteriormente realice el paso a tablas.</w:t>
-      </w:r>
-    </w:p>
-    <w:p>
-      <w:pPr>
-        <w:jc w:val="both"/>
-      </w:pPr>
-      <w:r>
-        <w:t>Tuve unas pequeñas dudas sobre la normalización durante la mitad del proceso, que fueron resueltas por mi tutora.</w:t>
+      <w:r>
+        <w:lastRenderedPageBreak/>
+        <w:t>Después</w:t>
+      </w:r>
+      <w:r>
+        <w:t xml:space="preserve"> de hacer el diagrama entidad relación, </w:t>
+      </w:r>
+      <w:r>
+        <w:t>definí</w:t>
+      </w:r>
+      <w:r>
+        <w:t xml:space="preserve"> cada uno de los conjuntos de entidades como tablas, </w:t>
+      </w:r>
+      <w:r>
+        <w:t>añadiendo</w:t>
+      </w:r>
+      <w:r>
+        <w:t xml:space="preserve"> el atributo multivaluado de aplicaciones también como una tabla</w:t>
+      </w:r>
+      <w:r>
+        <w:t>.</w:t>
+      </w:r>
+    </w:p>
+    <w:p>
+      <w:r>
+        <w:t>Luego añadí cada tributo de los conjuntos de entidades a cada una de las tablas.</w:t>
+      </w:r>
+    </w:p>
+    <w:p>
+      <w:r>
+        <w:t xml:space="preserve">A continuación, definí la clave primaria de cada tabla y las claves foráneas de cada una de ellas. Por último, normalice cada una de las tablas, creando atributos </w:t>
+      </w:r>
+      <w:r>
+        <w:t>(</w:t>
+      </w:r>
+      <w:r>
+        <w:t>enteros auto incrementales) como clave primaria y sustituyendo la anterior clave primaria como clave única de la tabla.</w:t>
+      </w:r>
+    </w:p>
+    <w:p>
+      <w:r>
+        <w:t>Después de realizar el diagrama se lo presenta a la tutora para corregir posibles fallos.</w:t>
+      </w:r>
+    </w:p>
+    <w:p>
+      <w:r>
+        <w:rPr>
+          <w:noProof/>
+        </w:rPr>
+        <w:drawing>
+          <wp:inline distT="0" distB="0" distL="0" distR="0" wp14:anchorId="1179A48B" wp14:editId="18747ED7">
+            <wp:extent cx="5400040" cy="1118870"/>
+            <wp:effectExtent l="0" t="0" r="0" b="5080"/>
+            <wp:docPr id="2" name="Imagen 2"/>
+            <wp:cNvGraphicFramePr>
+              <a:graphicFrameLocks xmlns:a="http://schemas.openxmlformats.org/drawingml/2006/main" noChangeAspect="1"/>
+            </wp:cNvGraphicFramePr>
+            <a:graphic xmlns:a="http://schemas.openxmlformats.org/drawingml/2006/main">
+              <a:graphicData uri="http://schemas.openxmlformats.org/drawingml/2006/picture">
+                <pic:pic xmlns:pic="http://schemas.openxmlformats.org/drawingml/2006/picture">
+                  <pic:nvPicPr>
+                    <pic:cNvPr id="2" name="Imagen 2"/>
+                    <pic:cNvPicPr/>
+                  </pic:nvPicPr>
+                  <pic:blipFill>
+                    <a:blip r:embed="rId9" cstate="print">
+                      <a:extLst>
+                        <a:ext uri="{28A0092B-C50C-407E-A947-70E740481C1C}">
+                          <a14:useLocalDpi xmlns:a14="http://schemas.microsoft.com/office/drawing/2010/main" val="0"/>
+                        </a:ext>
+                      </a:extLst>
+                    </a:blip>
+                    <a:stretch>
+                      <a:fillRect/>
+                    </a:stretch>
+                  </pic:blipFill>
+                  <pic:spPr>
+                    <a:xfrm>
+                      <a:off x="0" y="0"/>
+                      <a:ext cx="5400040" cy="1118870"/>
+                    </a:xfrm>
+                    <a:prstGeom prst="rect">
+                      <a:avLst/>
+                    </a:prstGeom>
+                  </pic:spPr>
+                </pic:pic>
+              </a:graphicData>
+            </a:graphic>
+          </wp:inline>
+        </w:drawing>
       </w:r>
     </w:p>
     <w:p>
@@ -2859,7 +3030,7 @@
         <w:pStyle w:val="Ttulo2"/>
       </w:pPr>
       <w:bookmarkStart w:id="12" w:name="_Toc150204672"/>
-      <w:bookmarkStart w:id="13" w:name="_Toc150336103"/>
+      <w:bookmarkStart w:id="13" w:name="_Toc150358446"/>
       <w:r>
         <w:t>Implementación de la base de datos en MySQL</w:t>
       </w:r>
@@ -2913,11 +3084,7 @@
         <w:t xml:space="preserve">, </w:t>
       </w:r>
       <w:r>
-        <w:t xml:space="preserve">siguiendo las instrucciones dadas en clase. A </w:t>
-      </w:r>
-      <w:r>
-        <w:lastRenderedPageBreak/>
-        <w:t>continuación, realicé ajustes en la disposición de las tablas y reubicación de las fechas con el fin de mejorar la disposición del diagrama.</w:t>
+        <w:t>siguiendo las instrucciones dadas en clase. A continuación, realicé ajustes en la disposición de las tablas y reubicación de las fechas con el fin de mejorar la disposición del diagrama.</w:t>
       </w:r>
     </w:p>
     <w:p/>
@@ -2927,7 +3094,7 @@
         <w:pStyle w:val="Ttulo2"/>
       </w:pPr>
       <w:bookmarkStart w:id="14" w:name="_Toc150204673"/>
-      <w:bookmarkStart w:id="15" w:name="_Toc150336104"/>
+      <w:bookmarkStart w:id="15" w:name="_Toc150358447"/>
       <w:r>
         <w:t>Generación de datos</w:t>
       </w:r>
@@ -2975,7 +3142,11 @@
         <w:t xml:space="preserve"> valores nulos en los registros. </w:t>
       </w:r>
       <w:r>
-        <w:t>La mayor parte de los datos se obtuvieron de tiendas online especializadas en productos informáticos.</w:t>
+        <w:t xml:space="preserve">La mayor </w:t>
+      </w:r>
+      <w:r>
+        <w:lastRenderedPageBreak/>
+        <w:t>parte de los datos se obtuvieron de tiendas online especializadas en productos informáticos.</w:t>
       </w:r>
     </w:p>
     <w:p>
@@ -2993,7 +3164,7 @@
         <w:pStyle w:val="Ttulo2"/>
       </w:pPr>
       <w:bookmarkStart w:id="16" w:name="_Toc150204674"/>
-      <w:bookmarkStart w:id="17" w:name="_Toc150336105"/>
+      <w:bookmarkStart w:id="17" w:name="_Toc150358448"/>
       <w:r>
         <w:t>Generación de documentación automática</w:t>
       </w:r>
@@ -3032,7 +3203,7 @@
         <w:pStyle w:val="Ttulo2"/>
       </w:pPr>
       <w:bookmarkStart w:id="18" w:name="_Toc150204675"/>
-      <w:bookmarkStart w:id="19" w:name="_Toc150336106"/>
+      <w:bookmarkStart w:id="19" w:name="_Toc150358449"/>
       <w:r>
         <w:t>Propuestas de ampliación</w:t>
       </w:r>
@@ -3120,11 +3291,7 @@
       </w:r>
       <w:proofErr w:type="spellEnd"/>
       <w:r>
-        <w:t xml:space="preserve"> estarán instaladas en una ubicación centralizada, y </w:t>
-      </w:r>
-      <w:r>
-        <w:lastRenderedPageBreak/>
-        <w:t xml:space="preserve">un aula podrá disponer de múltiples conexiones </w:t>
+        <w:t xml:space="preserve"> estarán instaladas en una ubicación centralizada, y un aula podrá disponer de múltiples conexiones </w:t>
       </w:r>
       <w:proofErr w:type="spellStart"/>
       <w:r>
@@ -3136,8 +3303,8 @@
       </w:r>
     </w:p>
     <w:sectPr>
-      <w:headerReference w:type="default" r:id="rId8"/>
-      <w:footerReference w:type="default" r:id="rId9"/>
+      <w:headerReference w:type="default" r:id="rId10"/>
+      <w:footerReference w:type="default" r:id="rId11"/>
       <w:pgSz w:w="11906" w:h="16838"/>
       <w:pgMar w:top="1418" w:right="1701" w:bottom="1560" w:left="1701" w:header="568" w:footer="272" w:gutter="0"/>
       <w:pgNumType w:start="0"/>

</xml_diff>

<commit_message>
Selección de propuestas y diagrama ER
</commit_message>
<xml_diff>
--- a/Trabajo de fin de grado/Documentacion_del_proceso_de_desarrollo.docx
+++ b/Trabajo de fin de grado/Documentacion_del_proceso_de_desarrollo.docx
@@ -1180,7 +1180,7 @@
           <w:r>
             <w:fldChar w:fldCharType="separate"/>
           </w:r>
-          <w:hyperlink w:anchor="_Toc150377579" w:history="1">
+          <w:hyperlink w:anchor="_Toc150465820" w:history="1">
             <w:r>
               <w:rPr>
                 <w:rStyle w:val="Hipervnculo"/>
@@ -1207,7 +1207,7 @@
                 <w:noProof/>
                 <w:webHidden/>
               </w:rPr>
-              <w:instrText xml:space="preserve"> PAGEREF _Toc150377579 \h </w:instrText>
+              <w:instrText xml:space="preserve"> PAGEREF _Toc150465820 \h </w:instrText>
             </w:r>
             <w:r>
               <w:rPr>
@@ -1251,7 +1251,7 @@
               <w:lang w:eastAsia="es-ES"/>
             </w:rPr>
           </w:pPr>
-          <w:hyperlink w:anchor="_Toc150377580" w:history="1">
+          <w:hyperlink w:anchor="_Toc150465821" w:history="1">
             <w:r>
               <w:rPr>
                 <w:rStyle w:val="Hipervnculo"/>
@@ -1278,7 +1278,7 @@
                 <w:noProof/>
                 <w:webHidden/>
               </w:rPr>
-              <w:instrText xml:space="preserve"> PAGEREF _Toc150377580 \h </w:instrText>
+              <w:instrText xml:space="preserve"> PAGEREF _Toc150465821 \h </w:instrText>
             </w:r>
             <w:r>
               <w:rPr>
@@ -1322,7 +1322,7 @@
               <w:lang w:eastAsia="es-ES"/>
             </w:rPr>
           </w:pPr>
-          <w:hyperlink w:anchor="_Toc150377581" w:history="1">
+          <w:hyperlink w:anchor="_Toc150465822" w:history="1">
             <w:r>
               <w:rPr>
                 <w:rStyle w:val="Hipervnculo"/>
@@ -1349,7 +1349,7 @@
                 <w:noProof/>
                 <w:webHidden/>
               </w:rPr>
-              <w:instrText xml:space="preserve"> PAGEREF _Toc150377581 \h </w:instrText>
+              <w:instrText xml:space="preserve"> PAGEREF _Toc150465822 \h </w:instrText>
             </w:r>
             <w:r>
               <w:rPr>
@@ -1393,7 +1393,7 @@
               <w:lang w:eastAsia="es-ES"/>
             </w:rPr>
           </w:pPr>
-          <w:hyperlink w:anchor="_Toc150377582" w:history="1">
+          <w:hyperlink w:anchor="_Toc150465823" w:history="1">
             <w:r>
               <w:rPr>
                 <w:rStyle w:val="Hipervnculo"/>
@@ -1420,7 +1420,7 @@
                 <w:noProof/>
                 <w:webHidden/>
               </w:rPr>
-              <w:instrText xml:space="preserve"> PAGEREF _Toc150377582 \h </w:instrText>
+              <w:instrText xml:space="preserve"> PAGEREF _Toc150465823 \h </w:instrText>
             </w:r>
             <w:r>
               <w:rPr>
@@ -1464,7 +1464,7 @@
               <w:lang w:eastAsia="es-ES"/>
             </w:rPr>
           </w:pPr>
-          <w:hyperlink w:anchor="_Toc150377583" w:history="1">
+          <w:hyperlink w:anchor="_Toc150465824" w:history="1">
             <w:r>
               <w:rPr>
                 <w:rStyle w:val="Hipervnculo"/>
@@ -1491,7 +1491,7 @@
                 <w:noProof/>
                 <w:webHidden/>
               </w:rPr>
-              <w:instrText xml:space="preserve"> PAGEREF _Toc150377583 \h </w:instrText>
+              <w:instrText xml:space="preserve"> PAGEREF _Toc150465824 \h </w:instrText>
             </w:r>
             <w:r>
               <w:rPr>
@@ -1535,7 +1535,7 @@
               <w:lang w:eastAsia="es-ES"/>
             </w:rPr>
           </w:pPr>
-          <w:hyperlink w:anchor="_Toc150377584" w:history="1">
+          <w:hyperlink w:anchor="_Toc150465825" w:history="1">
             <w:r>
               <w:rPr>
                 <w:rStyle w:val="Hipervnculo"/>
@@ -1562,7 +1562,7 @@
                 <w:noProof/>
                 <w:webHidden/>
               </w:rPr>
-              <w:instrText xml:space="preserve"> PAGEREF _Toc150377584 \h </w:instrText>
+              <w:instrText xml:space="preserve"> PAGEREF _Toc150465825 \h </w:instrText>
             </w:r>
             <w:r>
               <w:rPr>
@@ -1606,7 +1606,7 @@
               <w:lang w:eastAsia="es-ES"/>
             </w:rPr>
           </w:pPr>
-          <w:hyperlink w:anchor="_Toc150377585" w:history="1">
+          <w:hyperlink w:anchor="_Toc150465826" w:history="1">
             <w:r>
               <w:rPr>
                 <w:rStyle w:val="Hipervnculo"/>
@@ -1633,7 +1633,7 @@
                 <w:noProof/>
                 <w:webHidden/>
               </w:rPr>
-              <w:instrText xml:space="preserve"> PAGEREF _Toc150377585 \h </w:instrText>
+              <w:instrText xml:space="preserve"> PAGEREF _Toc150465826 \h </w:instrText>
             </w:r>
             <w:r>
               <w:rPr>
@@ -1677,7 +1677,7 @@
               <w:lang w:eastAsia="es-ES"/>
             </w:rPr>
           </w:pPr>
-          <w:hyperlink w:anchor="_Toc150377586" w:history="1">
+          <w:hyperlink w:anchor="_Toc150465827" w:history="1">
             <w:r>
               <w:rPr>
                 <w:rStyle w:val="Hipervnculo"/>
@@ -1704,7 +1704,7 @@
                 <w:noProof/>
                 <w:webHidden/>
               </w:rPr>
-              <w:instrText xml:space="preserve"> PAGEREF _Toc150377586 \h </w:instrText>
+              <w:instrText xml:space="preserve"> PAGEREF _Toc150465827 \h </w:instrText>
             </w:r>
             <w:r>
               <w:rPr>
@@ -1748,7 +1748,7 @@
               <w:lang w:eastAsia="es-ES"/>
             </w:rPr>
           </w:pPr>
-          <w:hyperlink w:anchor="_Toc150377587" w:history="1">
+          <w:hyperlink w:anchor="_Toc150465828" w:history="1">
             <w:r>
               <w:rPr>
                 <w:rStyle w:val="Hipervnculo"/>
@@ -1775,7 +1775,7 @@
                 <w:noProof/>
                 <w:webHidden/>
               </w:rPr>
-              <w:instrText xml:space="preserve"> PAGEREF _Toc150377587 \h </w:instrText>
+              <w:instrText xml:space="preserve"> PAGEREF _Toc150465828 \h </w:instrText>
             </w:r>
             <w:r>
               <w:rPr>
@@ -1795,7 +1795,7 @@
                 <w:noProof/>
                 <w:webHidden/>
               </w:rPr>
-              <w:t>9</w:t>
+              <w:t>11</w:t>
             </w:r>
             <w:r>
               <w:rPr>
@@ -1819,7 +1819,7 @@
               <w:lang w:eastAsia="es-ES"/>
             </w:rPr>
           </w:pPr>
-          <w:hyperlink w:anchor="_Toc150377588" w:history="1">
+          <w:hyperlink w:anchor="_Toc150465829" w:history="1">
             <w:r>
               <w:rPr>
                 <w:rStyle w:val="Hipervnculo"/>
@@ -1846,7 +1846,7 @@
                 <w:noProof/>
                 <w:webHidden/>
               </w:rPr>
-              <w:instrText xml:space="preserve"> PAGEREF _Toc150377588 \h </w:instrText>
+              <w:instrText xml:space="preserve"> PAGEREF _Toc150465829 \h </w:instrText>
             </w:r>
             <w:r>
               <w:rPr>
@@ -1866,7 +1866,7 @@
                 <w:noProof/>
                 <w:webHidden/>
               </w:rPr>
-              <w:t>10</w:t>
+              <w:t>11</w:t>
             </w:r>
             <w:r>
               <w:rPr>
@@ -1890,7 +1890,7 @@
               <w:lang w:eastAsia="es-ES"/>
             </w:rPr>
           </w:pPr>
-          <w:hyperlink w:anchor="_Toc150377589" w:history="1">
+          <w:hyperlink w:anchor="_Toc150465830" w:history="1">
             <w:r>
               <w:rPr>
                 <w:rStyle w:val="Hipervnculo"/>
@@ -1917,7 +1917,7 @@
                 <w:noProof/>
                 <w:webHidden/>
               </w:rPr>
-              <w:instrText xml:space="preserve"> PAGEREF _Toc150377589 \h </w:instrText>
+              <w:instrText xml:space="preserve"> PAGEREF _Toc150465830 \h </w:instrText>
             </w:r>
             <w:r>
               <w:rPr>
@@ -1937,7 +1937,7 @@
                 <w:noProof/>
                 <w:webHidden/>
               </w:rPr>
-              <w:t>10</w:t>
+              <w:t>11</w:t>
             </w:r>
             <w:r>
               <w:rPr>
@@ -1961,7 +1961,7 @@
               <w:lang w:eastAsia="es-ES"/>
             </w:rPr>
           </w:pPr>
-          <w:hyperlink w:anchor="_Toc150377590" w:history="1">
+          <w:hyperlink w:anchor="_Toc150465831" w:history="1">
             <w:r>
               <w:rPr>
                 <w:rStyle w:val="Hipervnculo"/>
@@ -1988,7 +1988,7 @@
                 <w:noProof/>
                 <w:webHidden/>
               </w:rPr>
-              <w:instrText xml:space="preserve"> PAGEREF _Toc150377590 \h </w:instrText>
+              <w:instrText xml:space="preserve"> PAGEREF _Toc150465831 \h </w:instrText>
             </w:r>
             <w:r>
               <w:rPr>
@@ -2008,7 +2008,7 @@
                 <w:noProof/>
                 <w:webHidden/>
               </w:rPr>
-              <w:t>11</w:t>
+              <w:t>12</w:t>
             </w:r>
             <w:r>
               <w:rPr>
@@ -2032,7 +2032,7 @@
               <w:lang w:eastAsia="es-ES"/>
             </w:rPr>
           </w:pPr>
-          <w:hyperlink w:anchor="_Toc150377591" w:history="1">
+          <w:hyperlink w:anchor="_Toc150465832" w:history="1">
             <w:r>
               <w:rPr>
                 <w:rStyle w:val="Hipervnculo"/>
@@ -2059,7 +2059,7 @@
                 <w:noProof/>
                 <w:webHidden/>
               </w:rPr>
-              <w:instrText xml:space="preserve"> PAGEREF _Toc150377591 \h </w:instrText>
+              <w:instrText xml:space="preserve"> PAGEREF _Toc150465832 \h </w:instrText>
             </w:r>
             <w:r>
               <w:rPr>
@@ -2079,7 +2079,7 @@
                 <w:noProof/>
                 <w:webHidden/>
               </w:rPr>
-              <w:t>11</w:t>
+              <w:t>12</w:t>
             </w:r>
             <w:r>
               <w:rPr>
@@ -2111,7 +2111,7 @@
         <w:pStyle w:val="Ttulo2"/>
       </w:pPr>
       <w:bookmarkStart w:id="0" w:name="_Toc150204668"/>
-      <w:bookmarkStart w:id="1" w:name="_Toc150377579"/>
+      <w:bookmarkStart w:id="1" w:name="_Toc150465820"/>
       <w:r>
         <w:lastRenderedPageBreak/>
         <w:t>Entrega de propuestas</w:t>
@@ -2159,7 +2159,7 @@
       <w:pPr>
         <w:pStyle w:val="Ttulo3"/>
       </w:pPr>
-      <w:bookmarkStart w:id="2" w:name="_Toc150377580"/>
+      <w:bookmarkStart w:id="2" w:name="_Toc150465821"/>
       <w:r>
         <w:t>Aplicación para gestionar los datos sobre los circuitos de la Fórmula 1</w:t>
       </w:r>
@@ -2296,7 +2296,7 @@
       <w:pPr>
         <w:pStyle w:val="Ttulo3"/>
       </w:pPr>
-      <w:bookmarkStart w:id="3" w:name="_Toc150377581"/>
+      <w:bookmarkStart w:id="3" w:name="_Toc150465822"/>
       <w:r>
         <w:lastRenderedPageBreak/>
         <w:t>Plataforma de gestión de información para empresas de mercancías peligrosas</w:t>
@@ -2433,7 +2433,7 @@
       <w:pPr>
         <w:pStyle w:val="Ttulo3"/>
       </w:pPr>
-      <w:bookmarkStart w:id="4" w:name="_Toc150377582"/>
+      <w:bookmarkStart w:id="4" w:name="_Toc150465823"/>
       <w:r>
         <w:lastRenderedPageBreak/>
         <w:t xml:space="preserve">Aplicación para la gestión de portátiles del centro de estudios </w:t>
@@ -2647,7 +2647,7 @@
       <w:pPr>
         <w:pStyle w:val="Ttulo3"/>
       </w:pPr>
-      <w:bookmarkStart w:id="5" w:name="_Toc150377583"/>
+      <w:bookmarkStart w:id="5" w:name="_Toc150465824"/>
       <w:r>
         <w:t>Aplicación para citar pacientes en un hospital</w:t>
       </w:r>
@@ -2774,7 +2774,7 @@
       <w:pPr>
         <w:pStyle w:val="Ttulo3"/>
       </w:pPr>
-      <w:bookmarkStart w:id="6" w:name="_Toc150377584"/>
+      <w:bookmarkStart w:id="6" w:name="_Toc150465825"/>
       <w:r>
         <w:t>Aplicación para gestionar las competiciones de un karting</w:t>
       </w:r>
@@ -3073,7 +3073,7 @@
         <w:pStyle w:val="Ttulo2"/>
       </w:pPr>
       <w:bookmarkStart w:id="7" w:name="_Toc150204669"/>
-      <w:bookmarkStart w:id="8" w:name="_Toc150377585"/>
+      <w:bookmarkStart w:id="8" w:name="_Toc150465826"/>
       <w:r>
         <w:lastRenderedPageBreak/>
         <w:t xml:space="preserve">Selección de </w:t>
@@ -3093,50 +3093,21 @@
         <w:jc w:val="both"/>
       </w:pPr>
       <w:r>
-        <w:t>A partir de las tres propuestas</w:t>
-      </w:r>
-      <w:r>
-        <w:t xml:space="preserve"> iniciales</w:t>
-      </w:r>
-      <w:r>
-        <w:t>, seleccione la</w:t>
-      </w:r>
-      <w:r>
-        <w:t xml:space="preserve"> única</w:t>
-      </w:r>
-      <w:r>
-        <w:t xml:space="preserve"> propuesta </w:t>
-      </w:r>
-      <w:r>
-        <w:t xml:space="preserve">valida que </w:t>
-      </w:r>
-      <w:r>
-        <w:t>tenía</w:t>
-      </w:r>
-      <w:r>
-        <w:t xml:space="preserve"> en ese momento. </w:t>
-      </w:r>
-      <w:r>
-        <w:t>Además,</w:t>
-      </w:r>
-      <w:r>
-        <w:t xml:space="preserve"> esta, era la más completa y la que tenia una mejor forma de implementarla.</w:t>
-      </w:r>
-    </w:p>
-    <w:p>
-      <w:pPr>
-        <w:jc w:val="both"/>
-      </w:pPr>
-    </w:p>
-    <w:p>
-      <w:pPr>
-        <w:jc w:val="both"/>
-      </w:pPr>
-      <w:r>
-        <w:t>Después</w:t>
-      </w:r>
-      <w:r>
-        <w:t xml:space="preserve"> de seleccionar la propuesta, pensé en el nombre, el cual seria </w:t>
+        <w:t xml:space="preserve">De entre las tres propuestas iniciales, opté por seleccionar la única propuesta válida disponible en ese momento: </w:t>
+      </w:r>
+      <w:r>
+        <w:t>una</w:t>
+      </w:r>
+      <w:r>
+        <w:t xml:space="preserve"> aplicación para gestionar los portátiles en el centro de estudios </w:t>
+      </w:r>
+      <w:proofErr w:type="spellStart"/>
+      <w:r>
+        <w:t>Ceinmark</w:t>
+      </w:r>
+      <w:proofErr w:type="spellEnd"/>
+      <w:r>
+        <w:t>.</w:t>
       </w:r>
     </w:p>
     <w:p/>
@@ -3146,7 +3117,7 @@
         <w:pStyle w:val="Ttulo2"/>
       </w:pPr>
       <w:bookmarkStart w:id="9" w:name="_Toc150204670"/>
-      <w:bookmarkStart w:id="10" w:name="_Toc150377586"/>
+      <w:bookmarkStart w:id="10" w:name="_Toc150465827"/>
       <w:r>
         <w:t>Creación del diagrama entidad relación</w:t>
       </w:r>
@@ -3159,51 +3130,94 @@
         <w:jc w:val="both"/>
       </w:pPr>
       <w:r>
-        <w:t>A partir del texto de la propuesta, separe las diferentes partes del diagrama entidad relación, los conjuntos de entidades</w:t>
+        <w:t>A partir del texto de la propuesta que seleccioné, procedí a identificar los distintos elementos del diagrama entidad</w:t>
       </w:r>
       <w:r>
         <w:t xml:space="preserve"> </w:t>
       </w:r>
       <w:r>
-        <w:t>(</w:t>
-      </w:r>
-      <w:r>
-        <w:t>alumnos, portátiles, cargadores, ratones y almacenes</w:t>
-      </w:r>
-      <w:r>
-        <w:t>)</w:t>
-      </w:r>
-      <w:r>
-        <w:t>, atributos</w:t>
-      </w:r>
-      <w:r>
-        <w:t>, atributo multivaluado (aplicaciones instaladas)</w:t>
-      </w:r>
-      <w:r>
-        <w:t xml:space="preserve">, </w:t>
-      </w:r>
-      <w:r>
-        <w:t xml:space="preserve">clave primaria (código, que </w:t>
-      </w:r>
-      <w:r>
-        <w:t>excepto</w:t>
-      </w:r>
-      <w:r>
-        <w:t xml:space="preserve"> en alumnos es </w:t>
-      </w:r>
-      <w:proofErr w:type="spellStart"/>
-      <w:r>
-        <w:t>dni</w:t>
-      </w:r>
-      <w:proofErr w:type="spellEnd"/>
-      <w:r>
-        <w:t xml:space="preserve">), </w:t>
-      </w:r>
-      <w:r>
-        <w:t>relaciones y cardinalidad</w:t>
-      </w:r>
-      <w:r>
-        <w:t xml:space="preserve"> de las mismas</w:t>
+        <w:t>relación.</w:t>
+      </w:r>
+    </w:p>
+    <w:p>
+      <w:pPr>
+        <w:jc w:val="both"/>
+      </w:pPr>
+    </w:p>
+    <w:p>
+      <w:pPr>
+        <w:jc w:val="both"/>
+      </w:pPr>
+      <w:r>
+        <w:t>Conjuntos de entidades y sus respectivos atributos:</w:t>
+      </w:r>
+    </w:p>
+    <w:p>
+      <w:pPr>
+        <w:pStyle w:val="Prrafodelista"/>
+        <w:numPr>
+          <w:ilvl w:val="0"/>
+          <w:numId w:val="8"/>
+        </w:numPr>
+        <w:jc w:val="both"/>
+      </w:pPr>
+      <w:r>
+        <w:t>Conjunto de entidades "Alumnos" con los siguientes atributos: DNI (atributo identificador del conjunto de entidades), nombre, apellidos, curso, tutor, aula, estado de la matrícula y turno de estudio.</w:t>
+      </w:r>
+    </w:p>
+    <w:p>
+      <w:pPr>
+        <w:pStyle w:val="Prrafodelista"/>
+        <w:numPr>
+          <w:ilvl w:val="0"/>
+          <w:numId w:val="8"/>
+        </w:numPr>
+        <w:jc w:val="both"/>
+      </w:pPr>
+      <w:r>
+        <w:t>Conjunto de entidades "Portátiles" con los siguientes atributos: código (atributo identificador del conjunto de entidades), marca, modelo, procesador, cantidad de memoria RAM en GB, tipo de dispositivo de almacenamiento, capacidad del dispositivo de almacenamiento, aplicaciones instaladas (atributo multivaluado del conjunto de entidades) y estado del alquiler.</w:t>
+      </w:r>
+    </w:p>
+    <w:p>
+      <w:pPr>
+        <w:pStyle w:val="Prrafodelista"/>
+        <w:numPr>
+          <w:ilvl w:val="0"/>
+          <w:numId w:val="8"/>
+        </w:numPr>
+        <w:jc w:val="both"/>
+      </w:pPr>
+      <w:r>
+        <w:t>Conjunto de entidades "Cargadores" con los atributos: código (atributo identificador del conjunto de entidades), potencia del cargador en vatios y estado del alquiler.</w:t>
+      </w:r>
+    </w:p>
+    <w:p>
+      <w:pPr>
+        <w:pStyle w:val="Prrafodelista"/>
+        <w:numPr>
+          <w:ilvl w:val="0"/>
+          <w:numId w:val="8"/>
+        </w:numPr>
+        <w:jc w:val="both"/>
+      </w:pPr>
+      <w:r>
+        <w:t>Conjunto de entidades "Ratones" con los atributos: código (atributo identificador del conjunto de entidades), marca, modelo, tipo de conector del ratón y estado del alquiler.</w:t>
+      </w:r>
+    </w:p>
+    <w:p>
+      <w:pPr>
+        <w:pStyle w:val="Prrafodelista"/>
+        <w:numPr>
+          <w:ilvl w:val="0"/>
+          <w:numId w:val="8"/>
+        </w:numPr>
+        <w:jc w:val="both"/>
+      </w:pPr>
+      <w:r>
+        <w:t xml:space="preserve">Conjunto de entidades "Almacenes" con los atributos: nombre del aula (atributo identificador del conjunto de entidades) y capacidad máxima de </w:t>
+      </w:r>
+      <w:r>
+        <w:t>almacenamiento</w:t>
       </w:r>
       <w:r>
         <w:t>.</w:t>
@@ -3213,9 +3227,142 @@
       <w:pPr>
         <w:jc w:val="both"/>
       </w:pPr>
-      <w:r>
-        <w:t>Después de definir cada elemento del diagrama entidad relación, procedí a realizarlo en la aplicación de Dia. Una vez finalizado el diagrama, mi tutora lo corrigió y me dio el visto bueno.</w:t>
-      </w:r>
+    </w:p>
+    <w:p>
+      <w:pPr>
+        <w:jc w:val="both"/>
+      </w:pPr>
+      <w:r>
+        <w:t>Relaciones y cardinalidad entre los elementos mencionados:</w:t>
+      </w:r>
+    </w:p>
+    <w:p>
+      <w:pPr>
+        <w:pStyle w:val="Prrafodelista"/>
+        <w:numPr>
+          <w:ilvl w:val="0"/>
+          <w:numId w:val="8"/>
+        </w:numPr>
+        <w:jc w:val="both"/>
+      </w:pPr>
+      <w:r>
+        <w:t>Un</w:t>
+      </w:r>
+      <w:r>
+        <w:t xml:space="preserve"> alumno tiene la posibilidad de alquilar un portátil, y un portátil puede ser alquilado por varios alumnos de diferentes turnos.</w:t>
+      </w:r>
+    </w:p>
+    <w:p>
+      <w:pPr>
+        <w:pStyle w:val="Prrafodelista"/>
+        <w:numPr>
+          <w:ilvl w:val="0"/>
+          <w:numId w:val="8"/>
+        </w:numPr>
+        <w:jc w:val="both"/>
+      </w:pPr>
+      <w:r>
+        <w:t>El alumno puede alquilar un cargador y un cargador puede ser alquilado por varios alumnos de diferentes turnos.</w:t>
+      </w:r>
+    </w:p>
+    <w:p>
+      <w:pPr>
+        <w:pStyle w:val="Prrafodelista"/>
+        <w:numPr>
+          <w:ilvl w:val="0"/>
+          <w:numId w:val="8"/>
+        </w:numPr>
+        <w:jc w:val="both"/>
+      </w:pPr>
+      <w:r>
+        <w:t>Un</w:t>
+      </w:r>
+      <w:r>
+        <w:t xml:space="preserve"> alumno puede alquilar un cargador, y un cargador puede ser alquilado por varios alumnos, de diferentes turnos.</w:t>
+      </w:r>
+    </w:p>
+    <w:p>
+      <w:pPr>
+        <w:pStyle w:val="Prrafodelista"/>
+        <w:numPr>
+          <w:ilvl w:val="0"/>
+          <w:numId w:val="8"/>
+        </w:numPr>
+        <w:jc w:val="both"/>
+      </w:pPr>
+      <w:r>
+        <w:lastRenderedPageBreak/>
+        <w:t>El alumno puede alquilar un ratón, y un ratón puede ser alquilado por varios alumnos, de diferentes turnos.</w:t>
+      </w:r>
+    </w:p>
+    <w:p>
+      <w:pPr>
+        <w:pStyle w:val="Prrafodelista"/>
+        <w:numPr>
+          <w:ilvl w:val="0"/>
+          <w:numId w:val="8"/>
+        </w:numPr>
+        <w:jc w:val="both"/>
+      </w:pPr>
+      <w:r>
+        <w:t>Un</w:t>
+      </w:r>
+      <w:r>
+        <w:t xml:space="preserve"> portátil se almacena en un almacén, y un almacén tiene la capacidad de contener varios portátiles.</w:t>
+      </w:r>
+    </w:p>
+    <w:p>
+      <w:pPr>
+        <w:pStyle w:val="Prrafodelista"/>
+        <w:numPr>
+          <w:ilvl w:val="0"/>
+          <w:numId w:val="8"/>
+        </w:numPr>
+        <w:jc w:val="both"/>
+      </w:pPr>
+      <w:r>
+        <w:t>El cargador se almacena en un almacén, y un almacén tiene la capacidad de contener varios cargadores.</w:t>
+      </w:r>
+    </w:p>
+    <w:p>
+      <w:pPr>
+        <w:pStyle w:val="Prrafodelista"/>
+        <w:numPr>
+          <w:ilvl w:val="0"/>
+          <w:numId w:val="8"/>
+        </w:numPr>
+        <w:jc w:val="both"/>
+      </w:pPr>
+      <w:r>
+        <w:t>Un</w:t>
+      </w:r>
+      <w:r>
+        <w:t xml:space="preserve"> ratón se almacena en un almacén, y un almacén tiene la capacidad de contener varios ratones.</w:t>
+      </w:r>
+    </w:p>
+    <w:p>
+      <w:pPr>
+        <w:jc w:val="both"/>
+      </w:pPr>
+    </w:p>
+    <w:p>
+      <w:pPr>
+        <w:jc w:val="both"/>
+      </w:pPr>
+      <w:r>
+        <w:t>Una vez definidos todos los elementos del diagrama entidad</w:t>
+      </w:r>
+      <w:r>
+        <w:t xml:space="preserve"> </w:t>
+      </w:r>
+      <w:r>
+        <w:t>relación, procedí a crearlo utilizando la aplicación Dia.</w:t>
+      </w:r>
+    </w:p>
+    <w:p>
+      <w:pPr>
+        <w:jc w:val="both"/>
+      </w:pPr>
     </w:p>
     <w:p>
       <w:pPr>
@@ -3268,15 +3415,41 @@
         </w:drawing>
       </w:r>
     </w:p>
-    <w:p/>
-    <w:p/>
+    <w:p>
+      <w:pPr>
+        <w:jc w:val="both"/>
+      </w:pPr>
+    </w:p>
+    <w:p>
+      <w:r>
+        <w:t xml:space="preserve">Para concluir esta </w:t>
+      </w:r>
+      <w:r>
+        <w:t>fase</w:t>
+      </w:r>
+      <w:r>
+        <w:t>, una vez que había finalizado el diagrama</w:t>
+      </w:r>
+      <w:r>
+        <w:t xml:space="preserve"> entidad relación</w:t>
+      </w:r>
+      <w:r>
+        <w:t>, mi tutora lo revisó y aprobó.</w:t>
+      </w:r>
+    </w:p>
+    <w:p>
+      <w:r>
+        <w:br w:type="page"/>
+      </w:r>
+    </w:p>
     <w:p>
       <w:pPr>
         <w:pStyle w:val="Ttulo2"/>
       </w:pPr>
       <w:bookmarkStart w:id="11" w:name="_Toc150204671"/>
-      <w:bookmarkStart w:id="12" w:name="_Toc150377587"/>
-      <w:r>
+      <w:bookmarkStart w:id="12" w:name="_Toc150465828"/>
+      <w:r>
+        <w:lastRenderedPageBreak/>
         <w:t xml:space="preserve">Creación del </w:t>
       </w:r>
       <w:r>
@@ -3297,7 +3470,6 @@
     <w:p/>
     <w:p>
       <w:r>
-        <w:lastRenderedPageBreak/>
         <w:t>Después</w:t>
       </w:r>
       <w:r>
@@ -3403,7 +3575,7 @@
         <w:pStyle w:val="Ttulo2"/>
       </w:pPr>
       <w:bookmarkStart w:id="13" w:name="_Toc150204672"/>
-      <w:bookmarkStart w:id="14" w:name="_Toc150377588"/>
+      <w:bookmarkStart w:id="14" w:name="_Toc150465829"/>
       <w:r>
         <w:t>Implementación de la base de datos en MySQL</w:t>
       </w:r>
@@ -3467,7 +3639,7 @@
         <w:pStyle w:val="Ttulo2"/>
       </w:pPr>
       <w:bookmarkStart w:id="15" w:name="_Toc150204673"/>
-      <w:bookmarkStart w:id="16" w:name="_Toc150377589"/>
+      <w:bookmarkStart w:id="16" w:name="_Toc150465830"/>
       <w:r>
         <w:t>Generación de datos</w:t>
       </w:r>
@@ -3480,6 +3652,7 @@
         <w:jc w:val="both"/>
       </w:pPr>
       <w:r>
+        <w:lastRenderedPageBreak/>
         <w:t xml:space="preserve">En </w:t>
       </w:r>
       <w:proofErr w:type="spellStart"/>
@@ -3515,11 +3688,7 @@
         <w:t xml:space="preserve"> valores nulos en los registros. </w:t>
       </w:r>
       <w:r>
-        <w:t xml:space="preserve">La mayor </w:t>
-      </w:r>
-      <w:r>
-        <w:lastRenderedPageBreak/>
-        <w:t>parte de los datos se obtuvieron de tiendas online especializadas en productos informáticos.</w:t>
+        <w:t>La mayor parte de los datos se obtuvieron de tiendas online especializadas en productos informáticos.</w:t>
       </w:r>
     </w:p>
     <w:p>
@@ -3537,7 +3706,7 @@
         <w:pStyle w:val="Ttulo2"/>
       </w:pPr>
       <w:bookmarkStart w:id="17" w:name="_Toc150204674"/>
-      <w:bookmarkStart w:id="18" w:name="_Toc150377590"/>
+      <w:bookmarkStart w:id="18" w:name="_Toc150465831"/>
       <w:r>
         <w:t>Generación de documentación automática</w:t>
       </w:r>
@@ -3576,7 +3745,7 @@
         <w:pStyle w:val="Ttulo2"/>
       </w:pPr>
       <w:bookmarkStart w:id="19" w:name="_Toc150204675"/>
-      <w:bookmarkStart w:id="20" w:name="_Toc150377591"/>
+      <w:bookmarkStart w:id="20" w:name="_Toc150465832"/>
       <w:r>
         <w:t>Propuestas de ampliación</w:t>
       </w:r>
@@ -5680,6 +5849,11 @@
       <w:ind w:left="480"/>
     </w:pPr>
   </w:style>
+  <w:style w:type="character" w:customStyle="1" w:styleId="hgkelc">
+    <w:name w:val="hgkelc"/>
+    <w:basedOn w:val="Fuentedeprrafopredeter"/>
+    <w:rsid w:val="00615CBE"/>
+  </w:style>
 </w:styles>
 </file>
 

</xml_diff>

<commit_message>
Diagrama relacional y script de creación de la base de datos
</commit_message>
<xml_diff>
--- a/Trabajo de fin de grado/Documentacion_del_proceso_de_desarrollo.docx
+++ b/Trabajo de fin de grado/Documentacion_del_proceso_de_desarrollo.docx
@@ -1180,7 +1180,7 @@
           <w:r>
             <w:fldChar w:fldCharType="separate"/>
           </w:r>
-          <w:hyperlink w:anchor="_Toc150465820" w:history="1">
+          <w:hyperlink w:anchor="_Toc150518595" w:history="1">
             <w:r>
               <w:rPr>
                 <w:rStyle w:val="Hipervnculo"/>
@@ -1207,7 +1207,7 @@
                 <w:noProof/>
                 <w:webHidden/>
               </w:rPr>
-              <w:instrText xml:space="preserve"> PAGEREF _Toc150465820 \h </w:instrText>
+              <w:instrText xml:space="preserve"> PAGEREF _Toc150518595 \h </w:instrText>
             </w:r>
             <w:r>
               <w:rPr>
@@ -1251,7 +1251,7 @@
               <w:lang w:eastAsia="es-ES"/>
             </w:rPr>
           </w:pPr>
-          <w:hyperlink w:anchor="_Toc150465821" w:history="1">
+          <w:hyperlink w:anchor="_Toc150518596" w:history="1">
             <w:r>
               <w:rPr>
                 <w:rStyle w:val="Hipervnculo"/>
@@ -1278,7 +1278,7 @@
                 <w:noProof/>
                 <w:webHidden/>
               </w:rPr>
-              <w:instrText xml:space="preserve"> PAGEREF _Toc150465821 \h </w:instrText>
+              <w:instrText xml:space="preserve"> PAGEREF _Toc150518596 \h </w:instrText>
             </w:r>
             <w:r>
               <w:rPr>
@@ -1322,7 +1322,7 @@
               <w:lang w:eastAsia="es-ES"/>
             </w:rPr>
           </w:pPr>
-          <w:hyperlink w:anchor="_Toc150465822" w:history="1">
+          <w:hyperlink w:anchor="_Toc150518597" w:history="1">
             <w:r>
               <w:rPr>
                 <w:rStyle w:val="Hipervnculo"/>
@@ -1349,7 +1349,7 @@
                 <w:noProof/>
                 <w:webHidden/>
               </w:rPr>
-              <w:instrText xml:space="preserve"> PAGEREF _Toc150465822 \h </w:instrText>
+              <w:instrText xml:space="preserve"> PAGEREF _Toc150518597 \h </w:instrText>
             </w:r>
             <w:r>
               <w:rPr>
@@ -1393,7 +1393,7 @@
               <w:lang w:eastAsia="es-ES"/>
             </w:rPr>
           </w:pPr>
-          <w:hyperlink w:anchor="_Toc150465823" w:history="1">
+          <w:hyperlink w:anchor="_Toc150518598" w:history="1">
             <w:r>
               <w:rPr>
                 <w:rStyle w:val="Hipervnculo"/>
@@ -1420,7 +1420,7 @@
                 <w:noProof/>
                 <w:webHidden/>
               </w:rPr>
-              <w:instrText xml:space="preserve"> PAGEREF _Toc150465823 \h </w:instrText>
+              <w:instrText xml:space="preserve"> PAGEREF _Toc150518598 \h </w:instrText>
             </w:r>
             <w:r>
               <w:rPr>
@@ -1464,7 +1464,7 @@
               <w:lang w:eastAsia="es-ES"/>
             </w:rPr>
           </w:pPr>
-          <w:hyperlink w:anchor="_Toc150465824" w:history="1">
+          <w:hyperlink w:anchor="_Toc150518599" w:history="1">
             <w:r>
               <w:rPr>
                 <w:rStyle w:val="Hipervnculo"/>
@@ -1491,7 +1491,7 @@
                 <w:noProof/>
                 <w:webHidden/>
               </w:rPr>
-              <w:instrText xml:space="preserve"> PAGEREF _Toc150465824 \h </w:instrText>
+              <w:instrText xml:space="preserve"> PAGEREF _Toc150518599 \h </w:instrText>
             </w:r>
             <w:r>
               <w:rPr>
@@ -1535,7 +1535,7 @@
               <w:lang w:eastAsia="es-ES"/>
             </w:rPr>
           </w:pPr>
-          <w:hyperlink w:anchor="_Toc150465825" w:history="1">
+          <w:hyperlink w:anchor="_Toc150518600" w:history="1">
             <w:r>
               <w:rPr>
                 <w:rStyle w:val="Hipervnculo"/>
@@ -1562,7 +1562,7 @@
                 <w:noProof/>
                 <w:webHidden/>
               </w:rPr>
-              <w:instrText xml:space="preserve"> PAGEREF _Toc150465825 \h </w:instrText>
+              <w:instrText xml:space="preserve"> PAGEREF _Toc150518600 \h </w:instrText>
             </w:r>
             <w:r>
               <w:rPr>
@@ -1606,7 +1606,7 @@
               <w:lang w:eastAsia="es-ES"/>
             </w:rPr>
           </w:pPr>
-          <w:hyperlink w:anchor="_Toc150465826" w:history="1">
+          <w:hyperlink w:anchor="_Toc150518601" w:history="1">
             <w:r>
               <w:rPr>
                 <w:rStyle w:val="Hipervnculo"/>
@@ -1633,7 +1633,7 @@
                 <w:noProof/>
                 <w:webHidden/>
               </w:rPr>
-              <w:instrText xml:space="preserve"> PAGEREF _Toc150465826 \h </w:instrText>
+              <w:instrText xml:space="preserve"> PAGEREF _Toc150518601 \h </w:instrText>
             </w:r>
             <w:r>
               <w:rPr>
@@ -1677,7 +1677,7 @@
               <w:lang w:eastAsia="es-ES"/>
             </w:rPr>
           </w:pPr>
-          <w:hyperlink w:anchor="_Toc150465827" w:history="1">
+          <w:hyperlink w:anchor="_Toc150518602" w:history="1">
             <w:r>
               <w:rPr>
                 <w:rStyle w:val="Hipervnculo"/>
@@ -1704,7 +1704,7 @@
                 <w:noProof/>
                 <w:webHidden/>
               </w:rPr>
-              <w:instrText xml:space="preserve"> PAGEREF _Toc150465827 \h </w:instrText>
+              <w:instrText xml:space="preserve"> PAGEREF _Toc150518602 \h </w:instrText>
             </w:r>
             <w:r>
               <w:rPr>
@@ -1725,6 +1725,148 @@
                 <w:webHidden/>
               </w:rPr>
               <w:t>9</w:t>
+            </w:r>
+            <w:r>
+              <w:rPr>
+                <w:noProof/>
+                <w:webHidden/>
+              </w:rPr>
+              <w:fldChar w:fldCharType="end"/>
+            </w:r>
+          </w:hyperlink>
+        </w:p>
+        <w:p>
+          <w:pPr>
+            <w:pStyle w:val="TDC3"/>
+            <w:tabs>
+              <w:tab w:val="right" w:leader="dot" w:pos="8494"/>
+            </w:tabs>
+            <w:rPr>
+              <w:rFonts w:asciiTheme="minorHAnsi" w:eastAsiaTheme="minorEastAsia" w:hAnsiTheme="minorHAnsi"/>
+              <w:noProof/>
+              <w:sz w:val="22"/>
+              <w:lang w:eastAsia="es-ES"/>
+            </w:rPr>
+          </w:pPr>
+          <w:hyperlink w:anchor="_Toc150518603" w:history="1">
+            <w:r>
+              <w:rPr>
+                <w:rStyle w:val="Hipervnculo"/>
+                <w:noProof/>
+              </w:rPr>
+              <w:t>Conjuntos de entidades y sus respectivos atributos</w:t>
+            </w:r>
+            <w:r>
+              <w:rPr>
+                <w:noProof/>
+                <w:webHidden/>
+              </w:rPr>
+              <w:tab/>
+            </w:r>
+            <w:r>
+              <w:rPr>
+                <w:noProof/>
+                <w:webHidden/>
+              </w:rPr>
+              <w:fldChar w:fldCharType="begin"/>
+            </w:r>
+            <w:r>
+              <w:rPr>
+                <w:noProof/>
+                <w:webHidden/>
+              </w:rPr>
+              <w:instrText xml:space="preserve"> PAGEREF _Toc150518603 \h </w:instrText>
+            </w:r>
+            <w:r>
+              <w:rPr>
+                <w:noProof/>
+                <w:webHidden/>
+              </w:rPr>
+            </w:r>
+            <w:r>
+              <w:rPr>
+                <w:noProof/>
+                <w:webHidden/>
+              </w:rPr>
+              <w:fldChar w:fldCharType="separate"/>
+            </w:r>
+            <w:r>
+              <w:rPr>
+                <w:noProof/>
+                <w:webHidden/>
+              </w:rPr>
+              <w:t>9</w:t>
+            </w:r>
+            <w:r>
+              <w:rPr>
+                <w:noProof/>
+                <w:webHidden/>
+              </w:rPr>
+              <w:fldChar w:fldCharType="end"/>
+            </w:r>
+          </w:hyperlink>
+        </w:p>
+        <w:p>
+          <w:pPr>
+            <w:pStyle w:val="TDC3"/>
+            <w:tabs>
+              <w:tab w:val="right" w:leader="dot" w:pos="8494"/>
+            </w:tabs>
+            <w:rPr>
+              <w:rFonts w:asciiTheme="minorHAnsi" w:eastAsiaTheme="minorEastAsia" w:hAnsiTheme="minorHAnsi"/>
+              <w:noProof/>
+              <w:sz w:val="22"/>
+              <w:lang w:eastAsia="es-ES"/>
+            </w:rPr>
+          </w:pPr>
+          <w:hyperlink w:anchor="_Toc150518604" w:history="1">
+            <w:r>
+              <w:rPr>
+                <w:rStyle w:val="Hipervnculo"/>
+                <w:noProof/>
+              </w:rPr>
+              <w:t>Relaciones y cardinalidad entre los elementos</w:t>
+            </w:r>
+            <w:r>
+              <w:rPr>
+                <w:noProof/>
+                <w:webHidden/>
+              </w:rPr>
+              <w:tab/>
+            </w:r>
+            <w:r>
+              <w:rPr>
+                <w:noProof/>
+                <w:webHidden/>
+              </w:rPr>
+              <w:fldChar w:fldCharType="begin"/>
+            </w:r>
+            <w:r>
+              <w:rPr>
+                <w:noProof/>
+                <w:webHidden/>
+              </w:rPr>
+              <w:instrText xml:space="preserve"> PAGEREF _Toc150518604 \h </w:instrText>
+            </w:r>
+            <w:r>
+              <w:rPr>
+                <w:noProof/>
+                <w:webHidden/>
+              </w:rPr>
+            </w:r>
+            <w:r>
+              <w:rPr>
+                <w:noProof/>
+                <w:webHidden/>
+              </w:rPr>
+              <w:fldChar w:fldCharType="separate"/>
+            </w:r>
+            <w:r>
+              <w:rPr>
+                <w:noProof/>
+                <w:webHidden/>
+              </w:rPr>
+              <w:t>10</w:t>
             </w:r>
             <w:r>
               <w:rPr>
@@ -1748,7 +1890,7 @@
               <w:lang w:eastAsia="es-ES"/>
             </w:rPr>
           </w:pPr>
-          <w:hyperlink w:anchor="_Toc150465828" w:history="1">
+          <w:hyperlink w:anchor="_Toc150518605" w:history="1">
             <w:r>
               <w:rPr>
                 <w:rStyle w:val="Hipervnculo"/>
@@ -1775,7 +1917,78 @@
                 <w:noProof/>
                 <w:webHidden/>
               </w:rPr>
-              <w:instrText xml:space="preserve"> PAGEREF _Toc150465828 \h </w:instrText>
+              <w:instrText xml:space="preserve"> PAGEREF _Toc150518605 \h </w:instrText>
+            </w:r>
+            <w:r>
+              <w:rPr>
+                <w:noProof/>
+                <w:webHidden/>
+              </w:rPr>
+            </w:r>
+            <w:r>
+              <w:rPr>
+                <w:noProof/>
+                <w:webHidden/>
+              </w:rPr>
+              <w:fldChar w:fldCharType="separate"/>
+            </w:r>
+            <w:r>
+              <w:rPr>
+                <w:noProof/>
+                <w:webHidden/>
+              </w:rPr>
+              <w:t>11</w:t>
+            </w:r>
+            <w:r>
+              <w:rPr>
+                <w:noProof/>
+                <w:webHidden/>
+              </w:rPr>
+              <w:fldChar w:fldCharType="end"/>
+            </w:r>
+          </w:hyperlink>
+        </w:p>
+        <w:p>
+          <w:pPr>
+            <w:pStyle w:val="TDC3"/>
+            <w:tabs>
+              <w:tab w:val="right" w:leader="dot" w:pos="8494"/>
+            </w:tabs>
+            <w:rPr>
+              <w:rFonts w:asciiTheme="minorHAnsi" w:eastAsiaTheme="minorEastAsia" w:hAnsiTheme="minorHAnsi"/>
+              <w:noProof/>
+              <w:sz w:val="22"/>
+              <w:lang w:eastAsia="es-ES"/>
+            </w:rPr>
+          </w:pPr>
+          <w:hyperlink w:anchor="_Toc150518606" w:history="1">
+            <w:r>
+              <w:rPr>
+                <w:rStyle w:val="Hipervnculo"/>
+                <w:noProof/>
+              </w:rPr>
+              <w:t>Tablas</w:t>
+            </w:r>
+            <w:r>
+              <w:rPr>
+                <w:noProof/>
+                <w:webHidden/>
+              </w:rPr>
+              <w:tab/>
+            </w:r>
+            <w:r>
+              <w:rPr>
+                <w:noProof/>
+                <w:webHidden/>
+              </w:rPr>
+              <w:fldChar w:fldCharType="begin"/>
+            </w:r>
+            <w:r>
+              <w:rPr>
+                <w:noProof/>
+                <w:webHidden/>
+              </w:rPr>
+              <w:instrText xml:space="preserve"> PAGEREF _Toc150518606 \h </w:instrText>
             </w:r>
             <w:r>
               <w:rPr>
@@ -1819,13 +2032,13 @@
               <w:lang w:eastAsia="es-ES"/>
             </w:rPr>
           </w:pPr>
-          <w:hyperlink w:anchor="_Toc150465829" w:history="1">
+          <w:hyperlink w:anchor="_Toc150518607" w:history="1">
             <w:r>
               <w:rPr>
                 <w:rStyle w:val="Hipervnculo"/>
                 <w:noProof/>
               </w:rPr>
-              <w:t>Implementación de la base de datos en MySQL y diagrama de dbForge</w:t>
+              <w:t>Implementación de la base de datos en MySQL</w:t>
             </w:r>
             <w:r>
               <w:rPr>
@@ -1846,7 +2059,7 @@
                 <w:noProof/>
                 <w:webHidden/>
               </w:rPr>
-              <w:instrText xml:space="preserve"> PAGEREF _Toc150465829 \h </w:instrText>
+              <w:instrText xml:space="preserve"> PAGEREF _Toc150518607 \h </w:instrText>
             </w:r>
             <w:r>
               <w:rPr>
@@ -1866,7 +2079,149 @@
                 <w:noProof/>
                 <w:webHidden/>
               </w:rPr>
-              <w:t>11</w:t>
+              <w:t>13</w:t>
+            </w:r>
+            <w:r>
+              <w:rPr>
+                <w:noProof/>
+                <w:webHidden/>
+              </w:rPr>
+              <w:fldChar w:fldCharType="end"/>
+            </w:r>
+          </w:hyperlink>
+        </w:p>
+        <w:p>
+          <w:pPr>
+            <w:pStyle w:val="TDC3"/>
+            <w:tabs>
+              <w:tab w:val="right" w:leader="dot" w:pos="8494"/>
+            </w:tabs>
+            <w:rPr>
+              <w:rFonts w:asciiTheme="minorHAnsi" w:eastAsiaTheme="minorEastAsia" w:hAnsiTheme="minorHAnsi"/>
+              <w:noProof/>
+              <w:sz w:val="22"/>
+              <w:lang w:eastAsia="es-ES"/>
+            </w:rPr>
+          </w:pPr>
+          <w:hyperlink w:anchor="_Toc150518608" w:history="1">
+            <w:r>
+              <w:rPr>
+                <w:rStyle w:val="Hipervnculo"/>
+                <w:noProof/>
+              </w:rPr>
+              <w:t>Fases</w:t>
+            </w:r>
+            <w:r>
+              <w:rPr>
+                <w:noProof/>
+                <w:webHidden/>
+              </w:rPr>
+              <w:tab/>
+            </w:r>
+            <w:r>
+              <w:rPr>
+                <w:noProof/>
+                <w:webHidden/>
+              </w:rPr>
+              <w:fldChar w:fldCharType="begin"/>
+            </w:r>
+            <w:r>
+              <w:rPr>
+                <w:noProof/>
+                <w:webHidden/>
+              </w:rPr>
+              <w:instrText xml:space="preserve"> PAGEREF _Toc150518608 \h </w:instrText>
+            </w:r>
+            <w:r>
+              <w:rPr>
+                <w:noProof/>
+                <w:webHidden/>
+              </w:rPr>
+            </w:r>
+            <w:r>
+              <w:rPr>
+                <w:noProof/>
+                <w:webHidden/>
+              </w:rPr>
+              <w:fldChar w:fldCharType="separate"/>
+            </w:r>
+            <w:r>
+              <w:rPr>
+                <w:noProof/>
+                <w:webHidden/>
+              </w:rPr>
+              <w:t>13</w:t>
+            </w:r>
+            <w:r>
+              <w:rPr>
+                <w:noProof/>
+                <w:webHidden/>
+              </w:rPr>
+              <w:fldChar w:fldCharType="end"/>
+            </w:r>
+          </w:hyperlink>
+        </w:p>
+        <w:p>
+          <w:pPr>
+            <w:pStyle w:val="TDC3"/>
+            <w:tabs>
+              <w:tab w:val="right" w:leader="dot" w:pos="8494"/>
+            </w:tabs>
+            <w:rPr>
+              <w:rFonts w:asciiTheme="minorHAnsi" w:eastAsiaTheme="minorEastAsia" w:hAnsiTheme="minorHAnsi"/>
+              <w:noProof/>
+              <w:sz w:val="22"/>
+              <w:lang w:eastAsia="es-ES"/>
+            </w:rPr>
+          </w:pPr>
+          <w:hyperlink w:anchor="_Toc150518609" w:history="1">
+            <w:r>
+              <w:rPr>
+                <w:rStyle w:val="Hipervnculo"/>
+                <w:noProof/>
+              </w:rPr>
+              <w:t>Tipos de datos de los campos</w:t>
+            </w:r>
+            <w:r>
+              <w:rPr>
+                <w:noProof/>
+                <w:webHidden/>
+              </w:rPr>
+              <w:tab/>
+            </w:r>
+            <w:r>
+              <w:rPr>
+                <w:noProof/>
+                <w:webHidden/>
+              </w:rPr>
+              <w:fldChar w:fldCharType="begin"/>
+            </w:r>
+            <w:r>
+              <w:rPr>
+                <w:noProof/>
+                <w:webHidden/>
+              </w:rPr>
+              <w:instrText xml:space="preserve"> PAGEREF _Toc150518609 \h </w:instrText>
+            </w:r>
+            <w:r>
+              <w:rPr>
+                <w:noProof/>
+                <w:webHidden/>
+              </w:rPr>
+            </w:r>
+            <w:r>
+              <w:rPr>
+                <w:noProof/>
+                <w:webHidden/>
+              </w:rPr>
+              <w:fldChar w:fldCharType="separate"/>
+            </w:r>
+            <w:r>
+              <w:rPr>
+                <w:noProof/>
+                <w:webHidden/>
+              </w:rPr>
+              <w:t>15</w:t>
             </w:r>
             <w:r>
               <w:rPr>
@@ -1890,13 +2245,13 @@
               <w:lang w:eastAsia="es-ES"/>
             </w:rPr>
           </w:pPr>
-          <w:hyperlink w:anchor="_Toc150465830" w:history="1">
+          <w:hyperlink w:anchor="_Toc150518610" w:history="1">
             <w:r>
               <w:rPr>
                 <w:rStyle w:val="Hipervnculo"/>
                 <w:noProof/>
               </w:rPr>
-              <w:t>Generación de datos</w:t>
+              <w:t>Generación del diagrama de dbForge</w:t>
             </w:r>
             <w:r>
               <w:rPr>
@@ -1917,7 +2272,7 @@
                 <w:noProof/>
                 <w:webHidden/>
               </w:rPr>
-              <w:instrText xml:space="preserve"> PAGEREF _Toc150465830 \h </w:instrText>
+              <w:instrText xml:space="preserve"> PAGEREF _Toc150518610 \h </w:instrText>
             </w:r>
             <w:r>
               <w:rPr>
@@ -1937,7 +2292,7 @@
                 <w:noProof/>
                 <w:webHidden/>
               </w:rPr>
-              <w:t>11</w:t>
+              <w:t>16</w:t>
             </w:r>
             <w:r>
               <w:rPr>
@@ -1961,13 +2316,13 @@
               <w:lang w:eastAsia="es-ES"/>
             </w:rPr>
           </w:pPr>
-          <w:hyperlink w:anchor="_Toc150465831" w:history="1">
+          <w:hyperlink w:anchor="_Toc150518611" w:history="1">
             <w:r>
               <w:rPr>
                 <w:rStyle w:val="Hipervnculo"/>
                 <w:noProof/>
               </w:rPr>
-              <w:t>Generación de documentación automática</w:t>
+              <w:t>Generación de datos</w:t>
             </w:r>
             <w:r>
               <w:rPr>
@@ -1988,7 +2343,7 @@
                 <w:noProof/>
                 <w:webHidden/>
               </w:rPr>
-              <w:instrText xml:space="preserve"> PAGEREF _Toc150465831 \h </w:instrText>
+              <w:instrText xml:space="preserve"> PAGEREF _Toc150518611 \h </w:instrText>
             </w:r>
             <w:r>
               <w:rPr>
@@ -2008,7 +2363,7 @@
                 <w:noProof/>
                 <w:webHidden/>
               </w:rPr>
-              <w:t>12</w:t>
+              <w:t>16</w:t>
             </w:r>
             <w:r>
               <w:rPr>
@@ -2032,12 +2387,83 @@
               <w:lang w:eastAsia="es-ES"/>
             </w:rPr>
           </w:pPr>
-          <w:hyperlink w:anchor="_Toc150465832" w:history="1">
+          <w:hyperlink w:anchor="_Toc150518612" w:history="1">
             <w:r>
               <w:rPr>
                 <w:rStyle w:val="Hipervnculo"/>
                 <w:noProof/>
               </w:rPr>
+              <w:t>Generación de documentación automática</w:t>
+            </w:r>
+            <w:r>
+              <w:rPr>
+                <w:noProof/>
+                <w:webHidden/>
+              </w:rPr>
+              <w:tab/>
+            </w:r>
+            <w:r>
+              <w:rPr>
+                <w:noProof/>
+                <w:webHidden/>
+              </w:rPr>
+              <w:fldChar w:fldCharType="begin"/>
+            </w:r>
+            <w:r>
+              <w:rPr>
+                <w:noProof/>
+                <w:webHidden/>
+              </w:rPr>
+              <w:instrText xml:space="preserve"> PAGEREF _Toc150518612 \h </w:instrText>
+            </w:r>
+            <w:r>
+              <w:rPr>
+                <w:noProof/>
+                <w:webHidden/>
+              </w:rPr>
+            </w:r>
+            <w:r>
+              <w:rPr>
+                <w:noProof/>
+                <w:webHidden/>
+              </w:rPr>
+              <w:fldChar w:fldCharType="separate"/>
+            </w:r>
+            <w:r>
+              <w:rPr>
+                <w:noProof/>
+                <w:webHidden/>
+              </w:rPr>
+              <w:t>16</w:t>
+            </w:r>
+            <w:r>
+              <w:rPr>
+                <w:noProof/>
+                <w:webHidden/>
+              </w:rPr>
+              <w:fldChar w:fldCharType="end"/>
+            </w:r>
+          </w:hyperlink>
+        </w:p>
+        <w:p>
+          <w:pPr>
+            <w:pStyle w:val="TDC2"/>
+            <w:tabs>
+              <w:tab w:val="right" w:leader="dot" w:pos="8494"/>
+            </w:tabs>
+            <w:rPr>
+              <w:rFonts w:asciiTheme="minorHAnsi" w:eastAsiaTheme="minorEastAsia" w:hAnsiTheme="minorHAnsi"/>
+              <w:noProof/>
+              <w:sz w:val="22"/>
+              <w:lang w:eastAsia="es-ES"/>
+            </w:rPr>
+          </w:pPr>
+          <w:hyperlink w:anchor="_Toc150518613" w:history="1">
+            <w:r>
+              <w:rPr>
+                <w:rStyle w:val="Hipervnculo"/>
+                <w:noProof/>
+              </w:rPr>
               <w:t>Propuestas de ampliación</w:t>
             </w:r>
             <w:r>
@@ -2059,7 +2485,7 @@
                 <w:noProof/>
                 <w:webHidden/>
               </w:rPr>
-              <w:instrText xml:space="preserve"> PAGEREF _Toc150465832 \h </w:instrText>
+              <w:instrText xml:space="preserve"> PAGEREF _Toc150518613 \h </w:instrText>
             </w:r>
             <w:r>
               <w:rPr>
@@ -2079,7 +2505,7 @@
                 <w:noProof/>
                 <w:webHidden/>
               </w:rPr>
-              <w:t>12</w:t>
+              <w:t>16</w:t>
             </w:r>
             <w:r>
               <w:rPr>
@@ -2111,7 +2537,7 @@
         <w:pStyle w:val="Ttulo2"/>
       </w:pPr>
       <w:bookmarkStart w:id="0" w:name="_Toc150204668"/>
-      <w:bookmarkStart w:id="1" w:name="_Toc150465820"/>
+      <w:bookmarkStart w:id="1" w:name="_Toc150518595"/>
       <w:r>
         <w:lastRenderedPageBreak/>
         <w:t>Entrega de propuestas</w:t>
@@ -2159,7 +2585,7 @@
       <w:pPr>
         <w:pStyle w:val="Ttulo3"/>
       </w:pPr>
-      <w:bookmarkStart w:id="2" w:name="_Toc150465821"/>
+      <w:bookmarkStart w:id="2" w:name="_Toc150518596"/>
       <w:r>
         <w:t>Aplicación para gestionar los datos sobre los circuitos de la Fórmula 1</w:t>
       </w:r>
@@ -2296,7 +2722,7 @@
       <w:pPr>
         <w:pStyle w:val="Ttulo3"/>
       </w:pPr>
-      <w:bookmarkStart w:id="3" w:name="_Toc150465822"/>
+      <w:bookmarkStart w:id="3" w:name="_Toc150518597"/>
       <w:r>
         <w:lastRenderedPageBreak/>
         <w:t>Plataforma de gestión de información para empresas de mercancías peligrosas</w:t>
@@ -2433,7 +2859,7 @@
       <w:pPr>
         <w:pStyle w:val="Ttulo3"/>
       </w:pPr>
-      <w:bookmarkStart w:id="4" w:name="_Toc150465823"/>
+      <w:bookmarkStart w:id="4" w:name="_Toc150518598"/>
       <w:r>
         <w:lastRenderedPageBreak/>
         <w:t xml:space="preserve">Aplicación para la gestión de portátiles del centro de estudios </w:t>
@@ -2474,6 +2900,11 @@
       <w:pPr>
         <w:jc w:val="both"/>
       </w:pPr>
+    </w:p>
+    <w:p>
+      <w:pPr>
+        <w:jc w:val="both"/>
+      </w:pPr>
       <w:r>
         <w:t>A continuación, se presentará el sistema sobre el cual se construirá la aplicación:</w:t>
       </w:r>
@@ -2647,7 +3078,7 @@
       <w:pPr>
         <w:pStyle w:val="Ttulo3"/>
       </w:pPr>
-      <w:bookmarkStart w:id="5" w:name="_Toc150465824"/>
+      <w:bookmarkStart w:id="5" w:name="_Toc150518599"/>
       <w:r>
         <w:t>Aplicación para citar pacientes en un hospital</w:t>
       </w:r>
@@ -2667,6 +3098,12 @@
     <w:p>
       <w:r>
         <w:t>Esta aplicación se diseñará como una plataforma web, garantizando así su accesibilidad desde diversos dispositivos, ya sea un teléfono móvil o un ordenador, sin importar el sistema operativo que se utilice.</w:t>
+      </w:r>
+    </w:p>
+    <w:p/>
+    <w:p>
+      <w:r>
+        <w:t>A continuación, se presentará el sistema sobre el cual se construirá la aplicación:</w:t>
       </w:r>
     </w:p>
     <w:p>
@@ -2726,6 +3163,7 @@
         </w:numPr>
       </w:pPr>
       <w:r>
+        <w:lastRenderedPageBreak/>
         <w:t>Las salas de enfermería en las que se atienden a los pacientes con cita están condicionadas por el código de la sala médica correspondiente, identificadas como (Sala médica → 1, Sala de enfermería → 1E).</w:t>
       </w:r>
     </w:p>
@@ -2738,11 +3176,7 @@
         </w:numPr>
       </w:pPr>
       <w:r>
-        <w:t xml:space="preserve">A una sala de enfermería son asignados varios enfermeros, y a su vez, cada enfermero está asignado en una sala de enfermería específica. En </w:t>
-      </w:r>
-      <w:r>
-        <w:lastRenderedPageBreak/>
-        <w:t>relación a estas salas de enfermería, se almacena el número de pacientes atendidos en el día actual y su código de identificación.</w:t>
+        <w:t>A una sala de enfermería son asignados varios enfermeros, y a su vez, cada enfermero está asignado en una sala de enfermería específica. En relación a estas salas de enfermería, se almacena el número de pacientes atendidos en el día actual y su código de identificación.</w:t>
       </w:r>
     </w:p>
     <w:p>
@@ -2774,7 +3208,7 @@
       <w:pPr>
         <w:pStyle w:val="Ttulo3"/>
       </w:pPr>
-      <w:bookmarkStart w:id="6" w:name="_Toc150465825"/>
+      <w:bookmarkStart w:id="6" w:name="_Toc150518600"/>
       <w:r>
         <w:t>Aplicación para gestionar las competiciones de un karting</w:t>
       </w:r>
@@ -2796,6 +3230,7 @@
         <w:t>Esta aplicación se diseñará como una plataforma web, lo que garantizará su accesibilidad desde diversos dispositivos, ya sea un móvil o un ordenador, sin verse limitada por el sistema operativo utilizado.</w:t>
       </w:r>
     </w:p>
+    <w:p/>
     <w:p>
       <w:r>
         <w:t>A continuación, se presentará el sistema sobre el cual se construirá la aplicación:</w:t>
@@ -2897,6 +3332,7 @@
         </w:numPr>
       </w:pPr>
       <w:r>
+        <w:lastRenderedPageBreak/>
         <w:t>Cada kart está diseñado para competir en una categoría específica, pero también puede participar en otras categorías si lo permiten las reglas de la competición. Cabe destacar que en una categoría pueden competir varios karts.</w:t>
       </w:r>
     </w:p>
@@ -2909,11 +3345,7 @@
         </w:numPr>
       </w:pPr>
       <w:r>
-        <w:t xml:space="preserve">Las competiciones se subdividen en diversas categorías, como alevín, cadete, X30 junior, X30 senior y kz2, donde participan diferentes pilotos con sus karts. De cada categoría, se registrarán el nombre que la </w:t>
-      </w:r>
-      <w:r>
-        <w:lastRenderedPageBreak/>
-        <w:t>identifica y los rangos de edades permitidos para competir en esa categoría.</w:t>
+        <w:t>Las competiciones se subdividen en diversas categorías, como alevín, cadete, X30 junior, X30 senior y kz2, donde participan diferentes pilotos con sus karts. De cada categoría, se registrarán el nombre que la identifica y los rangos de edades permitidos para competir en esa categoría.</w:t>
       </w:r>
     </w:p>
     <w:p>
@@ -3041,6 +3473,11 @@
       </w:r>
     </w:p>
     <w:p>
+      <w:r>
+        <w:br w:type="page"/>
+      </w:r>
+    </w:p>
+    <w:p>
       <w:pPr>
         <w:pStyle w:val="Prrafodelista"/>
         <w:numPr>
@@ -3049,6 +3486,7 @@
         </w:numPr>
       </w:pPr>
       <w:r>
+        <w:lastRenderedPageBreak/>
         <w:t>Los días de competición, el karting admite la entrada de espectadores que deberán abonar una tarifa al karting para presenciar la carrera. Se registrarán los datos del público, que incluirán el nombre y número de teléfono. Además, se guardará el precio de la entrada para el día de la competición.</w:t>
       </w:r>
     </w:p>
@@ -3068,14 +3506,14 @@
       </w:r>
     </w:p>
     <w:p/>
+    <w:p/>
     <w:p>
       <w:pPr>
         <w:pStyle w:val="Ttulo2"/>
       </w:pPr>
       <w:bookmarkStart w:id="7" w:name="_Toc150204669"/>
-      <w:bookmarkStart w:id="8" w:name="_Toc150465826"/>
-      <w:r>
-        <w:lastRenderedPageBreak/>
+      <w:bookmarkStart w:id="8" w:name="_Toc150518601"/>
+      <w:r>
         <w:t xml:space="preserve">Selección de </w:t>
       </w:r>
       <w:r>
@@ -3093,13 +3531,7 @@
         <w:jc w:val="both"/>
       </w:pPr>
       <w:r>
-        <w:t xml:space="preserve">De entre las tres propuestas iniciales, opté por seleccionar la única propuesta válida disponible en ese momento: </w:t>
-      </w:r>
-      <w:r>
-        <w:t>una</w:t>
-      </w:r>
-      <w:r>
-        <w:t xml:space="preserve"> aplicación para gestionar los portátiles en el centro de estudios </w:t>
+        <w:t xml:space="preserve">De entre las tres propuestas iniciales, opté por seleccionar la única propuesta válida disponible en ese momento: una aplicación para gestionar los portátiles en el centro de estudios </w:t>
       </w:r>
       <w:proofErr w:type="spellStart"/>
       <w:r>
@@ -3117,7 +3549,7 @@
         <w:pStyle w:val="Ttulo2"/>
       </w:pPr>
       <w:bookmarkStart w:id="9" w:name="_Toc150204670"/>
-      <w:bookmarkStart w:id="10" w:name="_Toc150465827"/>
+      <w:bookmarkStart w:id="10" w:name="_Toc150518602"/>
       <w:r>
         <w:t>Creación del diagrama entidad relación</w:t>
       </w:r>
@@ -3130,13 +3562,7 @@
         <w:jc w:val="both"/>
       </w:pPr>
       <w:r>
-        <w:t>A partir del texto de la propuesta que seleccioné, procedí a identificar los distintos elementos del diagrama entidad</w:t>
-      </w:r>
-      <w:r>
-        <w:t xml:space="preserve"> </w:t>
-      </w:r>
-      <w:r>
-        <w:t>relación.</w:t>
+        <w:t>A partir del texto de la propuesta que seleccioné, procedí a identificar los distintos elementos del diagrama entidad relación.</w:t>
       </w:r>
     </w:p>
     <w:p>
@@ -3146,12 +3572,15 @@
     </w:p>
     <w:p>
       <w:pPr>
-        <w:jc w:val="both"/>
-      </w:pPr>
-      <w:r>
-        <w:t>Conjuntos de entidades y sus respectivos atributos:</w:t>
-      </w:r>
-    </w:p>
+        <w:pStyle w:val="Ttulo3"/>
+      </w:pPr>
+      <w:bookmarkStart w:id="11" w:name="_Toc150518603"/>
+      <w:r>
+        <w:t>Conjuntos de entidades y sus respectivos atributos</w:t>
+      </w:r>
+      <w:bookmarkEnd w:id="11"/>
+    </w:p>
+    <w:p/>
     <w:p>
       <w:pPr>
         <w:pStyle w:val="Prrafodelista"/>
@@ -3162,7 +3591,19 @@
         <w:jc w:val="both"/>
       </w:pPr>
       <w:r>
-        <w:t>Conjunto de entidades "Alumnos" con los siguientes atributos: DNI (atributo identificador del conjunto de entidades), nombre, apellidos, curso, tutor, aula, estado de la matrícula y turno de estudio.</w:t>
+        <w:t xml:space="preserve">Conjunto de entidades </w:t>
+      </w:r>
+      <w:r>
+        <w:t>“</w:t>
+      </w:r>
+      <w:r>
+        <w:t>Alumnos</w:t>
+      </w:r>
+      <w:r>
+        <w:t>”</w:t>
+      </w:r>
+      <w:r>
+        <w:t xml:space="preserve"> con los siguientes atributos: DNI (atributo identificador del conjunto de entidades), nombre, apellidos, curso, tutor, aula, estado de la matrícula y turno de estudio.</w:t>
       </w:r>
     </w:p>
     <w:p>
@@ -3175,7 +3616,19 @@
         <w:jc w:val="both"/>
       </w:pPr>
       <w:r>
-        <w:t>Conjunto de entidades "Portátiles" con los siguientes atributos: código (atributo identificador del conjunto de entidades), marca, modelo, procesador, cantidad de memoria RAM en GB, tipo de dispositivo de almacenamiento, capacidad del dispositivo de almacenamiento, aplicaciones instaladas (atributo multivaluado del conjunto de entidades) y estado del alquiler.</w:t>
+        <w:t xml:space="preserve">Conjunto de entidades </w:t>
+      </w:r>
+      <w:r>
+        <w:t>“</w:t>
+      </w:r>
+      <w:r>
+        <w:t>Portátiles</w:t>
+      </w:r>
+      <w:r>
+        <w:t>”</w:t>
+      </w:r>
+      <w:r>
+        <w:t xml:space="preserve"> con los siguientes atributos: código (atributo identificador del conjunto de entidades), marca, modelo, procesador, cantidad de memoria RAM en GB, tipo de dispositivo de almacenamiento, capacidad del dispositivo de almacenamiento, aplicaciones instaladas (atributo multivaluado del conjunto de entidades) y estado del alquiler.</w:t>
       </w:r>
     </w:p>
     <w:p>
@@ -3188,7 +3641,19 @@
         <w:jc w:val="both"/>
       </w:pPr>
       <w:r>
-        <w:t>Conjunto de entidades "Cargadores" con los atributos: código (atributo identificador del conjunto de entidades), potencia del cargador en vatios y estado del alquiler.</w:t>
+        <w:t xml:space="preserve">Conjunto de entidades </w:t>
+      </w:r>
+      <w:r>
+        <w:t>“</w:t>
+      </w:r>
+      <w:r>
+        <w:t>Cargadores</w:t>
+      </w:r>
+      <w:r>
+        <w:t>”</w:t>
+      </w:r>
+      <w:r>
+        <w:t xml:space="preserve"> con los atributos: código (atributo identificador del conjunto de entidades), potencia del cargador en vatios y estado del alquiler.</w:t>
       </w:r>
     </w:p>
     <w:p>
@@ -3201,7 +3666,19 @@
         <w:jc w:val="both"/>
       </w:pPr>
       <w:r>
-        <w:t>Conjunto de entidades "Ratones" con los atributos: código (atributo identificador del conjunto de entidades), marca, modelo, tipo de conector del ratón y estado del alquiler.</w:t>
+        <w:t xml:space="preserve">Conjunto de entidades </w:t>
+      </w:r>
+      <w:r>
+        <w:t>“</w:t>
+      </w:r>
+      <w:r>
+        <w:t>Ratones</w:t>
+      </w:r>
+      <w:r>
+        <w:t>”</w:t>
+      </w:r>
+      <w:r>
+        <w:t xml:space="preserve"> con los atributos: código (atributo identificador del conjunto de entidades), marca, modelo, tipo de conector del ratón y estado del alquiler.</w:t>
       </w:r>
     </w:p>
     <w:p>
@@ -3214,13 +3691,20 @@
         <w:jc w:val="both"/>
       </w:pPr>
       <w:r>
-        <w:t xml:space="preserve">Conjunto de entidades "Almacenes" con los atributos: nombre del aula (atributo identificador del conjunto de entidades) y capacidad máxima de </w:t>
-      </w:r>
-      <w:r>
-        <w:t>almacenamiento</w:t>
-      </w:r>
-      <w:r>
-        <w:t>.</w:t>
+        <w:lastRenderedPageBreak/>
+        <w:t xml:space="preserve">Conjunto de entidades </w:t>
+      </w:r>
+      <w:r>
+        <w:t>“</w:t>
+      </w:r>
+      <w:r>
+        <w:t>Almacenes</w:t>
+      </w:r>
+      <w:r>
+        <w:t>”</w:t>
+      </w:r>
+      <w:r>
+        <w:t xml:space="preserve"> con los atributos: nombre del aula (atributo identificador del conjunto de entidades) y capacidad máxima de almacenamiento.</w:t>
       </w:r>
     </w:p>
     <w:p>
@@ -3230,12 +3714,15 @@
     </w:p>
     <w:p>
       <w:pPr>
-        <w:jc w:val="both"/>
-      </w:pPr>
-      <w:r>
-        <w:t>Relaciones y cardinalidad entre los elementos mencionados:</w:t>
-      </w:r>
-    </w:p>
+        <w:pStyle w:val="Ttulo3"/>
+      </w:pPr>
+      <w:bookmarkStart w:id="12" w:name="_Toc150518604"/>
+      <w:r>
+        <w:t>Relaciones y cardinalidad entre los elementos</w:t>
+      </w:r>
+      <w:bookmarkEnd w:id="12"/>
+    </w:p>
+    <w:p/>
     <w:p>
       <w:pPr>
         <w:pStyle w:val="Prrafodelista"/>
@@ -3246,10 +3733,7 @@
         <w:jc w:val="both"/>
       </w:pPr>
       <w:r>
-        <w:t>Un</w:t>
-      </w:r>
-      <w:r>
-        <w:t xml:space="preserve"> alumno tiene la posibilidad de alquilar un portátil, y un portátil puede ser alquilado por varios alumnos de diferentes turnos.</w:t>
+        <w:t>Un alumno tiene la posibilidad de alquilar un portátil, y un portátil puede ser alquilado por varios alumnos de diferentes turnos.</w:t>
       </w:r>
     </w:p>
     <w:p>
@@ -3275,10 +3759,7 @@
         <w:jc w:val="both"/>
       </w:pPr>
       <w:r>
-        <w:t>Un</w:t>
-      </w:r>
-      <w:r>
-        <w:t xml:space="preserve"> alumno puede alquilar un cargador, y un cargador puede ser alquilado por varios alumnos, de diferentes turnos.</w:t>
+        <w:t>Un alumno puede alquilar un cargador, y un cargador puede ser alquilado por varios alumnos, de diferentes turnos.</w:t>
       </w:r>
     </w:p>
     <w:p>
@@ -3291,7 +3772,6 @@
         <w:jc w:val="both"/>
       </w:pPr>
       <w:r>
-        <w:lastRenderedPageBreak/>
         <w:t>El alumno puede alquilar un ratón, y un ratón puede ser alquilado por varios alumnos, de diferentes turnos.</w:t>
       </w:r>
     </w:p>
@@ -3305,10 +3785,7 @@
         <w:jc w:val="both"/>
       </w:pPr>
       <w:r>
-        <w:t>Un</w:t>
-      </w:r>
-      <w:r>
-        <w:t xml:space="preserve"> portátil se almacena en un almacén, y un almacén tiene la capacidad de contener varios portátiles.</w:t>
+        <w:t>Un portátil se almacena en un almacén, y un almacén tiene la capacidad de contener varios portátiles.</w:t>
       </w:r>
     </w:p>
     <w:p>
@@ -3334,10 +3811,7 @@
         <w:jc w:val="both"/>
       </w:pPr>
       <w:r>
-        <w:t>Un</w:t>
-      </w:r>
-      <w:r>
-        <w:t xml:space="preserve"> ratón se almacena en un almacén, y un almacén tiene la capacidad de contener varios ratones.</w:t>
+        <w:t>Un ratón se almacena en un almacén, y un almacén tiene la capacidad de contener varios ratones.</w:t>
       </w:r>
     </w:p>
     <w:p>
@@ -3422,32 +3896,16 @@
     </w:p>
     <w:p>
       <w:r>
-        <w:t xml:space="preserve">Para concluir esta </w:t>
-      </w:r>
-      <w:r>
-        <w:t>fase</w:t>
-      </w:r>
-      <w:r>
-        <w:t>, una vez que había finalizado el diagrama</w:t>
-      </w:r>
-      <w:r>
-        <w:t xml:space="preserve"> entidad relación</w:t>
-      </w:r>
-      <w:r>
-        <w:t>, mi tutora lo revisó y aprobó.</w:t>
-      </w:r>
-    </w:p>
-    <w:p>
-      <w:r>
-        <w:br w:type="page"/>
-      </w:r>
-    </w:p>
+        <w:t>Para concluir esta fase, una vez que había finalizado el diagrama entidad relación, mi tutora lo revisó y aprobó.</w:t>
+      </w:r>
+    </w:p>
+    <w:p/>
     <w:p>
       <w:pPr>
         <w:pStyle w:val="Ttulo2"/>
       </w:pPr>
-      <w:bookmarkStart w:id="11" w:name="_Toc150204671"/>
-      <w:bookmarkStart w:id="12" w:name="_Toc150465828"/>
+      <w:bookmarkStart w:id="13" w:name="_Toc150204671"/>
+      <w:bookmarkStart w:id="14" w:name="_Toc150518605"/>
       <w:r>
         <w:lastRenderedPageBreak/>
         <w:t xml:space="preserve">Creación del </w:t>
@@ -3464,61 +3922,955 @@
       <w:r>
         <w:t xml:space="preserve"> estático</w:t>
       </w:r>
-      <w:bookmarkEnd w:id="11"/>
-      <w:bookmarkEnd w:id="12"/>
+      <w:bookmarkEnd w:id="13"/>
+      <w:bookmarkEnd w:id="14"/>
     </w:p>
     <w:p/>
     <w:p>
       <w:r>
-        <w:t>Después</w:t>
-      </w:r>
-      <w:r>
-        <w:t xml:space="preserve"> de hacer el diagrama entidad relación, </w:t>
-      </w:r>
-      <w:r>
-        <w:t>definí</w:t>
-      </w:r>
-      <w:r>
-        <w:t xml:space="preserve"> cada uno de los conjuntos de entidades como tablas, </w:t>
-      </w:r>
-      <w:r>
-        <w:t>añadiendo</w:t>
-      </w:r>
-      <w:r>
-        <w:t xml:space="preserve"> el atributo multivaluado de aplicaciones también como una tabla</w:t>
+        <w:t xml:space="preserve">Después de elaborar el diagrama entidad relación, </w:t>
+      </w:r>
+      <w:r>
+        <w:t xml:space="preserve">procedí </w:t>
+      </w:r>
+      <w:r>
+        <w:t>a representar cada conjunto de entidades mediante tablas, incluyendo también una tabla para el atributo multivaluado de aplicaciones. Acto seguido, asocié cada atributo a su tabla correspondiente.</w:t>
+      </w:r>
+    </w:p>
+    <w:p/>
+    <w:p>
+      <w:r>
+        <w:t>Posteriormente, definí la clave primaria y las claves foráneas de cada tabla, siguiendo la coherencia con la representación del diagrama entidad</w:t>
+      </w:r>
+      <w:r>
+        <w:t xml:space="preserve"> </w:t>
+      </w:r>
+      <w:r>
+        <w:t>relación.</w:t>
+      </w:r>
+    </w:p>
+    <w:p/>
+    <w:p>
+      <w:r>
+        <w:t>Finalmente</w:t>
+      </w:r>
+      <w:r>
+        <w:t xml:space="preserve">, optimicé la estructura de cada tabla mediante la normalización, </w:t>
+      </w:r>
+      <w:r>
+        <w:t xml:space="preserve">incorporando </w:t>
+      </w:r>
+      <w:r>
+        <w:t xml:space="preserve">un atributo identificador (entero </w:t>
+      </w:r>
+      <w:proofErr w:type="spellStart"/>
+      <w:r>
+        <w:t>autoincremental</w:t>
+      </w:r>
+      <w:proofErr w:type="spellEnd"/>
+      <w:r>
+        <w:t>)</w:t>
+      </w:r>
+      <w:r>
+        <w:t xml:space="preserve"> en cada una</w:t>
+      </w:r>
+      <w:r>
+        <w:t xml:space="preserve">. Este nuevo identificador se convirtió en la clave primaria, sustituyendo la anterior </w:t>
+      </w:r>
+      <w:r>
+        <w:t>por una clave única</w:t>
+      </w:r>
+      <w:r>
+        <w:t xml:space="preserve"> de la tabla.</w:t>
+      </w:r>
+    </w:p>
+    <w:p/>
+    <w:p>
+      <w:pPr>
+        <w:pStyle w:val="Ttulo3"/>
+      </w:pPr>
+      <w:bookmarkStart w:id="15" w:name="_Toc150518606"/>
+      <w:r>
+        <w:t>Tablas</w:t>
+      </w:r>
+      <w:bookmarkEnd w:id="15"/>
+    </w:p>
+    <w:p/>
+    <w:p>
+      <w:pPr>
+        <w:pStyle w:val="Prrafodelista"/>
+        <w:numPr>
+          <w:ilvl w:val="0"/>
+          <w:numId w:val="8"/>
+        </w:numPr>
+      </w:pPr>
+      <w:r>
+        <w:t xml:space="preserve">Tabla </w:t>
+      </w:r>
+      <w:r>
+        <w:t>“</w:t>
+      </w:r>
+      <w:r>
+        <w:t>A</w:t>
+      </w:r>
+      <w:r>
+        <w:t>lumnos</w:t>
+      </w:r>
+      <w:r>
+        <w:t>”</w:t>
+      </w:r>
+      <w:r>
+        <w:t>:</w:t>
+      </w:r>
+    </w:p>
+    <w:p>
+      <w:pPr>
+        <w:pStyle w:val="Prrafodelista"/>
+        <w:numPr>
+          <w:ilvl w:val="1"/>
+          <w:numId w:val="8"/>
+        </w:numPr>
+      </w:pPr>
+      <w:r>
+        <w:t xml:space="preserve">Identificador: </w:t>
+      </w:r>
+      <w:r>
+        <w:t>i</w:t>
+      </w:r>
+      <w:r>
+        <w:t xml:space="preserve">dentificador </w:t>
+      </w:r>
+      <w:r>
+        <w:t>a</w:t>
+      </w:r>
+      <w:r>
+        <w:t>lumnos</w:t>
+      </w:r>
+    </w:p>
+    <w:p>
+      <w:pPr>
+        <w:pStyle w:val="Prrafodelista"/>
+        <w:numPr>
+          <w:ilvl w:val="1"/>
+          <w:numId w:val="8"/>
+        </w:numPr>
+      </w:pPr>
+      <w:r>
+        <w:t xml:space="preserve">Clave única: </w:t>
+      </w:r>
+      <w:r>
+        <w:t>dni</w:t>
+      </w:r>
+    </w:p>
+    <w:p>
+      <w:pPr>
+        <w:pStyle w:val="Prrafodelista"/>
+        <w:numPr>
+          <w:ilvl w:val="1"/>
+          <w:numId w:val="8"/>
+        </w:numPr>
+      </w:pPr>
+      <w:r>
+        <w:t xml:space="preserve">Campos adicionales: </w:t>
+      </w:r>
+      <w:r>
+        <w:t>n</w:t>
+      </w:r>
+      <w:r>
+        <w:t xml:space="preserve">ombre, </w:t>
+      </w:r>
+      <w:r>
+        <w:t>a</w:t>
+      </w:r>
+      <w:r>
+        <w:t xml:space="preserve">pellidos, </w:t>
+      </w:r>
+      <w:r>
+        <w:t>c</w:t>
+      </w:r>
+      <w:r>
+        <w:t xml:space="preserve">urso, </w:t>
+      </w:r>
+      <w:r>
+        <w:t>t</w:t>
+      </w:r>
+      <w:r>
+        <w:t xml:space="preserve">utor, </w:t>
+      </w:r>
+      <w:r>
+        <w:t>a</w:t>
+      </w:r>
+      <w:r>
+        <w:t>ula</w:t>
+      </w:r>
+      <w:r>
+        <w:t xml:space="preserve"> y</w:t>
+      </w:r>
+      <w:r>
+        <w:t xml:space="preserve"> </w:t>
+      </w:r>
+      <w:r>
+        <w:t>e</w:t>
+      </w:r>
+      <w:r>
+        <w:t xml:space="preserve">stado </w:t>
+      </w:r>
+      <w:r>
+        <w:t>m</w:t>
+      </w:r>
+      <w:r>
+        <w:t>atrícula.</w:t>
+      </w:r>
+    </w:p>
+    <w:p>
+      <w:pPr>
+        <w:pStyle w:val="Prrafodelista"/>
+        <w:numPr>
+          <w:ilvl w:val="1"/>
+          <w:numId w:val="8"/>
+        </w:numPr>
+      </w:pPr>
+      <w:r>
+        <w:t xml:space="preserve">Claves foráneas: </w:t>
+      </w:r>
+      <w:r>
+        <w:t>i</w:t>
+      </w:r>
+      <w:r>
+        <w:t xml:space="preserve">dentificador </w:t>
+      </w:r>
+      <w:r>
+        <w:t>p</w:t>
+      </w:r>
+      <w:r>
+        <w:t xml:space="preserve">ortátil, </w:t>
+      </w:r>
+      <w:r>
+        <w:t>i</w:t>
+      </w:r>
+      <w:r>
+        <w:t xml:space="preserve">dentificador </w:t>
+      </w:r>
+      <w:r>
+        <w:t>c</w:t>
+      </w:r>
+      <w:r>
+        <w:t>argador</w:t>
+      </w:r>
+      <w:r>
+        <w:t xml:space="preserve"> e</w:t>
+      </w:r>
+      <w:r>
+        <w:t xml:space="preserve"> </w:t>
+      </w:r>
+      <w:r>
+        <w:t>i</w:t>
+      </w:r>
+      <w:r>
+        <w:t xml:space="preserve">dentificador </w:t>
+      </w:r>
+      <w:r>
+        <w:t>r</w:t>
+      </w:r>
+      <w:r>
+        <w:t>atón.</w:t>
+      </w:r>
+    </w:p>
+    <w:p>
+      <w:pPr>
+        <w:pStyle w:val="Prrafodelista"/>
+        <w:numPr>
+          <w:ilvl w:val="0"/>
+          <w:numId w:val="8"/>
+        </w:numPr>
+      </w:pPr>
+      <w:r>
+        <w:t xml:space="preserve">Tabla </w:t>
+      </w:r>
+      <w:r>
+        <w:t>“</w:t>
+      </w:r>
+      <w:r>
+        <w:t>P</w:t>
+      </w:r>
+      <w:r>
+        <w:t>ortátiles</w:t>
+      </w:r>
+      <w:r>
+        <w:t>”</w:t>
+      </w:r>
+      <w:r>
+        <w:t>:</w:t>
+      </w:r>
+    </w:p>
+    <w:p>
+      <w:pPr>
+        <w:pStyle w:val="Prrafodelista"/>
+        <w:numPr>
+          <w:ilvl w:val="1"/>
+          <w:numId w:val="8"/>
+        </w:numPr>
+      </w:pPr>
+      <w:r>
+        <w:t xml:space="preserve">Identificador: </w:t>
+      </w:r>
+      <w:r>
+        <w:t>i</w:t>
+      </w:r>
+      <w:r>
+        <w:t xml:space="preserve">dentificador </w:t>
+      </w:r>
+      <w:r>
+        <w:t>p</w:t>
+      </w:r>
+      <w:r>
+        <w:t>ortátil</w:t>
+      </w:r>
+    </w:p>
+    <w:p>
+      <w:pPr>
+        <w:pStyle w:val="Prrafodelista"/>
+        <w:numPr>
+          <w:ilvl w:val="1"/>
+          <w:numId w:val="8"/>
+        </w:numPr>
+      </w:pPr>
+      <w:r>
+        <w:t xml:space="preserve">Clave única: </w:t>
+      </w:r>
+      <w:r>
+        <w:t>c</w:t>
+      </w:r>
+      <w:r>
+        <w:t>ódigo</w:t>
+      </w:r>
+    </w:p>
+    <w:p>
+      <w:pPr>
+        <w:pStyle w:val="Prrafodelista"/>
+        <w:numPr>
+          <w:ilvl w:val="1"/>
+          <w:numId w:val="8"/>
+        </w:numPr>
+      </w:pPr>
+      <w:r>
+        <w:t xml:space="preserve">Campos adicionales: </w:t>
+      </w:r>
+      <w:r>
+        <w:t>m</w:t>
+      </w:r>
+      <w:r>
+        <w:t xml:space="preserve">arca, </w:t>
+      </w:r>
+      <w:r>
+        <w:t>m</w:t>
+      </w:r>
+      <w:r>
+        <w:t xml:space="preserve">odelo, </w:t>
+      </w:r>
+      <w:r>
+        <w:t>p</w:t>
+      </w:r>
+      <w:r>
+        <w:t xml:space="preserve">rocesador, </w:t>
+      </w:r>
+      <w:r>
+        <w:t>m</w:t>
+      </w:r>
+      <w:r>
+        <w:t xml:space="preserve">emoria </w:t>
+      </w:r>
+      <w:proofErr w:type="spellStart"/>
+      <w:r>
+        <w:t>ram</w:t>
+      </w:r>
+      <w:proofErr w:type="spellEnd"/>
+      <w:r>
+        <w:t xml:space="preserve">, </w:t>
+      </w:r>
+      <w:r>
+        <w:t>d</w:t>
+      </w:r>
+      <w:r>
+        <w:t xml:space="preserve">ispositivo de </w:t>
+      </w:r>
+      <w:r>
+        <w:t>a</w:t>
+      </w:r>
+      <w:r>
+        <w:t xml:space="preserve">lmacenamiento, </w:t>
+      </w:r>
+      <w:r>
+        <w:t>c</w:t>
+      </w:r>
+      <w:r>
+        <w:t xml:space="preserve">apacidad de </w:t>
+      </w:r>
+      <w:r>
+        <w:t>a</w:t>
+      </w:r>
+      <w:r>
+        <w:t>lmacenamiento</w:t>
+      </w:r>
+      <w:r>
+        <w:t xml:space="preserve"> y</w:t>
+      </w:r>
+      <w:r>
+        <w:t xml:space="preserve"> </w:t>
+      </w:r>
+      <w:r>
+        <w:t>e</w:t>
+      </w:r>
+      <w:r>
+        <w:t xml:space="preserve">stado </w:t>
+      </w:r>
+      <w:r>
+        <w:t>a</w:t>
+      </w:r>
+      <w:r>
+        <w:t>lquiler.</w:t>
+      </w:r>
+    </w:p>
+    <w:p>
+      <w:pPr>
+        <w:pStyle w:val="Prrafodelista"/>
+        <w:numPr>
+          <w:ilvl w:val="1"/>
+          <w:numId w:val="8"/>
+        </w:numPr>
+      </w:pPr>
+      <w:r>
+        <w:t xml:space="preserve">Claves foráneas: </w:t>
+      </w:r>
+      <w:r>
+        <w:t>i</w:t>
+      </w:r>
+      <w:r>
+        <w:t xml:space="preserve">dentificador </w:t>
+      </w:r>
+      <w:r>
+        <w:t>c</w:t>
+      </w:r>
+      <w:r>
+        <w:t xml:space="preserve">argador, </w:t>
+      </w:r>
+      <w:r>
+        <w:t>i</w:t>
+      </w:r>
+      <w:r>
+        <w:t xml:space="preserve">dentificador </w:t>
+      </w:r>
+      <w:r>
+        <w:t>r</w:t>
+      </w:r>
+      <w:r>
+        <w:t>atón</w:t>
+      </w:r>
+      <w:r>
+        <w:t xml:space="preserve"> e</w:t>
+      </w:r>
+      <w:r>
+        <w:t xml:space="preserve"> </w:t>
+      </w:r>
+      <w:r>
+        <w:t>i</w:t>
+      </w:r>
+      <w:r>
+        <w:t xml:space="preserve">dentificador </w:t>
+      </w:r>
+      <w:r>
+        <w:t>a</w:t>
+      </w:r>
+      <w:r>
+        <w:t>lmacén.</w:t>
+      </w:r>
+    </w:p>
+    <w:p>
+      <w:pPr>
+        <w:pStyle w:val="Prrafodelista"/>
+        <w:numPr>
+          <w:ilvl w:val="0"/>
+          <w:numId w:val="9"/>
+        </w:numPr>
+      </w:pPr>
+      <w:r>
+        <w:t xml:space="preserve">Tabla </w:t>
+      </w:r>
+      <w:r>
+        <w:t>“</w:t>
+      </w:r>
+      <w:r>
+        <w:t>A</w:t>
+      </w:r>
+      <w:r>
+        <w:t xml:space="preserve">plicaciones </w:t>
+      </w:r>
+      <w:r>
+        <w:t>I</w:t>
+      </w:r>
+      <w:r>
+        <w:t>nstaladas</w:t>
+      </w:r>
+      <w:r>
+        <w:t>”</w:t>
+      </w:r>
+      <w:r>
+        <w:t>:</w:t>
+      </w:r>
+    </w:p>
+    <w:p>
+      <w:pPr>
+        <w:pStyle w:val="Prrafodelista"/>
+        <w:numPr>
+          <w:ilvl w:val="1"/>
+          <w:numId w:val="9"/>
+        </w:numPr>
+      </w:pPr>
+      <w:r>
+        <w:t xml:space="preserve">Identificador: </w:t>
+      </w:r>
+      <w:r>
+        <w:t>i</w:t>
+      </w:r>
+      <w:r>
+        <w:t xml:space="preserve">dentificador </w:t>
+      </w:r>
+      <w:r>
+        <w:t>a</w:t>
+      </w:r>
+      <w:r>
+        <w:t>plicación</w:t>
+      </w:r>
+    </w:p>
+    <w:p>
+      <w:pPr>
+        <w:pStyle w:val="Prrafodelista"/>
+        <w:numPr>
+          <w:ilvl w:val="1"/>
+          <w:numId w:val="9"/>
+        </w:numPr>
+      </w:pPr>
+      <w:r>
+        <w:t xml:space="preserve">Clave única de dos campos: </w:t>
+      </w:r>
+      <w:r>
+        <w:t>a</w:t>
+      </w:r>
+      <w:r>
+        <w:t xml:space="preserve">plicación e </w:t>
+      </w:r>
+      <w:r>
+        <w:t>i</w:t>
+      </w:r>
+      <w:r>
+        <w:t xml:space="preserve">dentificador </w:t>
+      </w:r>
+      <w:r>
+        <w:t>p</w:t>
+      </w:r>
+      <w:r>
+        <w:t>ortátil</w:t>
+      </w:r>
+    </w:p>
+    <w:p>
+      <w:pPr>
+        <w:pStyle w:val="Prrafodelista"/>
+        <w:numPr>
+          <w:ilvl w:val="1"/>
+          <w:numId w:val="9"/>
+        </w:numPr>
+      </w:pPr>
+      <w:r>
+        <w:t xml:space="preserve">Clave foránea: </w:t>
+      </w:r>
+      <w:r>
+        <w:t>i</w:t>
+      </w:r>
+      <w:r>
+        <w:t xml:space="preserve">dentificador </w:t>
+      </w:r>
+      <w:r>
+        <w:t>p</w:t>
+      </w:r>
+      <w:r>
+        <w:t>ortátil</w:t>
+      </w:r>
+    </w:p>
+    <w:p>
+      <w:pPr>
+        <w:pStyle w:val="Prrafodelista"/>
+        <w:numPr>
+          <w:ilvl w:val="0"/>
+          <w:numId w:val="9"/>
+        </w:numPr>
+      </w:pPr>
+      <w:r>
+        <w:t xml:space="preserve">Tabla </w:t>
+      </w:r>
+      <w:r>
+        <w:t>“</w:t>
+      </w:r>
+      <w:r>
+        <w:t>C</w:t>
+      </w:r>
+      <w:r>
+        <w:t>argadores</w:t>
+      </w:r>
+      <w:r>
+        <w:t>”</w:t>
+      </w:r>
+      <w:r>
+        <w:t>:</w:t>
+      </w:r>
+    </w:p>
+    <w:p>
+      <w:pPr>
+        <w:pStyle w:val="Prrafodelista"/>
+        <w:numPr>
+          <w:ilvl w:val="1"/>
+          <w:numId w:val="9"/>
+        </w:numPr>
+      </w:pPr>
+      <w:r>
+        <w:t xml:space="preserve">Identificador: </w:t>
+      </w:r>
+      <w:r>
+        <w:t>i</w:t>
+      </w:r>
+      <w:r>
+        <w:t xml:space="preserve">dentificador </w:t>
+      </w:r>
+      <w:r>
+        <w:t>c</w:t>
+      </w:r>
+      <w:r>
+        <w:t>argador</w:t>
+      </w:r>
+    </w:p>
+    <w:p>
+      <w:pPr>
+        <w:pStyle w:val="Prrafodelista"/>
+        <w:numPr>
+          <w:ilvl w:val="1"/>
+          <w:numId w:val="9"/>
+        </w:numPr>
+      </w:pPr>
+      <w:r>
+        <w:t xml:space="preserve">Clave única: </w:t>
+      </w:r>
+      <w:r>
+        <w:t>c</w:t>
+      </w:r>
+      <w:r>
+        <w:t>ódigo</w:t>
+      </w:r>
+    </w:p>
+    <w:p>
+      <w:pPr>
+        <w:pStyle w:val="Prrafodelista"/>
+        <w:numPr>
+          <w:ilvl w:val="1"/>
+          <w:numId w:val="9"/>
+        </w:numPr>
+      </w:pPr>
+      <w:r>
+        <w:t xml:space="preserve">Campos adicionales: </w:t>
+      </w:r>
+      <w:r>
+        <w:t>p</w:t>
+      </w:r>
+      <w:r>
+        <w:t>otencia</w:t>
+      </w:r>
+      <w:r>
+        <w:t xml:space="preserve"> y</w:t>
+      </w:r>
+      <w:r>
+        <w:t xml:space="preserve"> </w:t>
+      </w:r>
+      <w:r>
+        <w:t>e</w:t>
+      </w:r>
+      <w:r>
+        <w:t xml:space="preserve">stado </w:t>
+      </w:r>
+      <w:r>
+        <w:t>a</w:t>
+      </w:r>
+      <w:r>
+        <w:t>lquiler</w:t>
+      </w:r>
+    </w:p>
+    <w:p>
+      <w:pPr>
+        <w:pStyle w:val="Prrafodelista"/>
+        <w:numPr>
+          <w:ilvl w:val="1"/>
+          <w:numId w:val="9"/>
+        </w:numPr>
+      </w:pPr>
+      <w:r>
+        <w:t xml:space="preserve">Clave foránea: </w:t>
+      </w:r>
+      <w:r>
+        <w:t>i</w:t>
+      </w:r>
+      <w:r>
+        <w:t xml:space="preserve">dentificador </w:t>
+      </w:r>
+      <w:r>
+        <w:t>a</w:t>
+      </w:r>
+      <w:r>
+        <w:t>lmacén</w:t>
+      </w:r>
+      <w:r>
+        <w:br w:type="page"/>
+      </w:r>
+    </w:p>
+    <w:p>
+      <w:pPr>
+        <w:pStyle w:val="Prrafodelista"/>
+        <w:numPr>
+          <w:ilvl w:val="0"/>
+          <w:numId w:val="9"/>
+        </w:numPr>
+      </w:pPr>
+      <w:r>
+        <w:lastRenderedPageBreak/>
+        <w:t xml:space="preserve">Tabla </w:t>
+      </w:r>
+      <w:r>
+        <w:t>“</w:t>
+      </w:r>
+      <w:r>
+        <w:t>R</w:t>
+      </w:r>
+      <w:r>
+        <w:t>atones</w:t>
+      </w:r>
+      <w:r>
+        <w:t>”</w:t>
+      </w:r>
+      <w:r>
+        <w:t>:</w:t>
+      </w:r>
+    </w:p>
+    <w:p>
+      <w:pPr>
+        <w:pStyle w:val="Prrafodelista"/>
+        <w:numPr>
+          <w:ilvl w:val="1"/>
+          <w:numId w:val="9"/>
+        </w:numPr>
+      </w:pPr>
+      <w:r>
+        <w:t xml:space="preserve">Identificador: </w:t>
+      </w:r>
+      <w:r>
+        <w:t>i</w:t>
+      </w:r>
+      <w:r>
+        <w:t xml:space="preserve">dentificador </w:t>
+      </w:r>
+      <w:r>
+        <w:t>r</w:t>
+      </w:r>
+      <w:r>
+        <w:t>atón</w:t>
+      </w:r>
+    </w:p>
+    <w:p>
+      <w:pPr>
+        <w:pStyle w:val="Prrafodelista"/>
+        <w:numPr>
+          <w:ilvl w:val="1"/>
+          <w:numId w:val="9"/>
+        </w:numPr>
+      </w:pPr>
+      <w:r>
+        <w:t xml:space="preserve">Clave única: </w:t>
+      </w:r>
+      <w:r>
+        <w:t>c</w:t>
+      </w:r>
+      <w:r>
+        <w:t>ódigo</w:t>
+      </w:r>
+    </w:p>
+    <w:p>
+      <w:pPr>
+        <w:pStyle w:val="Prrafodelista"/>
+        <w:numPr>
+          <w:ilvl w:val="1"/>
+          <w:numId w:val="9"/>
+        </w:numPr>
+      </w:pPr>
+      <w:r>
+        <w:t xml:space="preserve">Campos adicionales: </w:t>
+      </w:r>
+      <w:r>
+        <w:t>m</w:t>
+      </w:r>
+      <w:r>
+        <w:t xml:space="preserve">arca, </w:t>
+      </w:r>
+      <w:r>
+        <w:t>m</w:t>
+      </w:r>
+      <w:r>
+        <w:t xml:space="preserve">odelo, </w:t>
+      </w:r>
+      <w:r>
+        <w:t>t</w:t>
+      </w:r>
+      <w:r>
+        <w:t xml:space="preserve">ipo de </w:t>
+      </w:r>
+      <w:r>
+        <w:t>c</w:t>
+      </w:r>
+      <w:r>
+        <w:t>onector</w:t>
+      </w:r>
+      <w:r>
+        <w:t xml:space="preserve"> y</w:t>
+      </w:r>
+      <w:r>
+        <w:t xml:space="preserve"> </w:t>
+      </w:r>
+      <w:r>
+        <w:t>e</w:t>
+      </w:r>
+      <w:r>
+        <w:t xml:space="preserve">stado </w:t>
+      </w:r>
+      <w:r>
+        <w:t>alquiler</w:t>
       </w:r>
       <w:r>
         <w:t>.</w:t>
       </w:r>
     </w:p>
     <w:p>
-      <w:r>
-        <w:t>Luego añadí cada tributo de los conjuntos de entidades a cada una de las tablas.</w:t>
-      </w:r>
-    </w:p>
-    <w:p>
-      <w:r>
-        <w:t xml:space="preserve">A continuación, definí la clave primaria de cada tabla y las claves foráneas de cada una de ellas. Por último, normalice cada una de las tablas, creando atributos </w:t>
-      </w:r>
-      <w:r>
-        <w:t>(</w:t>
-      </w:r>
-      <w:r>
-        <w:t>enteros auto incrementales) como clave primaria y sustituyendo la anterior clave primaria como clave única de la tabla.</w:t>
-      </w:r>
-    </w:p>
-    <w:p>
-      <w:r>
-        <w:t>Después de realizar el diagrama se lo presenta a la tutora para corregir posibles fallos.</w:t>
-      </w:r>
-    </w:p>
+      <w:pPr>
+        <w:pStyle w:val="Prrafodelista"/>
+        <w:numPr>
+          <w:ilvl w:val="1"/>
+          <w:numId w:val="9"/>
+        </w:numPr>
+      </w:pPr>
+      <w:r>
+        <w:t xml:space="preserve">Clave foránea: </w:t>
+      </w:r>
+      <w:r>
+        <w:t>i</w:t>
+      </w:r>
+      <w:r>
+        <w:t xml:space="preserve">dentificador </w:t>
+      </w:r>
+      <w:r>
+        <w:t>a</w:t>
+      </w:r>
+      <w:r>
+        <w:t>lmacén</w:t>
+      </w:r>
+    </w:p>
+    <w:p>
+      <w:pPr>
+        <w:pStyle w:val="Prrafodelista"/>
+        <w:numPr>
+          <w:ilvl w:val="0"/>
+          <w:numId w:val="9"/>
+        </w:numPr>
+      </w:pPr>
+      <w:r>
+        <w:t xml:space="preserve">Tabla </w:t>
+      </w:r>
+      <w:r>
+        <w:t>“</w:t>
+      </w:r>
+      <w:r>
+        <w:t>A</w:t>
+      </w:r>
+      <w:r>
+        <w:t>lmacenes</w:t>
+      </w:r>
+      <w:r>
+        <w:t>”</w:t>
+      </w:r>
+      <w:r>
+        <w:t>:</w:t>
+      </w:r>
+    </w:p>
+    <w:p>
+      <w:pPr>
+        <w:pStyle w:val="Prrafodelista"/>
+        <w:numPr>
+          <w:ilvl w:val="1"/>
+          <w:numId w:val="9"/>
+        </w:numPr>
+      </w:pPr>
+      <w:r>
+        <w:t xml:space="preserve">Identificador: </w:t>
+      </w:r>
+      <w:r>
+        <w:t>i</w:t>
+      </w:r>
+      <w:r>
+        <w:t xml:space="preserve">dentificador </w:t>
+      </w:r>
+      <w:r>
+        <w:t>a</w:t>
+      </w:r>
+      <w:r>
+        <w:t>lmacén</w:t>
+      </w:r>
+    </w:p>
+    <w:p>
+      <w:pPr>
+        <w:pStyle w:val="Prrafodelista"/>
+        <w:numPr>
+          <w:ilvl w:val="1"/>
+          <w:numId w:val="9"/>
+        </w:numPr>
+      </w:pPr>
+      <w:r>
+        <w:t xml:space="preserve">Clave única: </w:t>
+      </w:r>
+      <w:r>
+        <w:t>a</w:t>
+      </w:r>
+      <w:r>
+        <w:t>ula</w:t>
+      </w:r>
+    </w:p>
+    <w:p>
+      <w:pPr>
+        <w:pStyle w:val="Prrafodelista"/>
+        <w:numPr>
+          <w:ilvl w:val="1"/>
+          <w:numId w:val="9"/>
+        </w:numPr>
+      </w:pPr>
+      <w:r>
+        <w:t xml:space="preserve">Otro campo: </w:t>
+      </w:r>
+      <w:r>
+        <w:t>c</w:t>
+      </w:r>
+      <w:r>
+        <w:t>apacidad</w:t>
+      </w:r>
+    </w:p>
+    <w:p/>
     <w:p>
       <w:r>
         <w:rPr>
           <w:noProof/>
         </w:rPr>
         <w:drawing>
-          <wp:inline distT="0" distB="0" distL="0" distR="0" wp14:anchorId="1179A48B" wp14:editId="18747ED7">
+          <wp:inline distT="0" distB="0" distL="0" distR="0" wp14:anchorId="70458E03" wp14:editId="3DDBDD48">
             <wp:extent cx="5400040" cy="1118870"/>
             <wp:effectExtent l="0" t="0" r="0" b="5080"/>
             <wp:docPr id="2" name="Imagen 2"/>
@@ -3560,10 +4912,52 @@
         </w:drawing>
       </w:r>
     </w:p>
+    <w:p/>
+    <w:p>
+      <w:r>
+        <w:t>Tras realizar el diagrama relacional utilizando la aplicación Miro, lo presenté a mi tutora con la finalidad de identificar posibles fallos y, a continuación, cerrar esta fase del proyecto.</w:t>
+      </w:r>
+    </w:p>
+    <w:p>
+      <w:r>
+        <w:br w:type="page"/>
+      </w:r>
+    </w:p>
+    <w:p>
+      <w:pPr>
+        <w:pStyle w:val="Ttulo2"/>
+      </w:pPr>
+      <w:bookmarkStart w:id="16" w:name="_Toc150204672"/>
+      <w:bookmarkStart w:id="17" w:name="_Toc150518607"/>
+      <w:r>
+        <w:lastRenderedPageBreak/>
+        <w:t>Implementación de la base de datos en MySQL</w:t>
+      </w:r>
+      <w:bookmarkEnd w:id="16"/>
+      <w:bookmarkEnd w:id="17"/>
+    </w:p>
+    <w:p/>
     <w:p>
       <w:pPr>
         <w:jc w:val="both"/>
       </w:pPr>
+      <w:r>
+        <w:t xml:space="preserve">Utilizando </w:t>
+      </w:r>
+      <w:proofErr w:type="spellStart"/>
+      <w:r>
+        <w:t>dbForge</w:t>
+      </w:r>
+      <w:proofErr w:type="spellEnd"/>
+      <w:r>
+        <w:t xml:space="preserve">, </w:t>
+      </w:r>
+      <w:r>
+        <w:t xml:space="preserve">procedí a incorporar </w:t>
+      </w:r>
+      <w:r>
+        <w:t>todos los elementos del diagrama relacional estático, siguiendo el ejemplo proporcionado. Posteriormente, llevé a cabo una revisión de los tipos de datos y las restricciones asociadas a cada tabla.</w:t>
+      </w:r>
     </w:p>
     <w:p>
       <w:pPr>
@@ -3572,64 +4966,1086 @@
     </w:p>
     <w:p>
       <w:pPr>
-        <w:pStyle w:val="Ttulo2"/>
-      </w:pPr>
-      <w:bookmarkStart w:id="13" w:name="_Toc150204672"/>
-      <w:bookmarkStart w:id="14" w:name="_Toc150465829"/>
-      <w:r>
-        <w:t>Implementación de la base de datos en MySQL</w:t>
-      </w:r>
-      <w:r>
-        <w:t xml:space="preserve"> y diagrama de </w:t>
+        <w:pStyle w:val="Ttulo3"/>
+      </w:pPr>
+      <w:bookmarkStart w:id="18" w:name="_Toc150518608"/>
+      <w:r>
+        <w:t>Fases</w:t>
+      </w:r>
+      <w:bookmarkEnd w:id="18"/>
+    </w:p>
+    <w:p>
+      <w:pPr>
+        <w:jc w:val="both"/>
+      </w:pPr>
+    </w:p>
+    <w:p>
+      <w:pPr>
+        <w:pStyle w:val="Prrafodelista"/>
+        <w:numPr>
+          <w:ilvl w:val="0"/>
+          <w:numId w:val="10"/>
+        </w:numPr>
+      </w:pPr>
+      <w:r>
+        <w:t>Creación de la base de datos</w:t>
+      </w:r>
+    </w:p>
+    <w:p>
+      <w:pPr>
+        <w:pStyle w:val="Prrafodelista"/>
+      </w:pPr>
+      <w:r>
+        <w:rPr>
+          <w:noProof/>
+        </w:rPr>
+        <w:drawing>
+          <wp:inline distT="0" distB="0" distL="0" distR="0" wp14:anchorId="192762BC" wp14:editId="3F7AB724">
+            <wp:extent cx="2591600" cy="790692"/>
+            <wp:effectExtent l="0" t="0" r="0" b="9525"/>
+            <wp:docPr id="19" name="Imagen 19"/>
+            <wp:cNvGraphicFramePr>
+              <a:graphicFrameLocks xmlns:a="http://schemas.openxmlformats.org/drawingml/2006/main" noChangeAspect="1"/>
+            </wp:cNvGraphicFramePr>
+            <a:graphic xmlns:a="http://schemas.openxmlformats.org/drawingml/2006/main">
+              <a:graphicData uri="http://schemas.openxmlformats.org/drawingml/2006/picture">
+                <pic:pic xmlns:pic="http://schemas.openxmlformats.org/drawingml/2006/picture">
+                  <pic:nvPicPr>
+                    <pic:cNvPr id="0" name="Picture 39"/>
+                    <pic:cNvPicPr>
+                      <a:picLocks noChangeAspect="1" noChangeArrowheads="1"/>
+                    </pic:cNvPicPr>
+                  </pic:nvPicPr>
+                  <pic:blipFill>
+                    <a:blip r:embed="rId10">
+                      <a:extLst>
+                        <a:ext uri="{28A0092B-C50C-407E-A947-70E740481C1C}">
+                          <a14:useLocalDpi xmlns:a14="http://schemas.microsoft.com/office/drawing/2010/main" val="0"/>
+                        </a:ext>
+                      </a:extLst>
+                    </a:blip>
+                    <a:srcRect/>
+                    <a:stretch>
+                      <a:fillRect/>
+                    </a:stretch>
+                  </pic:blipFill>
+                  <pic:spPr bwMode="auto">
+                    <a:xfrm>
+                      <a:off x="0" y="0"/>
+                      <a:ext cx="2656146" cy="810385"/>
+                    </a:xfrm>
+                    <a:prstGeom prst="rect">
+                      <a:avLst/>
+                    </a:prstGeom>
+                    <a:noFill/>
+                    <a:ln>
+                      <a:noFill/>
+                    </a:ln>
+                  </pic:spPr>
+                </pic:pic>
+              </a:graphicData>
+            </a:graphic>
+          </wp:inline>
+        </w:drawing>
+      </w:r>
+    </w:p>
+    <w:p>
+      <w:pPr>
+        <w:pStyle w:val="Prrafodelista"/>
+        <w:numPr>
+          <w:ilvl w:val="0"/>
+          <w:numId w:val="10"/>
+        </w:numPr>
+      </w:pPr>
+      <w:r>
+        <w:t>Creación de tablas</w:t>
+      </w:r>
+    </w:p>
+    <w:p>
+      <w:pPr>
+        <w:pStyle w:val="Prrafodelista"/>
+        <w:numPr>
+          <w:ilvl w:val="1"/>
+          <w:numId w:val="10"/>
+        </w:numPr>
+      </w:pPr>
+      <w:r>
+        <w:t>Tabla alumnos</w:t>
+      </w:r>
+    </w:p>
+    <w:p>
+      <w:pPr>
+        <w:pStyle w:val="Prrafodelista"/>
+        <w:ind w:left="1440"/>
+      </w:pPr>
+      <w:r>
+        <w:rPr>
+          <w:noProof/>
+        </w:rPr>
+        <w:drawing>
+          <wp:inline distT="0" distB="0" distL="0" distR="0" wp14:anchorId="48B85FD9" wp14:editId="33274D6E">
+            <wp:extent cx="2130260" cy="2124786"/>
+            <wp:effectExtent l="0" t="0" r="3810" b="8890"/>
+            <wp:docPr id="20" name="Imagen 20"/>
+            <wp:cNvGraphicFramePr>
+              <a:graphicFrameLocks xmlns:a="http://schemas.openxmlformats.org/drawingml/2006/main" noChangeAspect="1"/>
+            </wp:cNvGraphicFramePr>
+            <a:graphic xmlns:a="http://schemas.openxmlformats.org/drawingml/2006/main">
+              <a:graphicData uri="http://schemas.openxmlformats.org/drawingml/2006/picture">
+                <pic:pic xmlns:pic="http://schemas.openxmlformats.org/drawingml/2006/picture">
+                  <pic:nvPicPr>
+                    <pic:cNvPr id="0" name="Picture 41"/>
+                    <pic:cNvPicPr>
+                      <a:picLocks noChangeAspect="1" noChangeArrowheads="1"/>
+                    </pic:cNvPicPr>
+                  </pic:nvPicPr>
+                  <pic:blipFill>
+                    <a:blip r:embed="rId11">
+                      <a:extLst>
+                        <a:ext uri="{28A0092B-C50C-407E-A947-70E740481C1C}">
+                          <a14:useLocalDpi xmlns:a14="http://schemas.microsoft.com/office/drawing/2010/main" val="0"/>
+                        </a:ext>
+                      </a:extLst>
+                    </a:blip>
+                    <a:srcRect/>
+                    <a:stretch>
+                      <a:fillRect/>
+                    </a:stretch>
+                  </pic:blipFill>
+                  <pic:spPr bwMode="auto">
+                    <a:xfrm>
+                      <a:off x="0" y="0"/>
+                      <a:ext cx="2139327" cy="2133830"/>
+                    </a:xfrm>
+                    <a:prstGeom prst="rect">
+                      <a:avLst/>
+                    </a:prstGeom>
+                    <a:noFill/>
+                    <a:ln>
+                      <a:noFill/>
+                    </a:ln>
+                  </pic:spPr>
+                </pic:pic>
+              </a:graphicData>
+            </a:graphic>
+          </wp:inline>
+        </w:drawing>
+      </w:r>
+    </w:p>
+    <w:p>
+      <w:pPr>
+        <w:pStyle w:val="Prrafodelista"/>
+        <w:numPr>
+          <w:ilvl w:val="1"/>
+          <w:numId w:val="10"/>
+        </w:numPr>
+      </w:pPr>
+      <w:r>
+        <w:t>Tabla portátiles</w:t>
+      </w:r>
+    </w:p>
+    <w:p>
+      <w:pPr>
+        <w:pStyle w:val="Prrafodelista"/>
+        <w:ind w:left="1440"/>
+      </w:pPr>
+      <w:r>
+        <w:rPr>
+          <w:noProof/>
+        </w:rPr>
+        <w:drawing>
+          <wp:inline distT="0" distB="0" distL="0" distR="0" wp14:anchorId="46612F57" wp14:editId="40002E7C">
+            <wp:extent cx="2130260" cy="1964899"/>
+            <wp:effectExtent l="0" t="0" r="3810" b="0"/>
+            <wp:docPr id="21" name="Imagen 21"/>
+            <wp:cNvGraphicFramePr>
+              <a:graphicFrameLocks xmlns:a="http://schemas.openxmlformats.org/drawingml/2006/main" noChangeAspect="1"/>
+            </wp:cNvGraphicFramePr>
+            <a:graphic xmlns:a="http://schemas.openxmlformats.org/drawingml/2006/main">
+              <a:graphicData uri="http://schemas.openxmlformats.org/drawingml/2006/picture">
+                <pic:pic xmlns:pic="http://schemas.openxmlformats.org/drawingml/2006/picture">
+                  <pic:nvPicPr>
+                    <pic:cNvPr id="0" name="Picture 43"/>
+                    <pic:cNvPicPr>
+                      <a:picLocks noChangeAspect="1" noChangeArrowheads="1"/>
+                    </pic:cNvPicPr>
+                  </pic:nvPicPr>
+                  <pic:blipFill>
+                    <a:blip r:embed="rId12">
+                      <a:extLst>
+                        <a:ext uri="{28A0092B-C50C-407E-A947-70E740481C1C}">
+                          <a14:useLocalDpi xmlns:a14="http://schemas.microsoft.com/office/drawing/2010/main" val="0"/>
+                        </a:ext>
+                      </a:extLst>
+                    </a:blip>
+                    <a:srcRect/>
+                    <a:stretch>
+                      <a:fillRect/>
+                    </a:stretch>
+                  </pic:blipFill>
+                  <pic:spPr bwMode="auto">
+                    <a:xfrm>
+                      <a:off x="0" y="0"/>
+                      <a:ext cx="2139316" cy="1973252"/>
+                    </a:xfrm>
+                    <a:prstGeom prst="rect">
+                      <a:avLst/>
+                    </a:prstGeom>
+                    <a:noFill/>
+                    <a:ln>
+                      <a:noFill/>
+                    </a:ln>
+                  </pic:spPr>
+                </pic:pic>
+              </a:graphicData>
+            </a:graphic>
+          </wp:inline>
+        </w:drawing>
+      </w:r>
+    </w:p>
+    <w:p>
+      <w:pPr>
+        <w:pStyle w:val="Prrafodelista"/>
+        <w:numPr>
+          <w:ilvl w:val="1"/>
+          <w:numId w:val="10"/>
+        </w:numPr>
+      </w:pPr>
+      <w:r>
+        <w:t>Tabla aplicaciones instaladas</w:t>
+      </w:r>
+    </w:p>
+    <w:p>
+      <w:pPr>
+        <w:pStyle w:val="Prrafodelista"/>
+        <w:ind w:left="1440"/>
+      </w:pPr>
+      <w:r>
+        <w:rPr>
+          <w:noProof/>
+        </w:rPr>
+        <w:drawing>
+          <wp:inline distT="0" distB="0" distL="0" distR="0" wp14:anchorId="7B2643E2" wp14:editId="169C549E">
+            <wp:extent cx="2129790" cy="801657"/>
+            <wp:effectExtent l="0" t="0" r="3810" b="0"/>
+            <wp:docPr id="22" name="Imagen 22"/>
+            <wp:cNvGraphicFramePr>
+              <a:graphicFrameLocks xmlns:a="http://schemas.openxmlformats.org/drawingml/2006/main" noChangeAspect="1"/>
+            </wp:cNvGraphicFramePr>
+            <a:graphic xmlns:a="http://schemas.openxmlformats.org/drawingml/2006/main">
+              <a:graphicData uri="http://schemas.openxmlformats.org/drawingml/2006/picture">
+                <pic:pic xmlns:pic="http://schemas.openxmlformats.org/drawingml/2006/picture">
+                  <pic:nvPicPr>
+                    <pic:cNvPr id="0" name="Picture 45"/>
+                    <pic:cNvPicPr>
+                      <a:picLocks noChangeAspect="1" noChangeArrowheads="1"/>
+                    </pic:cNvPicPr>
+                  </pic:nvPicPr>
+                  <pic:blipFill>
+                    <a:blip r:embed="rId13">
+                      <a:extLst>
+                        <a:ext uri="{28A0092B-C50C-407E-A947-70E740481C1C}">
+                          <a14:useLocalDpi xmlns:a14="http://schemas.microsoft.com/office/drawing/2010/main" val="0"/>
+                        </a:ext>
+                      </a:extLst>
+                    </a:blip>
+                    <a:srcRect/>
+                    <a:stretch>
+                      <a:fillRect/>
+                    </a:stretch>
+                  </pic:blipFill>
+                  <pic:spPr bwMode="auto">
+                    <a:xfrm>
+                      <a:off x="0" y="0"/>
+                      <a:ext cx="2143140" cy="806682"/>
+                    </a:xfrm>
+                    <a:prstGeom prst="rect">
+                      <a:avLst/>
+                    </a:prstGeom>
+                    <a:noFill/>
+                    <a:ln>
+                      <a:noFill/>
+                    </a:ln>
+                  </pic:spPr>
+                </pic:pic>
+              </a:graphicData>
+            </a:graphic>
+          </wp:inline>
+        </w:drawing>
+      </w:r>
+      <w:r>
+        <w:br w:type="page"/>
+      </w:r>
+    </w:p>
+    <w:p>
+      <w:pPr>
+        <w:pStyle w:val="Prrafodelista"/>
+        <w:numPr>
+          <w:ilvl w:val="1"/>
+          <w:numId w:val="10"/>
+        </w:numPr>
+      </w:pPr>
+      <w:r>
+        <w:lastRenderedPageBreak/>
+        <w:t>Tabla cargadores</w:t>
+      </w:r>
+    </w:p>
+    <w:p>
+      <w:pPr>
+        <w:pStyle w:val="Prrafodelista"/>
+        <w:ind w:left="1440"/>
+      </w:pPr>
+      <w:r>
+        <w:rPr>
+          <w:noProof/>
+        </w:rPr>
+        <w:drawing>
+          <wp:inline distT="0" distB="0" distL="0" distR="0" wp14:anchorId="05A7FDC2" wp14:editId="71B132FB">
+            <wp:extent cx="2138901" cy="1271094"/>
+            <wp:effectExtent l="0" t="0" r="0" b="5715"/>
+            <wp:docPr id="23" name="Imagen 23"/>
+            <wp:cNvGraphicFramePr>
+              <a:graphicFrameLocks xmlns:a="http://schemas.openxmlformats.org/drawingml/2006/main" noChangeAspect="1"/>
+            </wp:cNvGraphicFramePr>
+            <a:graphic xmlns:a="http://schemas.openxmlformats.org/drawingml/2006/main">
+              <a:graphicData uri="http://schemas.openxmlformats.org/drawingml/2006/picture">
+                <pic:pic xmlns:pic="http://schemas.openxmlformats.org/drawingml/2006/picture">
+                  <pic:nvPicPr>
+                    <pic:cNvPr id="0" name="Picture 47"/>
+                    <pic:cNvPicPr>
+                      <a:picLocks noChangeAspect="1" noChangeArrowheads="1"/>
+                    </pic:cNvPicPr>
+                  </pic:nvPicPr>
+                  <pic:blipFill>
+                    <a:blip r:embed="rId14">
+                      <a:extLst>
+                        <a:ext uri="{28A0092B-C50C-407E-A947-70E740481C1C}">
+                          <a14:useLocalDpi xmlns:a14="http://schemas.microsoft.com/office/drawing/2010/main" val="0"/>
+                        </a:ext>
+                      </a:extLst>
+                    </a:blip>
+                    <a:srcRect/>
+                    <a:stretch>
+                      <a:fillRect/>
+                    </a:stretch>
+                  </pic:blipFill>
+                  <pic:spPr bwMode="auto">
+                    <a:xfrm>
+                      <a:off x="0" y="0"/>
+                      <a:ext cx="2164407" cy="1286251"/>
+                    </a:xfrm>
+                    <a:prstGeom prst="rect">
+                      <a:avLst/>
+                    </a:prstGeom>
+                    <a:noFill/>
+                    <a:ln>
+                      <a:noFill/>
+                    </a:ln>
+                  </pic:spPr>
+                </pic:pic>
+              </a:graphicData>
+            </a:graphic>
+          </wp:inline>
+        </w:drawing>
+      </w:r>
+    </w:p>
+    <w:p>
+      <w:pPr>
+        <w:pStyle w:val="Prrafodelista"/>
+        <w:numPr>
+          <w:ilvl w:val="1"/>
+          <w:numId w:val="10"/>
+        </w:numPr>
+      </w:pPr>
+      <w:r>
+        <w:t>Tabla ratones</w:t>
+      </w:r>
+    </w:p>
+    <w:p>
+      <w:pPr>
+        <w:pStyle w:val="Prrafodelista"/>
+        <w:ind w:left="1440"/>
+      </w:pPr>
+      <w:r>
+        <w:rPr>
+          <w:noProof/>
+        </w:rPr>
+        <w:drawing>
+          <wp:inline distT="0" distB="0" distL="0" distR="0" wp14:anchorId="66ADD5A3" wp14:editId="01B81ACA">
+            <wp:extent cx="2138680" cy="1643667"/>
+            <wp:effectExtent l="0" t="0" r="0" b="0"/>
+            <wp:docPr id="24" name="Imagen 24"/>
+            <wp:cNvGraphicFramePr>
+              <a:graphicFrameLocks xmlns:a="http://schemas.openxmlformats.org/drawingml/2006/main" noChangeAspect="1"/>
+            </wp:cNvGraphicFramePr>
+            <a:graphic xmlns:a="http://schemas.openxmlformats.org/drawingml/2006/main">
+              <a:graphicData uri="http://schemas.openxmlformats.org/drawingml/2006/picture">
+                <pic:pic xmlns:pic="http://schemas.openxmlformats.org/drawingml/2006/picture">
+                  <pic:nvPicPr>
+                    <pic:cNvPr id="0" name="Picture 49"/>
+                    <pic:cNvPicPr>
+                      <a:picLocks noChangeAspect="1" noChangeArrowheads="1"/>
+                    </pic:cNvPicPr>
+                  </pic:nvPicPr>
+                  <pic:blipFill>
+                    <a:blip r:embed="rId15">
+                      <a:extLst>
+                        <a:ext uri="{28A0092B-C50C-407E-A947-70E740481C1C}">
+                          <a14:useLocalDpi xmlns:a14="http://schemas.microsoft.com/office/drawing/2010/main" val="0"/>
+                        </a:ext>
+                      </a:extLst>
+                    </a:blip>
+                    <a:srcRect/>
+                    <a:stretch>
+                      <a:fillRect/>
+                    </a:stretch>
+                  </pic:blipFill>
+                  <pic:spPr bwMode="auto">
+                    <a:xfrm>
+                      <a:off x="0" y="0"/>
+                      <a:ext cx="2151021" cy="1653152"/>
+                    </a:xfrm>
+                    <a:prstGeom prst="rect">
+                      <a:avLst/>
+                    </a:prstGeom>
+                    <a:noFill/>
+                    <a:ln>
+                      <a:noFill/>
+                    </a:ln>
+                  </pic:spPr>
+                </pic:pic>
+              </a:graphicData>
+            </a:graphic>
+          </wp:inline>
+        </w:drawing>
+      </w:r>
+    </w:p>
+    <w:p>
+      <w:pPr>
+        <w:pStyle w:val="Prrafodelista"/>
+        <w:numPr>
+          <w:ilvl w:val="1"/>
+          <w:numId w:val="10"/>
+        </w:numPr>
+      </w:pPr>
+      <w:r>
+        <w:t>Tabla almacenes</w:t>
+      </w:r>
+    </w:p>
+    <w:p>
+      <w:pPr>
+        <w:pStyle w:val="Prrafodelista"/>
+        <w:ind w:left="1440"/>
+      </w:pPr>
+      <w:r>
+        <w:rPr>
+          <w:noProof/>
+        </w:rPr>
+        <w:drawing>
+          <wp:inline distT="0" distB="0" distL="0" distR="0" wp14:anchorId="562C152E" wp14:editId="04F01F3C">
+            <wp:extent cx="2138680" cy="1041009"/>
+            <wp:effectExtent l="0" t="0" r="0" b="6985"/>
+            <wp:docPr id="25" name="Imagen 25"/>
+            <wp:cNvGraphicFramePr>
+              <a:graphicFrameLocks xmlns:a="http://schemas.openxmlformats.org/drawingml/2006/main" noChangeAspect="1"/>
+            </wp:cNvGraphicFramePr>
+            <a:graphic xmlns:a="http://schemas.openxmlformats.org/drawingml/2006/main">
+              <a:graphicData uri="http://schemas.openxmlformats.org/drawingml/2006/picture">
+                <pic:pic xmlns:pic="http://schemas.openxmlformats.org/drawingml/2006/picture">
+                  <pic:nvPicPr>
+                    <pic:cNvPr id="0" name="Picture 51"/>
+                    <pic:cNvPicPr>
+                      <a:picLocks noChangeAspect="1" noChangeArrowheads="1"/>
+                    </pic:cNvPicPr>
+                  </pic:nvPicPr>
+                  <pic:blipFill>
+                    <a:blip r:embed="rId16">
+                      <a:extLst>
+                        <a:ext uri="{28A0092B-C50C-407E-A947-70E740481C1C}">
+                          <a14:useLocalDpi xmlns:a14="http://schemas.microsoft.com/office/drawing/2010/main" val="0"/>
+                        </a:ext>
+                      </a:extLst>
+                    </a:blip>
+                    <a:srcRect/>
+                    <a:stretch>
+                      <a:fillRect/>
+                    </a:stretch>
+                  </pic:blipFill>
+                  <pic:spPr bwMode="auto">
+                    <a:xfrm>
+                      <a:off x="0" y="0"/>
+                      <a:ext cx="2151634" cy="1047314"/>
+                    </a:xfrm>
+                    <a:prstGeom prst="rect">
+                      <a:avLst/>
+                    </a:prstGeom>
+                    <a:noFill/>
+                    <a:ln>
+                      <a:noFill/>
+                    </a:ln>
+                  </pic:spPr>
+                </pic:pic>
+              </a:graphicData>
+            </a:graphic>
+          </wp:inline>
+        </w:drawing>
+      </w:r>
+    </w:p>
+    <w:p>
+      <w:pPr>
+        <w:pStyle w:val="Prrafodelista"/>
+        <w:numPr>
+          <w:ilvl w:val="0"/>
+          <w:numId w:val="10"/>
+        </w:numPr>
+      </w:pPr>
+      <w:r>
+        <w:t>Creación de restricciones</w:t>
+      </w:r>
+    </w:p>
+    <w:p>
+      <w:pPr>
+        <w:pStyle w:val="Prrafodelista"/>
+        <w:numPr>
+          <w:ilvl w:val="1"/>
+          <w:numId w:val="10"/>
+        </w:numPr>
+      </w:pPr>
+      <w:r>
+        <w:t>Restricciones de alumnos</w:t>
+      </w:r>
+    </w:p>
+    <w:p>
+      <w:pPr>
+        <w:pStyle w:val="Prrafodelista"/>
+        <w:ind w:left="1440"/>
+      </w:pPr>
+      <w:r>
+        <w:rPr>
+          <w:noProof/>
+        </w:rPr>
+        <w:drawing>
+          <wp:inline distT="0" distB="0" distL="0" distR="0" wp14:anchorId="1804A27E" wp14:editId="1D132B8C">
+            <wp:extent cx="2138680" cy="2109162"/>
+            <wp:effectExtent l="0" t="0" r="0" b="5715"/>
+            <wp:docPr id="27" name="Imagen 27"/>
+            <wp:cNvGraphicFramePr>
+              <a:graphicFrameLocks xmlns:a="http://schemas.openxmlformats.org/drawingml/2006/main" noChangeAspect="1"/>
+            </wp:cNvGraphicFramePr>
+            <a:graphic xmlns:a="http://schemas.openxmlformats.org/drawingml/2006/main">
+              <a:graphicData uri="http://schemas.openxmlformats.org/drawingml/2006/picture">
+                <pic:pic xmlns:pic="http://schemas.openxmlformats.org/drawingml/2006/picture">
+                  <pic:nvPicPr>
+                    <pic:cNvPr id="0" name="Picture 58"/>
+                    <pic:cNvPicPr>
+                      <a:picLocks noChangeAspect="1" noChangeArrowheads="1"/>
+                    </pic:cNvPicPr>
+                  </pic:nvPicPr>
+                  <pic:blipFill>
+                    <a:blip r:embed="rId17">
+                      <a:extLst>
+                        <a:ext uri="{28A0092B-C50C-407E-A947-70E740481C1C}">
+                          <a14:useLocalDpi xmlns:a14="http://schemas.microsoft.com/office/drawing/2010/main" val="0"/>
+                        </a:ext>
+                      </a:extLst>
+                    </a:blip>
+                    <a:srcRect/>
+                    <a:stretch>
+                      <a:fillRect/>
+                    </a:stretch>
+                  </pic:blipFill>
+                  <pic:spPr bwMode="auto">
+                    <a:xfrm>
+                      <a:off x="0" y="0"/>
+                      <a:ext cx="2147623" cy="2117981"/>
+                    </a:xfrm>
+                    <a:prstGeom prst="rect">
+                      <a:avLst/>
+                    </a:prstGeom>
+                    <a:noFill/>
+                    <a:ln>
+                      <a:noFill/>
+                    </a:ln>
+                  </pic:spPr>
+                </pic:pic>
+              </a:graphicData>
+            </a:graphic>
+          </wp:inline>
+        </w:drawing>
+      </w:r>
+    </w:p>
+    <w:p>
+      <w:r>
+        <w:br w:type="page"/>
+      </w:r>
+    </w:p>
+    <w:p>
+      <w:pPr>
+        <w:pStyle w:val="Prrafodelista"/>
+        <w:numPr>
+          <w:ilvl w:val="1"/>
+          <w:numId w:val="10"/>
+        </w:numPr>
+      </w:pPr>
+      <w:r>
+        <w:lastRenderedPageBreak/>
+        <w:t>Restricciones de portátiles</w:t>
+      </w:r>
+    </w:p>
+    <w:p>
+      <w:pPr>
+        <w:pStyle w:val="Prrafodelista"/>
+        <w:ind w:left="1440"/>
+      </w:pPr>
+      <w:r>
+        <w:rPr>
+          <w:noProof/>
+        </w:rPr>
+        <w:drawing>
+          <wp:inline distT="0" distB="0" distL="0" distR="0" wp14:anchorId="532FABB8" wp14:editId="67307DB0">
+            <wp:extent cx="2122999" cy="1958202"/>
+            <wp:effectExtent l="0" t="0" r="0" b="4445"/>
+            <wp:docPr id="28" name="Imagen 28"/>
+            <wp:cNvGraphicFramePr>
+              <a:graphicFrameLocks xmlns:a="http://schemas.openxmlformats.org/drawingml/2006/main" noChangeAspect="1"/>
+            </wp:cNvGraphicFramePr>
+            <a:graphic xmlns:a="http://schemas.openxmlformats.org/drawingml/2006/main">
+              <a:graphicData uri="http://schemas.openxmlformats.org/drawingml/2006/picture">
+                <pic:pic xmlns:pic="http://schemas.openxmlformats.org/drawingml/2006/picture">
+                  <pic:nvPicPr>
+                    <pic:cNvPr id="0" name="Picture 60"/>
+                    <pic:cNvPicPr>
+                      <a:picLocks noChangeAspect="1" noChangeArrowheads="1"/>
+                    </pic:cNvPicPr>
+                  </pic:nvPicPr>
+                  <pic:blipFill>
+                    <a:blip r:embed="rId18">
+                      <a:extLst>
+                        <a:ext uri="{28A0092B-C50C-407E-A947-70E740481C1C}">
+                          <a14:useLocalDpi xmlns:a14="http://schemas.microsoft.com/office/drawing/2010/main" val="0"/>
+                        </a:ext>
+                      </a:extLst>
+                    </a:blip>
+                    <a:srcRect/>
+                    <a:stretch>
+                      <a:fillRect/>
+                    </a:stretch>
+                  </pic:blipFill>
+                  <pic:spPr bwMode="auto">
+                    <a:xfrm>
+                      <a:off x="0" y="0"/>
+                      <a:ext cx="2135260" cy="1969511"/>
+                    </a:xfrm>
+                    <a:prstGeom prst="rect">
+                      <a:avLst/>
+                    </a:prstGeom>
+                    <a:noFill/>
+                    <a:ln>
+                      <a:noFill/>
+                    </a:ln>
+                  </pic:spPr>
+                </pic:pic>
+              </a:graphicData>
+            </a:graphic>
+          </wp:inline>
+        </w:drawing>
+      </w:r>
+    </w:p>
+    <w:p>
+      <w:pPr>
+        <w:pStyle w:val="Prrafodelista"/>
+        <w:numPr>
+          <w:ilvl w:val="1"/>
+          <w:numId w:val="10"/>
+        </w:numPr>
+      </w:pPr>
+      <w:r>
+        <w:t>Restricciones de aplicaciones instaladas</w:t>
+      </w:r>
+    </w:p>
+    <w:p>
+      <w:pPr>
+        <w:pStyle w:val="Prrafodelista"/>
+        <w:ind w:left="1440"/>
+      </w:pPr>
+      <w:r>
+        <w:rPr>
+          <w:noProof/>
+        </w:rPr>
+        <w:drawing>
+          <wp:inline distT="0" distB="0" distL="0" distR="0" wp14:anchorId="1241AB0B" wp14:editId="2327B2C0">
+            <wp:extent cx="2122805" cy="991179"/>
+            <wp:effectExtent l="0" t="0" r="0" b="0"/>
+            <wp:docPr id="29" name="Imagen 29"/>
+            <wp:cNvGraphicFramePr>
+              <a:graphicFrameLocks xmlns:a="http://schemas.openxmlformats.org/drawingml/2006/main" noChangeAspect="1"/>
+            </wp:cNvGraphicFramePr>
+            <a:graphic xmlns:a="http://schemas.openxmlformats.org/drawingml/2006/main">
+              <a:graphicData uri="http://schemas.openxmlformats.org/drawingml/2006/picture">
+                <pic:pic xmlns:pic="http://schemas.openxmlformats.org/drawingml/2006/picture">
+                  <pic:nvPicPr>
+                    <pic:cNvPr id="0" name="Picture 62"/>
+                    <pic:cNvPicPr>
+                      <a:picLocks noChangeAspect="1" noChangeArrowheads="1"/>
+                    </pic:cNvPicPr>
+                  </pic:nvPicPr>
+                  <pic:blipFill>
+                    <a:blip r:embed="rId19">
+                      <a:extLst>
+                        <a:ext uri="{28A0092B-C50C-407E-A947-70E740481C1C}">
+                          <a14:useLocalDpi xmlns:a14="http://schemas.microsoft.com/office/drawing/2010/main" val="0"/>
+                        </a:ext>
+                      </a:extLst>
+                    </a:blip>
+                    <a:srcRect/>
+                    <a:stretch>
+                      <a:fillRect/>
+                    </a:stretch>
+                  </pic:blipFill>
+                  <pic:spPr bwMode="auto">
+                    <a:xfrm>
+                      <a:off x="0" y="0"/>
+                      <a:ext cx="2141779" cy="1000038"/>
+                    </a:xfrm>
+                    <a:prstGeom prst="rect">
+                      <a:avLst/>
+                    </a:prstGeom>
+                    <a:noFill/>
+                    <a:ln>
+                      <a:noFill/>
+                    </a:ln>
+                  </pic:spPr>
+                </pic:pic>
+              </a:graphicData>
+            </a:graphic>
+          </wp:inline>
+        </w:drawing>
+      </w:r>
+    </w:p>
+    <w:p>
+      <w:pPr>
+        <w:pStyle w:val="Prrafodelista"/>
+        <w:numPr>
+          <w:ilvl w:val="1"/>
+          <w:numId w:val="10"/>
+        </w:numPr>
+      </w:pPr>
+      <w:r>
+        <w:t xml:space="preserve">Restricciones de </w:t>
+      </w:r>
+      <w:r>
+        <w:t>cargadores</w:t>
+      </w:r>
+    </w:p>
+    <w:p>
+      <w:pPr>
+        <w:pStyle w:val="Prrafodelista"/>
+        <w:ind w:left="1440"/>
+      </w:pPr>
+      <w:r>
+        <w:rPr>
+          <w:noProof/>
+        </w:rPr>
+        <w:drawing>
+          <wp:inline distT="0" distB="0" distL="0" distR="0" wp14:anchorId="63385C2C" wp14:editId="7E4DABCF">
+            <wp:extent cx="2122805" cy="1056735"/>
+            <wp:effectExtent l="0" t="0" r="0" b="0"/>
+            <wp:docPr id="30" name="Imagen 30"/>
+            <wp:cNvGraphicFramePr>
+              <a:graphicFrameLocks xmlns:a="http://schemas.openxmlformats.org/drawingml/2006/main" noChangeAspect="1"/>
+            </wp:cNvGraphicFramePr>
+            <a:graphic xmlns:a="http://schemas.openxmlformats.org/drawingml/2006/main">
+              <a:graphicData uri="http://schemas.openxmlformats.org/drawingml/2006/picture">
+                <pic:pic xmlns:pic="http://schemas.openxmlformats.org/drawingml/2006/picture">
+                  <pic:nvPicPr>
+                    <pic:cNvPr id="0" name="Picture 64"/>
+                    <pic:cNvPicPr>
+                      <a:picLocks noChangeAspect="1" noChangeArrowheads="1"/>
+                    </pic:cNvPicPr>
+                  </pic:nvPicPr>
+                  <pic:blipFill>
+                    <a:blip r:embed="rId20">
+                      <a:extLst>
+                        <a:ext uri="{28A0092B-C50C-407E-A947-70E740481C1C}">
+                          <a14:useLocalDpi xmlns:a14="http://schemas.microsoft.com/office/drawing/2010/main" val="0"/>
+                        </a:ext>
+                      </a:extLst>
+                    </a:blip>
+                    <a:srcRect/>
+                    <a:stretch>
+                      <a:fillRect/>
+                    </a:stretch>
+                  </pic:blipFill>
+                  <pic:spPr bwMode="auto">
+                    <a:xfrm>
+                      <a:off x="0" y="0"/>
+                      <a:ext cx="2136914" cy="1063759"/>
+                    </a:xfrm>
+                    <a:prstGeom prst="rect">
+                      <a:avLst/>
+                    </a:prstGeom>
+                    <a:noFill/>
+                    <a:ln>
+                      <a:noFill/>
+                    </a:ln>
+                  </pic:spPr>
+                </pic:pic>
+              </a:graphicData>
+            </a:graphic>
+          </wp:inline>
+        </w:drawing>
+      </w:r>
+    </w:p>
+    <w:p>
+      <w:pPr>
+        <w:pStyle w:val="Prrafodelista"/>
+        <w:numPr>
+          <w:ilvl w:val="1"/>
+          <w:numId w:val="10"/>
+        </w:numPr>
+      </w:pPr>
+      <w:r>
+        <w:t xml:space="preserve">Restricciones de </w:t>
+      </w:r>
+      <w:r>
+        <w:t>ratones</w:t>
+      </w:r>
+    </w:p>
+    <w:p>
+      <w:pPr>
+        <w:pStyle w:val="Prrafodelista"/>
+        <w:ind w:left="1440"/>
+      </w:pPr>
+      <w:r>
+        <w:rPr>
+          <w:noProof/>
+        </w:rPr>
+        <w:drawing>
+          <wp:inline distT="0" distB="0" distL="0" distR="0" wp14:anchorId="137DBE8E" wp14:editId="2A654DF7">
+            <wp:extent cx="2122805" cy="1131576"/>
+            <wp:effectExtent l="0" t="0" r="0" b="0"/>
+            <wp:docPr id="31" name="Imagen 31"/>
+            <wp:cNvGraphicFramePr>
+              <a:graphicFrameLocks xmlns:a="http://schemas.openxmlformats.org/drawingml/2006/main" noChangeAspect="1"/>
+            </wp:cNvGraphicFramePr>
+            <a:graphic xmlns:a="http://schemas.openxmlformats.org/drawingml/2006/main">
+              <a:graphicData uri="http://schemas.openxmlformats.org/drawingml/2006/picture">
+                <pic:pic xmlns:pic="http://schemas.openxmlformats.org/drawingml/2006/picture">
+                  <pic:nvPicPr>
+                    <pic:cNvPr id="0" name="Picture 66"/>
+                    <pic:cNvPicPr>
+                      <a:picLocks noChangeAspect="1" noChangeArrowheads="1"/>
+                    </pic:cNvPicPr>
+                  </pic:nvPicPr>
+                  <pic:blipFill>
+                    <a:blip r:embed="rId21">
+                      <a:extLst>
+                        <a:ext uri="{28A0092B-C50C-407E-A947-70E740481C1C}">
+                          <a14:useLocalDpi xmlns:a14="http://schemas.microsoft.com/office/drawing/2010/main" val="0"/>
+                        </a:ext>
+                      </a:extLst>
+                    </a:blip>
+                    <a:srcRect/>
+                    <a:stretch>
+                      <a:fillRect/>
+                    </a:stretch>
+                  </pic:blipFill>
+                  <pic:spPr bwMode="auto">
+                    <a:xfrm>
+                      <a:off x="0" y="0"/>
+                      <a:ext cx="2140207" cy="1140852"/>
+                    </a:xfrm>
+                    <a:prstGeom prst="rect">
+                      <a:avLst/>
+                    </a:prstGeom>
+                    <a:noFill/>
+                    <a:ln>
+                      <a:noFill/>
+                    </a:ln>
+                  </pic:spPr>
+                </pic:pic>
+              </a:graphicData>
+            </a:graphic>
+          </wp:inline>
+        </w:drawing>
+      </w:r>
+    </w:p>
+    <w:p>
+      <w:pPr>
+        <w:pStyle w:val="Prrafodelista"/>
+        <w:numPr>
+          <w:ilvl w:val="1"/>
+          <w:numId w:val="10"/>
+        </w:numPr>
+      </w:pPr>
+      <w:r>
+        <w:t>Restricciones de almacenes</w:t>
+      </w:r>
+    </w:p>
+    <w:p>
+      <w:pPr>
+        <w:pStyle w:val="Prrafodelista"/>
+        <w:ind w:left="1440"/>
+      </w:pPr>
+      <w:r>
+        <w:rPr>
+          <w:noProof/>
+        </w:rPr>
+        <w:drawing>
+          <wp:inline distT="0" distB="0" distL="0" distR="0" wp14:anchorId="5726928C" wp14:editId="5634CAE7">
+            <wp:extent cx="2122805" cy="916244"/>
+            <wp:effectExtent l="0" t="0" r="0" b="0"/>
+            <wp:docPr id="32" name="Imagen 32"/>
+            <wp:cNvGraphicFramePr>
+              <a:graphicFrameLocks xmlns:a="http://schemas.openxmlformats.org/drawingml/2006/main" noChangeAspect="1"/>
+            </wp:cNvGraphicFramePr>
+            <a:graphic xmlns:a="http://schemas.openxmlformats.org/drawingml/2006/main">
+              <a:graphicData uri="http://schemas.openxmlformats.org/drawingml/2006/picture">
+                <pic:pic xmlns:pic="http://schemas.openxmlformats.org/drawingml/2006/picture">
+                  <pic:nvPicPr>
+                    <pic:cNvPr id="0" name="Picture 68"/>
+                    <pic:cNvPicPr>
+                      <a:picLocks noChangeAspect="1" noChangeArrowheads="1"/>
+                    </pic:cNvPicPr>
+                  </pic:nvPicPr>
+                  <pic:blipFill>
+                    <a:blip r:embed="rId22">
+                      <a:extLst>
+                        <a:ext uri="{28A0092B-C50C-407E-A947-70E740481C1C}">
+                          <a14:useLocalDpi xmlns:a14="http://schemas.microsoft.com/office/drawing/2010/main" val="0"/>
+                        </a:ext>
+                      </a:extLst>
+                    </a:blip>
+                    <a:srcRect/>
+                    <a:stretch>
+                      <a:fillRect/>
+                    </a:stretch>
+                  </pic:blipFill>
+                  <pic:spPr bwMode="auto">
+                    <a:xfrm>
+                      <a:off x="0" y="0"/>
+                      <a:ext cx="2139900" cy="923623"/>
+                    </a:xfrm>
+                    <a:prstGeom prst="rect">
+                      <a:avLst/>
+                    </a:prstGeom>
+                    <a:noFill/>
+                    <a:ln>
+                      <a:noFill/>
+                    </a:ln>
+                  </pic:spPr>
+                </pic:pic>
+              </a:graphicData>
+            </a:graphic>
+          </wp:inline>
+        </w:drawing>
+      </w:r>
+    </w:p>
+    <w:p>
+      <w:pPr>
+        <w:jc w:val="both"/>
+      </w:pPr>
+    </w:p>
+    <w:p>
+      <w:pPr>
+        <w:pStyle w:val="Ttulo3"/>
+      </w:pPr>
+      <w:bookmarkStart w:id="19" w:name="_Toc150518609"/>
+      <w:r>
+        <w:t>Tipos de datos de los campos</w:t>
+      </w:r>
+      <w:bookmarkEnd w:id="19"/>
+    </w:p>
+    <w:p>
+      <w:pPr>
+        <w:pStyle w:val="Prrafodelista"/>
+        <w:numPr>
+          <w:ilvl w:val="0"/>
+          <w:numId w:val="9"/>
+        </w:numPr>
+        <w:jc w:val="both"/>
+      </w:pPr>
+      <w:r>
+        <w:t xml:space="preserve">El campo identificador de la tabla se define como </w:t>
       </w:r>
       <w:proofErr w:type="spellStart"/>
       <w:r>
-        <w:t>dbForge</w:t>
-      </w:r>
-      <w:bookmarkEnd w:id="13"/>
-      <w:bookmarkEnd w:id="14"/>
+        <w:t>integer</w:t>
+      </w:r>
       <w:proofErr w:type="spellEnd"/>
-    </w:p>
-    <w:p/>
-    <w:p>
-      <w:pPr>
+      <w:r>
+        <w:t xml:space="preserve"> con la propiedad </w:t>
+      </w:r>
+      <w:proofErr w:type="spellStart"/>
+      <w:r>
+        <w:t>auto_increment</w:t>
+      </w:r>
+      <w:proofErr w:type="spellEnd"/>
+      <w:r>
+        <w:t>.</w:t>
+      </w:r>
+    </w:p>
+    <w:p>
+      <w:pPr>
+        <w:pStyle w:val="Prrafodelista"/>
+        <w:numPr>
+          <w:ilvl w:val="0"/>
+          <w:numId w:val="9"/>
+        </w:numPr>
         <w:jc w:val="both"/>
       </w:pPr>
       <w:r>
-        <w:t xml:space="preserve">A través del programa </w:t>
+        <w:t>Para los campos que representan valores numéricos, como memoria RAM, capacidad de almacenamiento y potencia</w:t>
+      </w:r>
+      <w:r>
+        <w:t xml:space="preserve"> </w:t>
+      </w:r>
+      <w:r>
+        <w:t xml:space="preserve">se utiliza el </w:t>
       </w:r>
       <w:proofErr w:type="spellStart"/>
       <w:r>
-        <w:t>dbForge</w:t>
+        <w:t>integer</w:t>
       </w:r>
       <w:proofErr w:type="spellEnd"/>
       <w:r>
-        <w:t xml:space="preserve"> y siguiendo el ejemplo proporcionado por la tutora, he elaborado el script de creación de tablas y sus respectivas restricciones. En primer lugar, me enfoqué en incorporar todos los elementos del diagrama relacional estático y posteriormente revisé los tipos de datos y las restricciones de cada uno.</w:t>
-      </w:r>
-    </w:p>
-    <w:p>
-      <w:pPr>
+        <w:t>.</w:t>
+      </w:r>
+    </w:p>
+    <w:p>
+      <w:pPr>
+        <w:pStyle w:val="Prrafodelista"/>
+        <w:numPr>
+          <w:ilvl w:val="0"/>
+          <w:numId w:val="9"/>
+        </w:numPr>
         <w:jc w:val="both"/>
       </w:pPr>
       <w:r>
-        <w:t xml:space="preserve">Una vez creada la base de datos, las tablas y las restricciones, procedí a generar el diagrama </w:t>
-      </w:r>
-      <w:r>
-        <w:t>de</w:t>
-      </w:r>
-      <w:r>
-        <w:t xml:space="preserve"> </w:t>
+        <w:t xml:space="preserve">Los demás campos se clasifican como </w:t>
       </w:r>
       <w:proofErr w:type="spellStart"/>
       <w:r>
-        <w:t>dbForge</w:t>
+        <w:t>varchar</w:t>
       </w:r>
       <w:proofErr w:type="spellEnd"/>
       <w:r>
-        <w:t xml:space="preserve">, </w:t>
-      </w:r>
-      <w:r>
-        <w:t>siguiendo las instrucciones dadas en clase. A continuación, realicé ajustes en la disposición de las tablas y reubicación de las fechas con el fin de mejorar la disposición del diagrama.</w:t>
+        <w:t>, variando según el número máximo de caractere</w:t>
+      </w:r>
+      <w:r>
+        <w:t>s</w:t>
+      </w:r>
+      <w:r>
+        <w:t>.</w:t>
+      </w:r>
+    </w:p>
+    <w:p>
+      <w:pPr>
+        <w:jc w:val="both"/>
+      </w:pPr>
+      <w:r>
+        <w:lastRenderedPageBreak/>
+        <w:t>Finalmente, verifiqué que el script se ejecutara correctamente y que la base de datos se creara con las tablas tal como las había concebido.</w:t>
       </w:r>
     </w:p>
     <w:p/>
@@ -3638,13 +6054,47 @@
       <w:pPr>
         <w:pStyle w:val="Ttulo2"/>
       </w:pPr>
-      <w:bookmarkStart w:id="15" w:name="_Toc150204673"/>
-      <w:bookmarkStart w:id="16" w:name="_Toc150465830"/>
+      <w:bookmarkStart w:id="20" w:name="_Toc150518610"/>
+      <w:r>
+        <w:t xml:space="preserve">Generación del diagrama de </w:t>
+      </w:r>
+      <w:proofErr w:type="spellStart"/>
+      <w:r>
+        <w:t>dbForge</w:t>
+      </w:r>
+      <w:bookmarkEnd w:id="20"/>
+      <w:proofErr w:type="spellEnd"/>
+    </w:p>
+    <w:p/>
+    <w:p>
+      <w:pPr>
+        <w:jc w:val="both"/>
+      </w:pPr>
+      <w:r>
+        <w:t xml:space="preserve">Una vez creada la base de datos, las tablas y las restricciones, procedí a generar el diagrama de </w:t>
+      </w:r>
+      <w:proofErr w:type="spellStart"/>
+      <w:r>
+        <w:t>dbForge</w:t>
+      </w:r>
+      <w:proofErr w:type="spellEnd"/>
+      <w:r>
+        <w:t>, siguiendo las instrucciones dadas en clase. A continuación, realicé ajustes en la disposición de las tablas y reubicación de las fechas con el fin de mejorar la disposición del diagrama.</w:t>
+      </w:r>
+    </w:p>
+    <w:p/>
+    <w:p/>
+    <w:p>
+      <w:pPr>
+        <w:pStyle w:val="Ttulo2"/>
+      </w:pPr>
+      <w:bookmarkStart w:id="21" w:name="_Toc150204673"/>
+      <w:bookmarkStart w:id="22" w:name="_Toc150518611"/>
       <w:r>
         <w:t>Generación de datos</w:t>
       </w:r>
-      <w:bookmarkEnd w:id="15"/>
-      <w:bookmarkEnd w:id="16"/>
+      <w:bookmarkEnd w:id="21"/>
+      <w:bookmarkEnd w:id="22"/>
     </w:p>
     <w:p/>
     <w:p>
@@ -3652,7 +6102,6 @@
         <w:jc w:val="both"/>
       </w:pPr>
       <w:r>
-        <w:lastRenderedPageBreak/>
         <w:t xml:space="preserve">En </w:t>
       </w:r>
       <w:proofErr w:type="spellStart"/>
@@ -3705,13 +6154,13 @@
       <w:pPr>
         <w:pStyle w:val="Ttulo2"/>
       </w:pPr>
-      <w:bookmarkStart w:id="17" w:name="_Toc150204674"/>
-      <w:bookmarkStart w:id="18" w:name="_Toc150465831"/>
+      <w:bookmarkStart w:id="23" w:name="_Toc150204674"/>
+      <w:bookmarkStart w:id="24" w:name="_Toc150518612"/>
       <w:r>
         <w:t>Generación de documentación automática</w:t>
       </w:r>
-      <w:bookmarkEnd w:id="17"/>
-      <w:bookmarkEnd w:id="18"/>
+      <w:bookmarkEnd w:id="23"/>
+      <w:bookmarkEnd w:id="24"/>
     </w:p>
     <w:p/>
     <w:p>
@@ -3744,13 +6193,13 @@
       <w:pPr>
         <w:pStyle w:val="Ttulo2"/>
       </w:pPr>
-      <w:bookmarkStart w:id="19" w:name="_Toc150204675"/>
-      <w:bookmarkStart w:id="20" w:name="_Toc150465832"/>
+      <w:bookmarkStart w:id="25" w:name="_Toc150204675"/>
+      <w:bookmarkStart w:id="26" w:name="_Toc150518613"/>
       <w:r>
         <w:t>Propuestas de ampliación</w:t>
       </w:r>
-      <w:bookmarkEnd w:id="19"/>
-      <w:bookmarkEnd w:id="20"/>
+      <w:bookmarkEnd w:id="25"/>
+      <w:bookmarkEnd w:id="26"/>
     </w:p>
     <w:p/>
     <w:p>
@@ -3845,8 +6294,8 @@
       </w:r>
     </w:p>
     <w:sectPr>
-      <w:headerReference w:type="default" r:id="rId10"/>
-      <w:footerReference w:type="default" r:id="rId11"/>
+      <w:headerReference w:type="default" r:id="rId23"/>
+      <w:footerReference w:type="default" r:id="rId24"/>
       <w:pgSz w:w="11906" w:h="16838"/>
       <w:pgMar w:top="1276" w:right="1701" w:bottom="1418" w:left="1701" w:header="284" w:footer="132" w:gutter="0"/>
       <w:pgNumType w:start="1"/>
@@ -4191,7 +6640,7 @@
         <w:rFonts w:ascii="Symbol" w:hAnsi="Symbol" w:hint="default"/>
       </w:rPr>
     </w:lvl>
-    <w:lvl w:ilvl="1" w:tplc="0C0A0003" w:tentative="1">
+    <w:lvl w:ilvl="1" w:tplc="0C0A0003">
       <w:start w:val="1"/>
       <w:numFmt w:val="bullet"/>
       <w:lvlText w:val="o"/>
@@ -4289,6 +6738,208 @@
     </w:lvl>
   </w:abstractNum>
   <w:abstractNum w:abstractNumId="2" w15:restartNumberingAfterBreak="0">
+    <w:nsid w:val="2D171842"/>
+    <w:multiLevelType w:val="hybridMultilevel"/>
+    <w:tmpl w:val="BA8E81F6"/>
+    <w:lvl w:ilvl="0" w:tplc="0C0A0001">
+      <w:start w:val="1"/>
+      <w:numFmt w:val="bullet"/>
+      <w:lvlText w:val=""/>
+      <w:lvlJc w:val="left"/>
+      <w:pPr>
+        <w:ind w:left="720" w:hanging="360"/>
+      </w:pPr>
+      <w:rPr>
+        <w:rFonts w:ascii="Symbol" w:hAnsi="Symbol" w:hint="default"/>
+      </w:rPr>
+    </w:lvl>
+    <w:lvl w:ilvl="1" w:tplc="0C0A0003">
+      <w:start w:val="1"/>
+      <w:numFmt w:val="bullet"/>
+      <w:lvlText w:val="o"/>
+      <w:lvlJc w:val="left"/>
+      <w:pPr>
+        <w:ind w:left="1440" w:hanging="360"/>
+      </w:pPr>
+      <w:rPr>
+        <w:rFonts w:ascii="Courier New" w:hAnsi="Courier New" w:cs="Courier New" w:hint="default"/>
+      </w:rPr>
+    </w:lvl>
+    <w:lvl w:ilvl="2" w:tplc="0C0A0005" w:tentative="1">
+      <w:start w:val="1"/>
+      <w:numFmt w:val="bullet"/>
+      <w:lvlText w:val=""/>
+      <w:lvlJc w:val="left"/>
+      <w:pPr>
+        <w:ind w:left="2160" w:hanging="360"/>
+      </w:pPr>
+      <w:rPr>
+        <w:rFonts w:ascii="Wingdings" w:hAnsi="Wingdings" w:hint="default"/>
+      </w:rPr>
+    </w:lvl>
+    <w:lvl w:ilvl="3" w:tplc="0C0A0001" w:tentative="1">
+      <w:start w:val="1"/>
+      <w:numFmt w:val="bullet"/>
+      <w:lvlText w:val=""/>
+      <w:lvlJc w:val="left"/>
+      <w:pPr>
+        <w:ind w:left="2880" w:hanging="360"/>
+      </w:pPr>
+      <w:rPr>
+        <w:rFonts w:ascii="Symbol" w:hAnsi="Symbol" w:hint="default"/>
+      </w:rPr>
+    </w:lvl>
+    <w:lvl w:ilvl="4" w:tplc="0C0A0003" w:tentative="1">
+      <w:start w:val="1"/>
+      <w:numFmt w:val="bullet"/>
+      <w:lvlText w:val="o"/>
+      <w:lvlJc w:val="left"/>
+      <w:pPr>
+        <w:ind w:left="3600" w:hanging="360"/>
+      </w:pPr>
+      <w:rPr>
+        <w:rFonts w:ascii="Courier New" w:hAnsi="Courier New" w:cs="Courier New" w:hint="default"/>
+      </w:rPr>
+    </w:lvl>
+    <w:lvl w:ilvl="5" w:tplc="0C0A0005" w:tentative="1">
+      <w:start w:val="1"/>
+      <w:numFmt w:val="bullet"/>
+      <w:lvlText w:val=""/>
+      <w:lvlJc w:val="left"/>
+      <w:pPr>
+        <w:ind w:left="4320" w:hanging="360"/>
+      </w:pPr>
+      <w:rPr>
+        <w:rFonts w:ascii="Wingdings" w:hAnsi="Wingdings" w:hint="default"/>
+      </w:rPr>
+    </w:lvl>
+    <w:lvl w:ilvl="6" w:tplc="0C0A0001" w:tentative="1">
+      <w:start w:val="1"/>
+      <w:numFmt w:val="bullet"/>
+      <w:lvlText w:val=""/>
+      <w:lvlJc w:val="left"/>
+      <w:pPr>
+        <w:ind w:left="5040" w:hanging="360"/>
+      </w:pPr>
+      <w:rPr>
+        <w:rFonts w:ascii="Symbol" w:hAnsi="Symbol" w:hint="default"/>
+      </w:rPr>
+    </w:lvl>
+    <w:lvl w:ilvl="7" w:tplc="0C0A0003" w:tentative="1">
+      <w:start w:val="1"/>
+      <w:numFmt w:val="bullet"/>
+      <w:lvlText w:val="o"/>
+      <w:lvlJc w:val="left"/>
+      <w:pPr>
+        <w:ind w:left="5760" w:hanging="360"/>
+      </w:pPr>
+      <w:rPr>
+        <w:rFonts w:ascii="Courier New" w:hAnsi="Courier New" w:cs="Courier New" w:hint="default"/>
+      </w:rPr>
+    </w:lvl>
+    <w:lvl w:ilvl="8" w:tplc="0C0A0005" w:tentative="1">
+      <w:start w:val="1"/>
+      <w:numFmt w:val="bullet"/>
+      <w:lvlText w:val=""/>
+      <w:lvlJc w:val="left"/>
+      <w:pPr>
+        <w:ind w:left="6480" w:hanging="360"/>
+      </w:pPr>
+      <w:rPr>
+        <w:rFonts w:ascii="Wingdings" w:hAnsi="Wingdings" w:hint="default"/>
+      </w:rPr>
+    </w:lvl>
+  </w:abstractNum>
+  <w:abstractNum w:abstractNumId="3" w15:restartNumberingAfterBreak="0">
+    <w:nsid w:val="2D2408CA"/>
+    <w:multiLevelType w:val="hybridMultilevel"/>
+    <w:tmpl w:val="7B5CDE56"/>
+    <w:lvl w:ilvl="0" w:tplc="0C0A000F">
+      <w:start w:val="1"/>
+      <w:numFmt w:val="decimal"/>
+      <w:lvlText w:val="%1."/>
+      <w:lvlJc w:val="left"/>
+      <w:pPr>
+        <w:ind w:left="720" w:hanging="360"/>
+      </w:pPr>
+    </w:lvl>
+    <w:lvl w:ilvl="1" w:tplc="0C0A0001">
+      <w:start w:val="1"/>
+      <w:numFmt w:val="bullet"/>
+      <w:lvlText w:val=""/>
+      <w:lvlJc w:val="left"/>
+      <w:pPr>
+        <w:ind w:left="1440" w:hanging="360"/>
+      </w:pPr>
+      <w:rPr>
+        <w:rFonts w:ascii="Symbol" w:hAnsi="Symbol" w:hint="default"/>
+      </w:rPr>
+    </w:lvl>
+    <w:lvl w:ilvl="2" w:tplc="0C0A001B" w:tentative="1">
+      <w:start w:val="1"/>
+      <w:numFmt w:val="lowerRoman"/>
+      <w:lvlText w:val="%3."/>
+      <w:lvlJc w:val="right"/>
+      <w:pPr>
+        <w:ind w:left="2160" w:hanging="180"/>
+      </w:pPr>
+    </w:lvl>
+    <w:lvl w:ilvl="3" w:tplc="0C0A000F" w:tentative="1">
+      <w:start w:val="1"/>
+      <w:numFmt w:val="decimal"/>
+      <w:lvlText w:val="%4."/>
+      <w:lvlJc w:val="left"/>
+      <w:pPr>
+        <w:ind w:left="2880" w:hanging="360"/>
+      </w:pPr>
+    </w:lvl>
+    <w:lvl w:ilvl="4" w:tplc="0C0A0019" w:tentative="1">
+      <w:start w:val="1"/>
+      <w:numFmt w:val="lowerLetter"/>
+      <w:lvlText w:val="%5."/>
+      <w:lvlJc w:val="left"/>
+      <w:pPr>
+        <w:ind w:left="3600" w:hanging="360"/>
+      </w:pPr>
+    </w:lvl>
+    <w:lvl w:ilvl="5" w:tplc="0C0A001B" w:tentative="1">
+      <w:start w:val="1"/>
+      <w:numFmt w:val="lowerRoman"/>
+      <w:lvlText w:val="%6."/>
+      <w:lvlJc w:val="right"/>
+      <w:pPr>
+        <w:ind w:left="4320" w:hanging="180"/>
+      </w:pPr>
+    </w:lvl>
+    <w:lvl w:ilvl="6" w:tplc="0C0A000F" w:tentative="1">
+      <w:start w:val="1"/>
+      <w:numFmt w:val="decimal"/>
+      <w:lvlText w:val="%7."/>
+      <w:lvlJc w:val="left"/>
+      <w:pPr>
+        <w:ind w:left="5040" w:hanging="360"/>
+      </w:pPr>
+    </w:lvl>
+    <w:lvl w:ilvl="7" w:tplc="0C0A0019" w:tentative="1">
+      <w:start w:val="1"/>
+      <w:numFmt w:val="lowerLetter"/>
+      <w:lvlText w:val="%8."/>
+      <w:lvlJc w:val="left"/>
+      <w:pPr>
+        <w:ind w:left="5760" w:hanging="360"/>
+      </w:pPr>
+    </w:lvl>
+    <w:lvl w:ilvl="8" w:tplc="0C0A001B" w:tentative="1">
+      <w:start w:val="1"/>
+      <w:numFmt w:val="lowerRoman"/>
+      <w:lvlText w:val="%9."/>
+      <w:lvlJc w:val="right"/>
+      <w:pPr>
+        <w:ind w:left="6480" w:hanging="180"/>
+      </w:pPr>
+    </w:lvl>
+  </w:abstractNum>
+  <w:abstractNum w:abstractNumId="4" w15:restartNumberingAfterBreak="0">
     <w:nsid w:val="341F51A4"/>
     <w:multiLevelType w:val="multilevel"/>
     <w:tmpl w:val="8FF07052"/>
@@ -4437,7 +7088,7 @@
       </w:rPr>
     </w:lvl>
   </w:abstractNum>
-  <w:abstractNum w:abstractNumId="3" w15:restartNumberingAfterBreak="0">
+  <w:abstractNum w:abstractNumId="5" w15:restartNumberingAfterBreak="0">
     <w:nsid w:val="3DB46E38"/>
     <w:multiLevelType w:val="multilevel"/>
     <w:tmpl w:val="54BC4474"/>
@@ -4586,7 +7237,7 @@
       </w:rPr>
     </w:lvl>
   </w:abstractNum>
-  <w:abstractNum w:abstractNumId="4" w15:restartNumberingAfterBreak="0">
+  <w:abstractNum w:abstractNumId="6" w15:restartNumberingAfterBreak="0">
     <w:nsid w:val="469C1199"/>
     <w:multiLevelType w:val="multilevel"/>
     <w:tmpl w:val="85405386"/>
@@ -4735,7 +7386,7 @@
       </w:rPr>
     </w:lvl>
   </w:abstractNum>
-  <w:abstractNum w:abstractNumId="5" w15:restartNumberingAfterBreak="0">
+  <w:abstractNum w:abstractNumId="7" w15:restartNumberingAfterBreak="0">
     <w:nsid w:val="5A1635B4"/>
     <w:multiLevelType w:val="hybridMultilevel"/>
     <w:tmpl w:val="1BE8F5DC"/>
@@ -4847,7 +7498,7 @@
       </w:rPr>
     </w:lvl>
   </w:abstractNum>
-  <w:abstractNum w:abstractNumId="6" w15:restartNumberingAfterBreak="0">
+  <w:abstractNum w:abstractNumId="8" w15:restartNumberingAfterBreak="0">
     <w:nsid w:val="66354E59"/>
     <w:multiLevelType w:val="hybridMultilevel"/>
     <w:tmpl w:val="76C4BF98"/>
@@ -4960,7 +7611,7 @@
       </w:rPr>
     </w:lvl>
   </w:abstractNum>
-  <w:abstractNum w:abstractNumId="7" w15:restartNumberingAfterBreak="0">
+  <w:abstractNum w:abstractNumId="9" w15:restartNumberingAfterBreak="0">
     <w:nsid w:val="71B61DD1"/>
     <w:multiLevelType w:val="multilevel"/>
     <w:tmpl w:val="3110984A"/>
@@ -5110,28 +7761,34 @@
     </w:lvl>
   </w:abstractNum>
   <w:num w:numId="1">
-    <w:abstractNumId w:val="5"/>
+    <w:abstractNumId w:val="7"/>
   </w:num>
   <w:num w:numId="2">
     <w:abstractNumId w:val="0"/>
   </w:num>
   <w:num w:numId="3">
+    <w:abstractNumId w:val="8"/>
+  </w:num>
+  <w:num w:numId="4">
+    <w:abstractNumId w:val="5"/>
+  </w:num>
+  <w:num w:numId="5">
     <w:abstractNumId w:val="6"/>
   </w:num>
-  <w:num w:numId="4">
-    <w:abstractNumId w:val="3"/>
-  </w:num>
-  <w:num w:numId="5">
+  <w:num w:numId="6">
     <w:abstractNumId w:val="4"/>
   </w:num>
-  <w:num w:numId="6">
-    <w:abstractNumId w:val="2"/>
-  </w:num>
   <w:num w:numId="7">
-    <w:abstractNumId w:val="7"/>
+    <w:abstractNumId w:val="9"/>
   </w:num>
   <w:num w:numId="8">
     <w:abstractNumId w:val="1"/>
+  </w:num>
+  <w:num w:numId="9">
+    <w:abstractNumId w:val="2"/>
+  </w:num>
+  <w:num w:numId="10">
+    <w:abstractNumId w:val="3"/>
   </w:num>
 </w:numbering>
 </file>

</xml_diff>

<commit_message>
Genearción del diagrama y los datos
</commit_message>
<xml_diff>
--- a/Trabajo de fin de grado/Documentacion_del_proceso_de_desarrollo.docx
+++ b/Trabajo de fin de grado/Documentacion_del_proceso_de_desarrollo.docx
@@ -1180,7 +1180,7 @@
           <w:r>
             <w:fldChar w:fldCharType="separate"/>
           </w:r>
-          <w:hyperlink w:anchor="_Toc150518595" w:history="1">
+          <w:hyperlink w:anchor="_Toc150555106" w:history="1">
             <w:r>
               <w:rPr>
                 <w:rStyle w:val="Hipervnculo"/>
@@ -1207,7 +1207,7 @@
                 <w:noProof/>
                 <w:webHidden/>
               </w:rPr>
-              <w:instrText xml:space="preserve"> PAGEREF _Toc150518595 \h </w:instrText>
+              <w:instrText xml:space="preserve"> PAGEREF _Toc150555106 \h </w:instrText>
             </w:r>
             <w:r>
               <w:rPr>
@@ -1251,7 +1251,7 @@
               <w:lang w:eastAsia="es-ES"/>
             </w:rPr>
           </w:pPr>
-          <w:hyperlink w:anchor="_Toc150518596" w:history="1">
+          <w:hyperlink w:anchor="_Toc150555107" w:history="1">
             <w:r>
               <w:rPr>
                 <w:rStyle w:val="Hipervnculo"/>
@@ -1278,7 +1278,7 @@
                 <w:noProof/>
                 <w:webHidden/>
               </w:rPr>
-              <w:instrText xml:space="preserve"> PAGEREF _Toc150518596 \h </w:instrText>
+              <w:instrText xml:space="preserve"> PAGEREF _Toc150555107 \h </w:instrText>
             </w:r>
             <w:r>
               <w:rPr>
@@ -1322,7 +1322,7 @@
               <w:lang w:eastAsia="es-ES"/>
             </w:rPr>
           </w:pPr>
-          <w:hyperlink w:anchor="_Toc150518597" w:history="1">
+          <w:hyperlink w:anchor="_Toc150555108" w:history="1">
             <w:r>
               <w:rPr>
                 <w:rStyle w:val="Hipervnculo"/>
@@ -1349,7 +1349,7 @@
                 <w:noProof/>
                 <w:webHidden/>
               </w:rPr>
-              <w:instrText xml:space="preserve"> PAGEREF _Toc150518597 \h </w:instrText>
+              <w:instrText xml:space="preserve"> PAGEREF _Toc150555108 \h </w:instrText>
             </w:r>
             <w:r>
               <w:rPr>
@@ -1393,7 +1393,7 @@
               <w:lang w:eastAsia="es-ES"/>
             </w:rPr>
           </w:pPr>
-          <w:hyperlink w:anchor="_Toc150518598" w:history="1">
+          <w:hyperlink w:anchor="_Toc150555109" w:history="1">
             <w:r>
               <w:rPr>
                 <w:rStyle w:val="Hipervnculo"/>
@@ -1420,7 +1420,7 @@
                 <w:noProof/>
                 <w:webHidden/>
               </w:rPr>
-              <w:instrText xml:space="preserve"> PAGEREF _Toc150518598 \h </w:instrText>
+              <w:instrText xml:space="preserve"> PAGEREF _Toc150555109 \h </w:instrText>
             </w:r>
             <w:r>
               <w:rPr>
@@ -1464,7 +1464,7 @@
               <w:lang w:eastAsia="es-ES"/>
             </w:rPr>
           </w:pPr>
-          <w:hyperlink w:anchor="_Toc150518599" w:history="1">
+          <w:hyperlink w:anchor="_Toc150555110" w:history="1">
             <w:r>
               <w:rPr>
                 <w:rStyle w:val="Hipervnculo"/>
@@ -1491,7 +1491,7 @@
                 <w:noProof/>
                 <w:webHidden/>
               </w:rPr>
-              <w:instrText xml:space="preserve"> PAGEREF _Toc150518599 \h </w:instrText>
+              <w:instrText xml:space="preserve"> PAGEREF _Toc150555110 \h </w:instrText>
             </w:r>
             <w:r>
               <w:rPr>
@@ -1535,7 +1535,7 @@
               <w:lang w:eastAsia="es-ES"/>
             </w:rPr>
           </w:pPr>
-          <w:hyperlink w:anchor="_Toc150518600" w:history="1">
+          <w:hyperlink w:anchor="_Toc150555111" w:history="1">
             <w:r>
               <w:rPr>
                 <w:rStyle w:val="Hipervnculo"/>
@@ -1562,7 +1562,7 @@
                 <w:noProof/>
                 <w:webHidden/>
               </w:rPr>
-              <w:instrText xml:space="preserve"> PAGEREF _Toc150518600 \h </w:instrText>
+              <w:instrText xml:space="preserve"> PAGEREF _Toc150555111 \h </w:instrText>
             </w:r>
             <w:r>
               <w:rPr>
@@ -1606,7 +1606,7 @@
               <w:lang w:eastAsia="es-ES"/>
             </w:rPr>
           </w:pPr>
-          <w:hyperlink w:anchor="_Toc150518601" w:history="1">
+          <w:hyperlink w:anchor="_Toc150555112" w:history="1">
             <w:r>
               <w:rPr>
                 <w:rStyle w:val="Hipervnculo"/>
@@ -1633,7 +1633,7 @@
                 <w:noProof/>
                 <w:webHidden/>
               </w:rPr>
-              <w:instrText xml:space="preserve"> PAGEREF _Toc150518601 \h </w:instrText>
+              <w:instrText xml:space="preserve"> PAGEREF _Toc150555112 \h </w:instrText>
             </w:r>
             <w:r>
               <w:rPr>
@@ -1677,7 +1677,7 @@
               <w:lang w:eastAsia="es-ES"/>
             </w:rPr>
           </w:pPr>
-          <w:hyperlink w:anchor="_Toc150518602" w:history="1">
+          <w:hyperlink w:anchor="_Toc150555113" w:history="1">
             <w:r>
               <w:rPr>
                 <w:rStyle w:val="Hipervnculo"/>
@@ -1704,7 +1704,7 @@
                 <w:noProof/>
                 <w:webHidden/>
               </w:rPr>
-              <w:instrText xml:space="preserve"> PAGEREF _Toc150518602 \h </w:instrText>
+              <w:instrText xml:space="preserve"> PAGEREF _Toc150555113 \h </w:instrText>
             </w:r>
             <w:r>
               <w:rPr>
@@ -1748,7 +1748,7 @@
               <w:lang w:eastAsia="es-ES"/>
             </w:rPr>
           </w:pPr>
-          <w:hyperlink w:anchor="_Toc150518603" w:history="1">
+          <w:hyperlink w:anchor="_Toc150555114" w:history="1">
             <w:r>
               <w:rPr>
                 <w:rStyle w:val="Hipervnculo"/>
@@ -1775,7 +1775,7 @@
                 <w:noProof/>
                 <w:webHidden/>
               </w:rPr>
-              <w:instrText xml:space="preserve"> PAGEREF _Toc150518603 \h </w:instrText>
+              <w:instrText xml:space="preserve"> PAGEREF _Toc150555114 \h </w:instrText>
             </w:r>
             <w:r>
               <w:rPr>
@@ -1819,7 +1819,7 @@
               <w:lang w:eastAsia="es-ES"/>
             </w:rPr>
           </w:pPr>
-          <w:hyperlink w:anchor="_Toc150518604" w:history="1">
+          <w:hyperlink w:anchor="_Toc150555115" w:history="1">
             <w:r>
               <w:rPr>
                 <w:rStyle w:val="Hipervnculo"/>
@@ -1846,7 +1846,7 @@
                 <w:noProof/>
                 <w:webHidden/>
               </w:rPr>
-              <w:instrText xml:space="preserve"> PAGEREF _Toc150518604 \h </w:instrText>
+              <w:instrText xml:space="preserve"> PAGEREF _Toc150555115 \h </w:instrText>
             </w:r>
             <w:r>
               <w:rPr>
@@ -1890,7 +1890,7 @@
               <w:lang w:eastAsia="es-ES"/>
             </w:rPr>
           </w:pPr>
-          <w:hyperlink w:anchor="_Toc150518605" w:history="1">
+          <w:hyperlink w:anchor="_Toc150555116" w:history="1">
             <w:r>
               <w:rPr>
                 <w:rStyle w:val="Hipervnculo"/>
@@ -1917,7 +1917,7 @@
                 <w:noProof/>
                 <w:webHidden/>
               </w:rPr>
-              <w:instrText xml:space="preserve"> PAGEREF _Toc150518605 \h </w:instrText>
+              <w:instrText xml:space="preserve"> PAGEREF _Toc150555116 \h </w:instrText>
             </w:r>
             <w:r>
               <w:rPr>
@@ -1961,7 +1961,7 @@
               <w:lang w:eastAsia="es-ES"/>
             </w:rPr>
           </w:pPr>
-          <w:hyperlink w:anchor="_Toc150518606" w:history="1">
+          <w:hyperlink w:anchor="_Toc150555117" w:history="1">
             <w:r>
               <w:rPr>
                 <w:rStyle w:val="Hipervnculo"/>
@@ -1988,7 +1988,7 @@
                 <w:noProof/>
                 <w:webHidden/>
               </w:rPr>
-              <w:instrText xml:space="preserve"> PAGEREF _Toc150518606 \h </w:instrText>
+              <w:instrText xml:space="preserve"> PAGEREF _Toc150555117 \h </w:instrText>
             </w:r>
             <w:r>
               <w:rPr>
@@ -2032,7 +2032,7 @@
               <w:lang w:eastAsia="es-ES"/>
             </w:rPr>
           </w:pPr>
-          <w:hyperlink w:anchor="_Toc150518607" w:history="1">
+          <w:hyperlink w:anchor="_Toc150555118" w:history="1">
             <w:r>
               <w:rPr>
                 <w:rStyle w:val="Hipervnculo"/>
@@ -2059,7 +2059,7 @@
                 <w:noProof/>
                 <w:webHidden/>
               </w:rPr>
-              <w:instrText xml:space="preserve"> PAGEREF _Toc150518607 \h </w:instrText>
+              <w:instrText xml:space="preserve"> PAGEREF _Toc150555118 \h </w:instrText>
             </w:r>
             <w:r>
               <w:rPr>
@@ -2103,7 +2103,7 @@
               <w:lang w:eastAsia="es-ES"/>
             </w:rPr>
           </w:pPr>
-          <w:hyperlink w:anchor="_Toc150518608" w:history="1">
+          <w:hyperlink w:anchor="_Toc150555119" w:history="1">
             <w:r>
               <w:rPr>
                 <w:rStyle w:val="Hipervnculo"/>
@@ -2130,7 +2130,7 @@
                 <w:noProof/>
                 <w:webHidden/>
               </w:rPr>
-              <w:instrText xml:space="preserve"> PAGEREF _Toc150518608 \h </w:instrText>
+              <w:instrText xml:space="preserve"> PAGEREF _Toc150555119 \h </w:instrText>
             </w:r>
             <w:r>
               <w:rPr>
@@ -2174,7 +2174,7 @@
               <w:lang w:eastAsia="es-ES"/>
             </w:rPr>
           </w:pPr>
-          <w:hyperlink w:anchor="_Toc150518609" w:history="1">
+          <w:hyperlink w:anchor="_Toc150555120" w:history="1">
             <w:r>
               <w:rPr>
                 <w:rStyle w:val="Hipervnculo"/>
@@ -2201,7 +2201,7 @@
                 <w:noProof/>
                 <w:webHidden/>
               </w:rPr>
-              <w:instrText xml:space="preserve"> PAGEREF _Toc150518609 \h </w:instrText>
+              <w:instrText xml:space="preserve"> PAGEREF _Toc150555120 \h </w:instrText>
             </w:r>
             <w:r>
               <w:rPr>
@@ -2245,13 +2245,13 @@
               <w:lang w:eastAsia="es-ES"/>
             </w:rPr>
           </w:pPr>
-          <w:hyperlink w:anchor="_Toc150518610" w:history="1">
+          <w:hyperlink w:anchor="_Toc150555121" w:history="1">
             <w:r>
               <w:rPr>
                 <w:rStyle w:val="Hipervnculo"/>
                 <w:noProof/>
               </w:rPr>
-              <w:t>Generación del diagrama de dbForge</w:t>
+              <w:t>Generación del diagrama de la base de datos</w:t>
             </w:r>
             <w:r>
               <w:rPr>
@@ -2272,7 +2272,78 @@
                 <w:noProof/>
                 <w:webHidden/>
               </w:rPr>
-              <w:instrText xml:space="preserve"> PAGEREF _Toc150518610 \h </w:instrText>
+              <w:instrText xml:space="preserve"> PAGEREF _Toc150555121 \h </w:instrText>
+            </w:r>
+            <w:r>
+              <w:rPr>
+                <w:noProof/>
+                <w:webHidden/>
+              </w:rPr>
+            </w:r>
+            <w:r>
+              <w:rPr>
+                <w:noProof/>
+                <w:webHidden/>
+              </w:rPr>
+              <w:fldChar w:fldCharType="separate"/>
+            </w:r>
+            <w:r>
+              <w:rPr>
+                <w:noProof/>
+                <w:webHidden/>
+              </w:rPr>
+              <w:t>16</w:t>
+            </w:r>
+            <w:r>
+              <w:rPr>
+                <w:noProof/>
+                <w:webHidden/>
+              </w:rPr>
+              <w:fldChar w:fldCharType="end"/>
+            </w:r>
+          </w:hyperlink>
+        </w:p>
+        <w:p>
+          <w:pPr>
+            <w:pStyle w:val="TDC3"/>
+            <w:tabs>
+              <w:tab w:val="right" w:leader="dot" w:pos="8494"/>
+            </w:tabs>
+            <w:rPr>
+              <w:rFonts w:asciiTheme="minorHAnsi" w:eastAsiaTheme="minorEastAsia" w:hAnsiTheme="minorHAnsi"/>
+              <w:noProof/>
+              <w:sz w:val="22"/>
+              <w:lang w:eastAsia="es-ES"/>
+            </w:rPr>
+          </w:pPr>
+          <w:hyperlink w:anchor="_Toc150555122" w:history="1">
+            <w:r>
+              <w:rPr>
+                <w:rStyle w:val="Hipervnculo"/>
+                <w:noProof/>
+              </w:rPr>
+              <w:t>Pasos</w:t>
+            </w:r>
+            <w:r>
+              <w:rPr>
+                <w:noProof/>
+                <w:webHidden/>
+              </w:rPr>
+              <w:tab/>
+            </w:r>
+            <w:r>
+              <w:rPr>
+                <w:noProof/>
+                <w:webHidden/>
+              </w:rPr>
+              <w:fldChar w:fldCharType="begin"/>
+            </w:r>
+            <w:r>
+              <w:rPr>
+                <w:noProof/>
+                <w:webHidden/>
+              </w:rPr>
+              <w:instrText xml:space="preserve"> PAGEREF _Toc150555122 \h </w:instrText>
             </w:r>
             <w:r>
               <w:rPr>
@@ -2316,7 +2387,7 @@
               <w:lang w:eastAsia="es-ES"/>
             </w:rPr>
           </w:pPr>
-          <w:hyperlink w:anchor="_Toc150518611" w:history="1">
+          <w:hyperlink w:anchor="_Toc150555123" w:history="1">
             <w:r>
               <w:rPr>
                 <w:rStyle w:val="Hipervnculo"/>
@@ -2343,7 +2414,7 @@
                 <w:noProof/>
                 <w:webHidden/>
               </w:rPr>
-              <w:instrText xml:space="preserve"> PAGEREF _Toc150518611 \h </w:instrText>
+              <w:instrText xml:space="preserve"> PAGEREF _Toc150555123 \h </w:instrText>
             </w:r>
             <w:r>
               <w:rPr>
@@ -2364,6 +2435,219 @@
                 <w:webHidden/>
               </w:rPr>
               <w:t>16</w:t>
+            </w:r>
+            <w:r>
+              <w:rPr>
+                <w:noProof/>
+                <w:webHidden/>
+              </w:rPr>
+              <w:fldChar w:fldCharType="end"/>
+            </w:r>
+          </w:hyperlink>
+        </w:p>
+        <w:p>
+          <w:pPr>
+            <w:pStyle w:val="TDC3"/>
+            <w:tabs>
+              <w:tab w:val="right" w:leader="dot" w:pos="8494"/>
+            </w:tabs>
+            <w:rPr>
+              <w:rFonts w:asciiTheme="minorHAnsi" w:eastAsiaTheme="minorEastAsia" w:hAnsiTheme="minorHAnsi"/>
+              <w:noProof/>
+              <w:sz w:val="22"/>
+              <w:lang w:eastAsia="es-ES"/>
+            </w:rPr>
+          </w:pPr>
+          <w:hyperlink w:anchor="_Toc150555124" w:history="1">
+            <w:r>
+              <w:rPr>
+                <w:rStyle w:val="Hipervnculo"/>
+                <w:noProof/>
+              </w:rPr>
+              <w:t>Datos seleccionados</w:t>
+            </w:r>
+            <w:r>
+              <w:rPr>
+                <w:noProof/>
+                <w:webHidden/>
+              </w:rPr>
+              <w:tab/>
+            </w:r>
+            <w:r>
+              <w:rPr>
+                <w:noProof/>
+                <w:webHidden/>
+              </w:rPr>
+              <w:fldChar w:fldCharType="begin"/>
+            </w:r>
+            <w:r>
+              <w:rPr>
+                <w:noProof/>
+                <w:webHidden/>
+              </w:rPr>
+              <w:instrText xml:space="preserve"> PAGEREF _Toc150555124 \h </w:instrText>
+            </w:r>
+            <w:r>
+              <w:rPr>
+                <w:noProof/>
+                <w:webHidden/>
+              </w:rPr>
+            </w:r>
+            <w:r>
+              <w:rPr>
+                <w:noProof/>
+                <w:webHidden/>
+              </w:rPr>
+              <w:fldChar w:fldCharType="separate"/>
+            </w:r>
+            <w:r>
+              <w:rPr>
+                <w:noProof/>
+                <w:webHidden/>
+              </w:rPr>
+              <w:t>16</w:t>
+            </w:r>
+            <w:r>
+              <w:rPr>
+                <w:noProof/>
+                <w:webHidden/>
+              </w:rPr>
+              <w:fldChar w:fldCharType="end"/>
+            </w:r>
+          </w:hyperlink>
+        </w:p>
+        <w:p>
+          <w:pPr>
+            <w:pStyle w:val="TDC3"/>
+            <w:tabs>
+              <w:tab w:val="right" w:leader="dot" w:pos="8494"/>
+            </w:tabs>
+            <w:rPr>
+              <w:rFonts w:asciiTheme="minorHAnsi" w:eastAsiaTheme="minorEastAsia" w:hAnsiTheme="minorHAnsi"/>
+              <w:noProof/>
+              <w:sz w:val="22"/>
+              <w:lang w:eastAsia="es-ES"/>
+            </w:rPr>
+          </w:pPr>
+          <w:hyperlink w:anchor="_Toc150555125" w:history="1">
+            <w:r>
+              <w:rPr>
+                <w:rStyle w:val="Hipervnculo"/>
+                <w:noProof/>
+              </w:rPr>
+              <w:t>Datos generados por expresiones regulares (regex)</w:t>
+            </w:r>
+            <w:r>
+              <w:rPr>
+                <w:noProof/>
+                <w:webHidden/>
+              </w:rPr>
+              <w:tab/>
+            </w:r>
+            <w:r>
+              <w:rPr>
+                <w:noProof/>
+                <w:webHidden/>
+              </w:rPr>
+              <w:fldChar w:fldCharType="begin"/>
+            </w:r>
+            <w:r>
+              <w:rPr>
+                <w:noProof/>
+                <w:webHidden/>
+              </w:rPr>
+              <w:instrText xml:space="preserve"> PAGEREF _Toc150555125 \h </w:instrText>
+            </w:r>
+            <w:r>
+              <w:rPr>
+                <w:noProof/>
+                <w:webHidden/>
+              </w:rPr>
+            </w:r>
+            <w:r>
+              <w:rPr>
+                <w:noProof/>
+                <w:webHidden/>
+              </w:rPr>
+              <w:fldChar w:fldCharType="separate"/>
+            </w:r>
+            <w:r>
+              <w:rPr>
+                <w:noProof/>
+                <w:webHidden/>
+              </w:rPr>
+              <w:t>17</w:t>
+            </w:r>
+            <w:r>
+              <w:rPr>
+                <w:noProof/>
+                <w:webHidden/>
+              </w:rPr>
+              <w:fldChar w:fldCharType="end"/>
+            </w:r>
+          </w:hyperlink>
+        </w:p>
+        <w:p>
+          <w:pPr>
+            <w:pStyle w:val="TDC3"/>
+            <w:tabs>
+              <w:tab w:val="right" w:leader="dot" w:pos="8494"/>
+            </w:tabs>
+            <w:rPr>
+              <w:rFonts w:asciiTheme="minorHAnsi" w:eastAsiaTheme="minorEastAsia" w:hAnsiTheme="minorHAnsi"/>
+              <w:noProof/>
+              <w:sz w:val="22"/>
+              <w:lang w:eastAsia="es-ES"/>
+            </w:rPr>
+          </w:pPr>
+          <w:hyperlink w:anchor="_Toc150555126" w:history="1">
+            <w:r>
+              <w:rPr>
+                <w:rStyle w:val="Hipervnculo"/>
+                <w:noProof/>
+              </w:rPr>
+              <w:t>Datos generados mediante archivos de texto</w:t>
+            </w:r>
+            <w:r>
+              <w:rPr>
+                <w:noProof/>
+                <w:webHidden/>
+              </w:rPr>
+              <w:tab/>
+            </w:r>
+            <w:r>
+              <w:rPr>
+                <w:noProof/>
+                <w:webHidden/>
+              </w:rPr>
+              <w:fldChar w:fldCharType="begin"/>
+            </w:r>
+            <w:r>
+              <w:rPr>
+                <w:noProof/>
+                <w:webHidden/>
+              </w:rPr>
+              <w:instrText xml:space="preserve"> PAGEREF _Toc150555126 \h </w:instrText>
+            </w:r>
+            <w:r>
+              <w:rPr>
+                <w:noProof/>
+                <w:webHidden/>
+              </w:rPr>
+            </w:r>
+            <w:r>
+              <w:rPr>
+                <w:noProof/>
+                <w:webHidden/>
+              </w:rPr>
+              <w:fldChar w:fldCharType="separate"/>
+            </w:r>
+            <w:r>
+              <w:rPr>
+                <w:noProof/>
+                <w:webHidden/>
+              </w:rPr>
+              <w:t>17</w:t>
             </w:r>
             <w:r>
               <w:rPr>
@@ -2387,13 +2671,27 @@
               <w:lang w:eastAsia="es-ES"/>
             </w:rPr>
           </w:pPr>
-          <w:hyperlink w:anchor="_Toc150518612" w:history="1">
+          <w:hyperlink w:anchor="_Toc150555127" w:history="1">
             <w:r>
               <w:rPr>
                 <w:rStyle w:val="Hipervnculo"/>
                 <w:noProof/>
               </w:rPr>
-              <w:t>Generación de documentación automática</w:t>
+              <w:t xml:space="preserve">Generación de documentación </w:t>
+            </w:r>
+            <w:r>
+              <w:rPr>
+                <w:rStyle w:val="Hipervnculo"/>
+                <w:noProof/>
+              </w:rPr>
+              <w:t>a</w:t>
+            </w:r>
+            <w:r>
+              <w:rPr>
+                <w:rStyle w:val="Hipervnculo"/>
+                <w:noProof/>
+              </w:rPr>
+              <w:t>utomática</w:t>
             </w:r>
             <w:r>
               <w:rPr>
@@ -2414,7 +2712,7 @@
                 <w:noProof/>
                 <w:webHidden/>
               </w:rPr>
-              <w:instrText xml:space="preserve"> PAGEREF _Toc150518612 \h </w:instrText>
+              <w:instrText xml:space="preserve"> PAGEREF _Toc150555127 \h </w:instrText>
             </w:r>
             <w:r>
               <w:rPr>
@@ -2434,7 +2732,7 @@
                 <w:noProof/>
                 <w:webHidden/>
               </w:rPr>
-              <w:t>16</w:t>
+              <w:t>19</w:t>
             </w:r>
             <w:r>
               <w:rPr>
@@ -2458,7 +2756,7 @@
               <w:lang w:eastAsia="es-ES"/>
             </w:rPr>
           </w:pPr>
-          <w:hyperlink w:anchor="_Toc150518613" w:history="1">
+          <w:hyperlink w:anchor="_Toc150555128" w:history="1">
             <w:r>
               <w:rPr>
                 <w:rStyle w:val="Hipervnculo"/>
@@ -2485,7 +2783,7 @@
                 <w:noProof/>
                 <w:webHidden/>
               </w:rPr>
-              <w:instrText xml:space="preserve"> PAGEREF _Toc150518613 \h </w:instrText>
+              <w:instrText xml:space="preserve"> PAGEREF _Toc150555128 \h </w:instrText>
             </w:r>
             <w:r>
               <w:rPr>
@@ -2505,7 +2803,7 @@
                 <w:noProof/>
                 <w:webHidden/>
               </w:rPr>
-              <w:t>16</w:t>
+              <w:t>19</w:t>
             </w:r>
             <w:r>
               <w:rPr>
@@ -2537,7 +2835,7 @@
         <w:pStyle w:val="Ttulo2"/>
       </w:pPr>
       <w:bookmarkStart w:id="0" w:name="_Toc150204668"/>
-      <w:bookmarkStart w:id="1" w:name="_Toc150518595"/>
+      <w:bookmarkStart w:id="1" w:name="_Toc150555106"/>
       <w:r>
         <w:lastRenderedPageBreak/>
         <w:t>Entrega de propuestas</w:t>
@@ -2585,7 +2883,7 @@
       <w:pPr>
         <w:pStyle w:val="Ttulo3"/>
       </w:pPr>
-      <w:bookmarkStart w:id="2" w:name="_Toc150518596"/>
+      <w:bookmarkStart w:id="2" w:name="_Toc150555107"/>
       <w:r>
         <w:t>Aplicación para gestionar los datos sobre los circuitos de la Fórmula 1</w:t>
       </w:r>
@@ -2722,7 +3020,7 @@
       <w:pPr>
         <w:pStyle w:val="Ttulo3"/>
       </w:pPr>
-      <w:bookmarkStart w:id="3" w:name="_Toc150518597"/>
+      <w:bookmarkStart w:id="3" w:name="_Toc150555108"/>
       <w:r>
         <w:lastRenderedPageBreak/>
         <w:t>Plataforma de gestión de información para empresas de mercancías peligrosas</w:t>
@@ -2859,12 +3157,17 @@
       <w:pPr>
         <w:pStyle w:val="Ttulo3"/>
       </w:pPr>
-      <w:bookmarkStart w:id="4" w:name="_Toc150518598"/>
+      <w:bookmarkStart w:id="4" w:name="_Toc150555109"/>
       <w:r>
         <w:lastRenderedPageBreak/>
-        <w:t>Aplicación para la gestión de portátiles del centro de estudios Ceinmark</w:t>
+        <w:t xml:space="preserve">Aplicación para la gestión de portátiles del centro de estudios </w:t>
+      </w:r>
+      <w:proofErr w:type="spellStart"/>
+      <w:r>
+        <w:t>Ceinmark</w:t>
       </w:r>
       <w:bookmarkEnd w:id="4"/>
+      <w:proofErr w:type="spellEnd"/>
     </w:p>
     <w:p/>
     <w:p>
@@ -3073,7 +3376,7 @@
       <w:pPr>
         <w:pStyle w:val="Ttulo3"/>
       </w:pPr>
-      <w:bookmarkStart w:id="5" w:name="_Toc150518599"/>
+      <w:bookmarkStart w:id="5" w:name="_Toc150555110"/>
       <w:r>
         <w:t>Aplicación para citar pacientes en un hospital</w:t>
       </w:r>
@@ -3203,7 +3506,7 @@
       <w:pPr>
         <w:pStyle w:val="Ttulo3"/>
       </w:pPr>
-      <w:bookmarkStart w:id="6" w:name="_Toc150518600"/>
+      <w:bookmarkStart w:id="6" w:name="_Toc150555111"/>
       <w:r>
         <w:t>Aplicación para gestionar las competiciones de un karting</w:t>
       </w:r>
@@ -3243,7 +3546,23 @@
         <w:t xml:space="preserve">Un </w:t>
       </w:r>
       <w:r>
-        <w:t>karting puede contar con uno o varios kartódromos, cada uno de los cuales debe registrar los siguientes atributos: nombre, dimensiones (ancho, que debe estar entre 8 y 15 metros, y longitud, que debe oscilar entre 600 y 1700 metros), tipo de kartódromo (interno o externo), número de curvas y número de escapatorias.</w:t>
+        <w:t xml:space="preserve">karting puede contar con uno o varios </w:t>
+      </w:r>
+      <w:proofErr w:type="spellStart"/>
+      <w:r>
+        <w:t>kartódromos</w:t>
+      </w:r>
+      <w:proofErr w:type="spellEnd"/>
+      <w:r>
+        <w:t xml:space="preserve">, cada uno de los cuales debe registrar los siguientes atributos: nombre, dimensiones (ancho, que debe estar entre 8 y 15 metros, y longitud, que debe oscilar entre 600 y 1700 metros), tipo de </w:t>
+      </w:r>
+      <w:proofErr w:type="spellStart"/>
+      <w:r>
+        <w:t>kartódromo</w:t>
+      </w:r>
+      <w:proofErr w:type="spellEnd"/>
+      <w:r>
+        <w:t xml:space="preserve"> (interno o externo), número de curvas y número de escapatorias.</w:t>
       </w:r>
     </w:p>
     <w:p>
@@ -3291,7 +3610,15 @@
         </w:numPr>
       </w:pPr>
       <w:r>
-        <w:t>De los karts, se quiere almacenar su número, que, junto con la categoría, servirá para identificar de manera única a cada kart. Además, se almacenarán los siguientes atributos: tipo de kart (normal, superkart o eléctrico), nombre y marca del motor, centímetros cúbicos del motor, tipo de neumáticos, capacidad del depósito de combustible en litros y modelo del volante.</w:t>
+        <w:t xml:space="preserve">De los karts, se quiere almacenar su número, que, junto con la categoría, servirá para identificar de manera única a cada kart. Además, se almacenarán los siguientes atributos: tipo de kart (normal, </w:t>
+      </w:r>
+      <w:proofErr w:type="spellStart"/>
+      <w:r>
+        <w:t>superkart</w:t>
+      </w:r>
+      <w:proofErr w:type="spellEnd"/>
+      <w:r>
+        <w:t xml:space="preserve"> o eléctrico), nombre y marca del motor, centímetros cúbicos del motor, tipo de neumáticos, capacidad del depósito de combustible en litros y modelo del volante.</w:t>
       </w:r>
     </w:p>
     <w:p>
@@ -3430,7 +3757,23 @@
         </w:numPr>
       </w:pPr>
       <w:r>
-        <w:t>Un kartódromo puede contar con múltiples gradas destinadas al público, y cada grada estará ubicada en un kartódromo específico. De estas gradas, se registrarán los siguientes detalles: código identificativo, asientos, disponibilidad de zonas VIP, presencia de techo, existencia de palco y la orientación de la grada (norte, sur, este u oeste).</w:t>
+        <w:t xml:space="preserve">Un </w:t>
+      </w:r>
+      <w:proofErr w:type="spellStart"/>
+      <w:r>
+        <w:t>kartódromo</w:t>
+      </w:r>
+      <w:proofErr w:type="spellEnd"/>
+      <w:r>
+        <w:t xml:space="preserve"> puede contar con múltiples gradas destinadas al público, y cada grada estará ubicada en un </w:t>
+      </w:r>
+      <w:proofErr w:type="spellStart"/>
+      <w:r>
+        <w:t>kartódromo</w:t>
+      </w:r>
+      <w:proofErr w:type="spellEnd"/>
+      <w:r>
+        <w:t xml:space="preserve"> específico. De estas gradas, se registrarán los siguientes detalles: código identificativo, asientos, disponibilidad de zonas VIP, presencia de techo, existencia de palco y la orientación de la grada (norte, sur, este u oeste).</w:t>
       </w:r>
     </w:p>
     <w:p>
@@ -3473,7 +3816,7 @@
         <w:pStyle w:val="Ttulo2"/>
       </w:pPr>
       <w:bookmarkStart w:id="7" w:name="_Toc150204669"/>
-      <w:bookmarkStart w:id="8" w:name="_Toc150518601"/>
+      <w:bookmarkStart w:id="8" w:name="_Toc150555112"/>
       <w:r>
         <w:t xml:space="preserve">Selección de </w:t>
       </w:r>
@@ -3492,8 +3835,13 @@
         <w:jc w:val="both"/>
       </w:pPr>
       <w:r>
-        <w:t>De entre las tres propuestas iniciales, opté por seleccionar la única propuesta válida disponible en ese momento: una aplicación para gestionar los portátiles en el centro de estudios Ceinmark</w:t>
-      </w:r>
+        <w:t xml:space="preserve">De entre las tres propuestas iniciales, opté por seleccionar la única propuesta válida disponible en ese momento: una aplicación para gestionar los portátiles en el centro de estudios </w:t>
+      </w:r>
+      <w:proofErr w:type="spellStart"/>
+      <w:r>
+        <w:t>Ceinmark</w:t>
+      </w:r>
+      <w:proofErr w:type="spellEnd"/>
       <w:r>
         <w:t>.</w:t>
       </w:r>
@@ -3505,7 +3853,7 @@
         <w:pStyle w:val="Ttulo2"/>
       </w:pPr>
       <w:bookmarkStart w:id="9" w:name="_Toc150204670"/>
-      <w:bookmarkStart w:id="10" w:name="_Toc150518602"/>
+      <w:bookmarkStart w:id="10" w:name="_Toc150555113"/>
       <w:r>
         <w:t>Creación del diagrama entidad relación</w:t>
       </w:r>
@@ -3530,7 +3878,7 @@
       <w:pPr>
         <w:pStyle w:val="Ttulo3"/>
       </w:pPr>
-      <w:bookmarkStart w:id="11" w:name="_Toc150518603"/>
+      <w:bookmarkStart w:id="11" w:name="_Toc150555114"/>
       <w:r>
         <w:t>Conjuntos de entidades y sus respectivos atributos</w:t>
       </w:r>
@@ -3672,7 +4020,7 @@
       <w:pPr>
         <w:pStyle w:val="Ttulo3"/>
       </w:pPr>
-      <w:bookmarkStart w:id="12" w:name="_Toc150518604"/>
+      <w:bookmarkStart w:id="12" w:name="_Toc150555115"/>
       <w:r>
         <w:t>Relaciones y cardinalidad entre los elementos</w:t>
       </w:r>
@@ -3861,7 +4209,7 @@
         <w:pStyle w:val="Ttulo2"/>
       </w:pPr>
       <w:bookmarkStart w:id="13" w:name="_Toc150204671"/>
-      <w:bookmarkStart w:id="14" w:name="_Toc150518605"/>
+      <w:bookmarkStart w:id="14" w:name="_Toc150555116"/>
       <w:r>
         <w:lastRenderedPageBreak/>
         <w:t xml:space="preserve">Creación del </w:t>
@@ -3911,7 +4259,15 @@
         <w:t xml:space="preserve">incorporando </w:t>
       </w:r>
       <w:r>
-        <w:t>un atributo identificador (entero autoincremental)</w:t>
+        <w:t xml:space="preserve">un atributo identificador (entero </w:t>
+      </w:r>
+      <w:proofErr w:type="spellStart"/>
+      <w:r>
+        <w:t>autoincremental</w:t>
+      </w:r>
+      <w:proofErr w:type="spellEnd"/>
+      <w:r>
+        <w:t>)</w:t>
       </w:r>
       <w:r>
         <w:t xml:space="preserve"> en cada una</w:t>
@@ -3931,7 +4287,7 @@
       <w:pPr>
         <w:pStyle w:val="Ttulo3"/>
       </w:pPr>
-      <w:bookmarkStart w:id="15" w:name="_Toc150518606"/>
+      <w:bookmarkStart w:id="15" w:name="_Toc150555117"/>
       <w:r>
         <w:t>Tablas</w:t>
       </w:r>
@@ -3992,8 +4348,13 @@
         </w:numPr>
       </w:pPr>
       <w:r>
-        <w:t>Clave única: dni</w:t>
-      </w:r>
+        <w:t xml:space="preserve">Clave única: </w:t>
+      </w:r>
+      <w:proofErr w:type="spellStart"/>
+      <w:r>
+        <w:t>dni</w:t>
+      </w:r>
+      <w:proofErr w:type="spellEnd"/>
     </w:p>
     <w:p>
       <w:pPr>
@@ -4213,9 +4574,11 @@
       <w:r>
         <w:t xml:space="preserve">emoria </w:t>
       </w:r>
+      <w:proofErr w:type="spellStart"/>
       <w:r>
         <w:t>ram</w:t>
       </w:r>
+      <w:proofErr w:type="spellEnd"/>
       <w:r>
         <w:t xml:space="preserve">, </w:t>
       </w:r>
@@ -4859,7 +5222,7 @@
         <w:pStyle w:val="Ttulo2"/>
       </w:pPr>
       <w:bookmarkStart w:id="16" w:name="_Toc150204672"/>
-      <w:bookmarkStart w:id="17" w:name="_Toc150518607"/>
+      <w:bookmarkStart w:id="17" w:name="_Toc150555118"/>
       <w:r>
         <w:lastRenderedPageBreak/>
         <w:t>Implementación de la base de datos en MySQL</w:t>
@@ -4875,8 +5238,13 @@
       <w:r>
         <w:t xml:space="preserve">Utilizando </w:t>
       </w:r>
-      <w:r>
-        <w:t xml:space="preserve">dbForge, </w:t>
+      <w:proofErr w:type="spellStart"/>
+      <w:r>
+        <w:t>dbForge</w:t>
+      </w:r>
+      <w:proofErr w:type="spellEnd"/>
+      <w:r>
+        <w:t xml:space="preserve">, </w:t>
       </w:r>
       <w:r>
         <w:t xml:space="preserve">procedí a incorporar </w:t>
@@ -4894,7 +5262,7 @@
       <w:pPr>
         <w:pStyle w:val="Ttulo3"/>
       </w:pPr>
-      <w:bookmarkStart w:id="18" w:name="_Toc150518608"/>
+      <w:bookmarkStart w:id="18" w:name="_Toc150555119"/>
       <w:r>
         <w:t>Fases</w:t>
       </w:r>
@@ -5066,9 +5434,11 @@
           <w:numId w:val="10"/>
         </w:numPr>
       </w:pPr>
+      <w:proofErr w:type="gramStart"/>
       <w:r>
         <w:t>Tabla portátiles</w:t>
       </w:r>
+      <w:proofErr w:type="gramEnd"/>
     </w:p>
     <w:p>
       <w:pPr>
@@ -5870,7 +6240,7 @@
       <w:pPr>
         <w:pStyle w:val="Ttulo3"/>
       </w:pPr>
-      <w:bookmarkStart w:id="19" w:name="_Toc150518609"/>
+      <w:bookmarkStart w:id="19" w:name="_Toc150555120"/>
       <w:r>
         <w:t>Tipos de datos de los campos</w:t>
       </w:r>
@@ -5886,7 +6256,23 @@
         <w:jc w:val="both"/>
       </w:pPr>
       <w:r>
-        <w:t>El campo identificador de la tabla se define como integer con la propiedad auto_increment.</w:t>
+        <w:t xml:space="preserve">El campo identificador de la tabla se define como </w:t>
+      </w:r>
+      <w:proofErr w:type="spellStart"/>
+      <w:r>
+        <w:t>integer</w:t>
+      </w:r>
+      <w:proofErr w:type="spellEnd"/>
+      <w:r>
+        <w:t xml:space="preserve"> con la propiedad </w:t>
+      </w:r>
+      <w:proofErr w:type="spellStart"/>
+      <w:r>
+        <w:t>auto_increment</w:t>
+      </w:r>
+      <w:proofErr w:type="spellEnd"/>
+      <w:r>
+        <w:t>.</w:t>
       </w:r>
     </w:p>
     <w:p>
@@ -5899,7 +6285,15 @@
         <w:jc w:val="both"/>
       </w:pPr>
       <w:r>
-        <w:t>Para los campos que representan valores numéricos, como memoria RAM, capacidad de almacenamiento y potencia se utiliza el integer.</w:t>
+        <w:t xml:space="preserve">Para los campos que representan valores numéricos, como memoria RAM, capacidad de almacenamiento y potencia se utiliza el </w:t>
+      </w:r>
+      <w:proofErr w:type="spellStart"/>
+      <w:r>
+        <w:t>integer</w:t>
+      </w:r>
+      <w:proofErr w:type="spellEnd"/>
+      <w:r>
+        <w:t>.</w:t>
       </w:r>
     </w:p>
     <w:p>
@@ -5912,7 +6306,15 @@
         <w:jc w:val="both"/>
       </w:pPr>
       <w:r>
-        <w:t>Los demás campos se clasifican como varchar, variando según el número máximo de caracteres.</w:t>
+        <w:t xml:space="preserve">Los demás campos se clasifican como </w:t>
+      </w:r>
+      <w:proofErr w:type="spellStart"/>
+      <w:r>
+        <w:t>varchar</w:t>
+      </w:r>
+      <w:proofErr w:type="spellEnd"/>
+      <w:r>
+        <w:t>, variando según el número máximo de caracteres.</w:t>
       </w:r>
     </w:p>
     <w:p>
@@ -5930,9 +6332,12 @@
       <w:pPr>
         <w:pStyle w:val="Ttulo2"/>
       </w:pPr>
-      <w:bookmarkStart w:id="20" w:name="_Toc150518610"/>
-      <w:r>
-        <w:t>Generación del diagrama de dbForge</w:t>
+      <w:bookmarkStart w:id="20" w:name="_Toc150555121"/>
+      <w:r>
+        <w:t xml:space="preserve">Generación del diagrama de </w:t>
+      </w:r>
+      <w:r>
+        <w:t>la base de datos</w:t>
       </w:r>
       <w:bookmarkEnd w:id="20"/>
     </w:p>
@@ -5942,7 +6347,110 @@
         <w:jc w:val="both"/>
       </w:pPr>
       <w:r>
-        <w:t>Una vez creada la base de datos, las tablas y las restricciones, procedí a generar el diagrama de dbForge, siguiendo las instrucciones dadas en clase. A continuación, realicé ajustes en la disposición de las tablas y reubicación de las fechas con el fin de mejorar la disposición del diagrama.</w:t>
+        <w:t xml:space="preserve">Después de crear la base de datos, procedí a generar el diagrama de la base de datos utilizando </w:t>
+      </w:r>
+      <w:proofErr w:type="spellStart"/>
+      <w:r>
+        <w:t>dbForge</w:t>
+      </w:r>
+      <w:proofErr w:type="spellEnd"/>
+      <w:r>
+        <w:t>.</w:t>
+      </w:r>
+    </w:p>
+    <w:p>
+      <w:pPr>
+        <w:jc w:val="both"/>
+      </w:pPr>
+    </w:p>
+    <w:p>
+      <w:pPr>
+        <w:pStyle w:val="Ttulo3"/>
+      </w:pPr>
+      <w:bookmarkStart w:id="21" w:name="_Toc150555122"/>
+      <w:r>
+        <w:t>Pasos</w:t>
+      </w:r>
+      <w:bookmarkEnd w:id="21"/>
+    </w:p>
+    <w:p/>
+    <w:p>
+      <w:pPr>
+        <w:pStyle w:val="Prrafodelista"/>
+        <w:numPr>
+          <w:ilvl w:val="0"/>
+          <w:numId w:val="12"/>
+        </w:numPr>
+        <w:rPr>
+          <w:rStyle w:val="notion-enable-hover"/>
+        </w:rPr>
+      </w:pPr>
+      <w:r>
+        <w:t xml:space="preserve">En la parte superior de </w:t>
+      </w:r>
+      <w:proofErr w:type="spellStart"/>
+      <w:r>
+        <w:t>dbForge</w:t>
+      </w:r>
+      <w:proofErr w:type="spellEnd"/>
+      <w:r>
+        <w:t>, seleccioné la opción “</w:t>
+      </w:r>
+      <w:proofErr w:type="spellStart"/>
+      <w:r>
+        <w:t>Database</w:t>
+      </w:r>
+      <w:proofErr w:type="spellEnd"/>
+      <w:r>
+        <w:t>” y posteriormente “</w:t>
+      </w:r>
+      <w:proofErr w:type="spellStart"/>
+      <w:r>
+        <w:t>Database</w:t>
+      </w:r>
+      <w:proofErr w:type="spellEnd"/>
+      <w:r>
+        <w:t xml:space="preserve"> </w:t>
+      </w:r>
+      <w:proofErr w:type="spellStart"/>
+      <w:r>
+        <w:t>Diagram</w:t>
+      </w:r>
+      <w:proofErr w:type="spellEnd"/>
+      <w:r>
+        <w:t>”</w:t>
+      </w:r>
+    </w:p>
+    <w:p>
+      <w:pPr>
+        <w:pStyle w:val="Prrafodelista"/>
+        <w:numPr>
+          <w:ilvl w:val="0"/>
+          <w:numId w:val="12"/>
+        </w:numPr>
+        <w:jc w:val="both"/>
+      </w:pPr>
+      <w:r>
+        <w:t>Luego, arrastré la base de datos a la ventana recién abierta.</w:t>
+      </w:r>
+    </w:p>
+    <w:p>
+      <w:pPr>
+        <w:pStyle w:val="Prrafodelista"/>
+        <w:numPr>
+          <w:ilvl w:val="0"/>
+          <w:numId w:val="12"/>
+        </w:numPr>
+        <w:jc w:val="both"/>
+      </w:pPr>
+      <w:r>
+        <w:t>A continuación, realicé ajustes en la disposición de las tablas y reorganicé las fechas para mejorar la presentación general del diagrama.</w:t>
+      </w:r>
+    </w:p>
+    <w:p/>
+    <w:p>
+      <w:r>
+        <w:t>Finalmente, revisé que todos los datos y relaciones estuvieran correctamente representados.</w:t>
       </w:r>
     </w:p>
     <w:p/>
@@ -5951,13 +6459,13 @@
       <w:pPr>
         <w:pStyle w:val="Ttulo2"/>
       </w:pPr>
-      <w:bookmarkStart w:id="21" w:name="_Toc150204673"/>
-      <w:bookmarkStart w:id="22" w:name="_Toc150518611"/>
+      <w:bookmarkStart w:id="22" w:name="_Toc150204673"/>
+      <w:bookmarkStart w:id="23" w:name="_Toc150555123"/>
       <w:r>
         <w:t>Generación de datos</w:t>
       </w:r>
-      <w:bookmarkEnd w:id="21"/>
       <w:bookmarkEnd w:id="22"/>
+      <w:bookmarkEnd w:id="23"/>
     </w:p>
     <w:p/>
     <w:p>
@@ -5965,34 +6473,26 @@
         <w:jc w:val="both"/>
       </w:pPr>
       <w:r>
-        <w:t xml:space="preserve">En dbForge, he insertado 30 registros en cada tabla de la base de datos. </w:t>
-      </w:r>
-      <w:r>
-        <w:t>G</w:t>
-      </w:r>
-      <w:r>
-        <w:t>ener</w:t>
-      </w:r>
-      <w:r>
-        <w:t>e los</w:t>
-      </w:r>
-      <w:r>
-        <w:t xml:space="preserve"> datos </w:t>
-      </w:r>
-      <w:r>
-        <w:t>empleando</w:t>
-      </w:r>
-      <w:r>
-        <w:t xml:space="preserve"> expresiones regulares y archivos de texto</w:t>
-      </w:r>
-      <w:r>
-        <w:t>, entre otras funcionalidades disponibles, sin admitir</w:t>
-      </w:r>
-      <w:r>
-        <w:t xml:space="preserve"> valores nulos en los registros. </w:t>
-      </w:r>
-      <w:r>
-        <w:t>La mayor parte de los datos se obtuvieron de tiendas online especializadas en productos informáticos.</w:t>
+        <w:t>Desde</w:t>
+      </w:r>
+      <w:r>
+        <w:t xml:space="preserve"> </w:t>
+      </w:r>
+      <w:proofErr w:type="spellStart"/>
+      <w:r>
+        <w:t>dbForge</w:t>
+      </w:r>
+      <w:proofErr w:type="spellEnd"/>
+      <w:r>
+        <w:t xml:space="preserve">, he insertado 30 registros en cada tabla de la base de datos. Para esta tarea, en la configuración de la generación, definí el número específico de registros, en este caso, 30 registros por tabla. Además, especifiqué detalles como la base de datos correspondiente, la </w:t>
+      </w:r>
+      <w:proofErr w:type="spellStart"/>
+      <w:r>
+        <w:t>truncación</w:t>
+      </w:r>
+      <w:proofErr w:type="spellEnd"/>
+      <w:r>
+        <w:t xml:space="preserve"> de datos después de la generación, y el país asociado a los datos, optando por seleccionar Australia. Es relevante destacar que no incluí ni valores nulos ni vacíos en este proceso.</w:t>
       </w:r>
     </w:p>
     <w:p>
@@ -6002,20 +6502,837 @@
     </w:p>
     <w:p>
       <w:pPr>
+        <w:pStyle w:val="Ttulo3"/>
+      </w:pPr>
+      <w:bookmarkStart w:id="24" w:name="_Toc150555124"/>
+      <w:r>
+        <w:t>Datos seleccionados</w:t>
+      </w:r>
+      <w:bookmarkEnd w:id="24"/>
+    </w:p>
+    <w:p/>
+    <w:p>
+      <w:pPr>
+        <w:pStyle w:val="Prrafodelista"/>
+        <w:numPr>
+          <w:ilvl w:val="0"/>
+          <w:numId w:val="9"/>
+        </w:numPr>
+      </w:pPr>
+      <w:r>
+        <w:t xml:space="preserve">Configuré los identificadores </w:t>
+      </w:r>
+      <w:proofErr w:type="spellStart"/>
+      <w:r>
+        <w:t>autoincrementales</w:t>
+      </w:r>
+      <w:proofErr w:type="spellEnd"/>
+      <w:r>
+        <w:t xml:space="preserve"> como "ID (</w:t>
+      </w:r>
+      <w:proofErr w:type="spellStart"/>
+      <w:r>
+        <w:t>sequential</w:t>
+      </w:r>
+      <w:proofErr w:type="spellEnd"/>
+      <w:r>
+        <w:t>)", asignándoles valores del 1 al 30.</w:t>
+      </w:r>
+    </w:p>
+    <w:p>
+      <w:pPr>
+        <w:pStyle w:val="Prrafodelista"/>
+        <w:numPr>
+          <w:ilvl w:val="0"/>
+          <w:numId w:val="9"/>
+        </w:numPr>
+      </w:pPr>
+      <w:r>
+        <w:t>Para los nombres y apellidos de los alumnos, utilicé las opciones "</w:t>
+      </w:r>
+      <w:proofErr w:type="spellStart"/>
+      <w:r>
+        <w:t>First</w:t>
+      </w:r>
+      <w:proofErr w:type="spellEnd"/>
+      <w:r>
+        <w:t xml:space="preserve"> </w:t>
+      </w:r>
+      <w:proofErr w:type="spellStart"/>
+      <w:r>
+        <w:t>Name</w:t>
+      </w:r>
+      <w:proofErr w:type="spellEnd"/>
+      <w:r>
+        <w:t xml:space="preserve"> (</w:t>
+      </w:r>
+      <w:proofErr w:type="spellStart"/>
+      <w:r>
+        <w:t>any</w:t>
+      </w:r>
+      <w:proofErr w:type="spellEnd"/>
+      <w:r>
+        <w:t xml:space="preserve"> </w:t>
+      </w:r>
+      <w:proofErr w:type="spellStart"/>
+      <w:r>
+        <w:t>gender</w:t>
+      </w:r>
+      <w:proofErr w:type="spellEnd"/>
+      <w:r>
+        <w:t>)" y "</w:t>
+      </w:r>
+      <w:proofErr w:type="spellStart"/>
+      <w:r>
+        <w:t>Last</w:t>
+      </w:r>
+      <w:proofErr w:type="spellEnd"/>
+      <w:r>
+        <w:t xml:space="preserve"> </w:t>
+      </w:r>
+      <w:proofErr w:type="spellStart"/>
+      <w:r>
+        <w:t>Name</w:t>
+      </w:r>
+      <w:proofErr w:type="spellEnd"/>
+      <w:r>
+        <w:t>".</w:t>
+      </w:r>
+    </w:p>
+    <w:p>
+      <w:pPr>
+        <w:pStyle w:val="Prrafodelista"/>
+        <w:numPr>
+          <w:ilvl w:val="0"/>
+          <w:numId w:val="9"/>
+        </w:numPr>
+      </w:pPr>
+      <w:r>
+        <w:lastRenderedPageBreak/>
+        <w:t>Definí los datos enteros, como la potencia y la capacidad de almacenamiento, con el tipo "</w:t>
+      </w:r>
+      <w:proofErr w:type="spellStart"/>
+      <w:r>
+        <w:t>int</w:t>
+      </w:r>
+      <w:proofErr w:type="spellEnd"/>
+      <w:r>
+        <w:t>", especificando valores mínimos y máximos para su rango</w:t>
+      </w:r>
+      <w:r>
+        <w:t>.</w:t>
+      </w:r>
+    </w:p>
+    <w:p/>
+    <w:p>
+      <w:pPr>
+        <w:pStyle w:val="Ttulo3"/>
+      </w:pPr>
+      <w:bookmarkStart w:id="25" w:name="_Toc150555125"/>
+      <w:r>
+        <w:t xml:space="preserve">Datos generados por </w:t>
+      </w:r>
+      <w:r>
+        <w:t>e</w:t>
+      </w:r>
+      <w:r>
+        <w:t xml:space="preserve">xpresiones </w:t>
+      </w:r>
+      <w:r>
+        <w:t>r</w:t>
+      </w:r>
+      <w:r>
+        <w:t>egulares (</w:t>
+      </w:r>
+      <w:proofErr w:type="spellStart"/>
+      <w:r>
+        <w:t>regex</w:t>
+      </w:r>
+      <w:proofErr w:type="spellEnd"/>
+      <w:r>
+        <w:t>)</w:t>
+      </w:r>
+      <w:bookmarkEnd w:id="25"/>
+    </w:p>
+    <w:p/>
+    <w:p>
+      <w:r>
+        <w:t xml:space="preserve">Configuré </w:t>
+      </w:r>
+      <w:r>
+        <w:t xml:space="preserve">con </w:t>
+      </w:r>
+      <w:proofErr w:type="spellStart"/>
+      <w:r>
+        <w:t>regex</w:t>
+      </w:r>
+      <w:proofErr w:type="spellEnd"/>
+      <w:r>
+        <w:t xml:space="preserve"> </w:t>
+      </w:r>
+      <w:r>
+        <w:t xml:space="preserve">los datos </w:t>
+      </w:r>
+      <w:r>
+        <w:t xml:space="preserve">que </w:t>
+      </w:r>
+      <w:r>
+        <w:t>utiliza</w:t>
+      </w:r>
+      <w:r>
+        <w:t>n</w:t>
+      </w:r>
+      <w:r>
+        <w:t xml:space="preserve"> caracteres aleatorios o patrones simples.</w:t>
+      </w:r>
+    </w:p>
+    <w:p>
+      <w:r>
+        <w:t>Aquí están las especificaciones:</w:t>
+      </w:r>
+    </w:p>
+    <w:p>
+      <w:pPr>
+        <w:pStyle w:val="Prrafodelista"/>
+        <w:numPr>
+          <w:ilvl w:val="0"/>
+          <w:numId w:val="9"/>
+        </w:numPr>
+      </w:pPr>
+      <w:r>
+        <w:t xml:space="preserve">Para los códigos, utilicé el siguiente </w:t>
+      </w:r>
+      <w:proofErr w:type="spellStart"/>
+      <w:r>
+        <w:t>regex</w:t>
+      </w:r>
+      <w:proofErr w:type="spellEnd"/>
+      <w:r>
+        <w:t>: “[0-9]{3}[A-Z]”.</w:t>
+      </w:r>
+    </w:p>
+    <w:p>
+      <w:pPr>
+        <w:pStyle w:val="Prrafodelista"/>
+        <w:numPr>
+          <w:ilvl w:val="0"/>
+          <w:numId w:val="9"/>
+        </w:numPr>
+      </w:pPr>
+      <w:r>
+        <w:t xml:space="preserve">El DNI de los alumnos se definió con el </w:t>
+      </w:r>
+      <w:proofErr w:type="spellStart"/>
+      <w:r>
+        <w:t>regex</w:t>
+      </w:r>
+      <w:proofErr w:type="spellEnd"/>
+      <w:r>
+        <w:t>: “[0-9]{7}[A-Z]”.</w:t>
+      </w:r>
+    </w:p>
+    <w:p>
+      <w:pPr>
+        <w:pStyle w:val="Prrafodelista"/>
+        <w:numPr>
+          <w:ilvl w:val="0"/>
+          <w:numId w:val="9"/>
+        </w:numPr>
+      </w:pPr>
+      <w:r>
+        <w:t xml:space="preserve">Dado que había una amplia variedad de modelos de portátiles, diseñé este </w:t>
+      </w:r>
+      <w:proofErr w:type="spellStart"/>
+      <w:r>
+        <w:t>regex</w:t>
+      </w:r>
+      <w:proofErr w:type="spellEnd"/>
+      <w:r>
+        <w:t>: “</w:t>
+      </w:r>
+      <w:proofErr w:type="spellStart"/>
+      <w:r>
+        <w:t>Vivobook</w:t>
+      </w:r>
+      <w:proofErr w:type="spellEnd"/>
+      <w:r>
+        <w:t xml:space="preserve"> [0-9A-Z]{4}|</w:t>
+      </w:r>
+      <w:proofErr w:type="spellStart"/>
+      <w:r>
+        <w:t>ExpertBook</w:t>
+      </w:r>
+      <w:proofErr w:type="spellEnd"/>
+      <w:r>
+        <w:t xml:space="preserve"> [0-9A-Z]{4}|EliteBookm840 G[0-9]|15S-[A-Z]{2}[0-9]{4}</w:t>
+      </w:r>
+      <w:proofErr w:type="spellStart"/>
+      <w:r>
+        <w:t>NS|Modern</w:t>
+      </w:r>
+      <w:proofErr w:type="spellEnd"/>
+      <w:r>
+        <w:t xml:space="preserve"> 15 B[0-9]{2}M-[0-9]{3}[A-Z]{3}</w:t>
+      </w:r>
+      <w:proofErr w:type="spellStart"/>
+      <w:r>
+        <w:t>XES|IdeaPad</w:t>
+      </w:r>
+      <w:proofErr w:type="spellEnd"/>
+      <w:r>
+        <w:t xml:space="preserve"> [0-9] [0-9A-Z]{6}|V[0-4][0-9] G[0-9] [A-Z]{3}|</w:t>
+      </w:r>
+      <w:proofErr w:type="spellStart"/>
+      <w:r>
+        <w:t>ThinkPad</w:t>
+      </w:r>
+      <w:proofErr w:type="spellEnd"/>
+      <w:r>
+        <w:t xml:space="preserve"> [A-Z][0-9]{3}|Extensa 15 EX215-[0-9]{2}|Aspire 3 A315-[0-9]{3}P-[0-9]{3}[A-Z]|</w:t>
+      </w:r>
+      <w:proofErr w:type="spellStart"/>
+      <w:r>
+        <w:t>TravelMate</w:t>
+      </w:r>
+      <w:proofErr w:type="spellEnd"/>
+      <w:r>
+        <w:t xml:space="preserve"> [A-Z][0-9] [A-Z][0-9]{3}|</w:t>
+      </w:r>
+      <w:proofErr w:type="spellStart"/>
+      <w:r>
+        <w:t>Go</w:t>
+      </w:r>
+      <w:proofErr w:type="spellEnd"/>
+      <w:r>
+        <w:t xml:space="preserve"> </w:t>
+      </w:r>
+      <w:proofErr w:type="spellStart"/>
+      <w:r>
+        <w:t>Start|Akoya</w:t>
+      </w:r>
+      <w:proofErr w:type="spellEnd"/>
+      <w:r>
+        <w:t xml:space="preserve"> [A-Z][0-9]{5} MD[0-9]{5}|</w:t>
+      </w:r>
+      <w:proofErr w:type="spellStart"/>
+      <w:r>
+        <w:t>Ioxbook</w:t>
+      </w:r>
+      <w:proofErr w:type="spellEnd"/>
+      <w:r>
+        <w:t xml:space="preserve"> [0-9A-Z]{3}|</w:t>
+      </w:r>
+      <w:proofErr w:type="spellStart"/>
+      <w:r>
+        <w:t>Latitude</w:t>
+      </w:r>
+      <w:proofErr w:type="spellEnd"/>
+      <w:r>
+        <w:t xml:space="preserve"> [1-9]{4}|Flex </w:t>
+      </w:r>
+      <w:proofErr w:type="spellStart"/>
+      <w:r>
+        <w:t>Advance|Neo|Vostro</w:t>
+      </w:r>
+      <w:proofErr w:type="spellEnd"/>
+      <w:r>
+        <w:t xml:space="preserve"> [1-9]{4}|Galaxy Book[1-9]|</w:t>
+      </w:r>
+      <w:proofErr w:type="spellStart"/>
+      <w:r>
+        <w:t>Voom</w:t>
+      </w:r>
+      <w:proofErr w:type="spellEnd"/>
+      <w:r>
+        <w:t xml:space="preserve"> </w:t>
+      </w:r>
+      <w:proofErr w:type="spellStart"/>
+      <w:r>
+        <w:t>Excellence|Netbook|NB</w:t>
+      </w:r>
+      <w:proofErr w:type="spellEnd"/>
+      <w:r>
+        <w:t>[A-Z]-[1-9]{5}[A-Z]{5}|</w:t>
+      </w:r>
+      <w:proofErr w:type="spellStart"/>
+      <w:r>
+        <w:t>Satellite|U</w:t>
+      </w:r>
+      <w:proofErr w:type="spellEnd"/>
+      <w:r>
+        <w:t>[1-9] [A-Z]{2}-[0-9]{2}ES[0-9]{3}[A-Z]{2}|LT[1-9]00E”.</w:t>
+      </w:r>
+    </w:p>
+    <w:p>
+      <w:pPr>
+        <w:pStyle w:val="Prrafodelista"/>
+        <w:numPr>
+          <w:ilvl w:val="0"/>
+          <w:numId w:val="9"/>
+        </w:numPr>
+      </w:pPr>
+      <w:r>
+        <w:t xml:space="preserve">Para generar el procesador del portátil, definí el siguiente </w:t>
+      </w:r>
+      <w:proofErr w:type="spellStart"/>
+      <w:r>
+        <w:t>regex</w:t>
+      </w:r>
+      <w:proofErr w:type="spellEnd"/>
+      <w:r>
+        <w:t xml:space="preserve">: “Intel I[3579] Gen 1[0-9]|Intel I[3579] Gen [4-9]|Intel </w:t>
+      </w:r>
+      <w:proofErr w:type="spellStart"/>
+      <w:r>
+        <w:t>Celeron|Intel</w:t>
+      </w:r>
+      <w:proofErr w:type="spellEnd"/>
+      <w:r>
+        <w:t xml:space="preserve"> </w:t>
+      </w:r>
+      <w:proofErr w:type="spellStart"/>
+      <w:r>
+        <w:t>Pentium|AMD</w:t>
+      </w:r>
+      <w:proofErr w:type="spellEnd"/>
+      <w:r>
+        <w:t xml:space="preserve"> </w:t>
+      </w:r>
+      <w:proofErr w:type="spellStart"/>
+      <w:r>
+        <w:t>Athlon|AMD</w:t>
+      </w:r>
+      <w:proofErr w:type="spellEnd"/>
+      <w:r>
+        <w:t xml:space="preserve"> Ryzen [3579] [34578][1-9]{3}”.</w:t>
+      </w:r>
+    </w:p>
+    <w:p>
+      <w:pPr>
+        <w:pStyle w:val="Prrafodelista"/>
+        <w:numPr>
+          <w:ilvl w:val="0"/>
+          <w:numId w:val="9"/>
+        </w:numPr>
+      </w:pPr>
+      <w:r>
+        <w:t xml:space="preserve">Para definir el almacenamiento de la memoria RAM, utilicé este </w:t>
+      </w:r>
+      <w:proofErr w:type="spellStart"/>
+      <w:r>
+        <w:t>regex</w:t>
+      </w:r>
+      <w:proofErr w:type="spellEnd"/>
+      <w:r>
+        <w:t xml:space="preserve"> muy básico: “2|4|6|8|12|16|24|32|48|64|128”.</w:t>
+      </w:r>
+    </w:p>
+    <w:p>
+      <w:pPr>
+        <w:pStyle w:val="Prrafodelista"/>
+        <w:numPr>
+          <w:ilvl w:val="0"/>
+          <w:numId w:val="9"/>
+        </w:numPr>
+      </w:pPr>
+      <w:r>
+        <w:t>Igualmente</w:t>
+      </w:r>
+      <w:r>
+        <w:t xml:space="preserve">, para definir los modelos de los ratones hice algo parecido a lo anterior pero más breve </w:t>
+      </w:r>
+      <w:r>
+        <w:t>“</w:t>
+      </w:r>
+      <w:r>
+        <w:t xml:space="preserve">M[1-9]0|M[1-9]000|Easy </w:t>
+      </w:r>
+      <w:proofErr w:type="spellStart"/>
+      <w:r>
+        <w:t>Delta|Business|X</w:t>
+      </w:r>
+      <w:proofErr w:type="spellEnd"/>
+      <w:r>
+        <w:t>[1-9]00|Basics|MC-[1-9]00|Flame|Mist|Tick|Crew</w:t>
+      </w:r>
+      <w:r>
+        <w:t>”</w:t>
+      </w:r>
+    </w:p>
+    <w:p>
+      <w:pPr>
+        <w:pStyle w:val="Prrafodelista"/>
+        <w:numPr>
+          <w:ilvl w:val="0"/>
+          <w:numId w:val="9"/>
+        </w:numPr>
+      </w:pPr>
+      <w:r>
+        <w:t xml:space="preserve">Asimismo, para los modelos de los ratones, seguí un enfoque similar pero más conciso con el </w:t>
+      </w:r>
+      <w:proofErr w:type="spellStart"/>
+      <w:r>
+        <w:t>regex</w:t>
+      </w:r>
+      <w:proofErr w:type="spellEnd"/>
+      <w:r>
+        <w:t>:</w:t>
+      </w:r>
+      <w:r>
+        <w:t xml:space="preserve"> </w:t>
+      </w:r>
+      <w:r>
+        <w:t>“</w:t>
+      </w:r>
+      <w:r>
+        <w:t xml:space="preserve">M[1-9]0|M[1-9]000|Easy </w:t>
+      </w:r>
+      <w:proofErr w:type="spellStart"/>
+      <w:r>
+        <w:t>Delta|Business|X</w:t>
+      </w:r>
+      <w:proofErr w:type="spellEnd"/>
+      <w:r>
+        <w:t>[1-9]00|Basics|MC-[1-9]00|Flame|Mist|Tick|Crew</w:t>
+      </w:r>
+      <w:r>
+        <w:t>”</w:t>
+      </w:r>
+      <w:r>
+        <w:t>.</w:t>
+      </w:r>
+    </w:p>
+    <w:p>
+      <w:pPr>
+        <w:pStyle w:val="Prrafodelista"/>
+        <w:numPr>
+          <w:ilvl w:val="0"/>
+          <w:numId w:val="9"/>
+        </w:numPr>
+      </w:pPr>
+      <w:r>
+        <w:t xml:space="preserve">Por último, definí el tipo de conector del ratón con el siguiente </w:t>
+      </w:r>
+      <w:proofErr w:type="spellStart"/>
+      <w:r>
+        <w:t>regex</w:t>
+      </w:r>
+      <w:proofErr w:type="spellEnd"/>
+      <w:r>
+        <w:t xml:space="preserve">: </w:t>
+      </w:r>
+      <w:r>
+        <w:t>“</w:t>
+      </w:r>
+      <w:r>
+        <w:t>USB|PS/2</w:t>
+      </w:r>
+      <w:r>
+        <w:t>”</w:t>
+      </w:r>
+      <w:r>
+        <w:t>.</w:t>
+      </w:r>
+    </w:p>
+    <w:p/>
+    <w:p>
+      <w:pPr>
+        <w:pStyle w:val="Ttulo3"/>
+      </w:pPr>
+      <w:bookmarkStart w:id="26" w:name="_Toc150555126"/>
+      <w:r>
+        <w:t xml:space="preserve">Datos generados </w:t>
+      </w:r>
+      <w:r>
+        <w:t xml:space="preserve">mediante </w:t>
+      </w:r>
+      <w:r>
+        <w:t>archivos de texto</w:t>
+      </w:r>
+      <w:bookmarkEnd w:id="26"/>
+    </w:p>
+    <w:p/>
+    <w:p>
+      <w:r>
+        <w:t>Para la creación de datos sin la presencia de caracteres aleatorios, elegí generarlos mediante archivos de texto que contienen las distintas opciones disponibles.</w:t>
+      </w:r>
+    </w:p>
+    <w:p/>
+    <w:p>
+      <w:pPr>
+        <w:pStyle w:val="Prrafodelista"/>
+        <w:numPr>
+          <w:ilvl w:val="0"/>
+          <w:numId w:val="9"/>
+        </w:numPr>
+      </w:pPr>
+      <w:r>
+        <w:lastRenderedPageBreak/>
+        <w:t>Definí una variedad de cursos, incluyendo Servicios Administrativos (Primer y Segundo curso), Informática y Comunicaciones (Primer y Segundo curso), Gestión Administrativa (Primer y Segundo curso), Cuidados Auxiliares de Enfermería (Primer curso), Sistemas Microinformáticos y Redes (Primer y Segundo curso), Documentación y Administración Sanitarias (Primer y Segundo curso), Administración y Finanzas (Primer y Segundo curso), Desarrollo de Aplicaciones Multiplataforma (Primer y Segundo curso), Administración de Sistemas Informáticos en Red (Primer y Segundo curso), Educación Infantil (Primer y Segundo curso), Integración Social (Primer y Segundo curso), y Desarrollo de Aplicaciones Web (Primer y Segundo curso).</w:t>
+      </w:r>
+    </w:p>
+    <w:p>
+      <w:pPr>
+        <w:pStyle w:val="Prrafodelista"/>
+        <w:numPr>
+          <w:ilvl w:val="0"/>
+          <w:numId w:val="9"/>
+        </w:numPr>
+      </w:pPr>
+      <w:r>
+        <w:t>Definí los turnos de los alumnos, siendo estos en la mañana o en la tarde.</w:t>
+      </w:r>
+    </w:p>
+    <w:p>
+      <w:pPr>
+        <w:pStyle w:val="Prrafodelista"/>
+        <w:numPr>
+          <w:ilvl w:val="0"/>
+          <w:numId w:val="9"/>
+        </w:numPr>
+      </w:pPr>
+      <w:r>
+        <w:t>Establecí el estado de la matrícula de los alumnos, dividiéndolo en "Matriculado" y "No matriculado".</w:t>
+      </w:r>
+    </w:p>
+    <w:p>
+      <w:pPr>
+        <w:pStyle w:val="Prrafodelista"/>
+        <w:numPr>
+          <w:ilvl w:val="0"/>
+          <w:numId w:val="9"/>
+        </w:numPr>
+      </w:pPr>
+      <w:r>
+        <w:t xml:space="preserve">Las aplicaciones disponibles para los portátiles comprenden una amplia gama, desde herramientas de lectura como Acrobat Reader, utilidades de edición de audio como Audacity, programas de contabilidad como </w:t>
+      </w:r>
+      <w:proofErr w:type="spellStart"/>
+      <w:r>
+        <w:t>Contasol</w:t>
+      </w:r>
+      <w:proofErr w:type="spellEnd"/>
+      <w:r>
+        <w:t xml:space="preserve">, hasta herramientas de desarrollo como </w:t>
+      </w:r>
+      <w:proofErr w:type="spellStart"/>
+      <w:r>
+        <w:t>dbForge</w:t>
+      </w:r>
+      <w:proofErr w:type="spellEnd"/>
+      <w:r>
+        <w:t xml:space="preserve">, Eclipse y Visual Studio. También se incluyen navegadores como Google Chrome y Edge, herramientas de diseño gráfico como </w:t>
+      </w:r>
+      <w:proofErr w:type="spellStart"/>
+      <w:r>
+        <w:t>Figma</w:t>
+      </w:r>
+      <w:proofErr w:type="spellEnd"/>
+      <w:r>
+        <w:t xml:space="preserve">, Gimp e </w:t>
+      </w:r>
+      <w:proofErr w:type="spellStart"/>
+      <w:r>
+        <w:t>Illustrator</w:t>
+      </w:r>
+      <w:proofErr w:type="spellEnd"/>
+      <w:r>
+        <w:t xml:space="preserve">, editores de texto como Notepad++, y software de virtualización como VirtualBox. Además, se consideran reproductores multimedia como VLC, herramientas de compresión como WinRAR, y suites de oficina como Excel, PowerPoint y Word. En el ámbito de desarrollo específico, se encuentran entornos como Unity y Visual Studio </w:t>
+      </w:r>
+      <w:proofErr w:type="spellStart"/>
+      <w:r>
+        <w:t>Code</w:t>
+      </w:r>
+      <w:proofErr w:type="spellEnd"/>
+      <w:r>
+        <w:t xml:space="preserve">, junto con </w:t>
+      </w:r>
+      <w:proofErr w:type="spellStart"/>
+      <w:r>
+        <w:t>Xampp</w:t>
+      </w:r>
+      <w:proofErr w:type="spellEnd"/>
+      <w:r>
+        <w:t>, que combina Apache, MySQL, PHP y Perl para facilitar el desarrollo web.</w:t>
+      </w:r>
+    </w:p>
+    <w:p>
+      <w:pPr>
+        <w:pStyle w:val="Prrafodelista"/>
+        <w:numPr>
+          <w:ilvl w:val="0"/>
+          <w:numId w:val="9"/>
+        </w:numPr>
+      </w:pPr>
+      <w:r>
+        <w:t>He establecido las distintas condiciones para el estado de alquiler, clasificándolo en "Alquilado", "Disponible" y "Averiado".</w:t>
+      </w:r>
+    </w:p>
+    <w:p>
+      <w:pPr>
+        <w:pStyle w:val="Prrafodelista"/>
+        <w:numPr>
+          <w:ilvl w:val="0"/>
+          <w:numId w:val="9"/>
+        </w:numPr>
+      </w:pPr>
+      <w:r>
+        <w:t xml:space="preserve">En la selección de portátiles, se incluyen marcas diversas. Entre ellas se encuentran Acer, </w:t>
+      </w:r>
+      <w:proofErr w:type="spellStart"/>
+      <w:r>
+        <w:t>Alurin</w:t>
+      </w:r>
+      <w:proofErr w:type="spellEnd"/>
+      <w:r>
+        <w:t xml:space="preserve">, Asus, Dell, Denver, Gigabyte, HP, Huawei, </w:t>
+      </w:r>
+      <w:proofErr w:type="spellStart"/>
+      <w:r>
+        <w:t>Innjoo</w:t>
+      </w:r>
+      <w:proofErr w:type="spellEnd"/>
+      <w:r>
+        <w:t xml:space="preserve">, MSI, Lenovo, LG, </w:t>
+      </w:r>
+      <w:proofErr w:type="spellStart"/>
+      <w:r>
+        <w:t>Medion</w:t>
+      </w:r>
+      <w:proofErr w:type="spellEnd"/>
+      <w:r>
+        <w:t xml:space="preserve">, Microsoft, Samsung, OEM, Polaroid, </w:t>
+      </w:r>
+      <w:proofErr w:type="spellStart"/>
+      <w:r>
+        <w:t>Primux</w:t>
+      </w:r>
+      <w:proofErr w:type="spellEnd"/>
+      <w:r>
+        <w:t xml:space="preserve">, </w:t>
+      </w:r>
+      <w:proofErr w:type="spellStart"/>
+      <w:r>
+        <w:t>Prixton</w:t>
+      </w:r>
+      <w:proofErr w:type="spellEnd"/>
+      <w:r>
+        <w:t xml:space="preserve">, </w:t>
+      </w:r>
+      <w:proofErr w:type="spellStart"/>
+      <w:r>
+        <w:t>Razer</w:t>
+      </w:r>
+      <w:proofErr w:type="spellEnd"/>
+      <w:r>
+        <w:t xml:space="preserve">, Realme, Thomson, Toshiba y </w:t>
+      </w:r>
+      <w:proofErr w:type="spellStart"/>
+      <w:r>
+        <w:t>Vant</w:t>
+      </w:r>
+      <w:proofErr w:type="spellEnd"/>
+      <w:r>
+        <w:t>.</w:t>
+      </w:r>
+    </w:p>
+    <w:p>
+      <w:pPr>
+        <w:pStyle w:val="Prrafodelista"/>
+        <w:numPr>
+          <w:ilvl w:val="0"/>
+          <w:numId w:val="9"/>
+        </w:numPr>
+      </w:pPr>
+      <w:r>
+        <w:t xml:space="preserve">Las marcas de ratones ofrecen una diversidad de opciones, entre las cuales se encuentran </w:t>
+      </w:r>
+      <w:proofErr w:type="spellStart"/>
+      <w:r>
+        <w:t>Equip</w:t>
+      </w:r>
+      <w:proofErr w:type="spellEnd"/>
+      <w:r>
+        <w:t xml:space="preserve">, </w:t>
+      </w:r>
+      <w:proofErr w:type="spellStart"/>
+      <w:r>
+        <w:t>Hama</w:t>
+      </w:r>
+      <w:proofErr w:type="spellEnd"/>
+      <w:r>
+        <w:t xml:space="preserve">, HP, Logitech, NGS, </w:t>
+      </w:r>
+      <w:proofErr w:type="spellStart"/>
+      <w:r>
+        <w:t>Subblim</w:t>
+      </w:r>
+      <w:proofErr w:type="spellEnd"/>
+      <w:r>
+        <w:t xml:space="preserve"> y Trust.</w:t>
+      </w:r>
+    </w:p>
+    <w:p>
+      <w:pPr>
+        <w:pStyle w:val="Prrafodelista"/>
+        <w:numPr>
+          <w:ilvl w:val="0"/>
+          <w:numId w:val="9"/>
+        </w:numPr>
+      </w:pPr>
+      <w:r>
+        <w:t xml:space="preserve">Se presentan distintas alternativas de dispositivos de almacenamiento, entre las que se incluyen HDD, SSD y </w:t>
+      </w:r>
+      <w:proofErr w:type="spellStart"/>
+      <w:r>
+        <w:t>NVMe</w:t>
+      </w:r>
+      <w:proofErr w:type="spellEnd"/>
+      <w:r>
+        <w:t>.</w:t>
+      </w:r>
+    </w:p>
+    <w:p/>
+    <w:p>
+      <w:r>
+        <w:t>La mayoría de los datos fueron recopilados de tiendas en línea especializadas en productos informáticos.</w:t>
+      </w:r>
+    </w:p>
+    <w:p/>
+    <w:p>
+      <w:r>
+        <w:lastRenderedPageBreak/>
+        <w:t>Después de configurar cada uno de los campos, pulsé sobre la fecha verde en la parte central superior y abrí el script al presionar el botón "</w:t>
+      </w:r>
+      <w:proofErr w:type="spellStart"/>
+      <w:r>
+        <w:t>Generate</w:t>
+      </w:r>
+      <w:proofErr w:type="spellEnd"/>
+      <w:r>
+        <w:t>". Posteriormente, añadí los datos a la base de datos ejecutando el script.</w:t>
+      </w:r>
+    </w:p>
+    <w:p>
+      <w:pPr>
         <w:jc w:val="both"/>
       </w:pPr>
     </w:p>
     <w:p>
       <w:pPr>
+        <w:jc w:val="both"/>
+      </w:pPr>
+    </w:p>
+    <w:p>
+      <w:pPr>
         <w:pStyle w:val="Ttulo2"/>
       </w:pPr>
-      <w:bookmarkStart w:id="23" w:name="_Toc150204674"/>
-      <w:bookmarkStart w:id="24" w:name="_Toc150518612"/>
+      <w:bookmarkStart w:id="27" w:name="_Toc150204674"/>
+      <w:bookmarkStart w:id="28" w:name="_Toc150555127"/>
       <w:r>
         <w:t>Generación de documentación automática</w:t>
       </w:r>
-      <w:bookmarkEnd w:id="23"/>
-      <w:bookmarkEnd w:id="24"/>
+      <w:bookmarkEnd w:id="27"/>
+      <w:bookmarkEnd w:id="28"/>
     </w:p>
     <w:p/>
     <w:p>
@@ -6023,7 +7340,15 @@
         <w:jc w:val="both"/>
       </w:pPr>
       <w:r>
-        <w:t>En dbForge, genero la documentación a partir de la conexión que he establecido, seleccionando la base de datos y sus tablas, y posteriormente elijo la extensión del archivo.</w:t>
+        <w:t xml:space="preserve">En </w:t>
+      </w:r>
+      <w:proofErr w:type="spellStart"/>
+      <w:r>
+        <w:t>dbForge</w:t>
+      </w:r>
+      <w:proofErr w:type="spellEnd"/>
+      <w:r>
+        <w:t>, genero la documentación a partir de la conexión que he establecido, seleccionando la base de datos y sus tablas, y posteriormente elijo la extensión del archivo.</w:t>
       </w:r>
     </w:p>
     <w:p>
@@ -6040,13 +7365,13 @@
       <w:pPr>
         <w:pStyle w:val="Ttulo2"/>
       </w:pPr>
-      <w:bookmarkStart w:id="25" w:name="_Toc150204675"/>
-      <w:bookmarkStart w:id="26" w:name="_Toc150518613"/>
+      <w:bookmarkStart w:id="29" w:name="_Toc150204675"/>
+      <w:bookmarkStart w:id="30" w:name="_Toc150555128"/>
       <w:r>
         <w:t>Propuestas de ampliación</w:t>
       </w:r>
-      <w:bookmarkEnd w:id="25"/>
-      <w:bookmarkEnd w:id="26"/>
+      <w:bookmarkEnd w:id="29"/>
+      <w:bookmarkEnd w:id="30"/>
     </w:p>
     <w:p/>
     <w:p>
@@ -6097,7 +7422,47 @@
         <w:jc w:val="both"/>
       </w:pPr>
       <w:r>
-        <w:t>Implementación de un sistema de gestión de conexiones WiFi. En un centro educativo, una conexión WiFi puede servir a varias aulas, y, a su vez, un aula puede contar con varias conexiones WiFi estables. Asimismo, las conexiones WiFi estarán instaladas en una ubicación centralizada, y un aula podrá disponer de múltiples conexiones WiFi instaladas. Esta ampliación permitirá una administración eficiente de la conectividad inalámbrica en el centro.</w:t>
+        <w:t xml:space="preserve">Implementación de un sistema de gestión de conexiones </w:t>
+      </w:r>
+      <w:proofErr w:type="spellStart"/>
+      <w:r>
+        <w:t>WiFi</w:t>
+      </w:r>
+      <w:proofErr w:type="spellEnd"/>
+      <w:r>
+        <w:t xml:space="preserve">. En un centro educativo, una conexión </w:t>
+      </w:r>
+      <w:proofErr w:type="spellStart"/>
+      <w:r>
+        <w:t>WiFi</w:t>
+      </w:r>
+      <w:proofErr w:type="spellEnd"/>
+      <w:r>
+        <w:t xml:space="preserve"> puede servir a varias aulas, y, a su vez, un aula puede contar con varias conexiones </w:t>
+      </w:r>
+      <w:proofErr w:type="spellStart"/>
+      <w:r>
+        <w:t>WiFi</w:t>
+      </w:r>
+      <w:proofErr w:type="spellEnd"/>
+      <w:r>
+        <w:t xml:space="preserve"> estables. Asimismo, las conexiones </w:t>
+      </w:r>
+      <w:proofErr w:type="spellStart"/>
+      <w:r>
+        <w:t>WiFi</w:t>
+      </w:r>
+      <w:proofErr w:type="spellEnd"/>
+      <w:r>
+        <w:t xml:space="preserve"> estarán instaladas en una ubicación centralizada, y un aula podrá disponer de múltiples conexiones </w:t>
+      </w:r>
+      <w:proofErr w:type="spellStart"/>
+      <w:r>
+        <w:t>WiFi</w:t>
+      </w:r>
+      <w:proofErr w:type="spellEnd"/>
+      <w:r>
+        <w:t xml:space="preserve"> instaladas. Esta ampliación permitirá una administración eficiente de la conectividad inalámbrica en el centro.</w:t>
       </w:r>
     </w:p>
     <w:sectPr>
@@ -6660,7 +8025,7 @@
   <w:abstractNum w:abstractNumId="3" w15:restartNumberingAfterBreak="0">
     <w:nsid w:val="2D2408CA"/>
     <w:multiLevelType w:val="hybridMultilevel"/>
-    <w:tmpl w:val="7B5CDE56"/>
+    <w:tmpl w:val="D1009C7E"/>
     <w:lvl w:ilvl="0" w:tplc="0C0A000F">
       <w:start w:val="1"/>
       <w:numFmt w:val="decimal"/>
@@ -7045,6 +8410,95 @@
     </w:lvl>
   </w:abstractNum>
   <w:abstractNum w:abstractNumId="6" w15:restartNumberingAfterBreak="0">
+    <w:nsid w:val="469200BB"/>
+    <w:multiLevelType w:val="hybridMultilevel"/>
+    <w:tmpl w:val="D4E4AC68"/>
+    <w:lvl w:ilvl="0" w:tplc="0C0A000F">
+      <w:start w:val="1"/>
+      <w:numFmt w:val="decimal"/>
+      <w:lvlText w:val="%1."/>
+      <w:lvlJc w:val="left"/>
+      <w:pPr>
+        <w:ind w:left="720" w:hanging="360"/>
+      </w:pPr>
+    </w:lvl>
+    <w:lvl w:ilvl="1" w:tplc="0C0A0001">
+      <w:start w:val="1"/>
+      <w:numFmt w:val="bullet"/>
+      <w:lvlText w:val=""/>
+      <w:lvlJc w:val="left"/>
+      <w:pPr>
+        <w:ind w:left="1440" w:hanging="360"/>
+      </w:pPr>
+      <w:rPr>
+        <w:rFonts w:ascii="Symbol" w:hAnsi="Symbol" w:hint="default"/>
+      </w:rPr>
+    </w:lvl>
+    <w:lvl w:ilvl="2" w:tplc="0C0A001B" w:tentative="1">
+      <w:start w:val="1"/>
+      <w:numFmt w:val="lowerRoman"/>
+      <w:lvlText w:val="%3."/>
+      <w:lvlJc w:val="right"/>
+      <w:pPr>
+        <w:ind w:left="2160" w:hanging="180"/>
+      </w:pPr>
+    </w:lvl>
+    <w:lvl w:ilvl="3" w:tplc="0C0A000F" w:tentative="1">
+      <w:start w:val="1"/>
+      <w:numFmt w:val="decimal"/>
+      <w:lvlText w:val="%4."/>
+      <w:lvlJc w:val="left"/>
+      <w:pPr>
+        <w:ind w:left="2880" w:hanging="360"/>
+      </w:pPr>
+    </w:lvl>
+    <w:lvl w:ilvl="4" w:tplc="0C0A0019" w:tentative="1">
+      <w:start w:val="1"/>
+      <w:numFmt w:val="lowerLetter"/>
+      <w:lvlText w:val="%5."/>
+      <w:lvlJc w:val="left"/>
+      <w:pPr>
+        <w:ind w:left="3600" w:hanging="360"/>
+      </w:pPr>
+    </w:lvl>
+    <w:lvl w:ilvl="5" w:tplc="0C0A001B" w:tentative="1">
+      <w:start w:val="1"/>
+      <w:numFmt w:val="lowerRoman"/>
+      <w:lvlText w:val="%6."/>
+      <w:lvlJc w:val="right"/>
+      <w:pPr>
+        <w:ind w:left="4320" w:hanging="180"/>
+      </w:pPr>
+    </w:lvl>
+    <w:lvl w:ilvl="6" w:tplc="0C0A000F" w:tentative="1">
+      <w:start w:val="1"/>
+      <w:numFmt w:val="decimal"/>
+      <w:lvlText w:val="%7."/>
+      <w:lvlJc w:val="left"/>
+      <w:pPr>
+        <w:ind w:left="5040" w:hanging="360"/>
+      </w:pPr>
+    </w:lvl>
+    <w:lvl w:ilvl="7" w:tplc="0C0A0019" w:tentative="1">
+      <w:start w:val="1"/>
+      <w:numFmt w:val="lowerLetter"/>
+      <w:lvlText w:val="%8."/>
+      <w:lvlJc w:val="left"/>
+      <w:pPr>
+        <w:ind w:left="5760" w:hanging="360"/>
+      </w:pPr>
+    </w:lvl>
+    <w:lvl w:ilvl="8" w:tplc="0C0A001B" w:tentative="1">
+      <w:start w:val="1"/>
+      <w:numFmt w:val="lowerRoman"/>
+      <w:lvlText w:val="%9."/>
+      <w:lvlJc w:val="right"/>
+      <w:pPr>
+        <w:ind w:left="6480" w:hanging="180"/>
+      </w:pPr>
+    </w:lvl>
+  </w:abstractNum>
+  <w:abstractNum w:abstractNumId="7" w15:restartNumberingAfterBreak="0">
     <w:nsid w:val="469C1199"/>
     <w:multiLevelType w:val="multilevel"/>
     <w:tmpl w:val="85405386"/>
@@ -7193,7 +8647,96 @@
       </w:rPr>
     </w:lvl>
   </w:abstractNum>
-  <w:abstractNum w:abstractNumId="7" w15:restartNumberingAfterBreak="0">
+  <w:abstractNum w:abstractNumId="8" w15:restartNumberingAfterBreak="0">
+    <w:nsid w:val="4B222AD9"/>
+    <w:multiLevelType w:val="hybridMultilevel"/>
+    <w:tmpl w:val="B4EEC1A2"/>
+    <w:lvl w:ilvl="0" w:tplc="0C0A000F">
+      <w:start w:val="1"/>
+      <w:numFmt w:val="decimal"/>
+      <w:lvlText w:val="%1."/>
+      <w:lvlJc w:val="left"/>
+      <w:pPr>
+        <w:ind w:left="720" w:hanging="360"/>
+      </w:pPr>
+    </w:lvl>
+    <w:lvl w:ilvl="1" w:tplc="0C0A0001">
+      <w:start w:val="1"/>
+      <w:numFmt w:val="bullet"/>
+      <w:lvlText w:val=""/>
+      <w:lvlJc w:val="left"/>
+      <w:pPr>
+        <w:ind w:left="1440" w:hanging="360"/>
+      </w:pPr>
+      <w:rPr>
+        <w:rFonts w:ascii="Symbol" w:hAnsi="Symbol" w:hint="default"/>
+      </w:rPr>
+    </w:lvl>
+    <w:lvl w:ilvl="2" w:tplc="0C0A001B" w:tentative="1">
+      <w:start w:val="1"/>
+      <w:numFmt w:val="lowerRoman"/>
+      <w:lvlText w:val="%3."/>
+      <w:lvlJc w:val="right"/>
+      <w:pPr>
+        <w:ind w:left="2160" w:hanging="180"/>
+      </w:pPr>
+    </w:lvl>
+    <w:lvl w:ilvl="3" w:tplc="0C0A000F" w:tentative="1">
+      <w:start w:val="1"/>
+      <w:numFmt w:val="decimal"/>
+      <w:lvlText w:val="%4."/>
+      <w:lvlJc w:val="left"/>
+      <w:pPr>
+        <w:ind w:left="2880" w:hanging="360"/>
+      </w:pPr>
+    </w:lvl>
+    <w:lvl w:ilvl="4" w:tplc="0C0A0019" w:tentative="1">
+      <w:start w:val="1"/>
+      <w:numFmt w:val="lowerLetter"/>
+      <w:lvlText w:val="%5."/>
+      <w:lvlJc w:val="left"/>
+      <w:pPr>
+        <w:ind w:left="3600" w:hanging="360"/>
+      </w:pPr>
+    </w:lvl>
+    <w:lvl w:ilvl="5" w:tplc="0C0A001B" w:tentative="1">
+      <w:start w:val="1"/>
+      <w:numFmt w:val="lowerRoman"/>
+      <w:lvlText w:val="%6."/>
+      <w:lvlJc w:val="right"/>
+      <w:pPr>
+        <w:ind w:left="4320" w:hanging="180"/>
+      </w:pPr>
+    </w:lvl>
+    <w:lvl w:ilvl="6" w:tplc="0C0A000F" w:tentative="1">
+      <w:start w:val="1"/>
+      <w:numFmt w:val="decimal"/>
+      <w:lvlText w:val="%7."/>
+      <w:lvlJc w:val="left"/>
+      <w:pPr>
+        <w:ind w:left="5040" w:hanging="360"/>
+      </w:pPr>
+    </w:lvl>
+    <w:lvl w:ilvl="7" w:tplc="0C0A0019" w:tentative="1">
+      <w:start w:val="1"/>
+      <w:numFmt w:val="lowerLetter"/>
+      <w:lvlText w:val="%8."/>
+      <w:lvlJc w:val="left"/>
+      <w:pPr>
+        <w:ind w:left="5760" w:hanging="360"/>
+      </w:pPr>
+    </w:lvl>
+    <w:lvl w:ilvl="8" w:tplc="0C0A001B" w:tentative="1">
+      <w:start w:val="1"/>
+      <w:numFmt w:val="lowerRoman"/>
+      <w:lvlText w:val="%9."/>
+      <w:lvlJc w:val="right"/>
+      <w:pPr>
+        <w:ind w:left="6480" w:hanging="180"/>
+      </w:pPr>
+    </w:lvl>
+  </w:abstractNum>
+  <w:abstractNum w:abstractNumId="9" w15:restartNumberingAfterBreak="0">
     <w:nsid w:val="5A1635B4"/>
     <w:multiLevelType w:val="hybridMultilevel"/>
     <w:tmpl w:val="1BE8F5DC"/>
@@ -7305,7 +8848,7 @@
       </w:rPr>
     </w:lvl>
   </w:abstractNum>
-  <w:abstractNum w:abstractNumId="8" w15:restartNumberingAfterBreak="0">
+  <w:abstractNum w:abstractNumId="10" w15:restartNumberingAfterBreak="0">
     <w:nsid w:val="66354E59"/>
     <w:multiLevelType w:val="hybridMultilevel"/>
     <w:tmpl w:val="76C4BF98"/>
@@ -7418,7 +8961,7 @@
       </w:rPr>
     </w:lvl>
   </w:abstractNum>
-  <w:abstractNum w:abstractNumId="9" w15:restartNumberingAfterBreak="0">
+  <w:abstractNum w:abstractNumId="11" w15:restartNumberingAfterBreak="0">
     <w:nsid w:val="71B61DD1"/>
     <w:multiLevelType w:val="multilevel"/>
     <w:tmpl w:val="3110984A"/>
@@ -7568,25 +9111,25 @@
     </w:lvl>
   </w:abstractNum>
   <w:num w:numId="1">
-    <w:abstractNumId w:val="7"/>
+    <w:abstractNumId w:val="9"/>
   </w:num>
   <w:num w:numId="2">
     <w:abstractNumId w:val="0"/>
   </w:num>
   <w:num w:numId="3">
-    <w:abstractNumId w:val="8"/>
+    <w:abstractNumId w:val="10"/>
   </w:num>
   <w:num w:numId="4">
     <w:abstractNumId w:val="5"/>
   </w:num>
   <w:num w:numId="5">
-    <w:abstractNumId w:val="6"/>
+    <w:abstractNumId w:val="7"/>
   </w:num>
   <w:num w:numId="6">
     <w:abstractNumId w:val="4"/>
   </w:num>
   <w:num w:numId="7">
-    <w:abstractNumId w:val="9"/>
+    <w:abstractNumId w:val="11"/>
   </w:num>
   <w:num w:numId="8">
     <w:abstractNumId w:val="1"/>
@@ -7596,6 +9139,12 @@
   </w:num>
   <w:num w:numId="10">
     <w:abstractNumId w:val="3"/>
+  </w:num>
+  <w:num w:numId="11">
+    <w:abstractNumId w:val="8"/>
+  </w:num>
+  <w:num w:numId="12">
+    <w:abstractNumId w:val="6"/>
   </w:num>
 </w:numbering>
 </file>
@@ -8318,6 +9867,11 @@
     <w:basedOn w:val="Fuentedeprrafopredeter"/>
     <w:rsid w:val="00615CBE"/>
   </w:style>
+  <w:style w:type="character" w:customStyle="1" w:styleId="notion-enable-hover">
+    <w:name w:val="notion-enable-hover"/>
+    <w:basedOn w:val="Fuentedeprrafopredeter"/>
+    <w:rsid w:val="00403DD0"/>
+  </w:style>
 </w:styles>
 </file>
 

</xml_diff>

<commit_message>
Correción de la documentación
</commit_message>
<xml_diff>
--- a/Trabajo de fin de grado/Documentacion_del_proceso_de_desarrollo.docx
+++ b/Trabajo de fin de grado/Documentacion_del_proceso_de_desarrollo.docx
@@ -1180,7 +1180,7 @@
           <w:r>
             <w:fldChar w:fldCharType="separate"/>
           </w:r>
-          <w:hyperlink w:anchor="_Toc150607691" w:history="1">
+          <w:hyperlink w:anchor="_Toc150612171" w:history="1">
             <w:r>
               <w:rPr>
                 <w:rStyle w:val="Hipervnculo"/>
@@ -1207,7 +1207,7 @@
                 <w:noProof/>
                 <w:webHidden/>
               </w:rPr>
-              <w:instrText xml:space="preserve"> PAGEREF _Toc150607691 \h </w:instrText>
+              <w:instrText xml:space="preserve"> PAGEREF _Toc150612171 \h </w:instrText>
             </w:r>
             <w:r>
               <w:rPr>
@@ -1251,7 +1251,7 @@
               <w:lang w:eastAsia="es-ES"/>
             </w:rPr>
           </w:pPr>
-          <w:hyperlink w:anchor="_Toc150607692" w:history="1">
+          <w:hyperlink w:anchor="_Toc150612172" w:history="1">
             <w:r>
               <w:rPr>
                 <w:rStyle w:val="Hipervnculo"/>
@@ -1278,7 +1278,7 @@
                 <w:noProof/>
                 <w:webHidden/>
               </w:rPr>
-              <w:instrText xml:space="preserve"> PAGEREF _Toc150607692 \h </w:instrText>
+              <w:instrText xml:space="preserve"> PAGEREF _Toc150612172 \h </w:instrText>
             </w:r>
             <w:r>
               <w:rPr>
@@ -1322,7 +1322,7 @@
               <w:lang w:eastAsia="es-ES"/>
             </w:rPr>
           </w:pPr>
-          <w:hyperlink w:anchor="_Toc150607693" w:history="1">
+          <w:hyperlink w:anchor="_Toc150612173" w:history="1">
             <w:r>
               <w:rPr>
                 <w:rStyle w:val="Hipervnculo"/>
@@ -1349,7 +1349,7 @@
                 <w:noProof/>
                 <w:webHidden/>
               </w:rPr>
-              <w:instrText xml:space="preserve"> PAGEREF _Toc150607693 \h </w:instrText>
+              <w:instrText xml:space="preserve"> PAGEREF _Toc150612173 \h </w:instrText>
             </w:r>
             <w:r>
               <w:rPr>
@@ -1393,7 +1393,7 @@
               <w:lang w:eastAsia="es-ES"/>
             </w:rPr>
           </w:pPr>
-          <w:hyperlink w:anchor="_Toc150607694" w:history="1">
+          <w:hyperlink w:anchor="_Toc150612174" w:history="1">
             <w:r>
               <w:rPr>
                 <w:rStyle w:val="Hipervnculo"/>
@@ -1420,7 +1420,7 @@
                 <w:noProof/>
                 <w:webHidden/>
               </w:rPr>
-              <w:instrText xml:space="preserve"> PAGEREF _Toc150607694 \h </w:instrText>
+              <w:instrText xml:space="preserve"> PAGEREF _Toc150612174 \h </w:instrText>
             </w:r>
             <w:r>
               <w:rPr>
@@ -1464,7 +1464,7 @@
               <w:lang w:eastAsia="es-ES"/>
             </w:rPr>
           </w:pPr>
-          <w:hyperlink w:anchor="_Toc150607695" w:history="1">
+          <w:hyperlink w:anchor="_Toc150612175" w:history="1">
             <w:r>
               <w:rPr>
                 <w:rStyle w:val="Hipervnculo"/>
@@ -1491,7 +1491,7 @@
                 <w:noProof/>
                 <w:webHidden/>
               </w:rPr>
-              <w:instrText xml:space="preserve"> PAGEREF _Toc150607695 \h </w:instrText>
+              <w:instrText xml:space="preserve"> PAGEREF _Toc150612175 \h </w:instrText>
             </w:r>
             <w:r>
               <w:rPr>
@@ -1535,7 +1535,7 @@
               <w:lang w:eastAsia="es-ES"/>
             </w:rPr>
           </w:pPr>
-          <w:hyperlink w:anchor="_Toc150607696" w:history="1">
+          <w:hyperlink w:anchor="_Toc150612176" w:history="1">
             <w:r>
               <w:rPr>
                 <w:rStyle w:val="Hipervnculo"/>
@@ -1562,7 +1562,7 @@
                 <w:noProof/>
                 <w:webHidden/>
               </w:rPr>
-              <w:instrText xml:space="preserve"> PAGEREF _Toc150607696 \h </w:instrText>
+              <w:instrText xml:space="preserve"> PAGEREF _Toc150612176 \h </w:instrText>
             </w:r>
             <w:r>
               <w:rPr>
@@ -1606,7 +1606,7 @@
               <w:lang w:eastAsia="es-ES"/>
             </w:rPr>
           </w:pPr>
-          <w:hyperlink w:anchor="_Toc150607697" w:history="1">
+          <w:hyperlink w:anchor="_Toc150612177" w:history="1">
             <w:r>
               <w:rPr>
                 <w:rStyle w:val="Hipervnculo"/>
@@ -1633,7 +1633,7 @@
                 <w:noProof/>
                 <w:webHidden/>
               </w:rPr>
-              <w:instrText xml:space="preserve"> PAGEREF _Toc150607697 \h </w:instrText>
+              <w:instrText xml:space="preserve"> PAGEREF _Toc150612177 \h </w:instrText>
             </w:r>
             <w:r>
               <w:rPr>
@@ -1677,7 +1677,7 @@
               <w:lang w:eastAsia="es-ES"/>
             </w:rPr>
           </w:pPr>
-          <w:hyperlink w:anchor="_Toc150607698" w:history="1">
+          <w:hyperlink w:anchor="_Toc150612178" w:history="1">
             <w:r>
               <w:rPr>
                 <w:rStyle w:val="Hipervnculo"/>
@@ -1704,7 +1704,7 @@
                 <w:noProof/>
                 <w:webHidden/>
               </w:rPr>
-              <w:instrText xml:space="preserve"> PAGEREF _Toc150607698 \h </w:instrText>
+              <w:instrText xml:space="preserve"> PAGEREF _Toc150612178 \h </w:instrText>
             </w:r>
             <w:r>
               <w:rPr>
@@ -1748,7 +1748,7 @@
               <w:lang w:eastAsia="es-ES"/>
             </w:rPr>
           </w:pPr>
-          <w:hyperlink w:anchor="_Toc150607699" w:history="1">
+          <w:hyperlink w:anchor="_Toc150612179" w:history="1">
             <w:r>
               <w:rPr>
                 <w:rStyle w:val="Hipervnculo"/>
@@ -1775,7 +1775,7 @@
                 <w:noProof/>
                 <w:webHidden/>
               </w:rPr>
-              <w:instrText xml:space="preserve"> PAGEREF _Toc150607699 \h </w:instrText>
+              <w:instrText xml:space="preserve"> PAGEREF _Toc150612179 \h </w:instrText>
             </w:r>
             <w:r>
               <w:rPr>
@@ -1819,7 +1819,7 @@
               <w:lang w:eastAsia="es-ES"/>
             </w:rPr>
           </w:pPr>
-          <w:hyperlink w:anchor="_Toc150607700" w:history="1">
+          <w:hyperlink w:anchor="_Toc150612180" w:history="1">
             <w:r>
               <w:rPr>
                 <w:rStyle w:val="Hipervnculo"/>
@@ -1846,7 +1846,7 @@
                 <w:noProof/>
                 <w:webHidden/>
               </w:rPr>
-              <w:instrText xml:space="preserve"> PAGEREF _Toc150607700 \h </w:instrText>
+              <w:instrText xml:space="preserve"> PAGEREF _Toc150612180 \h </w:instrText>
             </w:r>
             <w:r>
               <w:rPr>
@@ -1890,7 +1890,7 @@
               <w:lang w:eastAsia="es-ES"/>
             </w:rPr>
           </w:pPr>
-          <w:hyperlink w:anchor="_Toc150607701" w:history="1">
+          <w:hyperlink w:anchor="_Toc150612181" w:history="1">
             <w:r>
               <w:rPr>
                 <w:rStyle w:val="Hipervnculo"/>
@@ -1917,7 +1917,7 @@
                 <w:noProof/>
                 <w:webHidden/>
               </w:rPr>
-              <w:instrText xml:space="preserve"> PAGEREF _Toc150607701 \h </w:instrText>
+              <w:instrText xml:space="preserve"> PAGEREF _Toc150612181 \h </w:instrText>
             </w:r>
             <w:r>
               <w:rPr>
@@ -1961,7 +1961,7 @@
               <w:lang w:eastAsia="es-ES"/>
             </w:rPr>
           </w:pPr>
-          <w:hyperlink w:anchor="_Toc150607702" w:history="1">
+          <w:hyperlink w:anchor="_Toc150612182" w:history="1">
             <w:r>
               <w:rPr>
                 <w:rStyle w:val="Hipervnculo"/>
@@ -1988,7 +1988,7 @@
                 <w:noProof/>
                 <w:webHidden/>
               </w:rPr>
-              <w:instrText xml:space="preserve"> PAGEREF _Toc150607702 \h </w:instrText>
+              <w:instrText xml:space="preserve"> PAGEREF _Toc150612182 \h </w:instrText>
             </w:r>
             <w:r>
               <w:rPr>
@@ -2032,7 +2032,7 @@
               <w:lang w:eastAsia="es-ES"/>
             </w:rPr>
           </w:pPr>
-          <w:hyperlink w:anchor="_Toc150607703" w:history="1">
+          <w:hyperlink w:anchor="_Toc150612183" w:history="1">
             <w:r>
               <w:rPr>
                 <w:rStyle w:val="Hipervnculo"/>
@@ -2059,7 +2059,7 @@
                 <w:noProof/>
                 <w:webHidden/>
               </w:rPr>
-              <w:instrText xml:space="preserve"> PAGEREF _Toc150607703 \h </w:instrText>
+              <w:instrText xml:space="preserve"> PAGEREF _Toc150612183 \h </w:instrText>
             </w:r>
             <w:r>
               <w:rPr>
@@ -2103,7 +2103,7 @@
               <w:lang w:eastAsia="es-ES"/>
             </w:rPr>
           </w:pPr>
-          <w:hyperlink w:anchor="_Toc150607704" w:history="1">
+          <w:hyperlink w:anchor="_Toc150612184" w:history="1">
             <w:r>
               <w:rPr>
                 <w:rStyle w:val="Hipervnculo"/>
@@ -2130,7 +2130,7 @@
                 <w:noProof/>
                 <w:webHidden/>
               </w:rPr>
-              <w:instrText xml:space="preserve"> PAGEREF _Toc150607704 \h </w:instrText>
+              <w:instrText xml:space="preserve"> PAGEREF _Toc150612184 \h </w:instrText>
             </w:r>
             <w:r>
               <w:rPr>
@@ -2174,7 +2174,7 @@
               <w:lang w:eastAsia="es-ES"/>
             </w:rPr>
           </w:pPr>
-          <w:hyperlink w:anchor="_Toc150607705" w:history="1">
+          <w:hyperlink w:anchor="_Toc150612185" w:history="1">
             <w:r>
               <w:rPr>
                 <w:rStyle w:val="Hipervnculo"/>
@@ -2201,7 +2201,7 @@
                 <w:noProof/>
                 <w:webHidden/>
               </w:rPr>
-              <w:instrText xml:space="preserve"> PAGEREF _Toc150607705 \h </w:instrText>
+              <w:instrText xml:space="preserve"> PAGEREF _Toc150612185 \h </w:instrText>
             </w:r>
             <w:r>
               <w:rPr>
@@ -2245,7 +2245,7 @@
               <w:lang w:eastAsia="es-ES"/>
             </w:rPr>
           </w:pPr>
-          <w:hyperlink w:anchor="_Toc150607706" w:history="1">
+          <w:hyperlink w:anchor="_Toc150612186" w:history="1">
             <w:r>
               <w:rPr>
                 <w:rStyle w:val="Hipervnculo"/>
@@ -2272,7 +2272,7 @@
                 <w:noProof/>
                 <w:webHidden/>
               </w:rPr>
-              <w:instrText xml:space="preserve"> PAGEREF _Toc150607706 \h </w:instrText>
+              <w:instrText xml:space="preserve"> PAGEREF _Toc150612186 \h </w:instrText>
             </w:r>
             <w:r>
               <w:rPr>
@@ -2316,7 +2316,7 @@
               <w:lang w:eastAsia="es-ES"/>
             </w:rPr>
           </w:pPr>
-          <w:hyperlink w:anchor="_Toc150607707" w:history="1">
+          <w:hyperlink w:anchor="_Toc150612187" w:history="1">
             <w:r>
               <w:rPr>
                 <w:rStyle w:val="Hipervnculo"/>
@@ -2343,7 +2343,7 @@
                 <w:noProof/>
                 <w:webHidden/>
               </w:rPr>
-              <w:instrText xml:space="preserve"> PAGEREF _Toc150607707 \h </w:instrText>
+              <w:instrText xml:space="preserve"> PAGEREF _Toc150612187 \h </w:instrText>
             </w:r>
             <w:r>
               <w:rPr>
@@ -2387,7 +2387,7 @@
               <w:lang w:eastAsia="es-ES"/>
             </w:rPr>
           </w:pPr>
-          <w:hyperlink w:anchor="_Toc150607708" w:history="1">
+          <w:hyperlink w:anchor="_Toc150612188" w:history="1">
             <w:r>
               <w:rPr>
                 <w:rStyle w:val="Hipervnculo"/>
@@ -2414,7 +2414,7 @@
                 <w:noProof/>
                 <w:webHidden/>
               </w:rPr>
-              <w:instrText xml:space="preserve"> PAGEREF _Toc150607708 \h </w:instrText>
+              <w:instrText xml:space="preserve"> PAGEREF _Toc150612188 \h </w:instrText>
             </w:r>
             <w:r>
               <w:rPr>
@@ -2458,7 +2458,7 @@
               <w:lang w:eastAsia="es-ES"/>
             </w:rPr>
           </w:pPr>
-          <w:hyperlink w:anchor="_Toc150607709" w:history="1">
+          <w:hyperlink w:anchor="_Toc150612189" w:history="1">
             <w:r>
               <w:rPr>
                 <w:rStyle w:val="Hipervnculo"/>
@@ -2485,7 +2485,7 @@
                 <w:noProof/>
                 <w:webHidden/>
               </w:rPr>
-              <w:instrText xml:space="preserve"> PAGEREF _Toc150607709 \h </w:instrText>
+              <w:instrText xml:space="preserve"> PAGEREF _Toc150612189 \h </w:instrText>
             </w:r>
             <w:r>
               <w:rPr>
@@ -2529,7 +2529,7 @@
               <w:lang w:eastAsia="es-ES"/>
             </w:rPr>
           </w:pPr>
-          <w:hyperlink w:anchor="_Toc150607710" w:history="1">
+          <w:hyperlink w:anchor="_Toc150612190" w:history="1">
             <w:r>
               <w:rPr>
                 <w:rStyle w:val="Hipervnculo"/>
@@ -2556,7 +2556,7 @@
                 <w:noProof/>
                 <w:webHidden/>
               </w:rPr>
-              <w:instrText xml:space="preserve"> PAGEREF _Toc150607710 \h </w:instrText>
+              <w:instrText xml:space="preserve"> PAGEREF _Toc150612190 \h </w:instrText>
             </w:r>
             <w:r>
               <w:rPr>
@@ -2600,7 +2600,7 @@
               <w:lang w:eastAsia="es-ES"/>
             </w:rPr>
           </w:pPr>
-          <w:hyperlink w:anchor="_Toc150607711" w:history="1">
+          <w:hyperlink w:anchor="_Toc150612191" w:history="1">
             <w:r>
               <w:rPr>
                 <w:rStyle w:val="Hipervnculo"/>
@@ -2627,7 +2627,7 @@
                 <w:noProof/>
                 <w:webHidden/>
               </w:rPr>
-              <w:instrText xml:space="preserve"> PAGEREF _Toc150607711 \h </w:instrText>
+              <w:instrText xml:space="preserve"> PAGEREF _Toc150612191 \h </w:instrText>
             </w:r>
             <w:r>
               <w:rPr>
@@ -2671,7 +2671,7 @@
               <w:lang w:eastAsia="es-ES"/>
             </w:rPr>
           </w:pPr>
-          <w:hyperlink w:anchor="_Toc150607712" w:history="1">
+          <w:hyperlink w:anchor="_Toc150612192" w:history="1">
             <w:r>
               <w:rPr>
                 <w:rStyle w:val="Hipervnculo"/>
@@ -2698,7 +2698,7 @@
                 <w:noProof/>
                 <w:webHidden/>
               </w:rPr>
-              <w:instrText xml:space="preserve"> PAGEREF _Toc150607712 \h </w:instrText>
+              <w:instrText xml:space="preserve"> PAGEREF _Toc150612192 \h </w:instrText>
             </w:r>
             <w:r>
               <w:rPr>
@@ -2742,7 +2742,7 @@
               <w:lang w:eastAsia="es-ES"/>
             </w:rPr>
           </w:pPr>
-          <w:hyperlink w:anchor="_Toc150607713" w:history="1">
+          <w:hyperlink w:anchor="_Toc150612193" w:history="1">
             <w:r>
               <w:rPr>
                 <w:rStyle w:val="Hipervnculo"/>
@@ -2769,7 +2769,7 @@
                 <w:noProof/>
                 <w:webHidden/>
               </w:rPr>
-              <w:instrText xml:space="preserve"> PAGEREF _Toc150607713 \h </w:instrText>
+              <w:instrText xml:space="preserve"> PAGEREF _Toc150612193 \h </w:instrText>
             </w:r>
             <w:r>
               <w:rPr>
@@ -2813,7 +2813,7 @@
               <w:lang w:eastAsia="es-ES"/>
             </w:rPr>
           </w:pPr>
-          <w:hyperlink w:anchor="_Toc150607714" w:history="1">
+          <w:hyperlink w:anchor="_Toc150612194" w:history="1">
             <w:r>
               <w:rPr>
                 <w:rStyle w:val="Hipervnculo"/>
@@ -2840,7 +2840,7 @@
                 <w:noProof/>
                 <w:webHidden/>
               </w:rPr>
-              <w:instrText xml:space="preserve"> PAGEREF _Toc150607714 \h </w:instrText>
+              <w:instrText xml:space="preserve"> PAGEREF _Toc150612194 \h </w:instrText>
             </w:r>
             <w:r>
               <w:rPr>
@@ -2884,7 +2884,7 @@
               <w:lang w:eastAsia="es-ES"/>
             </w:rPr>
           </w:pPr>
-          <w:hyperlink w:anchor="_Toc150607715" w:history="1">
+          <w:hyperlink w:anchor="_Toc150612195" w:history="1">
             <w:r>
               <w:rPr>
                 <w:rStyle w:val="Hipervnculo"/>
@@ -2911,7 +2911,7 @@
                 <w:noProof/>
                 <w:webHidden/>
               </w:rPr>
-              <w:instrText xml:space="preserve"> PAGEREF _Toc150607715 \h </w:instrText>
+              <w:instrText xml:space="preserve"> PAGEREF _Toc150612195 \h </w:instrText>
             </w:r>
             <w:r>
               <w:rPr>
@@ -2955,7 +2955,7 @@
               <w:lang w:eastAsia="es-ES"/>
             </w:rPr>
           </w:pPr>
-          <w:hyperlink w:anchor="_Toc150607716" w:history="1">
+          <w:hyperlink w:anchor="_Toc150612196" w:history="1">
             <w:r>
               <w:rPr>
                 <w:rStyle w:val="Hipervnculo"/>
@@ -2982,7 +2982,7 @@
                 <w:noProof/>
                 <w:webHidden/>
               </w:rPr>
-              <w:instrText xml:space="preserve"> PAGEREF _Toc150607716 \h </w:instrText>
+              <w:instrText xml:space="preserve"> PAGEREF _Toc150612196 \h </w:instrText>
             </w:r>
             <w:r>
               <w:rPr>
@@ -3026,7 +3026,7 @@
               <w:lang w:eastAsia="es-ES"/>
             </w:rPr>
           </w:pPr>
-          <w:hyperlink w:anchor="_Toc150607717" w:history="1">
+          <w:hyperlink w:anchor="_Toc150612197" w:history="1">
             <w:r>
               <w:rPr>
                 <w:rStyle w:val="Hipervnculo"/>
@@ -3053,7 +3053,7 @@
                 <w:noProof/>
                 <w:webHidden/>
               </w:rPr>
-              <w:instrText xml:space="preserve"> PAGEREF _Toc150607717 \h </w:instrText>
+              <w:instrText xml:space="preserve"> PAGEREF _Toc150612197 \h </w:instrText>
             </w:r>
             <w:r>
               <w:rPr>
@@ -3097,7 +3097,7 @@
               <w:lang w:eastAsia="es-ES"/>
             </w:rPr>
           </w:pPr>
-          <w:hyperlink w:anchor="_Toc150607718" w:history="1">
+          <w:hyperlink w:anchor="_Toc150612198" w:history="1">
             <w:r>
               <w:rPr>
                 <w:rStyle w:val="Hipervnculo"/>
@@ -3124,7 +3124,7 @@
                 <w:noProof/>
                 <w:webHidden/>
               </w:rPr>
-              <w:instrText xml:space="preserve"> PAGEREF _Toc150607718 \h </w:instrText>
+              <w:instrText xml:space="preserve"> PAGEREF _Toc150612198 \h </w:instrText>
             </w:r>
             <w:r>
               <w:rPr>
@@ -3168,7 +3168,7 @@
               <w:lang w:eastAsia="es-ES"/>
             </w:rPr>
           </w:pPr>
-          <w:hyperlink w:anchor="_Toc150607719" w:history="1">
+          <w:hyperlink w:anchor="_Toc150612199" w:history="1">
             <w:r>
               <w:rPr>
                 <w:rStyle w:val="Hipervnculo"/>
@@ -3195,7 +3195,7 @@
                 <w:noProof/>
                 <w:webHidden/>
               </w:rPr>
-              <w:instrText xml:space="preserve"> PAGEREF _Toc150607719 \h </w:instrText>
+              <w:instrText xml:space="preserve"> PAGEREF _Toc150612199 \h </w:instrText>
             </w:r>
             <w:r>
               <w:rPr>
@@ -3247,7 +3247,7 @@
         <w:pStyle w:val="Ttulo2"/>
       </w:pPr>
       <w:bookmarkStart w:id="0" w:name="_Toc150204668"/>
-      <w:bookmarkStart w:id="1" w:name="_Toc150607691"/>
+      <w:bookmarkStart w:id="1" w:name="_Toc150612171"/>
       <w:r>
         <w:lastRenderedPageBreak/>
         <w:t>Entrega de propuestas</w:t>
@@ -3295,7 +3295,7 @@
       <w:pPr>
         <w:pStyle w:val="Ttulo3"/>
       </w:pPr>
-      <w:bookmarkStart w:id="2" w:name="_Toc150607692"/>
+      <w:bookmarkStart w:id="2" w:name="_Toc150612172"/>
       <w:r>
         <w:t>Aplicación para gestionar los datos sobre los circuitos de la Fórmula 1</w:t>
       </w:r>
@@ -3432,7 +3432,7 @@
       <w:pPr>
         <w:pStyle w:val="Ttulo3"/>
       </w:pPr>
-      <w:bookmarkStart w:id="3" w:name="_Toc150607693"/>
+      <w:bookmarkStart w:id="3" w:name="_Toc150612173"/>
       <w:r>
         <w:lastRenderedPageBreak/>
         <w:t>Plataforma de gestión de información para empresas de mercancías peligrosas</w:t>
@@ -3569,7 +3569,7 @@
       <w:pPr>
         <w:pStyle w:val="Ttulo3"/>
       </w:pPr>
-      <w:bookmarkStart w:id="4" w:name="_Toc150607694"/>
+      <w:bookmarkStart w:id="4" w:name="_Toc150612174"/>
       <w:r>
         <w:lastRenderedPageBreak/>
         <w:t xml:space="preserve">Aplicación para la gestión de portátiles del centro de estudios </w:t>
@@ -3788,7 +3788,7 @@
       <w:pPr>
         <w:pStyle w:val="Ttulo3"/>
       </w:pPr>
-      <w:bookmarkStart w:id="5" w:name="_Toc150607695"/>
+      <w:bookmarkStart w:id="5" w:name="_Toc150612175"/>
       <w:r>
         <w:t>Aplicación para citar pacientes en un hospital</w:t>
       </w:r>
@@ -3918,7 +3918,7 @@
       <w:pPr>
         <w:pStyle w:val="Ttulo3"/>
       </w:pPr>
-      <w:bookmarkStart w:id="6" w:name="_Toc150607696"/>
+      <w:bookmarkStart w:id="6" w:name="_Toc150612176"/>
       <w:r>
         <w:t>Aplicación para gestionar las competiciones de un karting</w:t>
       </w:r>
@@ -4228,7 +4228,7 @@
         <w:pStyle w:val="Ttulo2"/>
       </w:pPr>
       <w:bookmarkStart w:id="7" w:name="_Toc150204669"/>
-      <w:bookmarkStart w:id="8" w:name="_Toc150607697"/>
+      <w:bookmarkStart w:id="8" w:name="_Toc150612177"/>
       <w:r>
         <w:t xml:space="preserve">Selección de </w:t>
       </w:r>
@@ -4265,7 +4265,7 @@
         <w:pStyle w:val="Ttulo2"/>
       </w:pPr>
       <w:bookmarkStart w:id="9" w:name="_Toc150204670"/>
-      <w:bookmarkStart w:id="10" w:name="_Toc150607698"/>
+      <w:bookmarkStart w:id="10" w:name="_Toc150612178"/>
       <w:r>
         <w:t>Creación del diagrama entidad relación</w:t>
       </w:r>
@@ -4290,7 +4290,7 @@
       <w:pPr>
         <w:pStyle w:val="Ttulo3"/>
       </w:pPr>
-      <w:bookmarkStart w:id="11" w:name="_Toc150607699"/>
+      <w:bookmarkStart w:id="11" w:name="_Toc150612179"/>
       <w:r>
         <w:t>Conjuntos de entidades y sus respectivos atributos</w:t>
       </w:r>
@@ -4432,7 +4432,7 @@
       <w:pPr>
         <w:pStyle w:val="Ttulo3"/>
       </w:pPr>
-      <w:bookmarkStart w:id="12" w:name="_Toc150607700"/>
+      <w:bookmarkStart w:id="12" w:name="_Toc150612180"/>
       <w:r>
         <w:t>Relaciones y cardinalidad entre los elementos</w:t>
       </w:r>
@@ -4621,7 +4621,7 @@
         <w:pStyle w:val="Ttulo2"/>
       </w:pPr>
       <w:bookmarkStart w:id="13" w:name="_Toc150204671"/>
-      <w:bookmarkStart w:id="14" w:name="_Toc150607701"/>
+      <w:bookmarkStart w:id="14" w:name="_Toc150612181"/>
       <w:r>
         <w:lastRenderedPageBreak/>
         <w:t xml:space="preserve">Creación del </w:t>
@@ -4699,7 +4699,7 @@
       <w:pPr>
         <w:pStyle w:val="Ttulo3"/>
       </w:pPr>
-      <w:bookmarkStart w:id="15" w:name="_Toc150607702"/>
+      <w:bookmarkStart w:id="15" w:name="_Toc150612182"/>
       <w:r>
         <w:t>Tablas</w:t>
       </w:r>
@@ -5634,7 +5634,7 @@
         <w:pStyle w:val="Ttulo2"/>
       </w:pPr>
       <w:bookmarkStart w:id="16" w:name="_Toc150204672"/>
-      <w:bookmarkStart w:id="17" w:name="_Toc150607703"/>
+      <w:bookmarkStart w:id="17" w:name="_Toc150612183"/>
       <w:r>
         <w:lastRenderedPageBreak/>
         <w:t>Implementación de la base de datos en MySQL</w:t>
@@ -5674,7 +5674,7 @@
       <w:pPr>
         <w:pStyle w:val="Ttulo3"/>
       </w:pPr>
-      <w:bookmarkStart w:id="18" w:name="_Toc150607704"/>
+      <w:bookmarkStart w:id="18" w:name="_Toc150612184"/>
       <w:r>
         <w:t>Fases</w:t>
       </w:r>
@@ -6650,7 +6650,7 @@
       <w:pPr>
         <w:pStyle w:val="Ttulo3"/>
       </w:pPr>
-      <w:bookmarkStart w:id="19" w:name="_Toc150607705"/>
+      <w:bookmarkStart w:id="19" w:name="_Toc150612185"/>
       <w:r>
         <w:t>Tipos de datos de los campos</w:t>
       </w:r>
@@ -6742,7 +6742,7 @@
       <w:pPr>
         <w:pStyle w:val="Ttulo2"/>
       </w:pPr>
-      <w:bookmarkStart w:id="20" w:name="_Toc150607706"/>
+      <w:bookmarkStart w:id="20" w:name="_Toc150612186"/>
       <w:r>
         <w:t xml:space="preserve">Generación del diagrama de </w:t>
       </w:r>
@@ -6777,7 +6777,7 @@
       <w:pPr>
         <w:pStyle w:val="Ttulo3"/>
       </w:pPr>
-      <w:bookmarkStart w:id="21" w:name="_Toc150607707"/>
+      <w:bookmarkStart w:id="21" w:name="_Toc150612187"/>
       <w:r>
         <w:t>Pasos</w:t>
       </w:r>
@@ -6870,7 +6870,7 @@
         <w:pStyle w:val="Ttulo2"/>
       </w:pPr>
       <w:bookmarkStart w:id="22" w:name="_Toc150204673"/>
-      <w:bookmarkStart w:id="23" w:name="_Toc150607708"/>
+      <w:bookmarkStart w:id="23" w:name="_Toc150612188"/>
       <w:r>
         <w:t>Generación de datos</w:t>
       </w:r>
@@ -6911,7 +6911,7 @@
       <w:pPr>
         <w:pStyle w:val="Ttulo3"/>
       </w:pPr>
-      <w:bookmarkStart w:id="24" w:name="_Toc150607709"/>
+      <w:bookmarkStart w:id="24" w:name="_Toc150612189"/>
       <w:r>
         <w:t>Datos seleccionados</w:t>
       </w:r>
@@ -6935,7 +6935,13 @@
       </w:r>
       <w:proofErr w:type="spellEnd"/>
       <w:r>
-        <w:t xml:space="preserve"> como "ID (</w:t>
+        <w:t xml:space="preserve"> como </w:t>
+      </w:r>
+      <w:r>
+        <w:t>“</w:t>
+      </w:r>
+      <w:r>
+        <w:t>ID (</w:t>
       </w:r>
       <w:proofErr w:type="spellStart"/>
       <w:r>
@@ -6943,7 +6949,13 @@
       </w:r>
       <w:proofErr w:type="spellEnd"/>
       <w:r>
-        <w:t>)", asignándoles valores del 1 al 30.</w:t>
+        <w:t>)</w:t>
+      </w:r>
+      <w:r>
+        <w:t>”</w:t>
+      </w:r>
+      <w:r>
+        <w:t>, asignándoles valores del 1 al 30.</w:t>
       </w:r>
     </w:p>
     <w:p>
@@ -6955,7 +6967,10 @@
         </w:numPr>
       </w:pPr>
       <w:r>
-        <w:t>Para los nombres y apellidos de los alumnos, utilicé las opciones "</w:t>
+        <w:t xml:space="preserve">Para los nombres y apellidos de los alumnos, utilicé las opciones </w:t>
+      </w:r>
+      <w:r>
+        <w:t>“</w:t>
       </w:r>
       <w:proofErr w:type="spellStart"/>
       <w:r>
@@ -6987,7 +7002,16 @@
       </w:r>
       <w:proofErr w:type="spellEnd"/>
       <w:r>
-        <w:t>)" y "</w:t>
+        <w:t>)</w:t>
+      </w:r>
+      <w:r>
+        <w:t>”</w:t>
+      </w:r>
+      <w:r>
+        <w:t xml:space="preserve"> y </w:t>
+      </w:r>
+      <w:r>
+        <w:t>“</w:t>
       </w:r>
       <w:proofErr w:type="spellStart"/>
       <w:r>
@@ -7003,7 +7027,10 @@
       </w:r>
       <w:proofErr w:type="spellEnd"/>
       <w:r>
-        <w:t>".</w:t>
+        <w:t>”</w:t>
+      </w:r>
+      <w:r>
+        <w:t>.</w:t>
       </w:r>
     </w:p>
     <w:p>
@@ -7016,7 +7043,10 @@
       </w:pPr>
       <w:r>
         <w:lastRenderedPageBreak/>
-        <w:t>Definí los datos enteros, como la potencia y la capacidad de almacenamiento, con el tipo "</w:t>
+        <w:t xml:space="preserve">Definí los datos enteros, como la potencia y la capacidad de almacenamiento, con el tipo </w:t>
+      </w:r>
+      <w:r>
+        <w:t>“</w:t>
       </w:r>
       <w:proofErr w:type="spellStart"/>
       <w:r>
@@ -7024,7 +7054,10 @@
       </w:r>
       <w:proofErr w:type="spellEnd"/>
       <w:r>
-        <w:t>", especificando valores mínimos y máximos para su rango.</w:t>
+        <w:t>”</w:t>
+      </w:r>
+      <w:r>
+        <w:t>, especificando valores mínimos y máximos para su rango.</w:t>
       </w:r>
     </w:p>
     <w:p/>
@@ -7032,7 +7065,7 @@
       <w:pPr>
         <w:pStyle w:val="Ttulo3"/>
       </w:pPr>
-      <w:bookmarkStart w:id="25" w:name="_Toc150607710"/>
+      <w:bookmarkStart w:id="25" w:name="_Toc150612190"/>
       <w:r>
         <w:t xml:space="preserve">Datos generados por </w:t>
       </w:r>
@@ -7410,7 +7443,7 @@
       <w:pPr>
         <w:pStyle w:val="Ttulo3"/>
       </w:pPr>
-      <w:bookmarkStart w:id="26" w:name="_Toc150607711"/>
+      <w:bookmarkStart w:id="26" w:name="_Toc150612191"/>
       <w:r>
         <w:t xml:space="preserve">Datos generados </w:t>
       </w:r>
@@ -7732,7 +7765,10 @@
     <w:p>
       <w:r>
         <w:lastRenderedPageBreak/>
-        <w:t>Después de configurar cada uno de los campos, pulsé sobre la fecha verde en la parte central superior y abrí el script al presionar el botón "</w:t>
+        <w:t xml:space="preserve">Después de configurar cada uno de los campos, pulsé sobre la fecha verde en la parte central superior y abrí el script al presionar el botón </w:t>
+      </w:r>
+      <w:r>
+        <w:t>“</w:t>
       </w:r>
       <w:proofErr w:type="spellStart"/>
       <w:r>
@@ -7740,7 +7776,10 @@
       </w:r>
       <w:proofErr w:type="spellEnd"/>
       <w:r>
-        <w:t>". Posteriormente, añadí los datos a la base de datos ejecutando el script.</w:t>
+        <w:t>”</w:t>
+      </w:r>
+      <w:r>
+        <w:t>. Posteriormente, añadí los datos a la base de datos ejecutando el script.</w:t>
       </w:r>
     </w:p>
     <w:p>
@@ -7758,7 +7797,7 @@
         <w:pStyle w:val="Ttulo2"/>
       </w:pPr>
       <w:bookmarkStart w:id="27" w:name="_Toc150204674"/>
-      <w:bookmarkStart w:id="28" w:name="_Toc150607712"/>
+      <w:bookmarkStart w:id="28" w:name="_Toc150612192"/>
       <w:r>
         <w:t>Generación de documentación automática</w:t>
       </w:r>
@@ -7794,7 +7833,7 @@
       <w:pPr>
         <w:pStyle w:val="Ttulo3"/>
       </w:pPr>
-      <w:bookmarkStart w:id="29" w:name="_Toc150607713"/>
+      <w:bookmarkStart w:id="29" w:name="_Toc150612193"/>
       <w:r>
         <w:t>Pasos</w:t>
       </w:r>
@@ -7818,25 +7857,7 @@
       </w:r>
       <w:proofErr w:type="spellEnd"/>
       <w:r>
-        <w:t xml:space="preserve">, hice clic en </w:t>
-      </w:r>
-      <w:r>
-        <w:t>“</w:t>
-      </w:r>
-      <w:r>
-        <w:t>Tools</w:t>
-      </w:r>
-      <w:r>
-        <w:t>”</w:t>
-      </w:r>
-      <w:r>
-        <w:t xml:space="preserve"> y luego en </w:t>
-      </w:r>
-      <w:r>
-        <w:t>“</w:t>
-      </w:r>
-      <w:r>
-        <w:t xml:space="preserve">New </w:t>
+        <w:t xml:space="preserve">, hice clic en “Tools” y luego en “New </w:t>
       </w:r>
       <w:proofErr w:type="spellStart"/>
       <w:r>
@@ -7844,10 +7865,7 @@
       </w:r>
       <w:proofErr w:type="spellEnd"/>
       <w:r>
-        <w:t>...</w:t>
-      </w:r>
-      <w:r>
-        <w:t>”</w:t>
+        <w:t>...”</w:t>
       </w:r>
       <w:r>
         <w:t>.</w:t>
@@ -7874,10 +7892,7 @@
         </w:numPr>
       </w:pPr>
       <w:r>
-        <w:t xml:space="preserve">Marqué la casilla correspondiente a la base de datos </w:t>
-      </w:r>
-      <w:r>
-        <w:t>“</w:t>
+        <w:t>Marqué la casilla correspondiente a la base de datos “</w:t>
       </w:r>
       <w:proofErr w:type="spellStart"/>
       <w:r>
@@ -7885,10 +7900,7 @@
       </w:r>
       <w:proofErr w:type="spellEnd"/>
       <w:r>
-        <w:t>”</w:t>
-      </w:r>
-      <w:r>
-        <w:t xml:space="preserve"> y sus respectivas tablas.</w:t>
+        <w:t>” y sus respectivas tablas.</w:t>
       </w:r>
     </w:p>
     <w:p>
@@ -7900,10 +7912,7 @@
         </w:numPr>
       </w:pPr>
       <w:r>
-        <w:t xml:space="preserve">Hice clic en el botón superior </w:t>
-      </w:r>
-      <w:r>
-        <w:t>“</w:t>
+        <w:t>Hice clic en el botón superior “</w:t>
       </w:r>
       <w:proofErr w:type="spellStart"/>
       <w:r>
@@ -7911,13 +7920,7 @@
       </w:r>
       <w:proofErr w:type="spellEnd"/>
       <w:r>
-        <w:t>...</w:t>
-      </w:r>
-      <w:r>
-        <w:t>”</w:t>
-      </w:r>
-      <w:r>
-        <w:t xml:space="preserve"> para continuar.</w:t>
+        <w:t>...” para continuar.</w:t>
       </w:r>
     </w:p>
     <w:p>
@@ -7929,7 +7932,10 @@
         </w:numPr>
       </w:pPr>
       <w:r>
-        <w:t>Seleccioné el formato PDF y pulsé el botón "</w:t>
+        <w:t xml:space="preserve">Seleccioné el formato PDF y pulsé el botón </w:t>
+      </w:r>
+      <w:r>
+        <w:t>“</w:t>
       </w:r>
       <w:proofErr w:type="spellStart"/>
       <w:r>
@@ -7937,7 +7943,10 @@
       </w:r>
       <w:proofErr w:type="spellEnd"/>
       <w:r>
-        <w:t>" para crear la documentación.</w:t>
+        <w:t>”</w:t>
+      </w:r>
+      <w:r>
+        <w:t xml:space="preserve"> para crear la documentación.</w:t>
       </w:r>
     </w:p>
     <w:p/>
@@ -7946,7 +7955,7 @@
       <w:pPr>
         <w:pStyle w:val="Ttulo2"/>
       </w:pPr>
-      <w:bookmarkStart w:id="30" w:name="_Toc150607714"/>
+      <w:bookmarkStart w:id="30" w:name="_Toc150612194"/>
       <w:r>
         <w:t xml:space="preserve">Creación de </w:t>
       </w:r>
@@ -8015,7 +8024,7 @@
       <w:pPr>
         <w:pStyle w:val="Ttulo3"/>
       </w:pPr>
-      <w:bookmarkStart w:id="31" w:name="_Toc150607715"/>
+      <w:bookmarkStart w:id="31" w:name="_Toc150612195"/>
       <w:r>
         <w:t>Pasos</w:t>
       </w:r>
@@ -8036,13 +8045,7 @@
         <w:jc w:val="both"/>
       </w:pPr>
       <w:r>
-        <w:t xml:space="preserve">Desde el menú de exploración de las bases de datos, </w:t>
-      </w:r>
-      <w:r>
-        <w:t>hice</w:t>
-      </w:r>
-      <w:r>
-        <w:t xml:space="preserve"> clic derecho en la base de datos y luego seleccioné </w:t>
+        <w:t xml:space="preserve">Desde el menú de exploración de las bases de datos, hice clic derecho en la base de datos y luego seleccioné </w:t>
       </w:r>
       <w:r>
         <w:t>“</w:t>
@@ -8123,7 +8126,10 @@
       </w:r>
       <w:proofErr w:type="spellEnd"/>
       <w:r>
-        <w:t>”, activé la casilla "</w:t>
+        <w:t xml:space="preserve">”, activé la casilla </w:t>
+      </w:r>
+      <w:r>
+        <w:t>“</w:t>
       </w:r>
       <w:proofErr w:type="spellStart"/>
       <w:r>
@@ -8139,7 +8145,10 @@
       </w:r>
       <w:proofErr w:type="spellEnd"/>
       <w:r>
-        <w:t>" para agregar la declaración de creación de la base de datos a la copia.</w:t>
+        <w:t>”</w:t>
+      </w:r>
+      <w:r>
+        <w:t xml:space="preserve"> para agregar la declaración de creación de la base de datos a la copia.</w:t>
       </w:r>
     </w:p>
     <w:p>
@@ -8152,7 +8161,10 @@
         <w:jc w:val="both"/>
       </w:pPr>
       <w:r>
-        <w:t>Finalmente, clic en el botón "</w:t>
+        <w:t xml:space="preserve">Finalmente, clic en el botón </w:t>
+      </w:r>
+      <w:r>
+        <w:t>“</w:t>
       </w:r>
       <w:proofErr w:type="spellStart"/>
       <w:r>
@@ -8160,7 +8172,10 @@
       </w:r>
       <w:proofErr w:type="spellEnd"/>
       <w:r>
-        <w:t>" para generar la copia de seguridad.</w:t>
+        <w:t xml:space="preserve">” </w:t>
+      </w:r>
+      <w:r>
+        <w:t>para generar la copia de seguridad.</w:t>
       </w:r>
       <w:r>
         <w:br w:type="page"/>
@@ -8171,7 +8186,7 @@
         <w:pStyle w:val="Ttulo2"/>
       </w:pPr>
       <w:bookmarkStart w:id="32" w:name="_Toc150204675"/>
-      <w:bookmarkStart w:id="33" w:name="_Toc150607716"/>
+      <w:bookmarkStart w:id="33" w:name="_Toc150612196"/>
       <w:r>
         <w:lastRenderedPageBreak/>
         <w:t>Propuestas de ampliación</w:t>
@@ -8184,12 +8199,9 @@
       <w:pPr>
         <w:pStyle w:val="Ttulo3"/>
       </w:pPr>
-      <w:bookmarkStart w:id="34" w:name="_Toc150607717"/>
-      <w:r>
-        <w:t>S</w:t>
-      </w:r>
-      <w:r>
-        <w:t>istema de pago mensual para el alquiler de portátiles</w:t>
+      <w:bookmarkStart w:id="34" w:name="_Toc150612197"/>
+      <w:r>
+        <w:t>Sistema de pago mensual para el alquiler de portátiles</w:t>
       </w:r>
       <w:bookmarkEnd w:id="34"/>
     </w:p>
@@ -8239,13 +8251,7 @@
         <w:jc w:val="both"/>
       </w:pPr>
       <w:r>
-        <w:t xml:space="preserve">En la relación entre los estudiantes y los portátiles, se registrará el </w:t>
-      </w:r>
-      <w:r>
-        <w:t>precio</w:t>
-      </w:r>
-      <w:r>
-        <w:t xml:space="preserve"> mensual que cada estudiante debe abonar, incluyendo una fecha límite de pago y la especificación del tipo de abono, ya sea mensual, trimestral o anual.</w:t>
+        <w:t>En la relación entre los estudiantes y los portátiles, se registrará el precio mensual que cada estudiante debe abonar, incluyendo una fecha límite de pago y la especificación del tipo de abono, ya sea mensual, trimestral o anual.</w:t>
       </w:r>
     </w:p>
     <w:p>
@@ -8257,12 +8263,9 @@
       <w:pPr>
         <w:pStyle w:val="Ttulo3"/>
       </w:pPr>
-      <w:bookmarkStart w:id="35" w:name="_Toc150607718"/>
-      <w:r>
-        <w:t>G</w:t>
-      </w:r>
-      <w:r>
-        <w:t>estión de regletas</w:t>
+      <w:bookmarkStart w:id="35" w:name="_Toc150612198"/>
+      <w:r>
+        <w:t>Gestión de regletas</w:t>
       </w:r>
       <w:bookmarkEnd w:id="35"/>
     </w:p>
@@ -8274,13 +8277,7 @@
     </w:p>
     <w:p>
       <w:r>
-        <w:t xml:space="preserve">Cada aula estará equipada con varias regletas eléctricas, exclusivamente asignadas a </w:t>
-      </w:r>
-      <w:r>
-        <w:t>un aula</w:t>
-      </w:r>
-      <w:r>
-        <w:t xml:space="preserve"> específica. Esta asignación permitirá simplificar la distribución y supervisión de la alimentación eléctrica para los dispositivos, contribuyendo así a mantener un entorno de aprendizaje ininterrumpido.</w:t>
+        <w:t>Cada aula estará equipada con varias regletas eléctricas, exclusivamente asignadas a un aula específica. Esta asignación permitirá simplificar la distribución y supervisión de la alimentación eléctrica para los dispositivos, contribuyendo así a mantener un entorno de aprendizaje ininterrumpido.</w:t>
       </w:r>
     </w:p>
     <w:p/>
@@ -8302,7 +8299,19 @@
         <w:jc w:val="both"/>
       </w:pPr>
       <w:r>
-        <w:t>En el sistema, se definirá un nuevo conjunto de entidades denominado "Aulas". Para cada aula, se busca registrar su nombre (código), los cursos que se imparten en ella y los tutores de dichos cursos, quienes serán responsables de garantizar el correcto funcionamiento del sistema de regletas.</w:t>
+        <w:t xml:space="preserve">En el sistema, se definirá un nuevo conjunto de entidades denominado </w:t>
+      </w:r>
+      <w:r>
+        <w:t>“</w:t>
+      </w:r>
+      <w:r>
+        <w:t>Aulas</w:t>
+      </w:r>
+      <w:r>
+        <w:t>”</w:t>
+      </w:r>
+      <w:r>
+        <w:t>. Para cada aula, se busca registrar su nombre (código), los cursos que se imparten en ella y los tutores de dichos cursos, quienes serán responsables de garantizar el correcto funcionamiento del sistema de regletas.</w:t>
       </w:r>
     </w:p>
     <w:p>
@@ -8315,19 +8324,7 @@
         <w:jc w:val="both"/>
       </w:pPr>
       <w:r>
-        <w:t xml:space="preserve">Se establecerá una relación entre las aulas y los almacenes, </w:t>
-      </w:r>
-      <w:r>
-        <w:t>ya que</w:t>
-      </w:r>
-      <w:r>
-        <w:t xml:space="preserve"> un almacén pueda encontrarse en un</w:t>
-      </w:r>
-      <w:r>
-        <w:t xml:space="preserve"> solo</w:t>
-      </w:r>
-      <w:r>
-        <w:t xml:space="preserve"> aula, y que, a su vez, una misma aula pueda albergar varios almacenes.</w:t>
+        <w:t>Se establecerá una relación entre las aulas y los almacenes, ya que un almacén pueda encontrarse en un solo aula, y que, a su vez, una misma aula pueda albergar varios almacenes.</w:t>
       </w:r>
     </w:p>
     <w:p>
@@ -8354,7 +8351,28 @@
       </w:pPr>
       <w:r>
         <w:lastRenderedPageBreak/>
-        <w:t>Además, se contará con el conjunto de entidades llamado "Regletas", donde se registrará la cantidad de enchufes de cada regleta, si tienen interruptor o no, y su código, el cual estará compuesto por el código del aula al que pertenecen y el número de la regleta (por ejemplo, aula 6A, regleta 2 -&gt; 6A2).</w:t>
+        <w:t xml:space="preserve">Además, se contará con el conjunto de entidades llamado </w:t>
+      </w:r>
+      <w:r>
+        <w:t>“</w:t>
+      </w:r>
+      <w:r>
+        <w:t>Regletas</w:t>
+      </w:r>
+      <w:r>
+        <w:t>”</w:t>
+      </w:r>
+      <w:r>
+        <w:t xml:space="preserve">, donde se registrará la cantidad de enchufes de cada regleta, si tienen interruptor o no, y su código, el cual estará compuesto por el código del aula al que pertenecen y el número de la regleta (por ejemplo, aula 6A, regleta 2 </w:t>
+      </w:r>
+      <w:r>
+        <w:rPr>
+          <w:rStyle w:val="grammar"/>
+        </w:rPr>
+        <w:t>→</w:t>
+      </w:r>
+      <w:r>
+        <w:t xml:space="preserve"> 6A2).</w:t>
       </w:r>
     </w:p>
     <w:p>
@@ -8367,7 +8385,31 @@
         <w:jc w:val="both"/>
       </w:pPr>
       <w:r>
-        <w:t>El conjunto de entidades "Regletas" se relaciona con el conjunto de entidades "Aulas", estableciendo que varias regletas pueden pertenecer a una sola aula, mientras que cada regleta está vinculada exclusivamente a una única aula.</w:t>
+        <w:t xml:space="preserve">El conjunto de entidades </w:t>
+      </w:r>
+      <w:r>
+        <w:t>“</w:t>
+      </w:r>
+      <w:r>
+        <w:t>Regletas</w:t>
+      </w:r>
+      <w:r>
+        <w:t>”</w:t>
+      </w:r>
+      <w:r>
+        <w:t xml:space="preserve"> se relaciona con el conjunto de entidades </w:t>
+      </w:r>
+      <w:r>
+        <w:t>“</w:t>
+      </w:r>
+      <w:r>
+        <w:t>Aulas</w:t>
+      </w:r>
+      <w:r>
+        <w:t>”</w:t>
+      </w:r>
+      <w:r>
+        <w:t>, estableciendo que varias regletas pueden pertenecer a una sola aula, mientras que cada regleta está vinculada exclusivamente a una única aula.</w:t>
       </w:r>
     </w:p>
     <w:p>
@@ -8379,12 +8421,9 @@
       <w:pPr>
         <w:pStyle w:val="Ttulo3"/>
       </w:pPr>
-      <w:bookmarkStart w:id="36" w:name="_Toc150607719"/>
-      <w:r>
-        <w:t>S</w:t>
-      </w:r>
-      <w:r>
-        <w:t xml:space="preserve">istema de gestión de conexiones </w:t>
+      <w:bookmarkStart w:id="36" w:name="_Toc150612199"/>
+      <w:r>
+        <w:t xml:space="preserve">Sistema de gestión de conexiones </w:t>
       </w:r>
       <w:proofErr w:type="spellStart"/>
       <w:r>
@@ -8407,9 +8446,12 @@
       </w:r>
       <w:proofErr w:type="spellStart"/>
       <w:r>
-        <w:t>WiFi.</w:t>
+        <w:t>WiFi</w:t>
       </w:r>
       <w:proofErr w:type="spellEnd"/>
+      <w:r>
+        <w:t>.</w:t>
+      </w:r>
     </w:p>
     <w:p>
       <w:pPr>
@@ -8472,7 +8514,13 @@
         <w:t xml:space="preserve">implementará </w:t>
       </w:r>
       <w:r>
-        <w:t xml:space="preserve">un nuevo conjunto de entidades denominado "Conexiones </w:t>
+        <w:t xml:space="preserve">un nuevo conjunto de entidades denominado </w:t>
+      </w:r>
+      <w:r>
+        <w:t>“</w:t>
+      </w:r>
+      <w:r>
+        <w:t xml:space="preserve">Conexiones </w:t>
       </w:r>
       <w:proofErr w:type="spellStart"/>
       <w:r>
@@ -8480,7 +8528,10 @@
       </w:r>
       <w:proofErr w:type="spellEnd"/>
       <w:r>
-        <w:t>", donde se registrará el nombre, velocidad de transferencia, frecuencia, tipo de seguridad y número máximo de conexiones simultáneas.</w:t>
+        <w:t>”</w:t>
+      </w:r>
+      <w:r>
+        <w:t>, donde se registrará el nombre, velocidad de transferencia, frecuencia, tipo de seguridad y número máximo de conexiones simultáneas.</w:t>
       </w:r>
     </w:p>
     <w:p>
@@ -8501,19 +8552,7 @@
       </w:r>
       <w:proofErr w:type="spellEnd"/>
       <w:r>
-        <w:t xml:space="preserve"> se encuentran instaladas en </w:t>
-      </w:r>
-      <w:r>
-        <w:t>un</w:t>
-      </w:r>
-      <w:r>
-        <w:t xml:space="preserve"> aula, con la posibilidad de contar con varias conexiones en </w:t>
-      </w:r>
-      <w:r>
-        <w:t>una misma aula</w:t>
-      </w:r>
-      <w:r>
-        <w:t>.</w:t>
+        <w:t xml:space="preserve"> se encuentran instaladas en un aula, con la posibilidad de contar con varias conexiones en una misma aula.</w:t>
       </w:r>
     </w:p>
     <w:p>
@@ -11507,6 +11546,11 @@
     <w:basedOn w:val="Fuentedeprrafopredeter"/>
     <w:rsid w:val="00403DD0"/>
   </w:style>
+  <w:style w:type="character" w:customStyle="1" w:styleId="grammar">
+    <w:name w:val="grammar"/>
+    <w:basedOn w:val="Fuentedeprrafopredeter"/>
+    <w:rsid w:val="00DA4C99"/>
+  </w:style>
 </w:styles>
 </file>
 

</xml_diff>